<commit_message>
Dodanie w pracy inżynierskiej interfejsu i spisu rysunków
</commit_message>
<xml_diff>
--- a/Praca inzynierska.docx
+++ b/Praca inzynierska.docx
@@ -14,6 +14,33 @@
           <w:szCs w:val="20"/>
         </w:rPr>
       </w:pPr>
+      <w:r>
+        <w:rPr>
+          <w:rFonts w:ascii="Arial" w:hAnsi="Arial" w:cs="Arial"/>
+          <w:color w:val="000000" w:themeColor="text1"/>
+          <w:sz w:val="20"/>
+          <w:szCs w:val="20"/>
+        </w:rPr>
+        <w:fldChar w:fldCharType="begin"/>
+      </w:r>
+      <w:r>
+        <w:rPr>
+          <w:rFonts w:ascii="Arial" w:hAnsi="Arial" w:cs="Arial"/>
+          <w:color w:val="000000" w:themeColor="text1"/>
+          <w:sz w:val="20"/>
+          <w:szCs w:val="20"/>
+        </w:rPr>
+        <w:instrText xml:space="preserve"> INCLUDEPICTURE  "wordml://75.png" \* MERGEFORMATINET </w:instrText>
+      </w:r>
+      <w:r>
+        <w:rPr>
+          <w:rFonts w:ascii="Arial" w:hAnsi="Arial" w:cs="Arial"/>
+          <w:color w:val="000000" w:themeColor="text1"/>
+          <w:sz w:val="20"/>
+          <w:szCs w:val="20"/>
+        </w:rPr>
+        <w:fldChar w:fldCharType="separate"/>
+      </w:r>
       <w:r>
         <w:rPr>
           <w:rFonts w:ascii="Arial" w:hAnsi="Arial" w:cs="Arial"/>
@@ -1018,6 +1045,15 @@
         </w:rPr>
         <w:fldChar w:fldCharType="end"/>
       </w:r>
+      <w:r>
+        <w:rPr>
+          <w:rFonts w:ascii="Arial" w:hAnsi="Arial" w:cs="Arial"/>
+          <w:color w:val="000000" w:themeColor="text1"/>
+          <w:sz w:val="20"/>
+          <w:szCs w:val="20"/>
+        </w:rPr>
+        <w:fldChar w:fldCharType="end"/>
+      </w:r>
     </w:p>
     <w:p>
       <w:pPr>
@@ -1632,6 +1668,33 @@
           <w:szCs w:val="20"/>
         </w:rPr>
         <w:instrText xml:space="preserve"> INCLUDEPICTURE  \d "wordml://75.png" \* MERGEFORMATINET </w:instrText>
+      </w:r>
+      <w:r>
+        <w:rPr>
+          <w:rFonts w:ascii="Arial" w:hAnsi="Arial" w:cs="Arial"/>
+          <w:color w:val="000000" w:themeColor="text1"/>
+          <w:sz w:val="20"/>
+          <w:szCs w:val="20"/>
+        </w:rPr>
+        <w:fldChar w:fldCharType="separate"/>
+      </w:r>
+      <w:r>
+        <w:rPr>
+          <w:rFonts w:ascii="Arial" w:hAnsi="Arial" w:cs="Arial"/>
+          <w:color w:val="000000" w:themeColor="text1"/>
+          <w:sz w:val="20"/>
+          <w:szCs w:val="20"/>
+        </w:rPr>
+        <w:fldChar w:fldCharType="begin"/>
+      </w:r>
+      <w:r>
+        <w:rPr>
+          <w:rFonts w:ascii="Arial" w:hAnsi="Arial" w:cs="Arial"/>
+          <w:color w:val="000000" w:themeColor="text1"/>
+          <w:sz w:val="20"/>
+          <w:szCs w:val="20"/>
+        </w:rPr>
+        <w:instrText xml:space="preserve"> INCLUDEPICTURE  "wordml://75.png" \* MERGEFORMATINET </w:instrText>
       </w:r>
       <w:r>
         <w:rPr>
@@ -2329,6 +2392,15 @@
             <v:imagedata r:id="rId8" r:href="rId10"/>
           </v:shape>
         </w:pict>
+      </w:r>
+      <w:r>
+        <w:rPr>
+          <w:rFonts w:ascii="Arial" w:hAnsi="Arial" w:cs="Arial"/>
+          <w:color w:val="000000" w:themeColor="text1"/>
+          <w:sz w:val="20"/>
+          <w:szCs w:val="20"/>
+        </w:rPr>
+        <w:fldChar w:fldCharType="end"/>
       </w:r>
       <w:r>
         <w:rPr>
@@ -3628,7 +3700,7 @@
             </w:rPr>
             <w:fldChar w:fldCharType="separate"/>
           </w:r>
-          <w:hyperlink w:anchor="_Toc115988350" w:history="1">
+          <w:hyperlink w:anchor="_Toc116227658" w:history="1">
             <w:r>
               <w:rPr>
                 <w:rStyle w:val="Hipercze"/>
@@ -3636,7 +3708,6 @@
                 <w:b/>
                 <w:bCs/>
                 <w:noProof/>
-                <w:lang w:val="en-US"/>
               </w:rPr>
               <w:t>1.</w:t>
             </w:r>
@@ -3655,7 +3726,6 @@
                 <w:b/>
                 <w:bCs/>
                 <w:noProof/>
-                <w:lang w:val="en-US"/>
               </w:rPr>
               <w:t>Wstęp</w:t>
             </w:r>
@@ -3678,7 +3748,7 @@
                 <w:noProof/>
                 <w:webHidden/>
               </w:rPr>
-              <w:instrText xml:space="preserve"> PAGEREF _Toc115988350 \h </w:instrText>
+              <w:instrText xml:space="preserve"> PAGEREF _Toc116227658 \h </w:instrText>
             </w:r>
             <w:r>
               <w:rPr>
@@ -3722,7 +3792,7 @@
               <w:lang w:eastAsia="pl-PL"/>
             </w:rPr>
           </w:pPr>
-          <w:hyperlink w:anchor="_Toc115988351" w:history="1">
+          <w:hyperlink w:anchor="_Toc116227659" w:history="1">
             <w:r>
               <w:rPr>
                 <w:rStyle w:val="Hipercze"/>
@@ -3774,7 +3844,7 @@
                 <w:noProof/>
                 <w:webHidden/>
               </w:rPr>
-              <w:instrText xml:space="preserve"> PAGEREF _Toc115988351 \h </w:instrText>
+              <w:instrText xml:space="preserve"> PAGEREF _Toc116227659 \h </w:instrText>
             </w:r>
             <w:r>
               <w:rPr>
@@ -3818,7 +3888,7 @@
               <w:lang w:eastAsia="pl-PL"/>
             </w:rPr>
           </w:pPr>
-          <w:hyperlink w:anchor="_Toc115988352" w:history="1">
+          <w:hyperlink w:anchor="_Toc116227660" w:history="1">
             <w:r>
               <w:rPr>
                 <w:rStyle w:val="Hipercze"/>
@@ -3870,7 +3940,7 @@
                 <w:noProof/>
                 <w:webHidden/>
               </w:rPr>
-              <w:instrText xml:space="preserve"> PAGEREF _Toc115988352 \h </w:instrText>
+              <w:instrText xml:space="preserve"> PAGEREF _Toc116227660 \h </w:instrText>
             </w:r>
             <w:r>
               <w:rPr>
@@ -3914,7 +3984,7 @@
               <w:lang w:eastAsia="pl-PL"/>
             </w:rPr>
           </w:pPr>
-          <w:hyperlink w:anchor="_Toc115988353" w:history="1">
+          <w:hyperlink w:anchor="_Toc116227661" w:history="1">
             <w:r>
               <w:rPr>
                 <w:rStyle w:val="Hipercze"/>
@@ -3966,7 +4036,7 @@
                 <w:noProof/>
                 <w:webHidden/>
               </w:rPr>
-              <w:instrText xml:space="preserve"> PAGEREF _Toc115988353 \h </w:instrText>
+              <w:instrText xml:space="preserve"> PAGEREF _Toc116227661 \h </w:instrText>
             </w:r>
             <w:r>
               <w:rPr>
@@ -4010,7 +4080,7 @@
               <w:lang w:eastAsia="pl-PL"/>
             </w:rPr>
           </w:pPr>
-          <w:hyperlink w:anchor="_Toc115988354" w:history="1">
+          <w:hyperlink w:anchor="_Toc116227662" w:history="1">
             <w:r>
               <w:rPr>
                 <w:rStyle w:val="Hipercze"/>
@@ -4058,7 +4128,7 @@
                 <w:noProof/>
                 <w:webHidden/>
               </w:rPr>
-              <w:instrText xml:space="preserve"> PAGEREF _Toc115988354 \h </w:instrText>
+              <w:instrText xml:space="preserve"> PAGEREF _Toc116227662 \h </w:instrText>
             </w:r>
             <w:r>
               <w:rPr>
@@ -4102,7 +4172,7 @@
               <w:lang w:eastAsia="pl-PL"/>
             </w:rPr>
           </w:pPr>
-          <w:hyperlink w:anchor="_Toc115988355" w:history="1">
+          <w:hyperlink w:anchor="_Toc116227663" w:history="1">
             <w:r>
               <w:rPr>
                 <w:rStyle w:val="Hipercze"/>
@@ -4154,7 +4224,7 @@
                 <w:noProof/>
                 <w:webHidden/>
               </w:rPr>
-              <w:instrText xml:space="preserve"> PAGEREF _Toc115988355 \h </w:instrText>
+              <w:instrText xml:space="preserve"> PAGEREF _Toc116227663 \h </w:instrText>
             </w:r>
             <w:r>
               <w:rPr>
@@ -4198,7 +4268,7 @@
               <w:lang w:eastAsia="pl-PL"/>
             </w:rPr>
           </w:pPr>
-          <w:hyperlink w:anchor="_Toc115988356" w:history="1">
+          <w:hyperlink w:anchor="_Toc116227664" w:history="1">
             <w:r>
               <w:rPr>
                 <w:rStyle w:val="Hipercze"/>
@@ -4208,7 +4278,6 @@
                 <w:i/>
                 <w:iCs/>
                 <w:noProof/>
-                <w:highlight w:val="yellow"/>
               </w:rPr>
               <w:t>2.2.</w:t>
             </w:r>
@@ -4229,9 +4298,8 @@
                 <w:i/>
                 <w:iCs/>
                 <w:noProof/>
-                <w:highlight w:val="yellow"/>
-              </w:rPr>
-              <w:t>Wymagania biznesowe</w:t>
+              </w:rPr>
+              <w:t>Interfejs graficzny aplikacji</w:t>
             </w:r>
             <w:r>
               <w:rPr>
@@ -4252,7 +4320,7 @@
                 <w:noProof/>
                 <w:webHidden/>
               </w:rPr>
-              <w:instrText xml:space="preserve"> PAGEREF _Toc115988356 \h </w:instrText>
+              <w:instrText xml:space="preserve"> PAGEREF _Toc116227664 \h </w:instrText>
             </w:r>
             <w:r>
               <w:rPr>
@@ -4296,7 +4364,7 @@
               <w:lang w:eastAsia="pl-PL"/>
             </w:rPr>
           </w:pPr>
-          <w:hyperlink w:anchor="_Toc115988357" w:history="1">
+          <w:hyperlink w:anchor="_Toc116227665" w:history="1">
             <w:r>
               <w:rPr>
                 <w:rStyle w:val="Hipercze"/>
@@ -4306,7 +4374,7 @@
                 <w:i/>
                 <w:iCs/>
                 <w:noProof/>
-                <w:highlight w:val="lightGray"/>
+                <w:highlight w:val="yellow"/>
               </w:rPr>
               <w:t>2.3.</w:t>
             </w:r>
@@ -4327,9 +4395,9 @@
                 <w:i/>
                 <w:iCs/>
                 <w:noProof/>
-                <w:highlight w:val="lightGray"/>
-              </w:rPr>
-              <w:t>Wymagania funkcjonalne użytkownika</w:t>
+                <w:highlight w:val="yellow"/>
+              </w:rPr>
+              <w:t>Wymagania biznesowe</w:t>
             </w:r>
             <w:r>
               <w:rPr>
@@ -4350,7 +4418,7 @@
                 <w:noProof/>
                 <w:webHidden/>
               </w:rPr>
-              <w:instrText xml:space="preserve"> PAGEREF _Toc115988357 \h </w:instrText>
+              <w:instrText xml:space="preserve"> PAGEREF _Toc116227665 \h </w:instrText>
             </w:r>
             <w:r>
               <w:rPr>
@@ -4394,7 +4462,7 @@
               <w:lang w:eastAsia="pl-PL"/>
             </w:rPr>
           </w:pPr>
-          <w:hyperlink w:anchor="_Toc115988358" w:history="1">
+          <w:hyperlink w:anchor="_Toc116227666" w:history="1">
             <w:r>
               <w:rPr>
                 <w:rStyle w:val="Hipercze"/>
@@ -4404,6 +4472,7 @@
                 <w:i/>
                 <w:iCs/>
                 <w:noProof/>
+                <w:highlight w:val="lightGray"/>
               </w:rPr>
               <w:t>2.4.</w:t>
             </w:r>
@@ -4424,8 +4493,9 @@
                 <w:i/>
                 <w:iCs/>
                 <w:noProof/>
-              </w:rPr>
-              <w:t>Wymagania niefunkcjonalne użytkownika</w:t>
+                <w:highlight w:val="lightGray"/>
+              </w:rPr>
+              <w:t>Wymagania funkcjonalne użytkownika</w:t>
             </w:r>
             <w:r>
               <w:rPr>
@@ -4446,7 +4516,7 @@
                 <w:noProof/>
                 <w:webHidden/>
               </w:rPr>
-              <w:instrText xml:space="preserve"> PAGEREF _Toc115988358 \h </w:instrText>
+              <w:instrText xml:space="preserve"> PAGEREF _Toc116227666 \h </w:instrText>
             </w:r>
             <w:r>
               <w:rPr>
@@ -4490,7 +4560,7 @@
               <w:lang w:eastAsia="pl-PL"/>
             </w:rPr>
           </w:pPr>
-          <w:hyperlink w:anchor="_Toc115988359" w:history="1">
+          <w:hyperlink w:anchor="_Toc116227667" w:history="1">
             <w:r>
               <w:rPr>
                 <w:rStyle w:val="Hipercze"/>
@@ -4521,6 +4591,102 @@
                 <w:iCs/>
                 <w:noProof/>
               </w:rPr>
+              <w:t>Wymagania niefunkcjonalne użytkownika</w:t>
+            </w:r>
+            <w:r>
+              <w:rPr>
+                <w:noProof/>
+                <w:webHidden/>
+              </w:rPr>
+              <w:tab/>
+            </w:r>
+            <w:r>
+              <w:rPr>
+                <w:noProof/>
+                <w:webHidden/>
+              </w:rPr>
+              <w:fldChar w:fldCharType="begin"/>
+            </w:r>
+            <w:r>
+              <w:rPr>
+                <w:noProof/>
+                <w:webHidden/>
+              </w:rPr>
+              <w:instrText xml:space="preserve"> PAGEREF _Toc116227667 \h </w:instrText>
+            </w:r>
+            <w:r>
+              <w:rPr>
+                <w:noProof/>
+                <w:webHidden/>
+              </w:rPr>
+            </w:r>
+            <w:r>
+              <w:rPr>
+                <w:noProof/>
+                <w:webHidden/>
+              </w:rPr>
+              <w:fldChar w:fldCharType="separate"/>
+            </w:r>
+            <w:r>
+              <w:rPr>
+                <w:noProof/>
+                <w:webHidden/>
+              </w:rPr>
+              <w:t>6</w:t>
+            </w:r>
+            <w:r>
+              <w:rPr>
+                <w:noProof/>
+                <w:webHidden/>
+              </w:rPr>
+              <w:fldChar w:fldCharType="end"/>
+            </w:r>
+          </w:hyperlink>
+        </w:p>
+        <w:p>
+          <w:pPr>
+            <w:pStyle w:val="Spistreci2"/>
+            <w:tabs>
+              <w:tab w:val="left" w:pos="880"/>
+              <w:tab w:val="right" w:leader="dot" w:pos="9062"/>
+            </w:tabs>
+            <w:rPr>
+              <w:rFonts w:eastAsiaTheme="minorEastAsia"/>
+              <w:noProof/>
+              <w:lang w:eastAsia="pl-PL"/>
+            </w:rPr>
+          </w:pPr>
+          <w:hyperlink w:anchor="_Toc116227668" w:history="1">
+            <w:r>
+              <w:rPr>
+                <w:rStyle w:val="Hipercze"/>
+                <w:rFonts w:ascii="Arial" w:hAnsi="Arial" w:cs="Arial"/>
+                <w:b/>
+                <w:bCs/>
+                <w:i/>
+                <w:iCs/>
+                <w:noProof/>
+              </w:rPr>
+              <w:t>2.6.</w:t>
+            </w:r>
+            <w:r>
+              <w:rPr>
+                <w:rFonts w:eastAsiaTheme="minorEastAsia"/>
+                <w:noProof/>
+                <w:lang w:eastAsia="pl-PL"/>
+              </w:rPr>
+              <w:tab/>
+            </w:r>
+            <w:r>
+              <w:rPr>
+                <w:rStyle w:val="Hipercze"/>
+                <w:rFonts w:ascii="Arial" w:hAnsi="Arial" w:cs="Arial"/>
+                <w:b/>
+                <w:bCs/>
+                <w:i/>
+                <w:iCs/>
+                <w:noProof/>
+              </w:rPr>
               <w:t>Wymagania niefunkcjonalne systemowe</w:t>
             </w:r>
             <w:r>
@@ -4542,7 +4708,7 @@
                 <w:noProof/>
                 <w:webHidden/>
               </w:rPr>
-              <w:instrText xml:space="preserve"> PAGEREF _Toc115988359 \h </w:instrText>
+              <w:instrText xml:space="preserve"> PAGEREF _Toc116227668 \h </w:instrText>
             </w:r>
             <w:r>
               <w:rPr>
@@ -4586,7 +4752,7 @@
               <w:lang w:eastAsia="pl-PL"/>
             </w:rPr>
           </w:pPr>
-          <w:hyperlink w:anchor="_Toc115988360" w:history="1">
+          <w:hyperlink w:anchor="_Toc116227669" w:history="1">
             <w:r>
               <w:rPr>
                 <w:rStyle w:val="Hipercze"/>
@@ -4634,7 +4800,7 @@
                 <w:noProof/>
                 <w:webHidden/>
               </w:rPr>
-              <w:instrText xml:space="preserve"> PAGEREF _Toc115988360 \h </w:instrText>
+              <w:instrText xml:space="preserve"> PAGEREF _Toc116227669 \h </w:instrText>
             </w:r>
             <w:r>
               <w:rPr>
@@ -4678,7 +4844,7 @@
               <w:lang w:eastAsia="pl-PL"/>
             </w:rPr>
           </w:pPr>
-          <w:hyperlink w:anchor="_Toc115988361" w:history="1">
+          <w:hyperlink w:anchor="_Toc116227670" w:history="1">
             <w:r>
               <w:rPr>
                 <w:rStyle w:val="Hipercze"/>
@@ -4730,7 +4896,7 @@
                 <w:noProof/>
                 <w:webHidden/>
               </w:rPr>
-              <w:instrText xml:space="preserve"> PAGEREF _Toc115988361 \h </w:instrText>
+              <w:instrText xml:space="preserve"> PAGEREF _Toc116227670 \h </w:instrText>
             </w:r>
             <w:r>
               <w:rPr>
@@ -4774,7 +4940,7 @@
               <w:lang w:eastAsia="pl-PL"/>
             </w:rPr>
           </w:pPr>
-          <w:hyperlink w:anchor="_Toc115988362" w:history="1">
+          <w:hyperlink w:anchor="_Toc116227671" w:history="1">
             <w:r>
               <w:rPr>
                 <w:rStyle w:val="Hipercze"/>
@@ -4826,7 +4992,7 @@
                 <w:noProof/>
                 <w:webHidden/>
               </w:rPr>
-              <w:instrText xml:space="preserve"> PAGEREF _Toc115988362 \h </w:instrText>
+              <w:instrText xml:space="preserve"> PAGEREF _Toc116227671 \h </w:instrText>
             </w:r>
             <w:r>
               <w:rPr>
@@ -4870,7 +5036,7 @@
               <w:lang w:eastAsia="pl-PL"/>
             </w:rPr>
           </w:pPr>
-          <w:hyperlink w:anchor="_Toc115988363" w:history="1">
+          <w:hyperlink w:anchor="_Toc116227672" w:history="1">
             <w:r>
               <w:rPr>
                 <w:rStyle w:val="Hipercze"/>
@@ -4922,7 +5088,7 @@
                 <w:noProof/>
                 <w:webHidden/>
               </w:rPr>
-              <w:instrText xml:space="preserve"> PAGEREF _Toc115988363 \h </w:instrText>
+              <w:instrText xml:space="preserve"> PAGEREF _Toc116227672 \h </w:instrText>
             </w:r>
             <w:r>
               <w:rPr>
@@ -4966,7 +5132,7 @@
               <w:lang w:eastAsia="pl-PL"/>
             </w:rPr>
           </w:pPr>
-          <w:hyperlink w:anchor="_Toc115988364" w:history="1">
+          <w:hyperlink w:anchor="_Toc116227673" w:history="1">
             <w:r>
               <w:rPr>
                 <w:rStyle w:val="Hipercze"/>
@@ -5018,7 +5184,7 @@
                 <w:noProof/>
                 <w:webHidden/>
               </w:rPr>
-              <w:instrText xml:space="preserve"> PAGEREF _Toc115988364 \h </w:instrText>
+              <w:instrText xml:space="preserve"> PAGEREF _Toc116227673 \h </w:instrText>
             </w:r>
             <w:r>
               <w:rPr>
@@ -5062,7 +5228,7 @@
               <w:lang w:eastAsia="pl-PL"/>
             </w:rPr>
           </w:pPr>
-          <w:hyperlink w:anchor="_Toc115988365" w:history="1">
+          <w:hyperlink w:anchor="_Toc116227674" w:history="1">
             <w:r>
               <w:rPr>
                 <w:rStyle w:val="Hipercze"/>
@@ -5112,7 +5278,7 @@
                 <w:noProof/>
                 <w:webHidden/>
               </w:rPr>
-              <w:instrText xml:space="preserve"> PAGEREF _Toc115988365 \h </w:instrText>
+              <w:instrText xml:space="preserve"> PAGEREF _Toc116227674 \h </w:instrText>
             </w:r>
             <w:r>
               <w:rPr>
@@ -5156,7 +5322,7 @@
               <w:lang w:eastAsia="pl-PL"/>
             </w:rPr>
           </w:pPr>
-          <w:hyperlink w:anchor="_Toc115988366" w:history="1">
+          <w:hyperlink w:anchor="_Toc116227675" w:history="1">
             <w:r>
               <w:rPr>
                 <w:rStyle w:val="Hipercze"/>
@@ -5210,7 +5376,7 @@
                 <w:noProof/>
                 <w:webHidden/>
               </w:rPr>
-              <w:instrText xml:space="preserve"> PAGEREF _Toc115988366 \h </w:instrText>
+              <w:instrText xml:space="preserve"> PAGEREF _Toc116227675 \h </w:instrText>
             </w:r>
             <w:r>
               <w:rPr>
@@ -5254,7 +5420,7 @@
               <w:lang w:eastAsia="pl-PL"/>
             </w:rPr>
           </w:pPr>
-          <w:hyperlink w:anchor="_Toc115988367" w:history="1">
+          <w:hyperlink w:anchor="_Toc116227676" w:history="1">
             <w:r>
               <w:rPr>
                 <w:rStyle w:val="Hipercze"/>
@@ -5308,7 +5474,7 @@
                 <w:noProof/>
                 <w:webHidden/>
               </w:rPr>
-              <w:instrText xml:space="preserve"> PAGEREF _Toc115988367 \h </w:instrText>
+              <w:instrText xml:space="preserve"> PAGEREF _Toc116227676 \h </w:instrText>
             </w:r>
             <w:r>
               <w:rPr>
@@ -5352,7 +5518,7 @@
               <w:lang w:eastAsia="pl-PL"/>
             </w:rPr>
           </w:pPr>
-          <w:hyperlink w:anchor="_Toc115988368" w:history="1">
+          <w:hyperlink w:anchor="_Toc116227677" w:history="1">
             <w:r>
               <w:rPr>
                 <w:rStyle w:val="Hipercze"/>
@@ -5406,7 +5572,7 @@
                 <w:noProof/>
                 <w:webHidden/>
               </w:rPr>
-              <w:instrText xml:space="preserve"> PAGEREF _Toc115988368 \h </w:instrText>
+              <w:instrText xml:space="preserve"> PAGEREF _Toc116227677 \h </w:instrText>
             </w:r>
             <w:r>
               <w:rPr>
@@ -5450,7 +5616,7 @@
               <w:lang w:eastAsia="pl-PL"/>
             </w:rPr>
           </w:pPr>
-          <w:hyperlink w:anchor="_Toc115988369" w:history="1">
+          <w:hyperlink w:anchor="_Toc116227678" w:history="1">
             <w:r>
               <w:rPr>
                 <w:rStyle w:val="Hipercze"/>
@@ -5500,7 +5666,7 @@
                 <w:noProof/>
                 <w:webHidden/>
               </w:rPr>
-              <w:instrText xml:space="preserve"> PAGEREF _Toc115988369 \h </w:instrText>
+              <w:instrText xml:space="preserve"> PAGEREF _Toc116227678 \h </w:instrText>
             </w:r>
             <w:r>
               <w:rPr>
@@ -5544,7 +5710,7 @@
               <w:lang w:eastAsia="pl-PL"/>
             </w:rPr>
           </w:pPr>
-          <w:hyperlink w:anchor="_Toc115988370" w:history="1">
+          <w:hyperlink w:anchor="_Toc116227679" w:history="1">
             <w:r>
               <w:rPr>
                 <w:rStyle w:val="Hipercze"/>
@@ -5594,7 +5760,7 @@
                 <w:noProof/>
                 <w:webHidden/>
               </w:rPr>
-              <w:instrText xml:space="preserve"> PAGEREF _Toc115988370 \h </w:instrText>
+              <w:instrText xml:space="preserve"> PAGEREF _Toc116227679 \h </w:instrText>
             </w:r>
             <w:r>
               <w:rPr>
@@ -5638,7 +5804,7 @@
               <w:lang w:eastAsia="pl-PL"/>
             </w:rPr>
           </w:pPr>
-          <w:hyperlink w:anchor="_Toc115988371" w:history="1">
+          <w:hyperlink w:anchor="_Toc116227680" w:history="1">
             <w:r>
               <w:rPr>
                 <w:rStyle w:val="Hipercze"/>
@@ -5692,7 +5858,7 @@
                 <w:noProof/>
                 <w:webHidden/>
               </w:rPr>
-              <w:instrText xml:space="preserve"> PAGEREF _Toc115988371 \h </w:instrText>
+              <w:instrText xml:space="preserve"> PAGEREF _Toc116227680 \h </w:instrText>
             </w:r>
             <w:r>
               <w:rPr>
@@ -5736,7 +5902,7 @@
               <w:lang w:eastAsia="pl-PL"/>
             </w:rPr>
           </w:pPr>
-          <w:hyperlink w:anchor="_Toc115988372" w:history="1">
+          <w:hyperlink w:anchor="_Toc116227681" w:history="1">
             <w:r>
               <w:rPr>
                 <w:rStyle w:val="Hipercze"/>
@@ -5786,7 +5952,7 @@
                 <w:noProof/>
                 <w:webHidden/>
               </w:rPr>
-              <w:instrText xml:space="preserve"> PAGEREF _Toc115988372 \h </w:instrText>
+              <w:instrText xml:space="preserve"> PAGEREF _Toc116227681 \h </w:instrText>
             </w:r>
             <w:r>
               <w:rPr>
@@ -5829,7 +5995,7 @@
               <w:lang w:eastAsia="pl-PL"/>
             </w:rPr>
           </w:pPr>
-          <w:hyperlink w:anchor="_Toc115988373" w:history="1">
+          <w:hyperlink w:anchor="_Toc116227682" w:history="1">
             <w:r>
               <w:rPr>
                 <w:rStyle w:val="Hipercze"/>
@@ -5857,7 +6023,7 @@
                 <w:noProof/>
                 <w:webHidden/>
               </w:rPr>
-              <w:instrText xml:space="preserve"> PAGEREF _Toc115988373 \h </w:instrText>
+              <w:instrText xml:space="preserve"> PAGEREF _Toc116227682 \h </w:instrText>
             </w:r>
             <w:r>
               <w:rPr>
@@ -5999,18 +6165,6 @@
     </w:p>
     <w:p>
       <w:pPr>
-        <w:spacing w:line="360" w:lineRule="auto"/>
-        <w:rPr>
-          <w:rFonts w:ascii="Arial" w:hAnsi="Arial" w:cs="Arial"/>
-          <w:color w:val="000000" w:themeColor="text1"/>
-          <w:sz w:val="20"/>
-          <w:szCs w:val="20"/>
-          <w:lang w:val="en-US"/>
-        </w:rPr>
-      </w:pPr>
-    </w:p>
-    <w:p>
-      <w:pPr>
         <w:pStyle w:val="Nagwek1"/>
         <w:spacing w:line="360" w:lineRule="auto"/>
         <w:ind w:firstLine="709"/>
@@ -6022,10 +6176,9 @@
           <w:color w:val="000000" w:themeColor="text1"/>
           <w:sz w:val="28"/>
           <w:szCs w:val="28"/>
-          <w:lang w:val="en-US"/>
-        </w:rPr>
-      </w:pPr>
-      <w:bookmarkStart w:id="0" w:name="_Toc115988350"/>
+        </w:rPr>
+      </w:pPr>
+      <w:bookmarkStart w:id="0" w:name="_Toc116227658"/>
       <w:r>
         <w:rPr>
           <w:rFonts w:ascii="Arial" w:hAnsi="Arial" w:cs="Arial"/>
@@ -6034,7 +6187,6 @@
           <w:color w:val="000000" w:themeColor="text1"/>
           <w:sz w:val="28"/>
           <w:szCs w:val="28"/>
-          <w:lang w:val="en-US"/>
         </w:rPr>
         <w:lastRenderedPageBreak/>
         <w:t>1.</w:t>
@@ -6047,11 +6199,603 @@
           <w:color w:val="000000" w:themeColor="text1"/>
           <w:sz w:val="28"/>
           <w:szCs w:val="28"/>
+        </w:rPr>
+        <w:tab/>
+        <w:t>Wstęp</w:t>
+      </w:r>
+      <w:bookmarkEnd w:id="0"/>
+    </w:p>
+    <w:p>
+      <w:pPr>
+        <w:spacing w:line="360" w:lineRule="auto"/>
+        <w:ind w:firstLine="709"/>
+        <w:jc w:val="both"/>
+        <w:rPr>
+          <w:rFonts w:ascii="Arial" w:hAnsi="Arial" w:cs="Arial"/>
+          <w:color w:val="000000" w:themeColor="text1"/>
+          <w:sz w:val="20"/>
+          <w:szCs w:val="20"/>
+        </w:rPr>
+      </w:pPr>
+      <w:r>
+        <w:rPr>
+          <w:rFonts w:ascii="Arial" w:hAnsi="Arial" w:cs="Arial"/>
+          <w:color w:val="000000" w:themeColor="text1"/>
+          <w:sz w:val="20"/>
+          <w:szCs w:val="20"/>
+        </w:rPr>
+        <w:t>Ze względu na rosnące zapotrzebowanie jakościowe oraz konkurencję na rynku informatyki, konieczny jest ciągły rozwój. Dlatego pojawiają się nowe rozwiązania w zakresie utrzymania / ewidencji roślin ułatwiające codzienną pracę.</w:t>
+      </w:r>
+    </w:p>
+    <w:p>
+      <w:pPr>
+        <w:spacing w:line="360" w:lineRule="auto"/>
+        <w:ind w:firstLine="709"/>
+        <w:jc w:val="both"/>
+        <w:rPr>
+          <w:rFonts w:ascii="Arial" w:hAnsi="Arial" w:cs="Arial"/>
+          <w:color w:val="000000" w:themeColor="text1"/>
+          <w:sz w:val="20"/>
+          <w:szCs w:val="20"/>
+        </w:rPr>
+      </w:pPr>
+    </w:p>
+    <w:p>
+      <w:pPr>
+        <w:pStyle w:val="Nagwek2"/>
+        <w:spacing w:line="360" w:lineRule="auto"/>
+        <w:ind w:firstLine="709"/>
+        <w:jc w:val="both"/>
+        <w:rPr>
+          <w:rFonts w:ascii="Arial" w:hAnsi="Arial" w:cs="Arial"/>
+          <w:b/>
+          <w:bCs/>
+          <w:i/>
+          <w:iCs/>
+          <w:color w:val="000000" w:themeColor="text1"/>
+          <w:sz w:val="20"/>
+          <w:szCs w:val="20"/>
+        </w:rPr>
+      </w:pPr>
+      <w:bookmarkStart w:id="1" w:name="_Toc116227659"/>
+      <w:r>
+        <w:rPr>
+          <w:rFonts w:ascii="Arial" w:hAnsi="Arial" w:cs="Arial"/>
+          <w:b/>
+          <w:bCs/>
+          <w:i/>
+          <w:iCs/>
+          <w:color w:val="000000" w:themeColor="text1"/>
+          <w:sz w:val="20"/>
+          <w:szCs w:val="20"/>
+        </w:rPr>
+        <w:t>1.1.</w:t>
+      </w:r>
+      <w:r>
+        <w:rPr>
+          <w:rFonts w:ascii="Arial" w:hAnsi="Arial" w:cs="Arial"/>
+          <w:b/>
+          <w:bCs/>
+          <w:i/>
+          <w:iCs/>
+          <w:color w:val="000000" w:themeColor="text1"/>
+          <w:sz w:val="20"/>
+          <w:szCs w:val="20"/>
+        </w:rPr>
+        <w:tab/>
+        <w:t>Aplikacja internetowa</w:t>
+      </w:r>
+      <w:bookmarkEnd w:id="1"/>
+    </w:p>
+    <w:p>
+      <w:pPr>
+        <w:spacing w:line="360" w:lineRule="auto"/>
+        <w:ind w:firstLine="709"/>
+        <w:jc w:val="both"/>
+        <w:rPr>
+          <w:rFonts w:ascii="Arial" w:hAnsi="Arial" w:cs="Arial"/>
+          <w:color w:val="000000" w:themeColor="text1"/>
+          <w:sz w:val="20"/>
+          <w:szCs w:val="20"/>
+        </w:rPr>
+      </w:pPr>
+      <w:r>
+        <w:rPr>
+          <w:rFonts w:ascii="Arial" w:hAnsi="Arial" w:cs="Arial"/>
+          <w:color w:val="000000" w:themeColor="text1"/>
+          <w:sz w:val="20"/>
+          <w:szCs w:val="20"/>
+        </w:rPr>
+        <w:t xml:space="preserve">Aplikacja internetowa jest to program komputerowy pracujący na serwerze. Komunikuje się poprzez sieć komputerową z hostem użytkownika komputera, przy użyciu przeglądarki internetowej, będącej interaktywnym klientem aplikacji. </w:t>
+      </w:r>
+    </w:p>
+    <w:p>
+      <w:pPr>
+        <w:spacing w:line="360" w:lineRule="auto"/>
+        <w:ind w:firstLine="709"/>
+        <w:jc w:val="both"/>
+        <w:rPr>
+          <w:rFonts w:ascii="Arial" w:hAnsi="Arial" w:cs="Arial"/>
+          <w:color w:val="000000" w:themeColor="text1"/>
+          <w:sz w:val="20"/>
+          <w:szCs w:val="20"/>
+        </w:rPr>
+      </w:pPr>
+      <w:r>
+        <w:rPr>
+          <w:rFonts w:ascii="Arial" w:hAnsi="Arial" w:cs="Arial"/>
+          <w:color w:val="000000" w:themeColor="text1"/>
+          <w:sz w:val="20"/>
+          <w:szCs w:val="20"/>
+        </w:rPr>
+        <w:t>Aplikacje internetowe są jednym z najpopularniejszych typów programów komputerowych. Służą nie tylko do rozrywki, ale również jako systemy obsługi klientów. Obecnie najbardziej rozpoznawalne aplikacje internetowe to Gmail, YouTube oraz Facebook.</w:t>
+      </w:r>
+    </w:p>
+    <w:p>
+      <w:pPr>
+        <w:spacing w:line="360" w:lineRule="auto"/>
+        <w:ind w:firstLine="709"/>
+        <w:jc w:val="both"/>
+        <w:rPr>
+          <w:rFonts w:ascii="Arial" w:hAnsi="Arial" w:cs="Arial"/>
+          <w:color w:val="000000" w:themeColor="text1"/>
+          <w:sz w:val="20"/>
+          <w:szCs w:val="20"/>
+        </w:rPr>
+      </w:pPr>
+      <w:r>
+        <w:rPr>
+          <w:rFonts w:ascii="Arial" w:hAnsi="Arial" w:cs="Arial"/>
+          <w:color w:val="000000" w:themeColor="text1"/>
+          <w:sz w:val="20"/>
+          <w:szCs w:val="20"/>
+        </w:rPr>
+        <w:t>Podstawową zaletą tworzenia oprogramowania tego typu jest fakt, że aplikacje internetowe są kompatybilne wieloplatformowo, gdyż nie zależą od systemu operacyjnego, a jedynym wymaganiem do sprawnego korzystania z programu jest posiadanie zainstalowanej przeglądarki internetowej z dostępem do internetu. Następną zaletą jest to, że użytkownik posiada dostęp do swoich danych nawet w momencie, kiedy następuje awaria urządzenia, ponieważ dane są gromadzone na serwerach dostawcy oprogramowania.</w:t>
+      </w:r>
+      <w:r>
+        <w:rPr>
+          <w:rFonts w:ascii="Arial" w:hAnsi="Arial" w:cs="Arial"/>
+          <w:color w:val="000000" w:themeColor="text1"/>
+          <w:sz w:val="20"/>
+          <w:szCs w:val="20"/>
+        </w:rPr>
+        <w:t xml:space="preserve"> Aplikacje webowe nie wymagają instalacji oraz aktualizacji </w:t>
+      </w:r>
+      <w:r>
+        <w:rPr>
+          <w:rFonts w:ascii="Arial" w:hAnsi="Arial" w:cs="Arial"/>
+          <w:color w:val="000000" w:themeColor="text1"/>
+          <w:sz w:val="20"/>
+          <w:szCs w:val="20"/>
+        </w:rPr>
+        <w:t>(wdrażania</w:t>
+      </w:r>
+      <w:r>
+        <w:rPr>
+          <w:rFonts w:ascii="Arial" w:hAnsi="Arial" w:cs="Arial"/>
+          <w:color w:val="000000" w:themeColor="text1"/>
+          <w:sz w:val="20"/>
+          <w:szCs w:val="20"/>
+        </w:rPr>
+        <w:t xml:space="preserve"> i </w:t>
+      </w:r>
+      <w:r>
+        <w:rPr>
+          <w:rFonts w:ascii="Arial" w:hAnsi="Arial" w:cs="Arial"/>
+          <w:color w:val="000000" w:themeColor="text1"/>
+          <w:sz w:val="20"/>
+          <w:szCs w:val="20"/>
+        </w:rPr>
+        <w:t>utrzymania)</w:t>
+      </w:r>
+      <w:r>
+        <w:rPr>
+          <w:rFonts w:ascii="Arial" w:hAnsi="Arial" w:cs="Arial"/>
+          <w:color w:val="000000" w:themeColor="text1"/>
+          <w:sz w:val="20"/>
+          <w:szCs w:val="20"/>
+        </w:rPr>
+        <w:t xml:space="preserve"> po stronie klienta, ponieważ zawsze serwowane są w najnowszej wersji serwera. Nie potrzebują weryfikacji / certyfikacji od poszczególnych producentów </w:t>
+      </w:r>
+      <w:r>
+        <w:rPr>
+          <w:rFonts w:ascii="Arial" w:hAnsi="Arial" w:cs="Arial"/>
+          <w:color w:val="000000" w:themeColor="text1"/>
+          <w:sz w:val="20"/>
+          <w:szCs w:val="20"/>
+        </w:rPr>
+        <w:t>(np.</w:t>
+      </w:r>
+      <w:r>
+        <w:rPr>
+          <w:rFonts w:ascii="Arial" w:hAnsi="Arial" w:cs="Arial"/>
+          <w:color w:val="000000" w:themeColor="text1"/>
+          <w:sz w:val="20"/>
+          <w:szCs w:val="20"/>
+        </w:rPr>
+        <w:t xml:space="preserve"> Google Store, Apple </w:t>
+      </w:r>
+      <w:r>
+        <w:rPr>
+          <w:rFonts w:ascii="Arial" w:hAnsi="Arial" w:cs="Arial"/>
+          <w:color w:val="000000" w:themeColor="text1"/>
+          <w:sz w:val="20"/>
+          <w:szCs w:val="20"/>
+        </w:rPr>
+        <w:t>Store)</w:t>
+      </w:r>
+      <w:r>
+        <w:rPr>
+          <w:rFonts w:ascii="Arial" w:hAnsi="Arial" w:cs="Arial"/>
+          <w:color w:val="000000" w:themeColor="text1"/>
+          <w:sz w:val="20"/>
+          <w:szCs w:val="20"/>
+        </w:rPr>
+        <w:t>.</w:t>
+      </w:r>
+    </w:p>
+    <w:p>
+      <w:pPr>
+        <w:spacing w:line="360" w:lineRule="auto"/>
+        <w:ind w:firstLine="709"/>
+        <w:jc w:val="both"/>
+        <w:rPr>
+          <w:rFonts w:ascii="Arial" w:hAnsi="Arial" w:cs="Arial"/>
+          <w:color w:val="000000" w:themeColor="text1"/>
+          <w:sz w:val="20"/>
+          <w:szCs w:val="20"/>
+        </w:rPr>
+      </w:pPr>
+      <w:r>
+        <w:rPr>
+          <w:rFonts w:ascii="Arial" w:hAnsi="Arial" w:cs="Arial"/>
+          <w:color w:val="000000" w:themeColor="text1"/>
+          <w:sz w:val="20"/>
+          <w:szCs w:val="20"/>
+        </w:rPr>
+        <w:t xml:space="preserve">Aplikacje internetowe oprócz zalet posiadają również wady. Jedną z nich jest całkowita zależność od serwera przez co użytkownik nie ma możliwości dokonywania operacji bez połączenia z siecią. Oprócz tego dostawca oprogramowania jest w stanie śledzić niemal każdy ruch użytkownika podczas jego korzystania z aplikacji. </w:t>
+      </w:r>
+      <w:r>
+        <w:rPr>
+          <w:rFonts w:ascii="Arial" w:hAnsi="Arial" w:cs="Arial"/>
+          <w:color w:val="000000" w:themeColor="text1"/>
+          <w:sz w:val="20"/>
+          <w:szCs w:val="20"/>
+        </w:rPr>
+        <w:t xml:space="preserve">W dzisiejszych czasach mało, które aplikacje, nawet aplikacje nie internetowe, potrafią działać bez dostępu do internetu </w:t>
+      </w:r>
+      <w:r>
+        <w:rPr>
+          <w:rFonts w:ascii="Arial" w:hAnsi="Arial" w:cs="Arial"/>
+          <w:color w:val="000000" w:themeColor="text1"/>
+          <w:sz w:val="20"/>
+          <w:szCs w:val="20"/>
+        </w:rPr>
+        <w:t>(np.</w:t>
+      </w:r>
+      <w:r>
+        <w:rPr>
+          <w:rFonts w:ascii="Arial" w:hAnsi="Arial" w:cs="Arial"/>
+          <w:color w:val="000000" w:themeColor="text1"/>
+          <w:sz w:val="20"/>
+          <w:szCs w:val="20"/>
+        </w:rPr>
+        <w:t xml:space="preserve"> aplikacja desktopowa nadal składowałaby dane na centralnym </w:t>
+      </w:r>
+      <w:r>
+        <w:rPr>
+          <w:rFonts w:ascii="Arial" w:hAnsi="Arial" w:cs="Arial"/>
+          <w:color w:val="000000" w:themeColor="text1"/>
+          <w:sz w:val="20"/>
+          <w:szCs w:val="20"/>
+        </w:rPr>
+        <w:t>serwerze)</w:t>
+      </w:r>
+      <w:r>
+        <w:rPr>
+          <w:rFonts w:ascii="Arial" w:hAnsi="Arial" w:cs="Arial"/>
+          <w:color w:val="000000" w:themeColor="text1"/>
+          <w:sz w:val="20"/>
+          <w:szCs w:val="20"/>
+        </w:rPr>
+        <w:t>. W takiej architekturze utrata urządzenia byłaby jednoznaczna z utratą wszystkich danych.</w:t>
+      </w:r>
+    </w:p>
+    <w:p>
+      <w:pPr>
+        <w:pStyle w:val="Nagwek2"/>
+        <w:spacing w:line="360" w:lineRule="auto"/>
+        <w:ind w:firstLine="709"/>
+        <w:jc w:val="both"/>
+        <w:rPr>
+          <w:rFonts w:ascii="Arial" w:hAnsi="Arial" w:cs="Arial"/>
+          <w:b/>
+          <w:bCs/>
+          <w:i/>
+          <w:iCs/>
+          <w:color w:val="000000" w:themeColor="text1"/>
+          <w:sz w:val="20"/>
+          <w:szCs w:val="20"/>
+        </w:rPr>
+      </w:pPr>
+      <w:bookmarkStart w:id="2" w:name="_Toc116227660"/>
+      <w:r>
+        <w:rPr>
+          <w:rFonts w:ascii="Arial" w:hAnsi="Arial" w:cs="Arial"/>
+          <w:b/>
+          <w:bCs/>
+          <w:i/>
+          <w:iCs/>
+          <w:color w:val="000000" w:themeColor="text1"/>
+          <w:sz w:val="20"/>
+          <w:szCs w:val="20"/>
+        </w:rPr>
+        <w:t>1.2.</w:t>
+      </w:r>
+      <w:r>
+        <w:rPr>
+          <w:rFonts w:ascii="Arial" w:hAnsi="Arial" w:cs="Arial"/>
+          <w:b/>
+          <w:bCs/>
+          <w:i/>
+          <w:iCs/>
+          <w:color w:val="000000" w:themeColor="text1"/>
+          <w:sz w:val="20"/>
+          <w:szCs w:val="20"/>
+        </w:rPr>
+        <w:tab/>
+        <w:t>Cel projektowania aplikacji</w:t>
+      </w:r>
+      <w:bookmarkEnd w:id="2"/>
+      <w:r>
+        <w:rPr>
+          <w:rFonts w:ascii="Arial" w:hAnsi="Arial" w:cs="Arial"/>
+          <w:b/>
+          <w:bCs/>
+          <w:i/>
+          <w:iCs/>
+          <w:color w:val="000000" w:themeColor="text1"/>
+          <w:sz w:val="20"/>
+          <w:szCs w:val="20"/>
+        </w:rPr>
+        <w:t xml:space="preserve"> </w:t>
+      </w:r>
+    </w:p>
+    <w:p>
+      <w:pPr>
+        <w:spacing w:line="360" w:lineRule="auto"/>
+        <w:ind w:firstLine="709"/>
+        <w:jc w:val="both"/>
+        <w:rPr>
+          <w:rFonts w:ascii="Arial" w:hAnsi="Arial" w:cs="Arial"/>
+          <w:color w:val="000000" w:themeColor="text1"/>
+          <w:sz w:val="20"/>
+          <w:szCs w:val="20"/>
+        </w:rPr>
+      </w:pPr>
+      <w:r>
+        <w:rPr>
+          <w:rFonts w:ascii="Arial" w:hAnsi="Arial" w:cs="Arial"/>
+          <w:color w:val="000000" w:themeColor="text1"/>
+          <w:sz w:val="20"/>
+          <w:szCs w:val="20"/>
+        </w:rPr>
+        <w:t>Na co dzień aplikacje internetowe ułatwiają nam zarządzanie pocztą, pozwalają robić zakupy i opłacać rachunki. Aplikacja ma na celu rozwiązanie problemu przestarzałego oprogramowania służącego do utrzymania / ewidencji roślin w ogrodzie botanicznym. Przedsięwzięcie dąży do wypełnienia brakujących potrzeb w systemie. Dzięki możliwości skanowania kodów etykiet oraz drukowaniu etykiet użytkownik będzie wiedział dokładnie jakie rośliny znajdują się w ogrodzie botanicznym. Nie tylko usprawni to pracę użytkownikowi, jak również użytkownik zyska na czasie, ponieważ automatyzacja procesów wcześniej wykonywanych w sposób manualny, w znaczny sposób wykorzystywała czas osób administrujących.</w:t>
+      </w:r>
+    </w:p>
+    <w:p>
+      <w:pPr>
+        <w:spacing w:line="360" w:lineRule="auto"/>
+        <w:ind w:firstLine="709"/>
+        <w:jc w:val="both"/>
+        <w:rPr>
+          <w:rFonts w:ascii="Arial" w:hAnsi="Arial" w:cs="Arial"/>
+          <w:color w:val="000000" w:themeColor="text1"/>
+          <w:sz w:val="20"/>
+          <w:szCs w:val="20"/>
           <w:lang w:val="en-US"/>
         </w:rPr>
+      </w:pPr>
+      <w:r>
+        <w:rPr>
+          <w:rFonts w:ascii="Arial" w:hAnsi="Arial" w:cs="Arial"/>
+          <w:color w:val="000000" w:themeColor="text1"/>
+          <w:sz w:val="20"/>
+          <w:szCs w:val="20"/>
+        </w:rPr>
+        <w:lastRenderedPageBreak/>
+        <w:t xml:space="preserve">W osiągnięciu celu pomogą nowe technologie programistyczne tj. </w:t>
+      </w:r>
+      <w:r>
+        <w:rPr>
+          <w:rFonts w:ascii="Arial" w:hAnsi="Arial" w:cs="Arial"/>
+          <w:color w:val="000000" w:themeColor="text1"/>
+          <w:sz w:val="20"/>
+          <w:szCs w:val="20"/>
+          <w:lang w:val="en-US"/>
+        </w:rPr>
+        <w:t xml:space="preserve">C# - </w:t>
+      </w:r>
+      <w:r>
+        <w:rPr>
+          <w:rFonts w:ascii="Arial" w:hAnsi="Arial" w:cs="Arial"/>
+          <w:color w:val="000000" w:themeColor="text1"/>
+          <w:sz w:val="20"/>
+          <w:szCs w:val="20"/>
+          <w:lang w:val="en-US"/>
+        </w:rPr>
+        <w:t>ASP.NET Core</w:t>
+      </w:r>
+      <w:r>
+        <w:rPr>
+          <w:rFonts w:ascii="Arial" w:hAnsi="Arial" w:cs="Arial"/>
+          <w:color w:val="000000" w:themeColor="text1"/>
+          <w:sz w:val="20"/>
+          <w:szCs w:val="20"/>
+          <w:lang w:val="en-US"/>
+        </w:rPr>
+        <w:t>,</w:t>
+      </w:r>
+      <w:r>
+        <w:rPr>
+          <w:rFonts w:ascii="Arial" w:hAnsi="Arial" w:cs="Arial"/>
+          <w:color w:val="000000" w:themeColor="text1"/>
+          <w:sz w:val="20"/>
+          <w:szCs w:val="20"/>
+          <w:lang w:val="en-US"/>
+        </w:rPr>
+        <w:t xml:space="preserve"> </w:t>
+      </w:r>
+      <w:r>
+        <w:rPr>
+          <w:rFonts w:ascii="Arial" w:hAnsi="Arial" w:cs="Arial"/>
+          <w:color w:val="000000" w:themeColor="text1"/>
+          <w:sz w:val="20"/>
+          <w:szCs w:val="20"/>
+          <w:lang w:val="en-US"/>
+        </w:rPr>
+        <w:t>TypeScript, Vue.js.</w:t>
+      </w:r>
+    </w:p>
+    <w:p>
+      <w:pPr>
+        <w:pStyle w:val="Nagwek2"/>
+        <w:spacing w:line="360" w:lineRule="auto"/>
+        <w:ind w:firstLine="709"/>
+        <w:jc w:val="both"/>
+        <w:rPr>
+          <w:rFonts w:ascii="Arial" w:hAnsi="Arial" w:cs="Arial"/>
+          <w:b/>
+          <w:bCs/>
+          <w:i/>
+          <w:iCs/>
+          <w:color w:val="000000" w:themeColor="text1"/>
+          <w:sz w:val="20"/>
+          <w:szCs w:val="20"/>
+        </w:rPr>
+      </w:pPr>
+      <w:bookmarkStart w:id="3" w:name="_Toc116227661"/>
+      <w:r>
+        <w:rPr>
+          <w:rFonts w:ascii="Arial" w:hAnsi="Arial" w:cs="Arial"/>
+          <w:b/>
+          <w:bCs/>
+          <w:i/>
+          <w:iCs/>
+          <w:color w:val="000000" w:themeColor="text1"/>
+          <w:sz w:val="20"/>
+          <w:szCs w:val="20"/>
+        </w:rPr>
+        <w:t>1.3.</w:t>
+      </w:r>
+      <w:r>
+        <w:rPr>
+          <w:rFonts w:ascii="Arial" w:hAnsi="Arial" w:cs="Arial"/>
+          <w:b/>
+          <w:bCs/>
+          <w:i/>
+          <w:iCs/>
+          <w:color w:val="000000" w:themeColor="text1"/>
+          <w:sz w:val="20"/>
+          <w:szCs w:val="20"/>
+        </w:rPr>
         <w:tab/>
-      </w:r>
-      <w:proofErr w:type="spellStart"/>
+        <w:t>Podział pracy</w:t>
+      </w:r>
+      <w:bookmarkEnd w:id="3"/>
+      <w:r>
+        <w:rPr>
+          <w:rFonts w:ascii="Arial" w:hAnsi="Arial" w:cs="Arial"/>
+          <w:b/>
+          <w:bCs/>
+          <w:i/>
+          <w:iCs/>
+          <w:color w:val="000000" w:themeColor="text1"/>
+          <w:sz w:val="20"/>
+          <w:szCs w:val="20"/>
+        </w:rPr>
+        <w:t xml:space="preserve"> </w:t>
+      </w:r>
+    </w:p>
+    <w:p>
+      <w:pPr>
+        <w:spacing w:line="360" w:lineRule="auto"/>
+        <w:ind w:firstLine="709"/>
+        <w:jc w:val="both"/>
+        <w:rPr>
+          <w:rFonts w:ascii="Arial" w:hAnsi="Arial" w:cs="Arial"/>
+          <w:color w:val="000000" w:themeColor="text1"/>
+          <w:sz w:val="20"/>
+          <w:szCs w:val="20"/>
+        </w:rPr>
+      </w:pPr>
+      <w:r>
+        <w:rPr>
+          <w:rFonts w:ascii="Arial" w:hAnsi="Arial" w:cs="Arial"/>
+          <w:color w:val="000000" w:themeColor="text1"/>
+          <w:sz w:val="20"/>
+          <w:szCs w:val="20"/>
+        </w:rPr>
+        <w:t>W</w:t>
+      </w:r>
+      <w:r>
+        <w:rPr>
+          <w:rFonts w:ascii="Arial" w:hAnsi="Arial" w:cs="Arial"/>
+          <w:color w:val="000000" w:themeColor="text1"/>
+          <w:sz w:val="20"/>
+          <w:szCs w:val="20"/>
+        </w:rPr>
+        <w:t xml:space="preserve"> obecnych czasach aplikacje webowe ułatwiają zarządzanie pocztą elektroniczną, pozwalają sprawniej robić zakupy, czy też opłacić rachunki. </w:t>
+      </w:r>
+    </w:p>
+    <w:p>
+      <w:pPr>
+        <w:spacing w:line="360" w:lineRule="auto"/>
+        <w:ind w:firstLine="709"/>
+        <w:jc w:val="both"/>
+        <w:rPr>
+          <w:rFonts w:ascii="Arial" w:hAnsi="Arial" w:cs="Arial"/>
+          <w:color w:val="000000" w:themeColor="text1"/>
+          <w:sz w:val="20"/>
+          <w:szCs w:val="20"/>
+        </w:rPr>
+      </w:pPr>
+      <w:r>
+        <w:rPr>
+          <w:rFonts w:ascii="Arial" w:hAnsi="Arial" w:cs="Arial"/>
+          <w:color w:val="000000" w:themeColor="text1"/>
+          <w:sz w:val="20"/>
+          <w:szCs w:val="20"/>
+          <w:highlight w:val="yellow"/>
+        </w:rPr>
+        <w:t>Celem projektowanej aplikacji będzie ułatwienie odczytu / utrzymania ewidencji roślin, poprzez możliwość skanowania, drukowania etykiet, szybki wgląd w aplikacji. Podział na rodzaje roślin pozwoli łatwo i skutecznie sprawdzić stan roślin.</w:t>
+      </w:r>
+      <w:r>
+        <w:rPr>
+          <w:rFonts w:ascii="Arial" w:hAnsi="Arial" w:cs="Arial"/>
+          <w:color w:val="000000" w:themeColor="text1"/>
+          <w:sz w:val="20"/>
+          <w:szCs w:val="20"/>
+        </w:rPr>
+        <w:t xml:space="preserve"> </w:t>
+      </w:r>
+    </w:p>
+    <w:p>
+      <w:pPr>
+        <w:pStyle w:val="Nagwek1"/>
+        <w:spacing w:line="360" w:lineRule="auto"/>
+        <w:ind w:firstLine="709"/>
+        <w:jc w:val="both"/>
+        <w:rPr>
+          <w:rFonts w:ascii="Arial" w:hAnsi="Arial" w:cs="Arial"/>
+          <w:b/>
+          <w:bCs/>
+          <w:color w:val="000000" w:themeColor="text1"/>
+          <w:sz w:val="18"/>
+          <w:szCs w:val="18"/>
+        </w:rPr>
+      </w:pPr>
+      <w:bookmarkStart w:id="4" w:name="_Toc116227662"/>
       <w:r>
         <w:rPr>
           <w:rFonts w:ascii="Arial" w:hAnsi="Arial" w:cs="Arial"/>
@@ -6060,12 +6804,32 @@
           <w:color w:val="000000" w:themeColor="text1"/>
           <w:sz w:val="28"/>
           <w:szCs w:val="28"/>
-          <w:lang w:val="en-US"/>
-        </w:rPr>
-        <w:t>Wstęp</w:t>
-      </w:r>
-      <w:bookmarkEnd w:id="0"/>
-      <w:proofErr w:type="spellEnd"/>
+        </w:rPr>
+        <w:t>2.</w:t>
+      </w:r>
+      <w:r>
+        <w:rPr>
+          <w:rFonts w:ascii="Arial" w:hAnsi="Arial" w:cs="Arial"/>
+          <w:b/>
+          <w:bCs/>
+          <w:color w:val="000000" w:themeColor="text1"/>
+          <w:sz w:val="18"/>
+          <w:szCs w:val="18"/>
+        </w:rPr>
+        <w:tab/>
+      </w:r>
+      <w:r>
+        <w:rPr>
+          <w:rFonts w:ascii="Arial" w:hAnsi="Arial" w:cs="Arial"/>
+          <w:b/>
+          <w:bCs/>
+          <w:color w:val="000000" w:themeColor="text1"/>
+          <w:sz w:val="28"/>
+          <w:szCs w:val="28"/>
+        </w:rPr>
+        <w:t>Specyfikacja wymagań</w:t>
+      </w:r>
+      <w:bookmarkEnd w:id="4"/>
     </w:p>
     <w:p>
       <w:pPr>
@@ -6086,7 +6850,7 @@
           <w:sz w:val="20"/>
           <w:szCs w:val="20"/>
         </w:rPr>
-        <w:t>Ze względu na rosnące zapotrzebowanie jakościowe oraz konkurencję na rynku informatyki, konieczny jest ciągły rozwój. Dlatego pojawiają się nowe rozwiązania w zakresie utrzymania / ewidencji roślin ułatwiające codzienną pracę.</w:t>
+        <w:t>Rozdział przedstawia wymagania stawiane aplikacji internetowej służącej do utrzymania / ewidencji roślin. W rozdziale omawiane są kolejno wymagania biznesowe, funkcjonalne użytkownika oraz wymagania niefunkcjonalne użytkownika i systemowe.</w:t>
       </w:r>
     </w:p>
     <w:p>
@@ -6119,7 +6883,7 @@
           <w:szCs w:val="20"/>
         </w:rPr>
       </w:pPr>
-      <w:bookmarkStart w:id="1" w:name="_Toc115988351"/>
+      <w:bookmarkStart w:id="5" w:name="_Toc116227663"/>
       <w:r>
         <w:rPr>
           <w:rFonts w:ascii="Arial" w:hAnsi="Arial" w:cs="Arial"/>
@@ -6131,7 +6895,7 @@
           <w:sz w:val="20"/>
           <w:szCs w:val="20"/>
         </w:rPr>
-        <w:t>1.1.</w:t>
+        <w:t>2.</w:t>
       </w:r>
       <w:r>
         <w:rPr>
@@ -6144,10 +6908,36 @@
           <w:sz w:val="20"/>
           <w:szCs w:val="20"/>
         </w:rPr>
+        <w:t>1</w:t>
+      </w:r>
+      <w:r>
+        <w:rPr>
+          <w:rFonts w:ascii="Arial" w:hAnsi="Arial" w:cs="Arial"/>
+          <w:b/>
+          <w:bCs/>
+          <w:i/>
+          <w:iCs/>
+          <w:color w:val="000000" w:themeColor="text1"/>
+          <w:sz w:val="20"/>
+          <w:szCs w:val="20"/>
+        </w:rPr>
+        <w:t>.</w:t>
+      </w:r>
+      <w:r>
+        <w:rPr>
+          <w:rFonts w:ascii="Arial" w:hAnsi="Arial" w:cs="Arial"/>
+          <w:b/>
+          <w:bCs/>
+          <w:i/>
+          <w:iCs/>
+          <w:color w:val="000000" w:themeColor="text1"/>
+          <w:sz w:val="20"/>
+          <w:szCs w:val="20"/>
+        </w:rPr>
         <w:tab/>
-        <w:t>Aplikacja internetowa</w:t>
-      </w:r>
-      <w:bookmarkEnd w:id="1"/>
+        <w:t>Dziedzinowy słownik pojęć</w:t>
+      </w:r>
+      <w:bookmarkEnd w:id="5"/>
     </w:p>
     <w:p>
       <w:pPr>
@@ -6168,7 +6958,7 @@
           <w:sz w:val="20"/>
           <w:szCs w:val="20"/>
         </w:rPr>
-        <w:t xml:space="preserve">Aplikacja internetowa jest to program komputerowy pracujący na serwerze. Komunikuje się poprzez sieć komputerową z hostem użytkownika komputera, przy użyciu przeglądarki internetowej, będącej interaktywnym klientem aplikacji. </w:t>
+        <w:t>Użytkownik systemu – osoba korzystająca z aplikacji do utrzymania / ewidencji roślin.</w:t>
       </w:r>
     </w:p>
     <w:p>
@@ -6189,178 +6979,78 @@
           <w:color w:val="000000" w:themeColor="text1"/>
           <w:sz w:val="20"/>
           <w:szCs w:val="20"/>
-        </w:rPr>
-        <w:t>Aplikacje internetowe są jednym z najpopularniejszych typów programów komputerowych. Służą nie tylko do rozrywki, ale również jako systemy obsługi klientów. Obecnie najbardziej rozpoznawalne aplikacje internetowe to Gmail, YouTube oraz Facebook.</w:t>
-      </w:r>
-    </w:p>
-    <w:p>
-      <w:pPr>
-        <w:spacing w:line="360" w:lineRule="auto"/>
-        <w:ind w:firstLine="709"/>
-        <w:jc w:val="both"/>
-        <w:rPr>
-          <w:rFonts w:ascii="Arial" w:hAnsi="Arial" w:cs="Arial"/>
-          <w:color w:val="000000" w:themeColor="text1"/>
-          <w:sz w:val="20"/>
-          <w:szCs w:val="20"/>
-        </w:rPr>
-      </w:pPr>
-      <w:r>
-        <w:rPr>
-          <w:rFonts w:ascii="Arial" w:hAnsi="Arial" w:cs="Arial"/>
-          <w:color w:val="000000" w:themeColor="text1"/>
-          <w:sz w:val="20"/>
-          <w:szCs w:val="20"/>
-        </w:rPr>
-        <w:t>Podstawową zaletą tworzenia oprogramowania tego typu jest fakt, że aplikacje internetowe są kompatybilne wieloplatformowo, gdyż nie zależą od systemu operacyjnego, a jedynym wymaganiem do sprawnego korzystania z programu jest posiadanie zainstalowanej przeglądarki internetowej z dostępem do internetu. Następną zaletą jest to, że użytkownik posiada dostęp do swoich danych nawet w momencie, kiedy następuje awaria urządzenia, ponieważ dane są gromadzone na serwerach dostawcy oprogramowania.</w:t>
-      </w:r>
-      <w:r>
-        <w:rPr>
-          <w:rFonts w:ascii="Arial" w:hAnsi="Arial" w:cs="Arial"/>
-          <w:color w:val="000000" w:themeColor="text1"/>
-          <w:sz w:val="20"/>
-          <w:szCs w:val="20"/>
-        </w:rPr>
-        <w:t xml:space="preserve"> Aplikacje webowe nie wymagają instalacji oraz aktualizacji </w:t>
-      </w:r>
-      <w:r>
-        <w:rPr>
-          <w:rFonts w:ascii="Arial" w:hAnsi="Arial" w:cs="Arial"/>
-          <w:color w:val="000000" w:themeColor="text1"/>
-          <w:sz w:val="20"/>
-          <w:szCs w:val="20"/>
-        </w:rPr>
-        <w:t>(wdrażania</w:t>
-      </w:r>
-      <w:r>
-        <w:rPr>
-          <w:rFonts w:ascii="Arial" w:hAnsi="Arial" w:cs="Arial"/>
-          <w:color w:val="000000" w:themeColor="text1"/>
-          <w:sz w:val="20"/>
-          <w:szCs w:val="20"/>
-        </w:rPr>
-        <w:t xml:space="preserve"> i </w:t>
-      </w:r>
-      <w:r>
-        <w:rPr>
-          <w:rFonts w:ascii="Arial" w:hAnsi="Arial" w:cs="Arial"/>
-          <w:color w:val="000000" w:themeColor="text1"/>
-          <w:sz w:val="20"/>
-          <w:szCs w:val="20"/>
-        </w:rPr>
-        <w:t>utrzymania)</w:t>
-      </w:r>
-      <w:r>
-        <w:rPr>
-          <w:rFonts w:ascii="Arial" w:hAnsi="Arial" w:cs="Arial"/>
-          <w:color w:val="000000" w:themeColor="text1"/>
-          <w:sz w:val="20"/>
-          <w:szCs w:val="20"/>
-        </w:rPr>
-        <w:t xml:space="preserve"> po stronie klienta, ponieważ zawsze serwowane są w najnowszej wersji serwera. Nie potrzebują weryfikacji / certyfikacji od poszczególnych producentów </w:t>
-      </w:r>
-      <w:r>
-        <w:rPr>
-          <w:rFonts w:ascii="Arial" w:hAnsi="Arial" w:cs="Arial"/>
-          <w:color w:val="000000" w:themeColor="text1"/>
-          <w:sz w:val="20"/>
-          <w:szCs w:val="20"/>
-        </w:rPr>
-        <w:t>(np.</w:t>
-      </w:r>
-      <w:r>
-        <w:rPr>
-          <w:rFonts w:ascii="Arial" w:hAnsi="Arial" w:cs="Arial"/>
-          <w:color w:val="000000" w:themeColor="text1"/>
-          <w:sz w:val="20"/>
-          <w:szCs w:val="20"/>
-        </w:rPr>
-        <w:t xml:space="preserve"> Google Store, Apple </w:t>
-      </w:r>
-      <w:r>
-        <w:rPr>
-          <w:rFonts w:ascii="Arial" w:hAnsi="Arial" w:cs="Arial"/>
-          <w:color w:val="000000" w:themeColor="text1"/>
-          <w:sz w:val="20"/>
-          <w:szCs w:val="20"/>
-        </w:rPr>
-        <w:t>Store)</w:t>
-      </w:r>
-      <w:r>
-        <w:rPr>
-          <w:rFonts w:ascii="Arial" w:hAnsi="Arial" w:cs="Arial"/>
-          <w:color w:val="000000" w:themeColor="text1"/>
-          <w:sz w:val="20"/>
-          <w:szCs w:val="20"/>
-        </w:rPr>
-        <w:t>.</w:t>
-      </w:r>
-    </w:p>
-    <w:p>
-      <w:pPr>
-        <w:spacing w:line="360" w:lineRule="auto"/>
-        <w:ind w:firstLine="709"/>
-        <w:jc w:val="both"/>
-        <w:rPr>
-          <w:rFonts w:ascii="Arial" w:hAnsi="Arial" w:cs="Arial"/>
-          <w:color w:val="000000" w:themeColor="text1"/>
-          <w:sz w:val="20"/>
-          <w:szCs w:val="20"/>
-        </w:rPr>
-      </w:pPr>
-      <w:r>
-        <w:rPr>
-          <w:rFonts w:ascii="Arial" w:hAnsi="Arial" w:cs="Arial"/>
-          <w:color w:val="000000" w:themeColor="text1"/>
-          <w:sz w:val="20"/>
-          <w:szCs w:val="20"/>
-        </w:rPr>
-        <w:t xml:space="preserve">Aplikacje internetowe oprócz zalet posiadają również wady. Jedną z nich jest całkowita zależność od serwera przez co użytkownik nie ma możliwości dokonywania operacji bez połączenia z siecią. Oprócz tego dostawca oprogramowania jest w stanie śledzić niemal każdy ruch użytkownika podczas jego korzystania z aplikacji. </w:t>
-      </w:r>
-      <w:r>
-        <w:rPr>
-          <w:rFonts w:ascii="Arial" w:hAnsi="Arial" w:cs="Arial"/>
-          <w:color w:val="000000" w:themeColor="text1"/>
-          <w:sz w:val="20"/>
-          <w:szCs w:val="20"/>
-        </w:rPr>
-        <w:t xml:space="preserve">W dzisiejszych czasach mało, które aplikacje, nawet aplikacje nie internetowe, potrafią działać bez dostępu do internetu </w:t>
-      </w:r>
-      <w:r>
-        <w:rPr>
-          <w:rFonts w:ascii="Arial" w:hAnsi="Arial" w:cs="Arial"/>
-          <w:color w:val="000000" w:themeColor="text1"/>
-          <w:sz w:val="20"/>
-          <w:szCs w:val="20"/>
-        </w:rPr>
-        <w:t>(np.</w:t>
-      </w:r>
-      <w:r>
-        <w:rPr>
-          <w:rFonts w:ascii="Arial" w:hAnsi="Arial" w:cs="Arial"/>
-          <w:color w:val="000000" w:themeColor="text1"/>
-          <w:sz w:val="20"/>
-          <w:szCs w:val="20"/>
-        </w:rPr>
-        <w:t xml:space="preserve"> aplikacja desktopowa nadal składowałaby dane na centralnym </w:t>
-      </w:r>
-      <w:r>
-        <w:rPr>
-          <w:rFonts w:ascii="Arial" w:hAnsi="Arial" w:cs="Arial"/>
-          <w:color w:val="000000" w:themeColor="text1"/>
-          <w:sz w:val="20"/>
-          <w:szCs w:val="20"/>
-        </w:rPr>
-        <w:t>serwerze)</w:t>
-      </w:r>
-      <w:r>
-        <w:rPr>
-          <w:rFonts w:ascii="Arial" w:hAnsi="Arial" w:cs="Arial"/>
-          <w:color w:val="000000" w:themeColor="text1"/>
-          <w:sz w:val="20"/>
-          <w:szCs w:val="20"/>
-        </w:rPr>
-        <w:t>. W takiej architekturze utrata urządzenia byłaby jednoznaczna z utratą wszystkich danych.</w:t>
+          <w:highlight w:val="yellow"/>
+        </w:rPr>
+        <w:sym w:font="Wingdings" w:char="F0E0"/>
+      </w:r>
+      <w:r>
+        <w:rPr>
+          <w:rFonts w:ascii="Arial" w:hAnsi="Arial" w:cs="Arial"/>
+          <w:color w:val="000000" w:themeColor="text1"/>
+          <w:sz w:val="20"/>
+          <w:szCs w:val="20"/>
+          <w:highlight w:val="yellow"/>
+        </w:rPr>
+        <w:t xml:space="preserve">  </w:t>
+      </w:r>
+      <w:r>
+        <w:rPr>
+          <w:rFonts w:ascii="Arial" w:hAnsi="Arial" w:cs="Arial"/>
+          <w:color w:val="000000" w:themeColor="text1"/>
+          <w:sz w:val="20"/>
+          <w:szCs w:val="20"/>
+          <w:highlight w:val="yellow"/>
+        </w:rPr>
+        <w:sym w:font="Wingdings" w:char="F0E0"/>
+      </w:r>
+      <w:r>
+        <w:rPr>
+          <w:rFonts w:ascii="Arial" w:hAnsi="Arial" w:cs="Arial"/>
+          <w:color w:val="000000" w:themeColor="text1"/>
+          <w:sz w:val="20"/>
+          <w:szCs w:val="20"/>
+          <w:highlight w:val="yellow"/>
+        </w:rPr>
+        <w:t xml:space="preserve">  dopisać  </w:t>
+      </w:r>
+      <w:r>
+        <w:rPr>
+          <w:rFonts w:ascii="Arial" w:hAnsi="Arial" w:cs="Arial"/>
+          <w:color w:val="000000" w:themeColor="text1"/>
+          <w:sz w:val="20"/>
+          <w:szCs w:val="20"/>
+          <w:highlight w:val="yellow"/>
+        </w:rPr>
+        <w:sym w:font="Wingdings" w:char="F0DF"/>
+      </w:r>
+      <w:r>
+        <w:rPr>
+          <w:rFonts w:ascii="Arial" w:hAnsi="Arial" w:cs="Arial"/>
+          <w:color w:val="000000" w:themeColor="text1"/>
+          <w:sz w:val="20"/>
+          <w:szCs w:val="20"/>
+          <w:highlight w:val="yellow"/>
+        </w:rPr>
+        <w:t xml:space="preserve">  </w:t>
+      </w:r>
+      <w:r>
+        <w:rPr>
+          <w:rFonts w:ascii="Arial" w:hAnsi="Arial" w:cs="Arial"/>
+          <w:color w:val="000000" w:themeColor="text1"/>
+          <w:sz w:val="20"/>
+          <w:szCs w:val="20"/>
+          <w:highlight w:val="yellow"/>
+        </w:rPr>
+        <w:sym w:font="Wingdings" w:char="F0DF"/>
+      </w:r>
+      <w:r>
+        <w:rPr>
+          <w:rFonts w:ascii="Arial" w:hAnsi="Arial" w:cs="Arial"/>
+          <w:color w:val="000000" w:themeColor="text1"/>
+          <w:sz w:val="20"/>
+          <w:szCs w:val="20"/>
+        </w:rPr>
+        <w:t xml:space="preserve">  </w:t>
       </w:r>
     </w:p>
     <w:p>
@@ -6380,7 +7070,7 @@
           <w:szCs w:val="20"/>
         </w:rPr>
       </w:pPr>
-      <w:bookmarkStart w:id="2" w:name="_Toc115988352"/>
+      <w:bookmarkStart w:id="6" w:name="_Toc116227664"/>
       <w:r>
         <w:rPr>
           <w:rFonts w:ascii="Arial" w:hAnsi="Arial" w:cs="Arial"/>
@@ -6392,7 +7082,7 @@
           <w:sz w:val="20"/>
           <w:szCs w:val="20"/>
         </w:rPr>
-        <w:t>1.2.</w:t>
+        <w:t>2.</w:t>
       </w:r>
       <w:r>
         <w:rPr>
@@ -6405,10 +7095,8 @@
           <w:sz w:val="20"/>
           <w:szCs w:val="20"/>
         </w:rPr>
-        <w:tab/>
-        <w:t>Cel projektowania aplikacji</w:t>
-      </w:r>
-      <w:bookmarkEnd w:id="2"/>
+        <w:t>2</w:t>
+      </w:r>
       <w:r>
         <w:rPr>
           <w:rFonts w:ascii="Arial" w:hAnsi="Arial" w:cs="Arial"/>
@@ -6420,43 +7108,495 @@
           <w:sz w:val="20"/>
           <w:szCs w:val="20"/>
         </w:rPr>
+        <w:t>.</w:t>
+      </w:r>
+      <w:r>
+        <w:rPr>
+          <w:rFonts w:ascii="Arial" w:hAnsi="Arial" w:cs="Arial"/>
+          <w:b/>
+          <w:bCs/>
+          <w:i/>
+          <w:iCs/>
+          <w:color w:val="000000" w:themeColor="text1"/>
+          <w:sz w:val="20"/>
+          <w:szCs w:val="20"/>
+        </w:rPr>
+        <w:tab/>
+      </w:r>
+      <w:r>
+        <w:rPr>
+          <w:rFonts w:ascii="Arial" w:hAnsi="Arial" w:cs="Arial"/>
+          <w:b/>
+          <w:bCs/>
+          <w:i/>
+          <w:iCs/>
+          <w:color w:val="000000" w:themeColor="text1"/>
+          <w:sz w:val="20"/>
+          <w:szCs w:val="20"/>
+        </w:rPr>
+        <w:t>Interfejs graficzny aplikacji</w:t>
+      </w:r>
+      <w:bookmarkEnd w:id="6"/>
+    </w:p>
+    <w:p>
+      <w:pPr>
+        <w:spacing w:line="360" w:lineRule="auto"/>
+        <w:ind w:firstLine="709"/>
+        <w:jc w:val="both"/>
+        <w:rPr>
+          <w:rFonts w:ascii="Arial" w:hAnsi="Arial" w:cs="Arial"/>
+          <w:color w:val="000000" w:themeColor="text1"/>
+          <w:sz w:val="20"/>
+          <w:szCs w:val="20"/>
+        </w:rPr>
+      </w:pPr>
+      <w:r>
+        <w:rPr>
+          <w:rFonts w:ascii="Arial" w:hAnsi="Arial" w:cs="Arial"/>
+          <w:color w:val="000000" w:themeColor="text1"/>
+          <w:sz w:val="20"/>
+          <w:szCs w:val="20"/>
+        </w:rPr>
+        <w:t>Interfejs graficzny został wykonany przy użyciu biblioteki Bootstrap-Vue 3. Używane są również style kaskadowe CSS.</w:t>
+      </w:r>
+    </w:p>
+    <w:p>
+      <w:pPr>
+        <w:keepNext/>
+        <w:spacing w:line="360" w:lineRule="auto"/>
+        <w:ind w:firstLine="709"/>
+        <w:jc w:val="both"/>
+      </w:pPr>
+      <w:r>
+        <w:rPr>
+          <w:rFonts w:ascii="Arial" w:hAnsi="Arial" w:cs="Arial"/>
+          <w:color w:val="000000" w:themeColor="text1"/>
+          <w:sz w:val="20"/>
+          <w:szCs w:val="20"/>
+        </w:rPr>
+        <w:drawing>
+          <wp:inline distT="0" distB="0" distL="0" distR="0" wp14:anchorId="77D616D8" wp14:editId="1E636A72">
+            <wp:extent cx="5760720" cy="3090545"/>
+            <wp:effectExtent l="0" t="0" r="0" b="0"/>
+            <wp:docPr id="2" name="Obraz 2" descr="Obraz zawierający tekst&#10;&#10;Opis wygenerowany automatycznie"/>
+            <wp:cNvGraphicFramePr>
+              <a:graphicFrameLocks xmlns:a="http://schemas.openxmlformats.org/drawingml/2006/main" noChangeAspect="1"/>
+            </wp:cNvGraphicFramePr>
+            <a:graphic xmlns:a="http://schemas.openxmlformats.org/drawingml/2006/main">
+              <a:graphicData uri="http://schemas.openxmlformats.org/drawingml/2006/picture">
+                <pic:pic xmlns:pic="http://schemas.openxmlformats.org/drawingml/2006/picture">
+                  <pic:nvPicPr>
+                    <pic:cNvPr id="2" name="Obraz 2" descr="Obraz zawierający tekst&#10;&#10;Opis wygenerowany automatycznie"/>
+                    <pic:cNvPicPr/>
+                  </pic:nvPicPr>
+                  <pic:blipFill>
+                    <a:blip r:embed="rId11"/>
+                    <a:stretch>
+                      <a:fillRect/>
+                    </a:stretch>
+                  </pic:blipFill>
+                  <pic:spPr>
+                    <a:xfrm>
+                      <a:off x="0" y="0"/>
+                      <a:ext cx="5760720" cy="3090545"/>
+                    </a:xfrm>
+                    <a:prstGeom prst="rect">
+                      <a:avLst/>
+                    </a:prstGeom>
+                  </pic:spPr>
+                </pic:pic>
+              </a:graphicData>
+            </a:graphic>
+          </wp:inline>
+        </w:drawing>
+      </w:r>
+    </w:p>
+    <w:p>
+      <w:pPr>
+        <w:pStyle w:val="Legenda"/>
+        <w:jc w:val="both"/>
+        <w:rPr>
+          <w:rFonts w:ascii="Arial" w:hAnsi="Arial" w:cs="Arial"/>
+          <w:color w:val="000000" w:themeColor="text1"/>
+          <w:sz w:val="20"/>
+          <w:szCs w:val="20"/>
+        </w:rPr>
+      </w:pPr>
+      <w:bookmarkStart w:id="7" w:name="_Toc116229037"/>
+      <w:r>
+        <w:t xml:space="preserve">Rysunek </w:t>
+      </w:r>
+      <w:fldSimple w:instr=" SEQ Rysunek \* ARABIC ">
+        <w:r>
+          <w:rPr>
+            <w:noProof/>
+          </w:rPr>
+          <w:t>1</w:t>
+        </w:r>
+      </w:fldSimple>
+      <w:r>
         <w:t xml:space="preserve"> </w:t>
       </w:r>
-    </w:p>
-    <w:p>
-      <w:pPr>
+      <w:r>
+        <w:t>Interfejs graficzny – strona główna</w:t>
+      </w:r>
+      <w:bookmarkEnd w:id="7"/>
+    </w:p>
+    <w:p>
+      <w:pPr>
+        <w:keepNext/>
         <w:spacing w:line="360" w:lineRule="auto"/>
         <w:ind w:firstLine="709"/>
         <w:jc w:val="both"/>
-        <w:rPr>
-          <w:rFonts w:ascii="Arial" w:hAnsi="Arial" w:cs="Arial"/>
-          <w:color w:val="000000" w:themeColor="text1"/>
-          <w:sz w:val="20"/>
-          <w:szCs w:val="20"/>
-        </w:rPr>
-      </w:pPr>
-      <w:r>
-        <w:rPr>
-          <w:rFonts w:ascii="Arial" w:hAnsi="Arial" w:cs="Arial"/>
-          <w:color w:val="000000" w:themeColor="text1"/>
-          <w:sz w:val="20"/>
-          <w:szCs w:val="20"/>
-        </w:rPr>
-        <w:t>Na co dzień aplikacje internetowe ułatwiają nam zarządzanie pocztą, pozwalają robić zakupy i opłacać rachunki. Aplikacja ma na celu rozwiązanie problemu przestarzałego oprogramowania służącego do utrzymania / ewidencji roślin w ogrodzie botanicznym. Przedsięwzięcie dąży do wypełnienia brakujących potrzeb w systemie. Dzięki możliwości skanowania kodów etykiet oraz drukowaniu etykiet użytkownik będzie wiedział dokładnie jakie rośliny znajdują się w ogrodzie botanicznym. Nie tylko usprawni to pracę użytkownikowi, jak również użytkownik zyska na czasie, ponieważ automatyzacja procesów wcześniej wykonywanych w sposób manualny, w znaczny sposób wykorzystywała czas osób administrujących.</w:t>
-      </w:r>
-    </w:p>
-    <w:p>
-      <w:pPr>
+      </w:pPr>
+      <w:r>
+        <w:rPr>
+          <w:rFonts w:ascii="Arial" w:hAnsi="Arial" w:cs="Arial"/>
+          <w:noProof/>
+          <w:color w:val="000000" w:themeColor="text1"/>
+          <w:sz w:val="20"/>
+          <w:szCs w:val="20"/>
+        </w:rPr>
+        <w:lastRenderedPageBreak/>
+        <w:drawing>
+          <wp:inline distT="0" distB="0" distL="0" distR="0" wp14:anchorId="2D6F07D0" wp14:editId="1D0FA2C1">
+            <wp:extent cx="5745480" cy="3002280"/>
+            <wp:effectExtent l="0" t="0" r="7620" b="7620"/>
+            <wp:docPr id="4" name="Obraz 4"/>
+            <wp:cNvGraphicFramePr>
+              <a:graphicFrameLocks xmlns:a="http://schemas.openxmlformats.org/drawingml/2006/main" noChangeAspect="1"/>
+            </wp:cNvGraphicFramePr>
+            <a:graphic xmlns:a="http://schemas.openxmlformats.org/drawingml/2006/main">
+              <a:graphicData uri="http://schemas.openxmlformats.org/drawingml/2006/picture">
+                <pic:pic xmlns:pic="http://schemas.openxmlformats.org/drawingml/2006/picture">
+                  <pic:nvPicPr>
+                    <pic:cNvPr id="0" name="Picture 3"/>
+                    <pic:cNvPicPr>
+                      <a:picLocks noChangeAspect="1" noChangeArrowheads="1"/>
+                    </pic:cNvPicPr>
+                  </pic:nvPicPr>
+                  <pic:blipFill>
+                    <a:blip r:embed="rId12" cstate="print">
+                      <a:extLst>
+                        <a:ext uri="{28A0092B-C50C-407E-A947-70E740481C1C}">
+                          <a14:useLocalDpi xmlns:a14="http://schemas.microsoft.com/office/drawing/2010/main" val="0"/>
+                        </a:ext>
+                      </a:extLst>
+                    </a:blip>
+                    <a:srcRect/>
+                    <a:stretch>
+                      <a:fillRect/>
+                    </a:stretch>
+                  </pic:blipFill>
+                  <pic:spPr bwMode="auto">
+                    <a:xfrm>
+                      <a:off x="0" y="0"/>
+                      <a:ext cx="5745480" cy="3002280"/>
+                    </a:xfrm>
+                    <a:prstGeom prst="rect">
+                      <a:avLst/>
+                    </a:prstGeom>
+                    <a:noFill/>
+                    <a:ln>
+                      <a:noFill/>
+                    </a:ln>
+                  </pic:spPr>
+                </pic:pic>
+              </a:graphicData>
+            </a:graphic>
+          </wp:inline>
+        </w:drawing>
+      </w:r>
+    </w:p>
+    <w:p>
+      <w:pPr>
+        <w:pStyle w:val="Legenda"/>
+        <w:jc w:val="both"/>
+        <w:rPr>
+          <w:rFonts w:ascii="Arial" w:hAnsi="Arial" w:cs="Arial"/>
+          <w:color w:val="000000" w:themeColor="text1"/>
+          <w:sz w:val="20"/>
+          <w:szCs w:val="20"/>
+        </w:rPr>
+      </w:pPr>
+      <w:bookmarkStart w:id="8" w:name="_Toc116229038"/>
+      <w:r>
+        <w:t xml:space="preserve">Rysunek </w:t>
+      </w:r>
+      <w:fldSimple w:instr=" SEQ Rysunek \* ARABIC ">
+        <w:r>
+          <w:rPr>
+            <w:noProof/>
+          </w:rPr>
+          <w:t>2</w:t>
+        </w:r>
+      </w:fldSimple>
+      <w:r>
+        <w:t xml:space="preserve"> </w:t>
+      </w:r>
+      <w:r>
+        <w:t>Interfejs graficzny – ewidencja roślin</w:t>
+      </w:r>
+      <w:bookmarkEnd w:id="8"/>
+    </w:p>
+    <w:p>
+      <w:pPr>
+        <w:pStyle w:val="Akapitzlist"/>
+        <w:numPr>
+          <w:ilvl w:val="0"/>
+          <w:numId w:val="8"/>
+        </w:numPr>
         <w:spacing w:line="360" w:lineRule="auto"/>
-        <w:ind w:firstLine="709"/>
-        <w:jc w:val="both"/>
-        <w:rPr>
-          <w:rFonts w:ascii="Arial" w:hAnsi="Arial" w:cs="Arial"/>
-          <w:color w:val="000000" w:themeColor="text1"/>
-          <w:sz w:val="20"/>
-          <w:szCs w:val="20"/>
-          <w:lang w:val="en-US"/>
-        </w:rPr>
+        <w:jc w:val="both"/>
+        <w:rPr>
+          <w:rFonts w:ascii="Arial" w:hAnsi="Arial" w:cs="Arial"/>
+          <w:color w:val="000000" w:themeColor="text1"/>
+          <w:sz w:val="20"/>
+          <w:szCs w:val="20"/>
+        </w:rPr>
+      </w:pPr>
+      <w:r>
+        <w:rPr>
+          <w:rFonts w:ascii="Arial" w:hAnsi="Arial" w:cs="Arial"/>
+          <w:color w:val="000000" w:themeColor="text1"/>
+          <w:sz w:val="20"/>
+          <w:szCs w:val="20"/>
+        </w:rPr>
+        <w:t>Lista roślin w ewidencji.</w:t>
+      </w:r>
+    </w:p>
+    <w:p>
+      <w:pPr>
+        <w:pStyle w:val="Akapitzlist"/>
+        <w:numPr>
+          <w:ilvl w:val="0"/>
+          <w:numId w:val="8"/>
+        </w:numPr>
+        <w:spacing w:line="360" w:lineRule="auto"/>
+        <w:jc w:val="both"/>
+        <w:rPr>
+          <w:rFonts w:ascii="Arial" w:hAnsi="Arial" w:cs="Arial"/>
+          <w:color w:val="000000" w:themeColor="text1"/>
+          <w:sz w:val="20"/>
+          <w:szCs w:val="20"/>
+        </w:rPr>
+      </w:pPr>
+      <w:r>
+        <w:rPr>
+          <w:rFonts w:ascii="Arial" w:hAnsi="Arial" w:cs="Arial"/>
+          <w:color w:val="000000" w:themeColor="text1"/>
+          <w:sz w:val="20"/>
+          <w:szCs w:val="20"/>
+        </w:rPr>
+        <w:t>Przycisk otwierający stronę do edycji informacji o roślinie.</w:t>
+      </w:r>
+    </w:p>
+    <w:p>
+      <w:pPr>
+        <w:keepNext/>
+        <w:spacing w:line="360" w:lineRule="auto"/>
+        <w:ind w:left="709"/>
+        <w:jc w:val="both"/>
+      </w:pPr>
+      <w:r>
+        <w:rPr>
+          <w:rFonts w:ascii="Arial" w:hAnsi="Arial" w:cs="Arial"/>
+          <w:noProof/>
+          <w:color w:val="000000" w:themeColor="text1"/>
+          <w:sz w:val="20"/>
+          <w:szCs w:val="20"/>
+        </w:rPr>
+        <w:drawing>
+          <wp:inline distT="0" distB="0" distL="0" distR="0" wp14:anchorId="679A9B8C" wp14:editId="17904CEA">
+            <wp:extent cx="5760720" cy="3032760"/>
+            <wp:effectExtent l="0" t="0" r="0" b="0"/>
+            <wp:docPr id="5" name="Obraz 5"/>
+            <wp:cNvGraphicFramePr>
+              <a:graphicFrameLocks xmlns:a="http://schemas.openxmlformats.org/drawingml/2006/main" noChangeAspect="1"/>
+            </wp:cNvGraphicFramePr>
+            <a:graphic xmlns:a="http://schemas.openxmlformats.org/drawingml/2006/main">
+              <a:graphicData uri="http://schemas.openxmlformats.org/drawingml/2006/picture">
+                <pic:pic xmlns:pic="http://schemas.openxmlformats.org/drawingml/2006/picture">
+                  <pic:nvPicPr>
+                    <pic:cNvPr id="0" name="Picture 4"/>
+                    <pic:cNvPicPr>
+                      <a:picLocks noChangeAspect="1" noChangeArrowheads="1"/>
+                    </pic:cNvPicPr>
+                  </pic:nvPicPr>
+                  <pic:blipFill>
+                    <a:blip r:embed="rId13" cstate="print">
+                      <a:extLst>
+                        <a:ext uri="{28A0092B-C50C-407E-A947-70E740481C1C}">
+                          <a14:useLocalDpi xmlns:a14="http://schemas.microsoft.com/office/drawing/2010/main" val="0"/>
+                        </a:ext>
+                      </a:extLst>
+                    </a:blip>
+                    <a:srcRect/>
+                    <a:stretch>
+                      <a:fillRect/>
+                    </a:stretch>
+                  </pic:blipFill>
+                  <pic:spPr bwMode="auto">
+                    <a:xfrm>
+                      <a:off x="0" y="0"/>
+                      <a:ext cx="5760720" cy="3032760"/>
+                    </a:xfrm>
+                    <a:prstGeom prst="rect">
+                      <a:avLst/>
+                    </a:prstGeom>
+                    <a:noFill/>
+                    <a:ln>
+                      <a:noFill/>
+                    </a:ln>
+                  </pic:spPr>
+                </pic:pic>
+              </a:graphicData>
+            </a:graphic>
+          </wp:inline>
+        </w:drawing>
+      </w:r>
+    </w:p>
+    <w:p>
+      <w:pPr>
+        <w:pStyle w:val="Legenda"/>
+        <w:jc w:val="both"/>
+        <w:rPr>
+          <w:rFonts w:ascii="Arial" w:hAnsi="Arial" w:cs="Arial"/>
+          <w:color w:val="000000" w:themeColor="text1"/>
+          <w:sz w:val="20"/>
+          <w:szCs w:val="20"/>
+        </w:rPr>
+      </w:pPr>
+      <w:bookmarkStart w:id="9" w:name="_Toc116229039"/>
+      <w:r>
+        <w:t xml:space="preserve">Rysunek </w:t>
+      </w:r>
+      <w:fldSimple w:instr=" SEQ Rysunek \* ARABIC ">
+        <w:r>
+          <w:rPr>
+            <w:noProof/>
+          </w:rPr>
+          <w:t>3</w:t>
+        </w:r>
+      </w:fldSimple>
+      <w:r>
+        <w:t xml:space="preserve"> </w:t>
+      </w:r>
+      <w:r>
+        <w:t>Interfejs graficzny – formularz edycji pól z ewidencji roślin</w:t>
+      </w:r>
+      <w:bookmarkEnd w:id="9"/>
+    </w:p>
+    <w:p>
+      <w:pPr>
+        <w:pStyle w:val="Akapitzlist"/>
+        <w:numPr>
+          <w:ilvl w:val="0"/>
+          <w:numId w:val="7"/>
+        </w:numPr>
+        <w:spacing w:line="360" w:lineRule="auto"/>
+        <w:jc w:val="both"/>
+        <w:rPr>
+          <w:rFonts w:ascii="Arial" w:hAnsi="Arial" w:cs="Arial"/>
+          <w:color w:val="000000" w:themeColor="text1"/>
+          <w:sz w:val="20"/>
+          <w:szCs w:val="20"/>
+        </w:rPr>
+      </w:pPr>
+      <w:r>
+        <w:rPr>
+          <w:rFonts w:ascii="Arial" w:hAnsi="Arial" w:cs="Arial"/>
+          <w:color w:val="000000" w:themeColor="text1"/>
+          <w:sz w:val="20"/>
+          <w:szCs w:val="20"/>
+        </w:rPr>
+        <w:t>Pole tekstowe z numerem identyfikacyjnym rośliny.</w:t>
+      </w:r>
+    </w:p>
+    <w:p>
+      <w:pPr>
+        <w:pStyle w:val="Akapitzlist"/>
+        <w:numPr>
+          <w:ilvl w:val="0"/>
+          <w:numId w:val="7"/>
+        </w:numPr>
+        <w:spacing w:line="360" w:lineRule="auto"/>
+        <w:jc w:val="both"/>
+        <w:rPr>
+          <w:rFonts w:ascii="Arial" w:hAnsi="Arial" w:cs="Arial"/>
+          <w:color w:val="000000" w:themeColor="text1"/>
+          <w:sz w:val="20"/>
+          <w:szCs w:val="20"/>
+        </w:rPr>
+      </w:pPr>
+      <w:r>
+        <w:rPr>
+          <w:rFonts w:ascii="Arial" w:hAnsi="Arial" w:cs="Arial"/>
+          <w:color w:val="000000" w:themeColor="text1"/>
+          <w:sz w:val="20"/>
+          <w:szCs w:val="20"/>
+        </w:rPr>
+        <w:t>Pole z datą dodania rośliny do ewidencji.</w:t>
+      </w:r>
+    </w:p>
+    <w:p>
+      <w:pPr>
+        <w:pStyle w:val="Akapitzlist"/>
+        <w:numPr>
+          <w:ilvl w:val="0"/>
+          <w:numId w:val="7"/>
+        </w:numPr>
+        <w:spacing w:line="360" w:lineRule="auto"/>
+        <w:jc w:val="both"/>
+        <w:rPr>
+          <w:rFonts w:ascii="Arial" w:hAnsi="Arial" w:cs="Arial"/>
+          <w:color w:val="000000" w:themeColor="text1"/>
+          <w:sz w:val="20"/>
+          <w:szCs w:val="20"/>
+        </w:rPr>
+      </w:pPr>
+      <w:r>
+        <w:rPr>
+          <w:rFonts w:ascii="Arial" w:hAnsi="Arial" w:cs="Arial"/>
+          <w:color w:val="000000" w:themeColor="text1"/>
+          <w:sz w:val="20"/>
+          <w:szCs w:val="20"/>
+        </w:rPr>
+        <w:t>Pole tekstowe do wprowadzenia nazwy rośliny.</w:t>
+      </w:r>
+    </w:p>
+    <w:p>
+      <w:pPr>
+        <w:pStyle w:val="Akapitzlist"/>
+        <w:numPr>
+          <w:ilvl w:val="0"/>
+          <w:numId w:val="7"/>
+        </w:numPr>
+        <w:spacing w:line="360" w:lineRule="auto"/>
+        <w:jc w:val="both"/>
+        <w:rPr>
+          <w:rFonts w:ascii="Arial" w:hAnsi="Arial" w:cs="Arial"/>
+          <w:color w:val="000000" w:themeColor="text1"/>
+          <w:sz w:val="20"/>
+          <w:szCs w:val="20"/>
+        </w:rPr>
+      </w:pPr>
+      <w:r>
+        <w:rPr>
+          <w:rFonts w:ascii="Arial" w:hAnsi="Arial" w:cs="Arial"/>
+          <w:color w:val="000000" w:themeColor="text1"/>
+          <w:sz w:val="20"/>
+          <w:szCs w:val="20"/>
+        </w:rPr>
+        <w:t>Przycisk wysyłający dane z formularza do serwera.</w:t>
+      </w:r>
+    </w:p>
+    <w:p>
+      <w:pPr>
+        <w:keepNext/>
+        <w:spacing w:line="360" w:lineRule="auto"/>
+        <w:ind w:firstLine="709"/>
+        <w:jc w:val="both"/>
       </w:pPr>
       <w:r>
         <w:rPr>
@@ -6466,58 +7606,73 @@
           <w:szCs w:val="20"/>
         </w:rPr>
         <w:lastRenderedPageBreak/>
-        <w:t xml:space="preserve">W osiągnięciu celu pomogą nowe technologie programistyczne tj. </w:t>
-      </w:r>
-      <w:r>
-        <w:rPr>
-          <w:rFonts w:ascii="Arial" w:hAnsi="Arial" w:cs="Arial"/>
-          <w:color w:val="000000" w:themeColor="text1"/>
-          <w:sz w:val="20"/>
-          <w:szCs w:val="20"/>
-          <w:lang w:val="en-US"/>
-        </w:rPr>
-        <w:t xml:space="preserve">C# - </w:t>
-      </w:r>
-      <w:r>
-        <w:rPr>
-          <w:rFonts w:ascii="Arial" w:hAnsi="Arial" w:cs="Arial"/>
-          <w:color w:val="000000" w:themeColor="text1"/>
-          <w:sz w:val="20"/>
-          <w:szCs w:val="20"/>
-          <w:lang w:val="en-US"/>
-        </w:rPr>
-        <w:t>ASP.NET Core</w:t>
-      </w:r>
-      <w:r>
-        <w:rPr>
-          <w:rFonts w:ascii="Arial" w:hAnsi="Arial" w:cs="Arial"/>
-          <w:color w:val="000000" w:themeColor="text1"/>
-          <w:sz w:val="20"/>
-          <w:szCs w:val="20"/>
-          <w:lang w:val="en-US"/>
-        </w:rPr>
-        <w:t>,</w:t>
-      </w:r>
-      <w:r>
-        <w:rPr>
-          <w:rFonts w:ascii="Arial" w:hAnsi="Arial" w:cs="Arial"/>
-          <w:color w:val="000000" w:themeColor="text1"/>
-          <w:sz w:val="20"/>
-          <w:szCs w:val="20"/>
-          <w:lang w:val="en-US"/>
-        </w:rPr>
+        <w:drawing>
+          <wp:inline distT="0" distB="0" distL="0" distR="0" wp14:anchorId="297FF973" wp14:editId="61505E32">
+            <wp:extent cx="5760720" cy="3069590"/>
+            <wp:effectExtent l="0" t="0" r="0" b="0"/>
+            <wp:docPr id="3" name="Obraz 3" descr="Obraz zawierający tekst&#10;&#10;Opis wygenerowany automatycznie"/>
+            <wp:cNvGraphicFramePr>
+              <a:graphicFrameLocks xmlns:a="http://schemas.openxmlformats.org/drawingml/2006/main" noChangeAspect="1"/>
+            </wp:cNvGraphicFramePr>
+            <a:graphic xmlns:a="http://schemas.openxmlformats.org/drawingml/2006/main">
+              <a:graphicData uri="http://schemas.openxmlformats.org/drawingml/2006/picture">
+                <pic:pic xmlns:pic="http://schemas.openxmlformats.org/drawingml/2006/picture">
+                  <pic:nvPicPr>
+                    <pic:cNvPr id="3" name="Obraz 3" descr="Obraz zawierający tekst&#10;&#10;Opis wygenerowany automatycznie"/>
+                    <pic:cNvPicPr/>
+                  </pic:nvPicPr>
+                  <pic:blipFill>
+                    <a:blip r:embed="rId14"/>
+                    <a:stretch>
+                      <a:fillRect/>
+                    </a:stretch>
+                  </pic:blipFill>
+                  <pic:spPr>
+                    <a:xfrm>
+                      <a:off x="0" y="0"/>
+                      <a:ext cx="5760720" cy="3069590"/>
+                    </a:xfrm>
+                    <a:prstGeom prst="rect">
+                      <a:avLst/>
+                    </a:prstGeom>
+                  </pic:spPr>
+                </pic:pic>
+              </a:graphicData>
+            </a:graphic>
+          </wp:inline>
+        </w:drawing>
+      </w:r>
+    </w:p>
+    <w:p>
+      <w:pPr>
+        <w:pStyle w:val="Legenda"/>
+        <w:jc w:val="both"/>
+        <w:rPr>
+          <w:rFonts w:ascii="Arial" w:hAnsi="Arial" w:cs="Arial"/>
+          <w:color w:val="000000" w:themeColor="text1"/>
+          <w:sz w:val="20"/>
+          <w:szCs w:val="20"/>
+        </w:rPr>
+      </w:pPr>
+      <w:bookmarkStart w:id="10" w:name="_Toc116229040"/>
+      <w:r>
+        <w:t xml:space="preserve">Rysunek </w:t>
+      </w:r>
+      <w:fldSimple w:instr=" SEQ Rysunek \* ARABIC ">
+        <w:r>
+          <w:rPr>
+            <w:noProof/>
+          </w:rPr>
+          <w:t>4</w:t>
+        </w:r>
+      </w:fldSimple>
+      <w:r>
         <w:t xml:space="preserve"> </w:t>
       </w:r>
       <w:r>
-        <w:rPr>
-          <w:rFonts w:ascii="Arial" w:hAnsi="Arial" w:cs="Arial"/>
-          <w:color w:val="000000" w:themeColor="text1"/>
-          <w:sz w:val="20"/>
-          <w:szCs w:val="20"/>
-          <w:lang w:val="en-US"/>
-        </w:rPr>
-        <w:t>TypeScript, Vue.js.</w:t>
-      </w:r>
+        <w:t>Interfejs graficzny – ochrona roślin</w:t>
+      </w:r>
+      <w:bookmarkEnd w:id="10"/>
     </w:p>
     <w:p>
       <w:pPr>
@@ -6534,9 +7689,10 @@
           <w:color w:val="000000" w:themeColor="text1"/>
           <w:sz w:val="20"/>
           <w:szCs w:val="20"/>
-        </w:rPr>
-      </w:pPr>
-      <w:bookmarkStart w:id="3" w:name="_Toc115988353"/>
+          <w:highlight w:val="yellow"/>
+        </w:rPr>
+      </w:pPr>
+      <w:bookmarkStart w:id="11" w:name="_Toc116227665"/>
       <w:r>
         <w:rPr>
           <w:rFonts w:ascii="Arial" w:hAnsi="Arial" w:cs="Arial"/>
@@ -6547,8 +7703,9 @@
           <w:color w:val="000000" w:themeColor="text1"/>
           <w:sz w:val="20"/>
           <w:szCs w:val="20"/>
-        </w:rPr>
-        <w:t>1.3.</w:t>
+          <w:highlight w:val="yellow"/>
+        </w:rPr>
+        <w:t>2.</w:t>
       </w:r>
       <w:r>
         <w:rPr>
@@ -6560,11 +7717,10 @@
           <w:color w:val="000000" w:themeColor="text1"/>
           <w:sz w:val="20"/>
           <w:szCs w:val="20"/>
-        </w:rPr>
-        <w:tab/>
-        <w:t>Podział pracy</w:t>
-      </w:r>
-      <w:bookmarkEnd w:id="3"/>
+          <w:highlight w:val="yellow"/>
+        </w:rPr>
+        <w:t>3</w:t>
+      </w:r>
       <w:r>
         <w:rPr>
           <w:rFonts w:ascii="Arial" w:hAnsi="Arial" w:cs="Arial"/>
@@ -6575,158 +7731,98 @@
           <w:color w:val="000000" w:themeColor="text1"/>
           <w:sz w:val="20"/>
           <w:szCs w:val="20"/>
+          <w:highlight w:val="yellow"/>
+        </w:rPr>
+        <w:t>.</w:t>
+      </w:r>
+      <w:r>
+        <w:rPr>
+          <w:rFonts w:ascii="Arial" w:hAnsi="Arial" w:cs="Arial"/>
+          <w:b/>
+          <w:bCs/>
+          <w:i/>
+          <w:iCs/>
+          <w:color w:val="000000" w:themeColor="text1"/>
+          <w:sz w:val="20"/>
+          <w:szCs w:val="20"/>
+          <w:highlight w:val="yellow"/>
+        </w:rPr>
+        <w:tab/>
+        <w:t>Wymagania biznesowe</w:t>
+      </w:r>
+      <w:bookmarkEnd w:id="11"/>
+    </w:p>
+    <w:p>
+      <w:pPr>
+        <w:spacing w:line="360" w:lineRule="auto"/>
+        <w:ind w:firstLine="709"/>
+        <w:jc w:val="both"/>
+        <w:rPr>
+          <w:rFonts w:ascii="Arial" w:hAnsi="Arial" w:cs="Arial"/>
+          <w:color w:val="000000" w:themeColor="text1"/>
+          <w:sz w:val="20"/>
+          <w:szCs w:val="20"/>
+        </w:rPr>
+      </w:pPr>
+      <w:r>
+        <w:rPr>
+          <w:rFonts w:ascii="Arial" w:hAnsi="Arial" w:cs="Arial"/>
+          <w:color w:val="000000" w:themeColor="text1"/>
+          <w:sz w:val="20"/>
+          <w:szCs w:val="20"/>
+          <w:highlight w:val="yellow"/>
+        </w:rPr>
+        <w:t>Nazwa aplikacji to Ewidencja Roślin. Oprogramowanie ma za zadanie ułatwić utrzymanie / ewidencję roślin</w:t>
+      </w:r>
+      <w:r>
+        <w:rPr>
+          <w:rFonts w:ascii="Arial" w:hAnsi="Arial" w:cs="Arial"/>
+          <w:color w:val="000000" w:themeColor="text1"/>
+          <w:sz w:val="20"/>
+          <w:szCs w:val="20"/>
+          <w:highlight w:val="yellow"/>
+        </w:rPr>
+        <w:t xml:space="preserve">. </w:t>
+      </w:r>
+      <w:r>
+        <w:rPr>
+          <w:rFonts w:ascii="Arial" w:hAnsi="Arial" w:cs="Arial"/>
+          <w:color w:val="000000" w:themeColor="text1"/>
+          <w:sz w:val="20"/>
+          <w:szCs w:val="20"/>
+          <w:highlight w:val="yellow"/>
+        </w:rPr>
+        <w:t xml:space="preserve">W rozdziale omawiane są wymagania </w:t>
+      </w:r>
+      <w:r>
+        <w:rPr>
+          <w:rFonts w:ascii="Arial" w:hAnsi="Arial" w:cs="Arial"/>
+          <w:color w:val="000000" w:themeColor="text1"/>
+          <w:sz w:val="20"/>
+          <w:szCs w:val="20"/>
+          <w:highlight w:val="yellow"/>
+        </w:rPr>
+        <w:t>biznesowe</w:t>
+      </w:r>
+      <w:r>
+        <w:rPr>
+          <w:rFonts w:ascii="Arial" w:hAnsi="Arial" w:cs="Arial"/>
+          <w:color w:val="000000" w:themeColor="text1"/>
+          <w:sz w:val="20"/>
+          <w:szCs w:val="20"/>
+          <w:highlight w:val="yellow"/>
+        </w:rPr>
+        <w:t>.</w:t>
+      </w:r>
+      <w:r>
+        <w:rPr>
+          <w:rFonts w:ascii="Arial" w:hAnsi="Arial" w:cs="Arial"/>
+          <w:color w:val="000000" w:themeColor="text1"/>
+          <w:sz w:val="20"/>
+          <w:szCs w:val="20"/>
         </w:rPr>
         <w:t xml:space="preserve"> </w:t>
       </w:r>
-    </w:p>
-    <w:p>
-      <w:pPr>
-        <w:spacing w:line="360" w:lineRule="auto"/>
-        <w:ind w:firstLine="709"/>
-        <w:jc w:val="both"/>
-        <w:rPr>
-          <w:rFonts w:ascii="Arial" w:hAnsi="Arial" w:cs="Arial"/>
-          <w:color w:val="000000" w:themeColor="text1"/>
-          <w:sz w:val="20"/>
-          <w:szCs w:val="20"/>
-        </w:rPr>
-      </w:pPr>
-      <w:r>
-        <w:rPr>
-          <w:rFonts w:ascii="Arial" w:hAnsi="Arial" w:cs="Arial"/>
-          <w:color w:val="000000" w:themeColor="text1"/>
-          <w:sz w:val="20"/>
-          <w:szCs w:val="20"/>
-        </w:rPr>
-        <w:t>W</w:t>
-      </w:r>
-      <w:r>
-        <w:rPr>
-          <w:rFonts w:ascii="Arial" w:hAnsi="Arial" w:cs="Arial"/>
-          <w:color w:val="000000" w:themeColor="text1"/>
-          <w:sz w:val="20"/>
-          <w:szCs w:val="20"/>
-        </w:rPr>
-        <w:t xml:space="preserve"> obecnych czasach aplikacje webowe ułatwiają zarządzanie pocztą elektroniczną, pozwalają sprawniej robić zakupy, czy też opłacić rachunki. </w:t>
-      </w:r>
-    </w:p>
-    <w:p>
-      <w:pPr>
-        <w:spacing w:line="360" w:lineRule="auto"/>
-        <w:ind w:firstLine="709"/>
-        <w:jc w:val="both"/>
-        <w:rPr>
-          <w:rFonts w:ascii="Arial" w:hAnsi="Arial" w:cs="Arial"/>
-          <w:color w:val="000000" w:themeColor="text1"/>
-          <w:sz w:val="20"/>
-          <w:szCs w:val="20"/>
-        </w:rPr>
-      </w:pPr>
-      <w:r>
-        <w:rPr>
-          <w:rFonts w:ascii="Arial" w:hAnsi="Arial" w:cs="Arial"/>
-          <w:color w:val="000000" w:themeColor="text1"/>
-          <w:sz w:val="20"/>
-          <w:szCs w:val="20"/>
-          <w:highlight w:val="yellow"/>
-        </w:rPr>
-        <w:t>Celem projektowanej aplikacji będzie ułatwienie odczytu / utrzymania ewidencji roślin, poprzez możliwość skanowania, drukowania etykiet, szybki wgląd w aplikacji. Podział na rodzaje roślin pozwoli łatwo i skutecznie sprawdzić stan roślin.</w:t>
-      </w:r>
-      <w:r>
-        <w:rPr>
-          <w:rFonts w:ascii="Arial" w:hAnsi="Arial" w:cs="Arial"/>
-          <w:color w:val="000000" w:themeColor="text1"/>
-          <w:sz w:val="20"/>
-          <w:szCs w:val="20"/>
-        </w:rPr>
-        <w:t xml:space="preserve"> </w:t>
-      </w:r>
-    </w:p>
-    <w:p>
-      <w:pPr>
-        <w:pStyle w:val="Nagwek1"/>
-        <w:spacing w:line="360" w:lineRule="auto"/>
-        <w:ind w:firstLine="709"/>
-        <w:jc w:val="both"/>
-        <w:rPr>
-          <w:rFonts w:ascii="Arial" w:hAnsi="Arial" w:cs="Arial"/>
-          <w:b/>
-          <w:bCs/>
-          <w:color w:val="000000" w:themeColor="text1"/>
-          <w:sz w:val="18"/>
-          <w:szCs w:val="18"/>
-        </w:rPr>
-      </w:pPr>
-      <w:bookmarkStart w:id="4" w:name="_Toc115988354"/>
-      <w:r>
-        <w:rPr>
-          <w:rFonts w:ascii="Arial" w:hAnsi="Arial" w:cs="Arial"/>
-          <w:b/>
-          <w:bCs/>
-          <w:color w:val="000000" w:themeColor="text1"/>
-          <w:sz w:val="28"/>
-          <w:szCs w:val="28"/>
-        </w:rPr>
-        <w:t>2.</w:t>
-      </w:r>
-      <w:r>
-        <w:rPr>
-          <w:rFonts w:ascii="Arial" w:hAnsi="Arial" w:cs="Arial"/>
-          <w:b/>
-          <w:bCs/>
-          <w:color w:val="000000" w:themeColor="text1"/>
-          <w:sz w:val="18"/>
-          <w:szCs w:val="18"/>
-        </w:rPr>
-        <w:tab/>
-      </w:r>
-      <w:r>
-        <w:rPr>
-          <w:rFonts w:ascii="Arial" w:hAnsi="Arial" w:cs="Arial"/>
-          <w:b/>
-          <w:bCs/>
-          <w:color w:val="000000" w:themeColor="text1"/>
-          <w:sz w:val="28"/>
-          <w:szCs w:val="28"/>
-        </w:rPr>
-        <w:t>Specyfikacja wymagań</w:t>
-      </w:r>
-      <w:bookmarkEnd w:id="4"/>
-    </w:p>
-    <w:p>
-      <w:pPr>
-        <w:spacing w:line="360" w:lineRule="auto"/>
-        <w:ind w:firstLine="709"/>
-        <w:jc w:val="both"/>
-        <w:rPr>
-          <w:rFonts w:ascii="Arial" w:hAnsi="Arial" w:cs="Arial"/>
-          <w:color w:val="000000" w:themeColor="text1"/>
-          <w:sz w:val="20"/>
-          <w:szCs w:val="20"/>
-        </w:rPr>
-      </w:pPr>
-      <w:r>
-        <w:rPr>
-          <w:rFonts w:ascii="Arial" w:hAnsi="Arial" w:cs="Arial"/>
-          <w:color w:val="000000" w:themeColor="text1"/>
-          <w:sz w:val="20"/>
-          <w:szCs w:val="20"/>
-        </w:rPr>
-        <w:t>Rozdział przedstawia wymagania stawiane aplikacji internetowej służącej do utrzymania / ewidencji roślin. W rozdziale omawiane są kolejno wymagania biznesowe, funkcjonalne użytkownika oraz wymagania niefunkcjonalne użytkownika i systemowe.</w:t>
-      </w:r>
-    </w:p>
-    <w:p>
-      <w:pPr>
-        <w:spacing w:line="360" w:lineRule="auto"/>
-        <w:ind w:firstLine="709"/>
-        <w:jc w:val="both"/>
-        <w:rPr>
-          <w:rFonts w:ascii="Arial" w:hAnsi="Arial" w:cs="Arial"/>
-          <w:color w:val="000000" w:themeColor="text1"/>
-          <w:sz w:val="20"/>
-          <w:szCs w:val="20"/>
-        </w:rPr>
-      </w:pPr>
     </w:p>
     <w:p>
       <w:pPr>
@@ -6743,9 +7839,10 @@
           <w:color w:val="000000" w:themeColor="text1"/>
           <w:sz w:val="20"/>
           <w:szCs w:val="20"/>
-        </w:rPr>
-      </w:pPr>
-      <w:bookmarkStart w:id="5" w:name="_Toc115988355"/>
+          <w:highlight w:val="lightGray"/>
+        </w:rPr>
+      </w:pPr>
+      <w:bookmarkStart w:id="12" w:name="_Toc116227666"/>
       <w:r>
         <w:rPr>
           <w:rFonts w:ascii="Arial" w:hAnsi="Arial" w:cs="Arial"/>
@@ -6756,6 +7853,7 @@
           <w:color w:val="000000" w:themeColor="text1"/>
           <w:sz w:val="20"/>
           <w:szCs w:val="20"/>
+          <w:highlight w:val="lightGray"/>
         </w:rPr>
         <w:t>2.</w:t>
       </w:r>
@@ -6769,8 +7867,9 @@
           <w:color w:val="000000" w:themeColor="text1"/>
           <w:sz w:val="20"/>
           <w:szCs w:val="20"/>
-        </w:rPr>
-        <w:t>1</w:t>
+          <w:highlight w:val="lightGray"/>
+        </w:rPr>
+        <w:t>4</w:t>
       </w:r>
       <w:r>
         <w:rPr>
@@ -6782,6 +7881,7 @@
           <w:color w:val="000000" w:themeColor="text1"/>
           <w:sz w:val="20"/>
           <w:szCs w:val="20"/>
+          <w:highlight w:val="lightGray"/>
         </w:rPr>
         <w:t>.</w:t>
       </w:r>
@@ -6795,325 +7895,12 @@
           <w:color w:val="000000" w:themeColor="text1"/>
           <w:sz w:val="20"/>
           <w:szCs w:val="20"/>
-        </w:rPr>
-        <w:tab/>
-        <w:t>Dziedzinowy słownik pojęć</w:t>
-      </w:r>
-      <w:bookmarkEnd w:id="5"/>
-    </w:p>
-    <w:p>
-      <w:pPr>
-        <w:spacing w:line="360" w:lineRule="auto"/>
-        <w:ind w:firstLine="709"/>
-        <w:jc w:val="both"/>
-        <w:rPr>
-          <w:rFonts w:ascii="Arial" w:hAnsi="Arial" w:cs="Arial"/>
-          <w:color w:val="000000" w:themeColor="text1"/>
-          <w:sz w:val="20"/>
-          <w:szCs w:val="20"/>
-        </w:rPr>
-      </w:pPr>
-      <w:r>
-        <w:rPr>
-          <w:rFonts w:ascii="Arial" w:hAnsi="Arial" w:cs="Arial"/>
-          <w:color w:val="000000" w:themeColor="text1"/>
-          <w:sz w:val="20"/>
-          <w:szCs w:val="20"/>
-        </w:rPr>
-        <w:t>Użytkownik systemu – osoba korzystająca z aplikacji do utrzymania / ewidencji roślin.</w:t>
-      </w:r>
-    </w:p>
-    <w:p>
-      <w:pPr>
-        <w:spacing w:line="360" w:lineRule="auto"/>
-        <w:ind w:firstLine="709"/>
-        <w:jc w:val="both"/>
-        <w:rPr>
-          <w:rFonts w:ascii="Arial" w:hAnsi="Arial" w:cs="Arial"/>
-          <w:color w:val="000000" w:themeColor="text1"/>
-          <w:sz w:val="20"/>
-          <w:szCs w:val="20"/>
-        </w:rPr>
-      </w:pPr>
-      <w:r>
-        <w:rPr>
-          <w:rFonts w:ascii="Arial" w:hAnsi="Arial" w:cs="Arial"/>
-          <w:color w:val="000000" w:themeColor="text1"/>
-          <w:sz w:val="20"/>
-          <w:szCs w:val="20"/>
-          <w:highlight w:val="yellow"/>
-        </w:rPr>
-        <w:sym w:font="Wingdings" w:char="F0E0"/>
-      </w:r>
-      <w:r>
-        <w:rPr>
-          <w:rFonts w:ascii="Arial" w:hAnsi="Arial" w:cs="Arial"/>
-          <w:color w:val="000000" w:themeColor="text1"/>
-          <w:sz w:val="20"/>
-          <w:szCs w:val="20"/>
-          <w:highlight w:val="yellow"/>
-        </w:rPr>
-        <w:t xml:space="preserve">  </w:t>
-      </w:r>
-      <w:r>
-        <w:rPr>
-          <w:rFonts w:ascii="Arial" w:hAnsi="Arial" w:cs="Arial"/>
-          <w:color w:val="000000" w:themeColor="text1"/>
-          <w:sz w:val="20"/>
-          <w:szCs w:val="20"/>
-          <w:highlight w:val="yellow"/>
-        </w:rPr>
-        <w:sym w:font="Wingdings" w:char="F0E0"/>
-      </w:r>
-      <w:r>
-        <w:rPr>
-          <w:rFonts w:ascii="Arial" w:hAnsi="Arial" w:cs="Arial"/>
-          <w:color w:val="000000" w:themeColor="text1"/>
-          <w:sz w:val="20"/>
-          <w:szCs w:val="20"/>
-          <w:highlight w:val="yellow"/>
-        </w:rPr>
-        <w:t xml:space="preserve">  dopisać  </w:t>
-      </w:r>
-      <w:r>
-        <w:rPr>
-          <w:rFonts w:ascii="Arial" w:hAnsi="Arial" w:cs="Arial"/>
-          <w:color w:val="000000" w:themeColor="text1"/>
-          <w:sz w:val="20"/>
-          <w:szCs w:val="20"/>
-          <w:highlight w:val="yellow"/>
-        </w:rPr>
-        <w:sym w:font="Wingdings" w:char="F0DF"/>
-      </w:r>
-      <w:r>
-        <w:rPr>
-          <w:rFonts w:ascii="Arial" w:hAnsi="Arial" w:cs="Arial"/>
-          <w:color w:val="000000" w:themeColor="text1"/>
-          <w:sz w:val="20"/>
-          <w:szCs w:val="20"/>
-          <w:highlight w:val="yellow"/>
-        </w:rPr>
-        <w:t xml:space="preserve">  </w:t>
-      </w:r>
-      <w:r>
-        <w:rPr>
-          <w:rFonts w:ascii="Arial" w:hAnsi="Arial" w:cs="Arial"/>
-          <w:color w:val="000000" w:themeColor="text1"/>
-          <w:sz w:val="20"/>
-          <w:szCs w:val="20"/>
-          <w:highlight w:val="yellow"/>
-        </w:rPr>
-        <w:sym w:font="Wingdings" w:char="F0DF"/>
-      </w:r>
-      <w:r>
-        <w:rPr>
-          <w:rFonts w:ascii="Arial" w:hAnsi="Arial" w:cs="Arial"/>
-          <w:color w:val="000000" w:themeColor="text1"/>
-          <w:sz w:val="20"/>
-          <w:szCs w:val="20"/>
-        </w:rPr>
-        <w:t xml:space="preserve">  </w:t>
-      </w:r>
-    </w:p>
-    <w:p>
-      <w:pPr>
-        <w:pStyle w:val="Nagwek2"/>
-        <w:spacing w:line="360" w:lineRule="auto"/>
-        <w:ind w:firstLine="709"/>
-        <w:jc w:val="both"/>
-        <w:rPr>
-          <w:rFonts w:ascii="Arial" w:hAnsi="Arial" w:cs="Arial"/>
-          <w:b/>
-          <w:bCs/>
-          <w:i/>
-          <w:iCs/>
-          <w:color w:val="000000" w:themeColor="text1"/>
-          <w:sz w:val="20"/>
-          <w:szCs w:val="20"/>
-          <w:highlight w:val="yellow"/>
-        </w:rPr>
-      </w:pPr>
-      <w:bookmarkStart w:id="6" w:name="_Toc115988356"/>
-      <w:r>
-        <w:rPr>
-          <w:rFonts w:ascii="Arial" w:hAnsi="Arial" w:cs="Arial"/>
-          <w:b/>
-          <w:bCs/>
-          <w:i/>
-          <w:iCs/>
-          <w:color w:val="000000" w:themeColor="text1"/>
-          <w:sz w:val="20"/>
-          <w:szCs w:val="20"/>
-          <w:highlight w:val="yellow"/>
-        </w:rPr>
-        <w:t>2.</w:t>
-      </w:r>
-      <w:r>
-        <w:rPr>
-          <w:rFonts w:ascii="Arial" w:hAnsi="Arial" w:cs="Arial"/>
-          <w:b/>
-          <w:bCs/>
-          <w:i/>
-          <w:iCs/>
-          <w:color w:val="000000" w:themeColor="text1"/>
-          <w:sz w:val="20"/>
-          <w:szCs w:val="20"/>
-          <w:highlight w:val="yellow"/>
-        </w:rPr>
-        <w:t>2</w:t>
-      </w:r>
-      <w:r>
-        <w:rPr>
-          <w:rFonts w:ascii="Arial" w:hAnsi="Arial" w:cs="Arial"/>
-          <w:b/>
-          <w:bCs/>
-          <w:i/>
-          <w:iCs/>
-          <w:color w:val="000000" w:themeColor="text1"/>
-          <w:sz w:val="20"/>
-          <w:szCs w:val="20"/>
-          <w:highlight w:val="yellow"/>
-        </w:rPr>
-        <w:t>.</w:t>
-      </w:r>
-      <w:r>
-        <w:rPr>
-          <w:rFonts w:ascii="Arial" w:hAnsi="Arial" w:cs="Arial"/>
-          <w:b/>
-          <w:bCs/>
-          <w:i/>
-          <w:iCs/>
-          <w:color w:val="000000" w:themeColor="text1"/>
-          <w:sz w:val="20"/>
-          <w:szCs w:val="20"/>
-          <w:highlight w:val="yellow"/>
-        </w:rPr>
-        <w:tab/>
-        <w:t>Wymagania biznesowe</w:t>
-      </w:r>
-      <w:bookmarkEnd w:id="6"/>
-    </w:p>
-    <w:p>
-      <w:pPr>
-        <w:spacing w:line="360" w:lineRule="auto"/>
-        <w:ind w:firstLine="709"/>
-        <w:jc w:val="both"/>
-        <w:rPr>
-          <w:rFonts w:ascii="Arial" w:hAnsi="Arial" w:cs="Arial"/>
-          <w:color w:val="000000" w:themeColor="text1"/>
-          <w:sz w:val="20"/>
-          <w:szCs w:val="20"/>
-        </w:rPr>
-      </w:pPr>
-      <w:r>
-        <w:rPr>
-          <w:rFonts w:ascii="Arial" w:hAnsi="Arial" w:cs="Arial"/>
-          <w:color w:val="000000" w:themeColor="text1"/>
-          <w:sz w:val="20"/>
-          <w:szCs w:val="20"/>
-          <w:highlight w:val="yellow"/>
-        </w:rPr>
-        <w:t>Nazwa aplikacji to Ewidencja Roślin. Oprogramowanie ma za zadanie ułatwić utrzymanie / ewidencję roślin</w:t>
-      </w:r>
-      <w:r>
-        <w:rPr>
-          <w:rFonts w:ascii="Arial" w:hAnsi="Arial" w:cs="Arial"/>
-          <w:color w:val="000000" w:themeColor="text1"/>
-          <w:sz w:val="20"/>
-          <w:szCs w:val="20"/>
-          <w:highlight w:val="yellow"/>
-        </w:rPr>
-        <w:t xml:space="preserve">. </w:t>
-      </w:r>
-      <w:r>
-        <w:rPr>
-          <w:rFonts w:ascii="Arial" w:hAnsi="Arial" w:cs="Arial"/>
-          <w:color w:val="000000" w:themeColor="text1"/>
-          <w:sz w:val="20"/>
-          <w:szCs w:val="20"/>
-          <w:highlight w:val="yellow"/>
-        </w:rPr>
-        <w:t xml:space="preserve">W rozdziale omawiane są wymagania </w:t>
-      </w:r>
-      <w:r>
-        <w:rPr>
-          <w:rFonts w:ascii="Arial" w:hAnsi="Arial" w:cs="Arial"/>
-          <w:color w:val="000000" w:themeColor="text1"/>
-          <w:sz w:val="20"/>
-          <w:szCs w:val="20"/>
-          <w:highlight w:val="yellow"/>
-        </w:rPr>
-        <w:t>biznesowe</w:t>
-      </w:r>
-      <w:r>
-        <w:rPr>
-          <w:rFonts w:ascii="Arial" w:hAnsi="Arial" w:cs="Arial"/>
-          <w:color w:val="000000" w:themeColor="text1"/>
-          <w:sz w:val="20"/>
-          <w:szCs w:val="20"/>
-          <w:highlight w:val="yellow"/>
-        </w:rPr>
-        <w:t>.</w:t>
-      </w:r>
-      <w:r>
-        <w:rPr>
-          <w:rFonts w:ascii="Arial" w:hAnsi="Arial" w:cs="Arial"/>
-          <w:color w:val="000000" w:themeColor="text1"/>
-          <w:sz w:val="20"/>
-          <w:szCs w:val="20"/>
-        </w:rPr>
-        <w:t xml:space="preserve"> </w:t>
-      </w:r>
-    </w:p>
-    <w:p>
-      <w:pPr>
-        <w:pStyle w:val="Nagwek2"/>
-        <w:spacing w:line="360" w:lineRule="auto"/>
-        <w:ind w:firstLine="709"/>
-        <w:jc w:val="both"/>
-        <w:rPr>
-          <w:rFonts w:ascii="Arial" w:hAnsi="Arial" w:cs="Arial"/>
-          <w:b/>
-          <w:bCs/>
-          <w:i/>
-          <w:iCs/>
-          <w:color w:val="000000" w:themeColor="text1"/>
-          <w:sz w:val="20"/>
-          <w:szCs w:val="20"/>
-          <w:highlight w:val="lightGray"/>
-        </w:rPr>
-      </w:pPr>
-      <w:bookmarkStart w:id="7" w:name="_Toc115988357"/>
-      <w:r>
-        <w:rPr>
-          <w:rFonts w:ascii="Arial" w:hAnsi="Arial" w:cs="Arial"/>
-          <w:b/>
-          <w:bCs/>
-          <w:i/>
-          <w:iCs/>
-          <w:color w:val="000000" w:themeColor="text1"/>
-          <w:sz w:val="20"/>
-          <w:szCs w:val="20"/>
-          <w:highlight w:val="lightGray"/>
-        </w:rPr>
-        <w:t>2.3.</w:t>
-      </w:r>
-      <w:r>
-        <w:rPr>
-          <w:rFonts w:ascii="Arial" w:hAnsi="Arial" w:cs="Arial"/>
-          <w:b/>
-          <w:bCs/>
-          <w:i/>
-          <w:iCs/>
-          <w:color w:val="000000" w:themeColor="text1"/>
-          <w:sz w:val="20"/>
-          <w:szCs w:val="20"/>
           <w:highlight w:val="lightGray"/>
         </w:rPr>
         <w:tab/>
         <w:t>Wymagania funkcjonalne użytkownika</w:t>
       </w:r>
-      <w:bookmarkEnd w:id="7"/>
+      <w:bookmarkEnd w:id="12"/>
     </w:p>
     <w:p>
       <w:pPr>
@@ -7264,7 +8051,7 @@
           <w:szCs w:val="20"/>
         </w:rPr>
       </w:pPr>
-      <w:bookmarkStart w:id="8" w:name="_Toc115988358"/>
+      <w:bookmarkStart w:id="13" w:name="_Toc116227667"/>
       <w:r>
         <w:rPr>
           <w:rFonts w:ascii="Arial" w:hAnsi="Arial" w:cs="Arial"/>
@@ -7276,7 +8063,7 @@
           <w:sz w:val="20"/>
           <w:szCs w:val="20"/>
         </w:rPr>
-        <w:t>2.4.</w:t>
+        <w:t>2.</w:t>
       </w:r>
       <w:r>
         <w:rPr>
@@ -7289,7 +8076,7 @@
           <w:sz w:val="20"/>
           <w:szCs w:val="20"/>
         </w:rPr>
-        <w:tab/>
+        <w:t>5</w:t>
       </w:r>
       <w:r>
         <w:rPr>
@@ -7302,9 +8089,35 @@
           <w:sz w:val="20"/>
           <w:szCs w:val="20"/>
         </w:rPr>
+        <w:t>.</w:t>
+      </w:r>
+      <w:r>
+        <w:rPr>
+          <w:rFonts w:ascii="Arial" w:hAnsi="Arial" w:cs="Arial"/>
+          <w:b/>
+          <w:bCs/>
+          <w:i/>
+          <w:iCs/>
+          <w:color w:val="000000" w:themeColor="text1"/>
+          <w:sz w:val="20"/>
+          <w:szCs w:val="20"/>
+        </w:rPr>
+        <w:tab/>
+      </w:r>
+      <w:r>
+        <w:rPr>
+          <w:rFonts w:ascii="Arial" w:hAnsi="Arial" w:cs="Arial"/>
+          <w:b/>
+          <w:bCs/>
+          <w:i/>
+          <w:iCs/>
+          <w:color w:val="000000" w:themeColor="text1"/>
+          <w:sz w:val="20"/>
+          <w:szCs w:val="20"/>
+        </w:rPr>
         <w:t>Wymagania niefunkcjonalne użytkownika</w:t>
       </w:r>
-      <w:bookmarkEnd w:id="8"/>
+      <w:bookmarkEnd w:id="13"/>
     </w:p>
     <w:p>
       <w:pPr>
@@ -7430,21 +8243,6 @@
     </w:p>
     <w:p>
       <w:pPr>
-        <w:spacing w:line="360" w:lineRule="auto"/>
-        <w:ind w:firstLine="709"/>
-        <w:jc w:val="both"/>
-        <w:rPr>
-          <w:rFonts w:ascii="Arial" w:hAnsi="Arial" w:cs="Arial"/>
-          <w:b/>
-          <w:bCs/>
-          <w:color w:val="000000" w:themeColor="text1"/>
-          <w:sz w:val="20"/>
-          <w:szCs w:val="20"/>
-        </w:rPr>
-      </w:pPr>
-    </w:p>
-    <w:p>
-      <w:pPr>
         <w:pStyle w:val="Nagwek2"/>
         <w:spacing w:line="360" w:lineRule="auto"/>
         <w:ind w:firstLine="709"/>
@@ -7460,7 +8258,7 @@
           <w:szCs w:val="20"/>
         </w:rPr>
       </w:pPr>
-      <w:bookmarkStart w:id="9" w:name="_Toc115988359"/>
+      <w:bookmarkStart w:id="14" w:name="_Toc116227668"/>
       <w:r>
         <w:rPr>
           <w:rFonts w:ascii="Arial" w:hAnsi="Arial" w:cs="Arial"/>
@@ -7472,7 +8270,7 @@
           <w:sz w:val="20"/>
           <w:szCs w:val="20"/>
         </w:rPr>
-        <w:t>2.5.</w:t>
+        <w:t>2.</w:t>
       </w:r>
       <w:r>
         <w:rPr>
@@ -7485,7 +8283,7 @@
           <w:sz w:val="20"/>
           <w:szCs w:val="20"/>
         </w:rPr>
-        <w:tab/>
+        <w:t>6</w:t>
       </w:r>
       <w:r>
         <w:rPr>
@@ -7498,7 +8296,7 @@
           <w:sz w:val="20"/>
           <w:szCs w:val="20"/>
         </w:rPr>
-        <w:t xml:space="preserve">Wymagania niefunkcjonalne </w:t>
+        <w:t>.</w:t>
       </w:r>
       <w:r>
         <w:rPr>
@@ -7511,9 +8309,35 @@
           <w:sz w:val="20"/>
           <w:szCs w:val="20"/>
         </w:rPr>
+        <w:tab/>
+      </w:r>
+      <w:r>
+        <w:rPr>
+          <w:rFonts w:ascii="Arial" w:hAnsi="Arial" w:cs="Arial"/>
+          <w:b/>
+          <w:bCs/>
+          <w:i/>
+          <w:iCs/>
+          <w:color w:val="000000" w:themeColor="text1"/>
+          <w:sz w:val="20"/>
+          <w:szCs w:val="20"/>
+        </w:rPr>
+        <w:t xml:space="preserve">Wymagania niefunkcjonalne </w:t>
+      </w:r>
+      <w:r>
+        <w:rPr>
+          <w:rFonts w:ascii="Arial" w:hAnsi="Arial" w:cs="Arial"/>
+          <w:b/>
+          <w:bCs/>
+          <w:i/>
+          <w:iCs/>
+          <w:color w:val="000000" w:themeColor="text1"/>
+          <w:sz w:val="20"/>
+          <w:szCs w:val="20"/>
+        </w:rPr>
         <w:t>systemowe</w:t>
       </w:r>
-      <w:bookmarkEnd w:id="9"/>
+      <w:bookmarkEnd w:id="14"/>
     </w:p>
     <w:p>
       <w:pPr>
@@ -7599,6 +8423,7 @@
           <w:sz w:val="20"/>
           <w:szCs w:val="20"/>
         </w:rPr>
+        <w:lastRenderedPageBreak/>
         <w:t>Interfejs aplikacji – system powinien być łatwy w obsłudze poprzez przejrzysty wygląd interfejsu, zrozumiały dla niedoświadczonego użytkownika. Aplikacja powinna być zaopatrzona w regulamin usługi, zrozumiałe menu oraz przyciski na stronie.</w:t>
       </w:r>
       <w:r>
@@ -7702,7 +8527,7 @@
           <w:szCs w:val="18"/>
         </w:rPr>
       </w:pPr>
-      <w:bookmarkStart w:id="10" w:name="_Toc115988360"/>
+      <w:bookmarkStart w:id="15" w:name="_Toc116227669"/>
       <w:r>
         <w:rPr>
           <w:rFonts w:ascii="Arial" w:hAnsi="Arial" w:cs="Arial"/>
@@ -7736,7 +8561,7 @@
         </w:rPr>
         <w:t>Przygotowanie do tworzenia aplikacji</w:t>
       </w:r>
-      <w:bookmarkEnd w:id="10"/>
+      <w:bookmarkEnd w:id="15"/>
       <w:r>
         <w:rPr>
           <w:rFonts w:ascii="Arial" w:hAnsi="Arial" w:cs="Arial"/>
@@ -7824,7 +8649,7 @@
           <w:szCs w:val="20"/>
         </w:rPr>
       </w:pPr>
-      <w:bookmarkStart w:id="11" w:name="_Toc115988361"/>
+      <w:bookmarkStart w:id="16" w:name="_Toc116227670"/>
       <w:r>
         <w:rPr>
           <w:rFonts w:ascii="Arial" w:hAnsi="Arial" w:cs="Arial"/>
@@ -7878,7 +8703,7 @@
         <w:tab/>
         <w:t>Wykorzystane narzędzia programistyczne</w:t>
       </w:r>
-      <w:bookmarkEnd w:id="11"/>
+      <w:bookmarkEnd w:id="16"/>
     </w:p>
     <w:p>
       <w:pPr>
@@ -7928,7 +8753,7 @@
           <w:szCs w:val="20"/>
         </w:rPr>
       </w:pPr>
-      <w:bookmarkStart w:id="12" w:name="_Toc115988362"/>
+      <w:bookmarkStart w:id="17" w:name="_Toc116227671"/>
       <w:r>
         <w:rPr>
           <w:rFonts w:ascii="Arial" w:hAnsi="Arial" w:cs="Arial"/>
@@ -7982,7 +8807,7 @@
         <w:tab/>
         <w:t>Git</w:t>
       </w:r>
-      <w:bookmarkEnd w:id="12"/>
+      <w:bookmarkEnd w:id="17"/>
     </w:p>
     <w:p>
       <w:pPr>
@@ -8144,7 +8969,7 @@
           <w:szCs w:val="20"/>
         </w:rPr>
       </w:pPr>
-      <w:bookmarkStart w:id="13" w:name="_Toc115988363"/>
+      <w:bookmarkStart w:id="18" w:name="_Toc116227672"/>
       <w:r>
         <w:rPr>
           <w:rFonts w:ascii="Arial" w:hAnsi="Arial" w:cs="Arial"/>
@@ -8156,7 +8981,6 @@
           <w:sz w:val="20"/>
           <w:szCs w:val="20"/>
         </w:rPr>
-        <w:lastRenderedPageBreak/>
         <w:t>3.1.</w:t>
       </w:r>
       <w:r>
@@ -8198,7 +9022,7 @@
         </w:rPr>
         <w:t>Bootstrap</w:t>
       </w:r>
-      <w:bookmarkEnd w:id="13"/>
+      <w:bookmarkEnd w:id="18"/>
     </w:p>
     <w:p>
       <w:pPr>
@@ -8275,7 +9099,7 @@
           <w:szCs w:val="20"/>
         </w:rPr>
       </w:pPr>
-      <w:bookmarkStart w:id="14" w:name="_Toc115988364"/>
+      <w:bookmarkStart w:id="19" w:name="_Toc116227673"/>
       <w:r>
         <w:rPr>
           <w:rFonts w:ascii="Arial" w:hAnsi="Arial" w:cs="Arial"/>
@@ -8287,6 +9111,7 @@
           <w:sz w:val="20"/>
           <w:szCs w:val="20"/>
         </w:rPr>
+        <w:lastRenderedPageBreak/>
         <w:t>3.</w:t>
       </w:r>
       <w:r>
@@ -8406,7 +9231,7 @@
         </w:rPr>
         <w:t>iteDB</w:t>
       </w:r>
-      <w:bookmarkEnd w:id="14"/>
+      <w:bookmarkEnd w:id="19"/>
     </w:p>
     <w:p>
       <w:pPr>
@@ -8518,7 +9343,7 @@
           <w:highlight w:val="yellow"/>
         </w:rPr>
       </w:pPr>
-      <w:bookmarkStart w:id="15" w:name="_Toc115988365"/>
+      <w:bookmarkStart w:id="20" w:name="_Toc116227674"/>
       <w:r>
         <w:rPr>
           <w:rFonts w:ascii="Arial" w:hAnsi="Arial" w:cs="Arial"/>
@@ -8555,7 +9380,7 @@
         </w:rPr>
         <w:t>Projekt aplikacji - implementacja</w:t>
       </w:r>
-      <w:bookmarkEnd w:id="15"/>
+      <w:bookmarkEnd w:id="20"/>
       <w:r>
         <w:rPr>
           <w:rFonts w:ascii="Arial" w:hAnsi="Arial" w:cs="Arial"/>
@@ -8611,7 +9436,7 @@
           <w:highlight w:val="yellow"/>
         </w:rPr>
       </w:pPr>
-      <w:bookmarkStart w:id="16" w:name="_Toc115988366"/>
+      <w:bookmarkStart w:id="21" w:name="_Toc116227675"/>
       <w:r>
         <w:rPr>
           <w:rFonts w:ascii="Arial" w:hAnsi="Arial" w:cs="Arial"/>
@@ -8641,7 +9466,7 @@
         <w:tab/>
         <w:t>Diagram</w:t>
       </w:r>
-      <w:bookmarkEnd w:id="16"/>
+      <w:bookmarkEnd w:id="21"/>
     </w:p>
     <w:p>
       <w:pPr>
@@ -8685,7 +9510,7 @@
           <w:highlight w:val="yellow"/>
         </w:rPr>
       </w:pPr>
-      <w:bookmarkStart w:id="17" w:name="_Toc115988367"/>
+      <w:bookmarkStart w:id="22" w:name="_Toc116227676"/>
       <w:r>
         <w:rPr>
           <w:rFonts w:ascii="Arial" w:hAnsi="Arial" w:cs="Arial"/>
@@ -8715,7 +9540,7 @@
         <w:tab/>
         <w:t>Wyjątki</w:t>
       </w:r>
-      <w:bookmarkEnd w:id="17"/>
+      <w:bookmarkEnd w:id="22"/>
     </w:p>
     <w:p>
       <w:pPr>
@@ -8759,7 +9584,7 @@
           <w:highlight w:val="yellow"/>
         </w:rPr>
       </w:pPr>
-      <w:bookmarkStart w:id="18" w:name="_Toc115988368"/>
+      <w:bookmarkStart w:id="23" w:name="_Toc116227677"/>
       <w:r>
         <w:rPr>
           <w:rFonts w:ascii="Arial" w:hAnsi="Arial" w:cs="Arial"/>
@@ -8789,7 +9614,7 @@
         <w:tab/>
         <w:t>Adresowanie</w:t>
       </w:r>
-      <w:bookmarkEnd w:id="18"/>
+      <w:bookmarkEnd w:id="23"/>
     </w:p>
     <w:p>
       <w:pPr>
@@ -8831,7 +9656,7 @@
           <w:highlight w:val="yellow"/>
         </w:rPr>
       </w:pPr>
-      <w:bookmarkStart w:id="19" w:name="_Toc115988369"/>
+      <w:bookmarkStart w:id="24" w:name="_Toc116227678"/>
       <w:r>
         <w:rPr>
           <w:rFonts w:ascii="Arial" w:hAnsi="Arial" w:cs="Arial"/>
@@ -8868,7 +9693,7 @@
         </w:rPr>
         <w:t>Testy</w:t>
       </w:r>
-      <w:bookmarkEnd w:id="19"/>
+      <w:bookmarkEnd w:id="24"/>
     </w:p>
     <w:p>
       <w:pPr>
@@ -8909,7 +9734,7 @@
           <w:highlight w:val="yellow"/>
         </w:rPr>
       </w:pPr>
-      <w:bookmarkStart w:id="20" w:name="_Toc115988370"/>
+      <w:bookmarkStart w:id="25" w:name="_Toc116227679"/>
       <w:r>
         <w:rPr>
           <w:rFonts w:ascii="Arial" w:hAnsi="Arial" w:cs="Arial"/>
@@ -8920,7 +9745,6 @@
           <w:szCs w:val="28"/>
           <w:highlight w:val="yellow"/>
         </w:rPr>
-        <w:lastRenderedPageBreak/>
         <w:t>6.</w:t>
       </w:r>
       <w:r>
@@ -8947,7 +9771,7 @@
         </w:rPr>
         <w:t>Podsumowanie</w:t>
       </w:r>
-      <w:bookmarkEnd w:id="20"/>
+      <w:bookmarkEnd w:id="25"/>
     </w:p>
     <w:p>
       <w:pPr>
@@ -8990,7 +9814,7 @@
           <w:highlight w:val="yellow"/>
         </w:rPr>
       </w:pPr>
-      <w:bookmarkStart w:id="21" w:name="_Toc115988371"/>
+      <w:bookmarkStart w:id="26" w:name="_Toc116227680"/>
       <w:r>
         <w:rPr>
           <w:rFonts w:ascii="Arial" w:hAnsi="Arial" w:cs="Arial"/>
@@ -9003,6 +9827,7 @@
           <w:szCs w:val="20"/>
           <w:highlight w:val="yellow"/>
         </w:rPr>
+        <w:lastRenderedPageBreak/>
         <w:t>6.1.</w:t>
       </w:r>
       <w:r>
@@ -9020,7 +9845,7 @@
         <w:tab/>
         <w:t>Efekt końcowy pracy</w:t>
       </w:r>
-      <w:bookmarkEnd w:id="21"/>
+      <w:bookmarkEnd w:id="26"/>
     </w:p>
     <w:p>
       <w:pPr>
@@ -9057,12 +9882,33 @@
           <w:b/>
           <w:bCs/>
           <w:color w:val="000000" w:themeColor="text1"/>
+          <w:sz w:val="28"/>
+          <w:szCs w:val="28"/>
+        </w:rPr>
+      </w:pPr>
+      <w:bookmarkStart w:id="27" w:name="_Toc116227681"/>
+      <w:r>
+        <w:rPr>
+          <w:rFonts w:ascii="Arial" w:hAnsi="Arial" w:cs="Arial"/>
+          <w:b/>
+          <w:bCs/>
+          <w:color w:val="000000" w:themeColor="text1"/>
+          <w:sz w:val="28"/>
+          <w:szCs w:val="28"/>
+        </w:rPr>
+        <w:t>7.</w:t>
+      </w:r>
+      <w:r>
+        <w:rPr>
+          <w:rFonts w:ascii="Arial" w:hAnsi="Arial" w:cs="Arial"/>
+          <w:b/>
+          <w:bCs/>
+          <w:color w:val="000000" w:themeColor="text1"/>
           <w:sz w:val="18"/>
           <w:szCs w:val="18"/>
-          <w:highlight w:val="yellow"/>
-        </w:rPr>
-      </w:pPr>
-      <w:bookmarkStart w:id="22" w:name="_Toc115988372"/>
+        </w:rPr>
+        <w:tab/>
+      </w:r>
       <w:r>
         <w:rPr>
           <w:rFonts w:ascii="Arial" w:hAnsi="Arial" w:cs="Arial"/>
@@ -9071,60 +9917,298 @@
           <w:color w:val="000000" w:themeColor="text1"/>
           <w:sz w:val="28"/>
           <w:szCs w:val="28"/>
-          <w:highlight w:val="yellow"/>
-        </w:rPr>
-        <w:t>7.</w:t>
-      </w:r>
-      <w:r>
-        <w:rPr>
-          <w:rFonts w:ascii="Arial" w:hAnsi="Arial" w:cs="Arial"/>
-          <w:b/>
-          <w:bCs/>
-          <w:color w:val="000000" w:themeColor="text1"/>
-          <w:sz w:val="18"/>
-          <w:szCs w:val="18"/>
-          <w:highlight w:val="yellow"/>
-        </w:rPr>
-        <w:tab/>
-      </w:r>
-      <w:r>
-        <w:rPr>
-          <w:rFonts w:ascii="Arial" w:hAnsi="Arial" w:cs="Arial"/>
-          <w:b/>
-          <w:bCs/>
-          <w:color w:val="000000" w:themeColor="text1"/>
-          <w:sz w:val="28"/>
-          <w:szCs w:val="28"/>
-          <w:highlight w:val="yellow"/>
         </w:rPr>
         <w:t>Spis rysunków</w:t>
       </w:r>
-      <w:bookmarkEnd w:id="22"/>
-    </w:p>
-    <w:p>
-      <w:pPr>
-        <w:spacing w:line="360" w:lineRule="auto"/>
-        <w:ind w:firstLine="709"/>
-        <w:jc w:val="both"/>
-        <w:rPr>
-          <w:rFonts w:ascii="Arial" w:hAnsi="Arial" w:cs="Arial"/>
-          <w:color w:val="000000" w:themeColor="text1"/>
-          <w:sz w:val="20"/>
-          <w:szCs w:val="20"/>
-        </w:rPr>
-      </w:pPr>
-      <w:r>
-        <w:rPr>
-          <w:rFonts w:ascii="Arial" w:hAnsi="Arial" w:cs="Arial"/>
-          <w:color w:val="000000" w:themeColor="text1"/>
-          <w:sz w:val="20"/>
-          <w:szCs w:val="20"/>
-          <w:highlight w:val="yellow"/>
-        </w:rPr>
-        <w:t>Rozdział przedstawia wymagania stawiane aplikacji internetowej służącej do utrzymania / ewidencji roślin. W rozdziale omawiane są kolejno wymagania biznesowe, funkcjonalne użytkownika oraz wymagania niefunkcjonalne użytkownika i systemowe.</w:t>
-      </w:r>
-    </w:p>
-    <w:bookmarkStart w:id="23" w:name="_Toc115988373" w:displacedByCustomXml="next"/>
+      <w:bookmarkEnd w:id="27"/>
+    </w:p>
+    <w:p>
+      <w:pPr>
+        <w:pStyle w:val="Spisilustracji"/>
+        <w:tabs>
+          <w:tab w:val="right" w:leader="dot" w:pos="9062"/>
+        </w:tabs>
+        <w:rPr>
+          <w:noProof/>
+        </w:rPr>
+      </w:pPr>
+      <w:r>
+        <w:fldChar w:fldCharType="begin"/>
+      </w:r>
+      <w:r>
+        <w:instrText xml:space="preserve"> TOC \h \z \c "Rysunek" </w:instrText>
+      </w:r>
+      <w:r>
+        <w:fldChar w:fldCharType="separate"/>
+      </w:r>
+      <w:hyperlink w:anchor="_Toc116229037" w:history="1">
+        <w:r>
+          <w:rPr>
+            <w:rStyle w:val="Hipercze"/>
+            <w:noProof/>
+          </w:rPr>
+          <w:t>Rysunek 1 Interfejs graficzny – strona główna</w:t>
+        </w:r>
+        <w:r>
+          <w:rPr>
+            <w:noProof/>
+            <w:webHidden/>
+          </w:rPr>
+          <w:tab/>
+        </w:r>
+        <w:r>
+          <w:rPr>
+            <w:noProof/>
+            <w:webHidden/>
+          </w:rPr>
+          <w:fldChar w:fldCharType="begin"/>
+        </w:r>
+        <w:r>
+          <w:rPr>
+            <w:noProof/>
+            <w:webHidden/>
+          </w:rPr>
+          <w:instrText xml:space="preserve"> PAGEREF _Toc116229037 \h </w:instrText>
+        </w:r>
+        <w:r>
+          <w:rPr>
+            <w:noProof/>
+            <w:webHidden/>
+          </w:rPr>
+        </w:r>
+        <w:r>
+          <w:rPr>
+            <w:noProof/>
+            <w:webHidden/>
+          </w:rPr>
+          <w:fldChar w:fldCharType="separate"/>
+        </w:r>
+        <w:r>
+          <w:rPr>
+            <w:noProof/>
+            <w:webHidden/>
+          </w:rPr>
+          <w:t>6</w:t>
+        </w:r>
+        <w:r>
+          <w:rPr>
+            <w:noProof/>
+            <w:webHidden/>
+          </w:rPr>
+          <w:fldChar w:fldCharType="end"/>
+        </w:r>
+      </w:hyperlink>
+    </w:p>
+    <w:p>
+      <w:pPr>
+        <w:pStyle w:val="Spisilustracji"/>
+        <w:tabs>
+          <w:tab w:val="right" w:leader="dot" w:pos="9062"/>
+        </w:tabs>
+        <w:rPr>
+          <w:noProof/>
+        </w:rPr>
+      </w:pPr>
+      <w:hyperlink w:anchor="_Toc116229038" w:history="1">
+        <w:r>
+          <w:rPr>
+            <w:rStyle w:val="Hipercze"/>
+            <w:noProof/>
+          </w:rPr>
+          <w:t>Rysunek 2 Interfejs graficzny – ewidencja roślin</w:t>
+        </w:r>
+        <w:r>
+          <w:rPr>
+            <w:noProof/>
+            <w:webHidden/>
+          </w:rPr>
+          <w:tab/>
+        </w:r>
+        <w:r>
+          <w:rPr>
+            <w:noProof/>
+            <w:webHidden/>
+          </w:rPr>
+          <w:fldChar w:fldCharType="begin"/>
+        </w:r>
+        <w:r>
+          <w:rPr>
+            <w:noProof/>
+            <w:webHidden/>
+          </w:rPr>
+          <w:instrText xml:space="preserve"> PAGEREF _Toc116229038 \h </w:instrText>
+        </w:r>
+        <w:r>
+          <w:rPr>
+            <w:noProof/>
+            <w:webHidden/>
+          </w:rPr>
+        </w:r>
+        <w:r>
+          <w:rPr>
+            <w:noProof/>
+            <w:webHidden/>
+          </w:rPr>
+          <w:fldChar w:fldCharType="separate"/>
+        </w:r>
+        <w:r>
+          <w:rPr>
+            <w:noProof/>
+            <w:webHidden/>
+          </w:rPr>
+          <w:t>7</w:t>
+        </w:r>
+        <w:r>
+          <w:rPr>
+            <w:noProof/>
+            <w:webHidden/>
+          </w:rPr>
+          <w:fldChar w:fldCharType="end"/>
+        </w:r>
+      </w:hyperlink>
+    </w:p>
+    <w:p>
+      <w:pPr>
+        <w:pStyle w:val="Spisilustracji"/>
+        <w:tabs>
+          <w:tab w:val="right" w:leader="dot" w:pos="9062"/>
+        </w:tabs>
+        <w:rPr>
+          <w:noProof/>
+        </w:rPr>
+      </w:pPr>
+      <w:hyperlink w:anchor="_Toc116229039" w:history="1">
+        <w:r>
+          <w:rPr>
+            <w:rStyle w:val="Hipercze"/>
+            <w:noProof/>
+          </w:rPr>
+          <w:t>Rysunek 3 Interfejs graficzny – formularz edycji pól z ewidencji roślin</w:t>
+        </w:r>
+        <w:r>
+          <w:rPr>
+            <w:noProof/>
+            <w:webHidden/>
+          </w:rPr>
+          <w:tab/>
+        </w:r>
+        <w:r>
+          <w:rPr>
+            <w:noProof/>
+            <w:webHidden/>
+          </w:rPr>
+          <w:fldChar w:fldCharType="begin"/>
+        </w:r>
+        <w:r>
+          <w:rPr>
+            <w:noProof/>
+            <w:webHidden/>
+          </w:rPr>
+          <w:instrText xml:space="preserve"> PAGEREF _Toc116229039 \h </w:instrText>
+        </w:r>
+        <w:r>
+          <w:rPr>
+            <w:noProof/>
+            <w:webHidden/>
+          </w:rPr>
+        </w:r>
+        <w:r>
+          <w:rPr>
+            <w:noProof/>
+            <w:webHidden/>
+          </w:rPr>
+          <w:fldChar w:fldCharType="separate"/>
+        </w:r>
+        <w:r>
+          <w:rPr>
+            <w:noProof/>
+            <w:webHidden/>
+          </w:rPr>
+          <w:t>7</w:t>
+        </w:r>
+        <w:r>
+          <w:rPr>
+            <w:noProof/>
+            <w:webHidden/>
+          </w:rPr>
+          <w:fldChar w:fldCharType="end"/>
+        </w:r>
+      </w:hyperlink>
+    </w:p>
+    <w:p>
+      <w:pPr>
+        <w:pStyle w:val="Spisilustracji"/>
+        <w:tabs>
+          <w:tab w:val="right" w:leader="dot" w:pos="9062"/>
+        </w:tabs>
+        <w:rPr>
+          <w:noProof/>
+        </w:rPr>
+      </w:pPr>
+      <w:hyperlink w:anchor="_Toc116229040" w:history="1">
+        <w:r>
+          <w:rPr>
+            <w:rStyle w:val="Hipercze"/>
+            <w:noProof/>
+          </w:rPr>
+          <w:t>Rysunek 4 Interfejs graficzny – ochrona roślin</w:t>
+        </w:r>
+        <w:r>
+          <w:rPr>
+            <w:noProof/>
+            <w:webHidden/>
+          </w:rPr>
+          <w:tab/>
+        </w:r>
+        <w:r>
+          <w:rPr>
+            <w:noProof/>
+            <w:webHidden/>
+          </w:rPr>
+          <w:fldChar w:fldCharType="begin"/>
+        </w:r>
+        <w:r>
+          <w:rPr>
+            <w:noProof/>
+            <w:webHidden/>
+          </w:rPr>
+          <w:instrText xml:space="preserve"> PAGEREF _Toc116229040 \h </w:instrText>
+        </w:r>
+        <w:r>
+          <w:rPr>
+            <w:noProof/>
+            <w:webHidden/>
+          </w:rPr>
+        </w:r>
+        <w:r>
+          <w:rPr>
+            <w:noProof/>
+            <w:webHidden/>
+          </w:rPr>
+          <w:fldChar w:fldCharType="separate"/>
+        </w:r>
+        <w:r>
+          <w:rPr>
+            <w:noProof/>
+            <w:webHidden/>
+          </w:rPr>
+          <w:t>8</w:t>
+        </w:r>
+        <w:r>
+          <w:rPr>
+            <w:noProof/>
+            <w:webHidden/>
+          </w:rPr>
+          <w:fldChar w:fldCharType="end"/>
+        </w:r>
+      </w:hyperlink>
+    </w:p>
+    <w:p>
+      <w:r>
+        <w:fldChar w:fldCharType="end"/>
+      </w:r>
+    </w:p>
+    <w:bookmarkStart w:id="28" w:name="_Toc116227682" w:displacedByCustomXml="next"/>
     <w:sdt>
       <w:sdtPr>
         <w:rPr>
@@ -9155,7 +10239,7 @@
             </w:rPr>
             <w:t>Bibliografia</w:t>
           </w:r>
-          <w:bookmarkEnd w:id="23"/>
+          <w:bookmarkEnd w:id="28"/>
         </w:p>
         <w:sdt>
           <w:sdtPr>
@@ -9431,6 +10515,184 @@
 <file path=word/numbering.xml><?xml version="1.0" encoding="utf-8"?>
 <w:numbering xmlns:wpc="http://schemas.microsoft.com/office/word/2010/wordprocessingCanvas" xmlns:cx="http://schemas.microsoft.com/office/drawing/2014/chartex" xmlns:cx1="http://schemas.microsoft.com/office/drawing/2015/9/8/chartex" xmlns:cx2="http://schemas.microsoft.com/office/drawing/2015/10/21/chartex" xmlns:cx3="http://schemas.microsoft.com/office/drawing/2016/5/9/chartex" xmlns:cx4="http://schemas.microsoft.com/office/drawing/2016/5/10/chartex" xmlns:cx5="http://schemas.microsoft.com/office/drawing/2016/5/11/chartex" xmlns:cx6="http://schemas.microsoft.com/office/drawing/2016/5/12/chartex" xmlns:cx7="http://schemas.microsoft.com/office/drawing/2016/5/13/chartex" xmlns:cx8="http://schemas.microsoft.com/office/drawing/2016/5/14/chartex" xmlns:mc="http://schemas.openxmlformats.org/markup-compatibility/2006" xmlns:aink="http://schemas.microsoft.com/office/drawing/2016/ink" xmlns:am3d="http://schemas.microsoft.com/office/drawing/2017/model3d" xmlns:o="urn:schemas-microsoft-com:office:office" xmlns:oel="http://schemas.microsoft.com/office/2019/extlst" xmlns:r="http://schemas.openxmlformats.org/officeDocument/2006/relationships" xmlns:m="http://schemas.openxmlformats.org/officeDocument/2006/math" xmlns:v="urn:schemas-microsoft-com:vml" xmlns:wp14="http://schemas.microsoft.com/office/word/2010/wordprocessingDrawing" xmlns:wp="http://schemas.openxmlformats.org/drawingml/2006/wordprocessingDrawing" xmlns:w10="urn:schemas-microsoft-com:office:word" xmlns:w="http://schemas.openxmlformats.org/wordprocessingml/2006/main" xmlns:w14="http://schemas.microsoft.com/office/word/2010/wordml" xmlns:w15="http://schemas.microsoft.com/office/word/2012/wordml" xmlns:w16cex="http://schemas.microsoft.com/office/word/2018/wordml/cex" xmlns:w16cid="http://schemas.microsoft.com/office/word/2016/wordml/cid" xmlns:w16="http://schemas.microsoft.com/office/word/2018/wordml" xmlns:w16sdtdh="http://schemas.microsoft.com/office/word/2020/wordml/sdtdatahash" xmlns:w16se="http://schemas.microsoft.com/office/word/2015/wordml/symex" xmlns:wpg="http://schemas.microsoft.com/office/word/2010/wordprocessingGroup" xmlns:wpi="http://schemas.microsoft.com/office/word/2010/wordprocessingInk" xmlns:wne="http://schemas.microsoft.com/office/word/2006/wordml" xmlns:wps="http://schemas.microsoft.com/office/word/2010/wordprocessingShape" mc:Ignorable="w14 w15 w16se w16cid w16 w16cex w16sdtdh wp14">
   <w:abstractNum w:abstractNumId="0" w15:restartNumberingAfterBreak="0">
+    <w:nsid w:val="234F542C"/>
+    <w:multiLevelType w:val="hybridMultilevel"/>
+    <w:tmpl w:val="8EDAC31A"/>
+    <w:lvl w:ilvl="0" w:tplc="0336746A">
+      <w:start w:val="1"/>
+      <w:numFmt w:val="decimal"/>
+      <w:lvlText w:val="%1."/>
+      <w:lvlJc w:val="left"/>
+      <w:pPr>
+        <w:ind w:left="1069" w:hanging="360"/>
+      </w:pPr>
+      <w:rPr>
+        <w:rFonts w:hint="default"/>
+      </w:rPr>
+    </w:lvl>
+    <w:lvl w:ilvl="1" w:tplc="04150019" w:tentative="1">
+      <w:start w:val="1"/>
+      <w:numFmt w:val="lowerLetter"/>
+      <w:lvlText w:val="%2."/>
+      <w:lvlJc w:val="left"/>
+      <w:pPr>
+        <w:ind w:left="1789" w:hanging="360"/>
+      </w:pPr>
+    </w:lvl>
+    <w:lvl w:ilvl="2" w:tplc="0415001B" w:tentative="1">
+      <w:start w:val="1"/>
+      <w:numFmt w:val="lowerRoman"/>
+      <w:lvlText w:val="%3."/>
+      <w:lvlJc w:val="right"/>
+      <w:pPr>
+        <w:ind w:left="2509" w:hanging="180"/>
+      </w:pPr>
+    </w:lvl>
+    <w:lvl w:ilvl="3" w:tplc="0415000F" w:tentative="1">
+      <w:start w:val="1"/>
+      <w:numFmt w:val="decimal"/>
+      <w:lvlText w:val="%4."/>
+      <w:lvlJc w:val="left"/>
+      <w:pPr>
+        <w:ind w:left="3229" w:hanging="360"/>
+      </w:pPr>
+    </w:lvl>
+    <w:lvl w:ilvl="4" w:tplc="04150019" w:tentative="1">
+      <w:start w:val="1"/>
+      <w:numFmt w:val="lowerLetter"/>
+      <w:lvlText w:val="%5."/>
+      <w:lvlJc w:val="left"/>
+      <w:pPr>
+        <w:ind w:left="3949" w:hanging="360"/>
+      </w:pPr>
+    </w:lvl>
+    <w:lvl w:ilvl="5" w:tplc="0415001B" w:tentative="1">
+      <w:start w:val="1"/>
+      <w:numFmt w:val="lowerRoman"/>
+      <w:lvlText w:val="%6."/>
+      <w:lvlJc w:val="right"/>
+      <w:pPr>
+        <w:ind w:left="4669" w:hanging="180"/>
+      </w:pPr>
+    </w:lvl>
+    <w:lvl w:ilvl="6" w:tplc="0415000F" w:tentative="1">
+      <w:start w:val="1"/>
+      <w:numFmt w:val="decimal"/>
+      <w:lvlText w:val="%7."/>
+      <w:lvlJc w:val="left"/>
+      <w:pPr>
+        <w:ind w:left="5389" w:hanging="360"/>
+      </w:pPr>
+    </w:lvl>
+    <w:lvl w:ilvl="7" w:tplc="04150019" w:tentative="1">
+      <w:start w:val="1"/>
+      <w:numFmt w:val="lowerLetter"/>
+      <w:lvlText w:val="%8."/>
+      <w:lvlJc w:val="left"/>
+      <w:pPr>
+        <w:ind w:left="6109" w:hanging="360"/>
+      </w:pPr>
+    </w:lvl>
+    <w:lvl w:ilvl="8" w:tplc="0415001B" w:tentative="1">
+      <w:start w:val="1"/>
+      <w:numFmt w:val="lowerRoman"/>
+      <w:lvlText w:val="%9."/>
+      <w:lvlJc w:val="right"/>
+      <w:pPr>
+        <w:ind w:left="6829" w:hanging="180"/>
+      </w:pPr>
+    </w:lvl>
+  </w:abstractNum>
+  <w:abstractNum w:abstractNumId="1" w15:restartNumberingAfterBreak="0">
+    <w:nsid w:val="2F0512F0"/>
+    <w:multiLevelType w:val="hybridMultilevel"/>
+    <w:tmpl w:val="C584DFC8"/>
+    <w:lvl w:ilvl="0" w:tplc="C9928BEE">
+      <w:start w:val="1"/>
+      <w:numFmt w:val="decimal"/>
+      <w:lvlText w:val="%1."/>
+      <w:lvlJc w:val="left"/>
+      <w:pPr>
+        <w:ind w:left="1069" w:hanging="360"/>
+      </w:pPr>
+      <w:rPr>
+        <w:rFonts w:hint="default"/>
+      </w:rPr>
+    </w:lvl>
+    <w:lvl w:ilvl="1" w:tplc="04150019" w:tentative="1">
+      <w:start w:val="1"/>
+      <w:numFmt w:val="lowerLetter"/>
+      <w:lvlText w:val="%2."/>
+      <w:lvlJc w:val="left"/>
+      <w:pPr>
+        <w:ind w:left="1789" w:hanging="360"/>
+      </w:pPr>
+    </w:lvl>
+    <w:lvl w:ilvl="2" w:tplc="0415001B" w:tentative="1">
+      <w:start w:val="1"/>
+      <w:numFmt w:val="lowerRoman"/>
+      <w:lvlText w:val="%3."/>
+      <w:lvlJc w:val="right"/>
+      <w:pPr>
+        <w:ind w:left="2509" w:hanging="180"/>
+      </w:pPr>
+    </w:lvl>
+    <w:lvl w:ilvl="3" w:tplc="0415000F" w:tentative="1">
+      <w:start w:val="1"/>
+      <w:numFmt w:val="decimal"/>
+      <w:lvlText w:val="%4."/>
+      <w:lvlJc w:val="left"/>
+      <w:pPr>
+        <w:ind w:left="3229" w:hanging="360"/>
+      </w:pPr>
+    </w:lvl>
+    <w:lvl w:ilvl="4" w:tplc="04150019" w:tentative="1">
+      <w:start w:val="1"/>
+      <w:numFmt w:val="lowerLetter"/>
+      <w:lvlText w:val="%5."/>
+      <w:lvlJc w:val="left"/>
+      <w:pPr>
+        <w:ind w:left="3949" w:hanging="360"/>
+      </w:pPr>
+    </w:lvl>
+    <w:lvl w:ilvl="5" w:tplc="0415001B" w:tentative="1">
+      <w:start w:val="1"/>
+      <w:numFmt w:val="lowerRoman"/>
+      <w:lvlText w:val="%6."/>
+      <w:lvlJc w:val="right"/>
+      <w:pPr>
+        <w:ind w:left="4669" w:hanging="180"/>
+      </w:pPr>
+    </w:lvl>
+    <w:lvl w:ilvl="6" w:tplc="0415000F" w:tentative="1">
+      <w:start w:val="1"/>
+      <w:numFmt w:val="decimal"/>
+      <w:lvlText w:val="%7."/>
+      <w:lvlJc w:val="left"/>
+      <w:pPr>
+        <w:ind w:left="5389" w:hanging="360"/>
+      </w:pPr>
+    </w:lvl>
+    <w:lvl w:ilvl="7" w:tplc="04150019" w:tentative="1">
+      <w:start w:val="1"/>
+      <w:numFmt w:val="lowerLetter"/>
+      <w:lvlText w:val="%8."/>
+      <w:lvlJc w:val="left"/>
+      <w:pPr>
+        <w:ind w:left="6109" w:hanging="360"/>
+      </w:pPr>
+    </w:lvl>
+    <w:lvl w:ilvl="8" w:tplc="0415001B" w:tentative="1">
+      <w:start w:val="1"/>
+      <w:numFmt w:val="lowerRoman"/>
+      <w:lvlText w:val="%9."/>
+      <w:lvlJc w:val="right"/>
+      <w:pPr>
+        <w:ind w:left="6829" w:hanging="180"/>
+      </w:pPr>
+    </w:lvl>
+  </w:abstractNum>
+  <w:abstractNum w:abstractNumId="2" w15:restartNumberingAfterBreak="0">
     <w:nsid w:val="3D121388"/>
     <w:multiLevelType w:val="hybridMultilevel"/>
     <w:tmpl w:val="EBEE9650"/>
@@ -9516,7 +10778,7 @@
       </w:pPr>
     </w:lvl>
   </w:abstractNum>
-  <w:abstractNum w:abstractNumId="1" w15:restartNumberingAfterBreak="0">
+  <w:abstractNum w:abstractNumId="3" w15:restartNumberingAfterBreak="0">
     <w:nsid w:val="3F002441"/>
     <w:multiLevelType w:val="hybridMultilevel"/>
     <w:tmpl w:val="1AA21BBE"/>
@@ -9629,7 +10891,7 @@
       </w:rPr>
     </w:lvl>
   </w:abstractNum>
-  <w:abstractNum w:abstractNumId="2" w15:restartNumberingAfterBreak="0">
+  <w:abstractNum w:abstractNumId="4" w15:restartNumberingAfterBreak="0">
     <w:nsid w:val="42700C23"/>
     <w:multiLevelType w:val="hybridMultilevel"/>
     <w:tmpl w:val="C166F47C"/>
@@ -9742,7 +11004,7 @@
       </w:rPr>
     </w:lvl>
   </w:abstractNum>
-  <w:abstractNum w:abstractNumId="3" w15:restartNumberingAfterBreak="0">
+  <w:abstractNum w:abstractNumId="5" w15:restartNumberingAfterBreak="0">
     <w:nsid w:val="4882656B"/>
     <w:multiLevelType w:val="hybridMultilevel"/>
     <w:tmpl w:val="1FD49350"/>
@@ -9855,7 +11117,7 @@
       </w:rPr>
     </w:lvl>
   </w:abstractNum>
-  <w:abstractNum w:abstractNumId="4" w15:restartNumberingAfterBreak="0">
+  <w:abstractNum w:abstractNumId="6" w15:restartNumberingAfterBreak="0">
     <w:nsid w:val="48B914A8"/>
     <w:multiLevelType w:val="hybridMultilevel"/>
     <w:tmpl w:val="E3CCB02E"/>
@@ -9968,7 +11230,7 @@
       </w:rPr>
     </w:lvl>
   </w:abstractNum>
-  <w:abstractNum w:abstractNumId="5" w15:restartNumberingAfterBreak="0">
+  <w:abstractNum w:abstractNumId="7" w15:restartNumberingAfterBreak="0">
     <w:nsid w:val="4B3D15AC"/>
     <w:multiLevelType w:val="hybridMultilevel"/>
     <w:tmpl w:val="B426AF32"/>
@@ -10082,22 +11344,28 @@
     </w:lvl>
   </w:abstractNum>
   <w:num w:numId="1" w16cid:durableId="372123288">
-    <w:abstractNumId w:val="1"/>
+    <w:abstractNumId w:val="3"/>
   </w:num>
   <w:num w:numId="2" w16cid:durableId="1847207556">
-    <w:abstractNumId w:val="3"/>
+    <w:abstractNumId w:val="5"/>
   </w:num>
   <w:num w:numId="3" w16cid:durableId="633869225">
+    <w:abstractNumId w:val="6"/>
+  </w:num>
+  <w:num w:numId="4" w16cid:durableId="1763719043">
+    <w:abstractNumId w:val="7"/>
+  </w:num>
+  <w:num w:numId="5" w16cid:durableId="1205754366">
+    <w:abstractNumId w:val="2"/>
+  </w:num>
+  <w:num w:numId="6" w16cid:durableId="1481731587">
     <w:abstractNumId w:val="4"/>
   </w:num>
-  <w:num w:numId="4" w16cid:durableId="1763719043">
-    <w:abstractNumId w:val="5"/>
-  </w:num>
-  <w:num w:numId="5" w16cid:durableId="1205754366">
+  <w:num w:numId="7" w16cid:durableId="1488354308">
     <w:abstractNumId w:val="0"/>
   </w:num>
-  <w:num w:numId="6" w16cid:durableId="1481731587">
-    <w:abstractNumId w:val="2"/>
+  <w:num w:numId="8" w16cid:durableId="166528392">
+    <w:abstractNumId w:val="1"/>
   </w:num>
 </w:numbering>
 </file>
@@ -10723,6 +11991,36 @@
     <w:unhideWhenUsed/>
     <w:rsid w:val="00A31E7F"/>
   </w:style>
+  <w:style w:type="paragraph" w:styleId="Legenda">
+    <w:name w:val="caption"/>
+    <w:basedOn w:val="Normalny"/>
+    <w:next w:val="Normalny"/>
+    <w:uiPriority w:val="35"/>
+    <w:unhideWhenUsed/>
+    <w:qFormat/>
+    <w:rsid w:val="00FA4BD2"/>
+    <w:pPr>
+      <w:spacing w:after="200" w:line="240" w:lineRule="auto"/>
+    </w:pPr>
+    <w:rPr>
+      <w:i/>
+      <w:iCs/>
+      <w:color w:val="44546A" w:themeColor="text2"/>
+      <w:sz w:val="18"/>
+      <w:szCs w:val="18"/>
+    </w:rPr>
+  </w:style>
+  <w:style w:type="paragraph" w:styleId="Spisilustracji">
+    <w:name w:val="table of figures"/>
+    <w:basedOn w:val="Normalny"/>
+    <w:next w:val="Normalny"/>
+    <w:uiPriority w:val="99"/>
+    <w:unhideWhenUsed/>
+    <w:rsid w:val="00FA4BD2"/>
+    <w:pPr>
+      <w:spacing w:after="0"/>
+    </w:pPr>
+  </w:style>
 </w:styles>
 </file>
 

</xml_diff>

<commit_message>
Zmiany w pracy inżynierskiej
</commit_message>
<xml_diff>
--- a/Praca inzynierska.docx
+++ b/Praca inzynierska.docx
@@ -5,6 +5,33 @@
     <w:p>
       <w:r>
         <w:t xml:space="preserve">           </w:t>
+      </w:r>
+      <w:r>
+        <w:fldChar w:fldCharType="begin"/>
+      </w:r>
+      <w:r>
+        <w:instrText xml:space="preserve"> INCLUDEPICTURE  "wordml://75.png" \* MERGEFORMATINET </w:instrText>
+      </w:r>
+      <w:r>
+        <w:fldChar w:fldCharType="separate"/>
+      </w:r>
+      <w:r>
+        <w:fldChar w:fldCharType="begin"/>
+      </w:r>
+      <w:r>
+        <w:instrText xml:space="preserve"> INCLUDEPICTURE  "wordml://75.png" \* MERGEFORMATINET </w:instrText>
+      </w:r>
+      <w:r>
+        <w:fldChar w:fldCharType="separate"/>
+      </w:r>
+      <w:r>
+        <w:fldChar w:fldCharType="begin"/>
+      </w:r>
+      <w:r>
+        <w:instrText xml:space="preserve"> INCLUDEPICTURE  "wordml://75.png" \* MERGEFORMATINET </w:instrText>
+      </w:r>
+      <w:r>
+        <w:fldChar w:fldCharType="separate"/>
       </w:r>
       <w:r>
         <w:fldChar w:fldCharType="begin"/>
@@ -432,10 +459,19 @@
             <v:path o:extrusionok="f" gradientshapeok="t" o:connecttype="rect"/>
             <o:lock v:ext="edit" aspectratio="t"/>
           </v:shapetype>
-          <v:shape id="_x0000_i1025" type="#_x0000_t75" style="width:239.45pt;height:60pt;visibility:visible" o:bordertopcolor="black" o:borderleftcolor="black" o:borderbottomcolor="black" o:borderrightcolor="black">
+          <v:shape id="_x0000_i1025" type="#_x0000_t75" style="width:239.4pt;height:60pt;visibility:visible" o:bordertopcolor="black" o:borderleftcolor="black" o:borderbottomcolor="black" o:borderrightcolor="black">
             <v:imagedata r:id="rId8" r:href="rId9"/>
           </v:shape>
         </w:pict>
+      </w:r>
+      <w:r>
+        <w:fldChar w:fldCharType="end"/>
+      </w:r>
+      <w:r>
+        <w:fldChar w:fldCharType="end"/>
+      </w:r>
+      <w:r>
+        <w:fldChar w:fldCharType="end"/>
       </w:r>
       <w:r>
         <w:fldChar w:fldCharType="end"/>
@@ -1961,8 +1997,71 @@
           <w:rFonts w:cs="Arial"/>
           <w:szCs w:val="20"/>
         </w:rPr>
+        <w:fldChar w:fldCharType="begin"/>
+      </w:r>
+      <w:r>
+        <w:rPr>
+          <w:rFonts w:cs="Arial"/>
+          <w:szCs w:val="20"/>
+        </w:rPr>
+        <w:instrText xml:space="preserve"> INCLUDEPICTURE  "wordml://75.png" \* MERGEFORMATINET </w:instrText>
+      </w:r>
+      <w:r>
+        <w:rPr>
+          <w:rFonts w:cs="Arial"/>
+          <w:szCs w:val="20"/>
+        </w:rPr>
+        <w:fldChar w:fldCharType="separate"/>
+      </w:r>
+      <w:r>
+        <w:rPr>
+          <w:rFonts w:cs="Arial"/>
+          <w:szCs w:val="20"/>
+        </w:rPr>
+        <w:fldChar w:fldCharType="begin"/>
+      </w:r>
+      <w:r>
+        <w:rPr>
+          <w:rFonts w:cs="Arial"/>
+          <w:szCs w:val="20"/>
+        </w:rPr>
+        <w:instrText xml:space="preserve"> INCLUDEPICTURE  "wordml://75.png" \* MERGEFORMATINET </w:instrText>
+      </w:r>
+      <w:r>
+        <w:rPr>
+          <w:rFonts w:cs="Arial"/>
+          <w:szCs w:val="20"/>
+        </w:rPr>
+        <w:fldChar w:fldCharType="separate"/>
+      </w:r>
+      <w:r>
+        <w:rPr>
+          <w:rFonts w:cs="Arial"/>
+          <w:szCs w:val="20"/>
+        </w:rPr>
+        <w:fldChar w:fldCharType="begin"/>
+      </w:r>
+      <w:r>
+        <w:rPr>
+          <w:rFonts w:cs="Arial"/>
+          <w:szCs w:val="20"/>
+        </w:rPr>
+        <w:instrText xml:space="preserve"> INCLUDEPICTURE  "wordml://75.png" \* MERGEFORMATINET </w:instrText>
+      </w:r>
+      <w:r>
+        <w:rPr>
+          <w:rFonts w:cs="Arial"/>
+          <w:szCs w:val="20"/>
+        </w:rPr>
+        <w:fldChar w:fldCharType="separate"/>
+      </w:r>
+      <w:r>
+        <w:rPr>
+          <w:rFonts w:cs="Arial"/>
+          <w:szCs w:val="20"/>
+        </w:rPr>
         <w:pict w14:anchorId="0AAFE837">
-          <v:shape id="_x0000_i1026" type="#_x0000_t75" style="width:239.45pt;height:60pt;visibility:visible" o:bordertopcolor="black" o:borderleftcolor="black" o:borderbottomcolor="black" o:borderrightcolor="black">
+          <v:shape id="_x0000_i1026" type="#_x0000_t75" style="width:239.4pt;height:60pt;visibility:visible" o:bordertopcolor="black" o:borderleftcolor="black" o:borderbottomcolor="black" o:borderrightcolor="black">
             <v:imagedata r:id="rId8" r:href="rId10"/>
           </v:shape>
         </w:pict>
@@ -2275,6 +2374,27 @@
         </w:rPr>
         <w:fldChar w:fldCharType="end"/>
       </w:r>
+      <w:r>
+        <w:rPr>
+          <w:rFonts w:cs="Arial"/>
+          <w:szCs w:val="20"/>
+        </w:rPr>
+        <w:fldChar w:fldCharType="end"/>
+      </w:r>
+      <w:r>
+        <w:rPr>
+          <w:rFonts w:cs="Arial"/>
+          <w:szCs w:val="20"/>
+        </w:rPr>
+        <w:fldChar w:fldCharType="end"/>
+      </w:r>
+      <w:r>
+        <w:rPr>
+          <w:rFonts w:cs="Arial"/>
+          <w:szCs w:val="20"/>
+        </w:rPr>
+        <w:fldChar w:fldCharType="end"/>
+      </w:r>
     </w:p>
     <w:p>
       <w:pPr>
@@ -2756,7 +2876,14 @@
           <w:rFonts w:cs="Arial"/>
           <w:szCs w:val="20"/>
         </w:rPr>
-        <w:t xml:space="preserve">Końcowe  rozdziały przedstawiają testy, podsumowanie, spis rysunków oraz bibliografię.  </w:t>
+        <w:t>Końcowe rozdziały</w:t>
+      </w:r>
+      <w:r>
+        <w:rPr>
+          <w:rFonts w:cs="Arial"/>
+          <w:szCs w:val="20"/>
+        </w:rPr>
+        <w:t xml:space="preserve"> przedstawiają testy, podsumowanie, spis rysunków oraz bibliografię.  </w:t>
       </w:r>
     </w:p>
     <w:p>
@@ -3186,6 +3313,7 @@
             <w:tabs>
               <w:tab w:val="right" w:leader="dot" w:pos="9062"/>
             </w:tabs>
+            <w:spacing w:line="240" w:lineRule="auto"/>
             <w:rPr>
               <w:rFonts w:asciiTheme="minorHAnsi" w:eastAsiaTheme="minorEastAsia" w:hAnsiTheme="minorHAnsi"/>
               <w:noProof/>
@@ -3280,6 +3408,7 @@
               <w:tab w:val="left" w:pos="400"/>
               <w:tab w:val="right" w:leader="dot" w:pos="9062"/>
             </w:tabs>
+            <w:spacing w:line="240" w:lineRule="auto"/>
             <w:rPr>
               <w:rFonts w:asciiTheme="minorHAnsi" w:eastAsiaTheme="minorEastAsia" w:hAnsiTheme="minorHAnsi"/>
               <w:noProof/>
@@ -3370,6 +3499,7 @@
               <w:tab w:val="left" w:pos="880"/>
               <w:tab w:val="right" w:leader="dot" w:pos="9062"/>
             </w:tabs>
+            <w:spacing w:line="240" w:lineRule="auto"/>
             <w:rPr>
               <w:rFonts w:asciiTheme="minorHAnsi" w:eastAsiaTheme="minorEastAsia" w:hAnsiTheme="minorHAnsi"/>
               <w:noProof/>
@@ -3460,6 +3590,7 @@
               <w:tab w:val="left" w:pos="880"/>
               <w:tab w:val="right" w:leader="dot" w:pos="9062"/>
             </w:tabs>
+            <w:spacing w:line="240" w:lineRule="auto"/>
             <w:rPr>
               <w:rFonts w:asciiTheme="minorHAnsi" w:eastAsiaTheme="minorEastAsia" w:hAnsiTheme="minorHAnsi"/>
               <w:noProof/>
@@ -3550,6 +3681,7 @@
               <w:tab w:val="left" w:pos="400"/>
               <w:tab w:val="right" w:leader="dot" w:pos="9062"/>
             </w:tabs>
+            <w:spacing w:line="240" w:lineRule="auto"/>
             <w:rPr>
               <w:rFonts w:asciiTheme="minorHAnsi" w:eastAsiaTheme="minorEastAsia" w:hAnsiTheme="minorHAnsi"/>
               <w:noProof/>
@@ -3640,6 +3772,7 @@
               <w:tab w:val="left" w:pos="880"/>
               <w:tab w:val="right" w:leader="dot" w:pos="9062"/>
             </w:tabs>
+            <w:spacing w:line="240" w:lineRule="auto"/>
             <w:rPr>
               <w:rFonts w:asciiTheme="minorHAnsi" w:eastAsiaTheme="minorEastAsia" w:hAnsiTheme="minorHAnsi"/>
               <w:noProof/>
@@ -3730,6 +3863,7 @@
               <w:tab w:val="left" w:pos="880"/>
               <w:tab w:val="right" w:leader="dot" w:pos="9062"/>
             </w:tabs>
+            <w:spacing w:line="240" w:lineRule="auto"/>
             <w:rPr>
               <w:rFonts w:asciiTheme="minorHAnsi" w:eastAsiaTheme="minorEastAsia" w:hAnsiTheme="minorHAnsi"/>
               <w:noProof/>
@@ -3820,6 +3954,7 @@
               <w:tab w:val="left" w:pos="880"/>
               <w:tab w:val="right" w:leader="dot" w:pos="9062"/>
             </w:tabs>
+            <w:spacing w:line="240" w:lineRule="auto"/>
             <w:rPr>
               <w:rFonts w:asciiTheme="minorHAnsi" w:eastAsiaTheme="minorEastAsia" w:hAnsiTheme="minorHAnsi"/>
               <w:noProof/>
@@ -3910,6 +4045,7 @@
               <w:tab w:val="left" w:pos="880"/>
               <w:tab w:val="right" w:leader="dot" w:pos="9062"/>
             </w:tabs>
+            <w:spacing w:line="240" w:lineRule="auto"/>
             <w:rPr>
               <w:rFonts w:asciiTheme="minorHAnsi" w:eastAsiaTheme="minorEastAsia" w:hAnsiTheme="minorHAnsi"/>
               <w:noProof/>
@@ -4000,6 +4136,7 @@
               <w:tab w:val="left" w:pos="880"/>
               <w:tab w:val="right" w:leader="dot" w:pos="9062"/>
             </w:tabs>
+            <w:spacing w:line="240" w:lineRule="auto"/>
             <w:rPr>
               <w:rFonts w:asciiTheme="minorHAnsi" w:eastAsiaTheme="minorEastAsia" w:hAnsiTheme="minorHAnsi"/>
               <w:noProof/>
@@ -4090,6 +4227,7 @@
               <w:tab w:val="left" w:pos="400"/>
               <w:tab w:val="right" w:leader="dot" w:pos="9062"/>
             </w:tabs>
+            <w:spacing w:line="240" w:lineRule="auto"/>
             <w:rPr>
               <w:rFonts w:asciiTheme="minorHAnsi" w:eastAsiaTheme="minorEastAsia" w:hAnsiTheme="minorHAnsi"/>
               <w:noProof/>
@@ -4180,6 +4318,7 @@
               <w:tab w:val="left" w:pos="880"/>
               <w:tab w:val="right" w:leader="dot" w:pos="9062"/>
             </w:tabs>
+            <w:spacing w:line="240" w:lineRule="auto"/>
             <w:rPr>
               <w:rFonts w:asciiTheme="minorHAnsi" w:eastAsiaTheme="minorEastAsia" w:hAnsiTheme="minorHAnsi"/>
               <w:noProof/>
@@ -4270,6 +4409,7 @@
               <w:tab w:val="left" w:pos="1320"/>
               <w:tab w:val="right" w:leader="dot" w:pos="9062"/>
             </w:tabs>
+            <w:spacing w:line="240" w:lineRule="auto"/>
             <w:rPr>
               <w:rFonts w:asciiTheme="minorHAnsi" w:eastAsiaTheme="minorEastAsia" w:hAnsiTheme="minorHAnsi"/>
               <w:noProof/>
@@ -4360,6 +4500,7 @@
               <w:tab w:val="left" w:pos="1320"/>
               <w:tab w:val="right" w:leader="dot" w:pos="9062"/>
             </w:tabs>
+            <w:spacing w:line="240" w:lineRule="auto"/>
             <w:rPr>
               <w:rFonts w:asciiTheme="minorHAnsi" w:eastAsiaTheme="minorEastAsia" w:hAnsiTheme="minorHAnsi"/>
               <w:noProof/>
@@ -4460,6 +4601,7 @@
               <w:tab w:val="left" w:pos="1320"/>
               <w:tab w:val="right" w:leader="dot" w:pos="9062"/>
             </w:tabs>
+            <w:spacing w:line="240" w:lineRule="auto"/>
             <w:rPr>
               <w:rFonts w:asciiTheme="minorHAnsi" w:eastAsiaTheme="minorEastAsia" w:hAnsiTheme="minorHAnsi"/>
               <w:noProof/>
@@ -4550,6 +4692,7 @@
               <w:tab w:val="left" w:pos="1320"/>
               <w:tab w:val="right" w:leader="dot" w:pos="9062"/>
             </w:tabs>
+            <w:spacing w:line="240" w:lineRule="auto"/>
             <w:rPr>
               <w:rFonts w:asciiTheme="minorHAnsi" w:eastAsiaTheme="minorEastAsia" w:hAnsiTheme="minorHAnsi"/>
               <w:noProof/>
@@ -4640,6 +4783,7 @@
               <w:tab w:val="left" w:pos="1320"/>
               <w:tab w:val="right" w:leader="dot" w:pos="9062"/>
             </w:tabs>
+            <w:spacing w:line="240" w:lineRule="auto"/>
             <w:rPr>
               <w:rFonts w:asciiTheme="minorHAnsi" w:eastAsiaTheme="minorEastAsia" w:hAnsiTheme="minorHAnsi"/>
               <w:noProof/>
@@ -4730,6 +4874,7 @@
               <w:tab w:val="left" w:pos="1320"/>
               <w:tab w:val="right" w:leader="dot" w:pos="9062"/>
             </w:tabs>
+            <w:spacing w:line="240" w:lineRule="auto"/>
             <w:rPr>
               <w:rFonts w:asciiTheme="minorHAnsi" w:eastAsiaTheme="minorEastAsia" w:hAnsiTheme="minorHAnsi"/>
               <w:noProof/>
@@ -4820,6 +4965,7 @@
               <w:tab w:val="left" w:pos="1320"/>
               <w:tab w:val="right" w:leader="dot" w:pos="9062"/>
             </w:tabs>
+            <w:spacing w:line="240" w:lineRule="auto"/>
             <w:rPr>
               <w:rFonts w:asciiTheme="minorHAnsi" w:eastAsiaTheme="minorEastAsia" w:hAnsiTheme="minorHAnsi"/>
               <w:noProof/>
@@ -4910,6 +5056,7 @@
               <w:tab w:val="left" w:pos="400"/>
               <w:tab w:val="right" w:leader="dot" w:pos="9062"/>
             </w:tabs>
+            <w:spacing w:line="240" w:lineRule="auto"/>
             <w:rPr>
               <w:rFonts w:asciiTheme="minorHAnsi" w:eastAsiaTheme="minorEastAsia" w:hAnsiTheme="minorHAnsi"/>
               <w:noProof/>
@@ -5002,6 +5149,7 @@
               <w:tab w:val="left" w:pos="880"/>
               <w:tab w:val="right" w:leader="dot" w:pos="9062"/>
             </w:tabs>
+            <w:spacing w:line="240" w:lineRule="auto"/>
             <w:rPr>
               <w:rFonts w:asciiTheme="minorHAnsi" w:eastAsiaTheme="minorEastAsia" w:hAnsiTheme="minorHAnsi"/>
               <w:noProof/>
@@ -5094,6 +5242,7 @@
               <w:tab w:val="left" w:pos="880"/>
               <w:tab w:val="right" w:leader="dot" w:pos="9062"/>
             </w:tabs>
+            <w:spacing w:line="240" w:lineRule="auto"/>
             <w:rPr>
               <w:rFonts w:asciiTheme="minorHAnsi" w:eastAsiaTheme="minorEastAsia" w:hAnsiTheme="minorHAnsi"/>
               <w:noProof/>
@@ -5186,6 +5335,7 @@
               <w:tab w:val="left" w:pos="880"/>
               <w:tab w:val="right" w:leader="dot" w:pos="9062"/>
             </w:tabs>
+            <w:spacing w:line="240" w:lineRule="auto"/>
             <w:rPr>
               <w:rFonts w:asciiTheme="minorHAnsi" w:eastAsiaTheme="minorEastAsia" w:hAnsiTheme="minorHAnsi"/>
               <w:noProof/>
@@ -5278,6 +5428,7 @@
               <w:tab w:val="left" w:pos="400"/>
               <w:tab w:val="right" w:leader="dot" w:pos="9062"/>
             </w:tabs>
+            <w:spacing w:line="240" w:lineRule="auto"/>
             <w:rPr>
               <w:rFonts w:asciiTheme="minorHAnsi" w:eastAsiaTheme="minorEastAsia" w:hAnsiTheme="minorHAnsi"/>
               <w:noProof/>
@@ -5370,6 +5521,7 @@
               <w:tab w:val="left" w:pos="400"/>
               <w:tab w:val="right" w:leader="dot" w:pos="9062"/>
             </w:tabs>
+            <w:spacing w:line="240" w:lineRule="auto"/>
             <w:rPr>
               <w:rFonts w:asciiTheme="minorHAnsi" w:eastAsiaTheme="minorEastAsia" w:hAnsiTheme="minorHAnsi"/>
               <w:noProof/>
@@ -5460,6 +5612,7 @@
               <w:tab w:val="left" w:pos="400"/>
               <w:tab w:val="right" w:leader="dot" w:pos="9062"/>
             </w:tabs>
+            <w:spacing w:line="240" w:lineRule="auto"/>
             <w:rPr>
               <w:rFonts w:asciiTheme="minorHAnsi" w:eastAsiaTheme="minorEastAsia" w:hAnsiTheme="minorHAnsi"/>
               <w:noProof/>
@@ -5610,6 +5763,60 @@
     </w:p>
     <w:p>
       <w:pPr>
+        <w:rPr>
+          <w:rFonts w:cs="Arial"/>
+          <w:szCs w:val="20"/>
+          <w:lang w:val="en-US"/>
+        </w:rPr>
+      </w:pPr>
+    </w:p>
+    <w:p>
+      <w:pPr>
+        <w:rPr>
+          <w:rFonts w:cs="Arial"/>
+          <w:szCs w:val="20"/>
+          <w:lang w:val="en-US"/>
+        </w:rPr>
+      </w:pPr>
+    </w:p>
+    <w:p>
+      <w:pPr>
+        <w:rPr>
+          <w:rFonts w:cs="Arial"/>
+          <w:szCs w:val="20"/>
+          <w:lang w:val="en-US"/>
+        </w:rPr>
+      </w:pPr>
+    </w:p>
+    <w:p>
+      <w:pPr>
+        <w:rPr>
+          <w:rFonts w:cs="Arial"/>
+          <w:szCs w:val="20"/>
+          <w:lang w:val="en-US"/>
+        </w:rPr>
+      </w:pPr>
+    </w:p>
+    <w:p>
+      <w:pPr>
+        <w:rPr>
+          <w:rFonts w:cs="Arial"/>
+          <w:szCs w:val="20"/>
+          <w:lang w:val="en-US"/>
+        </w:rPr>
+      </w:pPr>
+    </w:p>
+    <w:p>
+      <w:pPr>
+        <w:rPr>
+          <w:rFonts w:cs="Arial"/>
+          <w:szCs w:val="20"/>
+          <w:lang w:val="en-US"/>
+        </w:rPr>
+      </w:pPr>
+    </w:p>
+    <w:p>
+      <w:pPr>
         <w:pStyle w:val="Nagwek1"/>
       </w:pPr>
       <w:bookmarkStart w:id="0" w:name="_Toc119345071"/>
@@ -5657,7 +5864,7 @@
           <w:rFonts w:cs="Arial"/>
           <w:szCs w:val="20"/>
         </w:rPr>
-        <w:t>Ze względu na rosnące zapotrzebowanie jakościowe oraz konkurencję na rynku informatyki, konieczny jest ciągły rozwój. Dlatego pojawiają się nowe rozwiązania w zakresie utrzymania / ewidencji roślin ułatwiające codzienną pracę.</w:t>
+        <w:t>Ze względu na rosnące zapotrzebowanie jakościowe, konieczny jest ciągły rozwój. Dlatego pojawiają się nowe rozwiązania w zakresie utrzymania / ewidencji roślin ułatwiające codzienną pracę.</w:t>
       </w:r>
     </w:p>
     <w:p>
@@ -5715,7 +5922,28 @@
           <w:rFonts w:cs="Arial"/>
           <w:szCs w:val="20"/>
         </w:rPr>
-        <w:t>Aplikacje internetowe są jednym z najpopularniejszych typów programów komputerowych. Służą nie tylko do rozrywki, ale również jako systemy obsługi klientów. Obecnie najbardziej rozpoznawalne aplikacje internetowe to Gmail, YouTube oraz Facebook.</w:t>
+        <w:t>Aplikacje internetowe są jednym z najpopularniejszych typów programów komputerowych. Służą nie tylko do rozrywki, ale również jako systemy obsługi klientów. Obecnie najbardziej rozpoznawalne aplikacje internetowe to Gmail, YouTube oraz Facebook</w:t>
+      </w:r>
+      <w:r>
+        <w:rPr>
+          <w:rFonts w:cs="Arial"/>
+          <w:szCs w:val="20"/>
+        </w:rPr>
+        <w:t xml:space="preserve"> [7]</w:t>
+      </w:r>
+      <w:r>
+        <w:rPr>
+          <w:rFonts w:cs="Arial"/>
+          <w:szCs w:val="20"/>
+        </w:rPr>
+        <w:t>.</w:t>
+      </w:r>
+      <w:r>
+        <w:rPr>
+          <w:rFonts w:cs="Arial"/>
+          <w:szCs w:val="20"/>
+        </w:rPr>
+        <w:t xml:space="preserve"> </w:t>
       </w:r>
     </w:p>
     <w:p>
@@ -6343,39 +6571,7 @@
           <w:rFonts w:cs="Arial"/>
           <w:szCs w:val="20"/>
         </w:rPr>
-        <w:t xml:space="preserve">CSS - </w:t>
-      </w:r>
-      <w:proofErr w:type="spellStart"/>
-      <w:r>
-        <w:rPr>
-          <w:rFonts w:cs="Arial"/>
-          <w:szCs w:val="20"/>
-        </w:rPr>
-        <w:t>Cascading</w:t>
-      </w:r>
-      <w:proofErr w:type="spellEnd"/>
-      <w:r>
-        <w:rPr>
-          <w:rFonts w:cs="Arial"/>
-          <w:szCs w:val="20"/>
-        </w:rPr>
-        <w:t xml:space="preserve"> Style </w:t>
-      </w:r>
-      <w:proofErr w:type="spellStart"/>
-      <w:r>
-        <w:rPr>
-          <w:rFonts w:cs="Arial"/>
-          <w:szCs w:val="20"/>
-        </w:rPr>
-        <w:t>Sheets</w:t>
-      </w:r>
-      <w:proofErr w:type="spellEnd"/>
-      <w:r>
-        <w:rPr>
-          <w:rFonts w:cs="Arial"/>
-          <w:szCs w:val="20"/>
-        </w:rPr>
-        <w:t xml:space="preserve"> - Kaskadowe Arkusze Stylów.</w:t>
+        <w:t>CSS - Cascading Style Sheets - Kaskadowe Arkusze Stylów.</w:t>
       </w:r>
     </w:p>
     <w:p>
@@ -8323,7 +8519,21 @@
           <w:rFonts w:cs="Arial"/>
           <w:szCs w:val="20"/>
         </w:rPr>
-        <w:t>W swojej aplikacji użyłam wersji  LiteDB 5.0.12.</w:t>
+        <w:t xml:space="preserve">W swojej aplikacji użyłam </w:t>
+      </w:r>
+      <w:r>
+        <w:rPr>
+          <w:rFonts w:cs="Arial"/>
+          <w:szCs w:val="20"/>
+        </w:rPr>
+        <w:t>wersji LiteDB</w:t>
+      </w:r>
+      <w:r>
+        <w:rPr>
+          <w:rFonts w:cs="Arial"/>
+          <w:szCs w:val="20"/>
+        </w:rPr>
+        <w:t xml:space="preserve"> 5.0.12.</w:t>
       </w:r>
     </w:p>
     <w:p>
@@ -8398,7 +8608,21 @@
           <w:rFonts w:cs="Arial"/>
           <w:szCs w:val="20"/>
         </w:rPr>
-        <w:t xml:space="preserve">W swojej aplikacji użyłam wersji  ASP .NET Core 5.0. </w:t>
+        <w:t xml:space="preserve">W swojej aplikacji użyłam </w:t>
+      </w:r>
+      <w:r>
+        <w:rPr>
+          <w:rFonts w:cs="Arial"/>
+          <w:szCs w:val="20"/>
+        </w:rPr>
+        <w:t>wersji ASP</w:t>
+      </w:r>
+      <w:r>
+        <w:rPr>
+          <w:rFonts w:cs="Arial"/>
+          <w:szCs w:val="20"/>
+        </w:rPr>
+        <w:t xml:space="preserve"> .NET Core 5.0. </w:t>
       </w:r>
     </w:p>
     <w:p>
@@ -8475,23 +8699,7 @@
           <w:rFonts w:cs="Arial"/>
           <w:szCs w:val="20"/>
         </w:rPr>
-        <w:t xml:space="preserve">Środowisko to jest dedykowanym rozwiązaniem używanym przy tworzeniu aplikacji ASP .NET Core, w którym została stworzona część </w:t>
-      </w:r>
-      <w:proofErr w:type="spellStart"/>
-      <w:r>
-        <w:rPr>
-          <w:rFonts w:cs="Arial"/>
-          <w:szCs w:val="20"/>
-        </w:rPr>
-        <w:t>backendowa</w:t>
-      </w:r>
-      <w:proofErr w:type="spellEnd"/>
-      <w:r>
-        <w:rPr>
-          <w:rFonts w:cs="Arial"/>
-          <w:szCs w:val="20"/>
-        </w:rPr>
-        <w:t xml:space="preserve"> aplikacji. Dodatkowo natywnie współpracuje z systemem kontrolowania wersji Git. </w:t>
+        <w:t xml:space="preserve">Środowisko to jest dedykowanym rozwiązaniem używanym przy tworzeniu aplikacji ASP .NET Core, w którym została stworzona część backendowa aplikacji. Dodatkowo natywnie współpracuje z systemem kontrolowania wersji Git. </w:t>
       </w:r>
     </w:p>
     <w:p>
@@ -8508,23 +8716,21 @@
           <w:rFonts w:cs="Arial"/>
           <w:szCs w:val="20"/>
         </w:rPr>
-        <w:t xml:space="preserve">W swojej aplikacji użyłam wersji  Microsoft Visual Studio </w:t>
-      </w:r>
-      <w:proofErr w:type="spellStart"/>
-      <w:r>
-        <w:rPr>
-          <w:rFonts w:cs="Arial"/>
-          <w:szCs w:val="20"/>
-        </w:rPr>
-        <w:t>Community</w:t>
-      </w:r>
-      <w:proofErr w:type="spellEnd"/>
-      <w:r>
-        <w:rPr>
-          <w:rFonts w:cs="Arial"/>
-          <w:szCs w:val="20"/>
-        </w:rPr>
-        <w:t xml:space="preserve"> 2022 (64-bit) 17.3.4.</w:t>
+        <w:t xml:space="preserve">W swojej aplikacji użyłam </w:t>
+      </w:r>
+      <w:r>
+        <w:rPr>
+          <w:rFonts w:cs="Arial"/>
+          <w:szCs w:val="20"/>
+        </w:rPr>
+        <w:t>wersji Microsoft</w:t>
+      </w:r>
+      <w:r>
+        <w:rPr>
+          <w:rFonts w:cs="Arial"/>
+          <w:szCs w:val="20"/>
+        </w:rPr>
+        <w:t xml:space="preserve"> Visual Studio Community 2022 (64-bit) 17.3.4.</w:t>
       </w:r>
     </w:p>
     <w:p>
@@ -8556,14 +8762,9 @@
       </w:r>
       <w:r>
         <w:tab/>
-        <w:t xml:space="preserve">Visual Studio </w:t>
-      </w:r>
-      <w:proofErr w:type="spellStart"/>
-      <w:r>
-        <w:t>Code</w:t>
+        <w:t>Visual Studio Code</w:t>
       </w:r>
       <w:bookmarkEnd w:id="23"/>
-      <w:proofErr w:type="spellEnd"/>
     </w:p>
     <w:p>
       <w:pPr>
@@ -8579,23 +8780,7 @@
           <w:rFonts w:cs="Arial"/>
           <w:szCs w:val="20"/>
         </w:rPr>
-        <w:t xml:space="preserve">Visual Studio </w:t>
-      </w:r>
-      <w:proofErr w:type="spellStart"/>
-      <w:r>
-        <w:rPr>
-          <w:rFonts w:cs="Arial"/>
-          <w:szCs w:val="20"/>
-        </w:rPr>
-        <w:t>Code</w:t>
-      </w:r>
-      <w:proofErr w:type="spellEnd"/>
-      <w:r>
-        <w:rPr>
-          <w:rFonts w:cs="Arial"/>
-          <w:szCs w:val="20"/>
-        </w:rPr>
-        <w:t xml:space="preserve"> to prosty edytor kodu źródłowego, stworzony przez firmę Microsoft</w:t>
+        <w:t>Visual Studio Code to prosty edytor kodu źródłowego, stworzony przez firmę Microsoft</w:t>
       </w:r>
       <w:r>
         <w:rPr>
@@ -8633,23 +8818,21 @@
           <w:rFonts w:cs="Arial"/>
           <w:szCs w:val="20"/>
         </w:rPr>
-        <w:t xml:space="preserve">W swojej aplikacji użyłam wersji  Visual Studio </w:t>
-      </w:r>
-      <w:proofErr w:type="spellStart"/>
-      <w:r>
-        <w:rPr>
-          <w:rFonts w:cs="Arial"/>
-          <w:szCs w:val="20"/>
-        </w:rPr>
-        <w:t>Code</w:t>
-      </w:r>
-      <w:proofErr w:type="spellEnd"/>
-      <w:r>
-        <w:rPr>
-          <w:rFonts w:cs="Arial"/>
-          <w:szCs w:val="20"/>
-        </w:rPr>
-        <w:t xml:space="preserve"> 1.72.2.</w:t>
+        <w:t xml:space="preserve">W swojej aplikacji użyłam </w:t>
+      </w:r>
+      <w:r>
+        <w:rPr>
+          <w:rFonts w:cs="Arial"/>
+          <w:szCs w:val="20"/>
+        </w:rPr>
+        <w:t>wersji Visual</w:t>
+      </w:r>
+      <w:r>
+        <w:rPr>
+          <w:rFonts w:cs="Arial"/>
+          <w:szCs w:val="20"/>
+        </w:rPr>
+        <w:t xml:space="preserve"> Studio Code 1.72.2.</w:t>
       </w:r>
     </w:p>
     <w:p>
@@ -8699,37 +8882,12 @@
           <w:szCs w:val="20"/>
         </w:rPr>
       </w:pPr>
-      <w:proofErr w:type="spellStart"/>
-      <w:r>
-        <w:rPr>
-          <w:rFonts w:cs="Arial"/>
-          <w:szCs w:val="20"/>
-        </w:rPr>
-        <w:t>Axios</w:t>
-      </w:r>
-      <w:proofErr w:type="spellEnd"/>
-      <w:r>
-        <w:rPr>
-          <w:rFonts w:cs="Arial"/>
-          <w:szCs w:val="20"/>
-        </w:rPr>
-        <w:t xml:space="preserve"> to prosty klient HTTP oparty na obietnicy przeglądarki i node.js </w:t>
-      </w:r>
-      <w:proofErr w:type="spellStart"/>
-      <w:r>
-        <w:rPr>
-          <w:rFonts w:cs="Arial"/>
-          <w:szCs w:val="20"/>
-        </w:rPr>
-        <w:t>Axios</w:t>
-      </w:r>
-      <w:proofErr w:type="spellEnd"/>
-      <w:r>
-        <w:rPr>
-          <w:rFonts w:cs="Arial"/>
-          <w:szCs w:val="20"/>
-        </w:rPr>
-        <w:t xml:space="preserve"> zapewnia prostą w użyciu bibliotekę w małym pakiecie z bardzo rozszerzalnym interfejsem.</w:t>
+      <w:r>
+        <w:rPr>
+          <w:rFonts w:cs="Arial"/>
+          <w:szCs w:val="20"/>
+        </w:rPr>
+        <w:t>Axios to prosty klient HTTP oparty na obietnicy przeglądarki i node.js Axios zapewnia prostą w użyciu bibliotekę w małym pakiecie z bardzo rozszerzalnym interfejsem.</w:t>
       </w:r>
     </w:p>
     <w:p>
@@ -9007,17 +9165,9 @@
         <w:rPr>
           <w:rFonts w:cs="Arial"/>
         </w:rPr>
-        <w:t xml:space="preserve"> Fragment pliku </w:t>
-      </w:r>
-      <w:proofErr w:type="spellStart"/>
-      <w:r>
-        <w:rPr>
-          <w:rFonts w:cs="Arial"/>
-        </w:rPr>
-        <w:t>Startup.cs</w:t>
+        <w:t xml:space="preserve"> Fragment pliku Startup.cs</w:t>
       </w:r>
       <w:bookmarkEnd w:id="26"/>
-      <w:proofErr w:type="spellEnd"/>
     </w:p>
     <w:p>
       <w:pPr>
@@ -9074,39 +9224,7 @@
           <w:rFonts w:cs="Arial"/>
           <w:szCs w:val="20"/>
         </w:rPr>
-        <w:t xml:space="preserve"> do kontenera DI (ang. </w:t>
-      </w:r>
-      <w:proofErr w:type="spellStart"/>
-      <w:r>
-        <w:rPr>
-          <w:rFonts w:cs="Arial"/>
-          <w:szCs w:val="20"/>
-        </w:rPr>
-        <w:t>dependency</w:t>
-      </w:r>
-      <w:proofErr w:type="spellEnd"/>
-      <w:r>
-        <w:rPr>
-          <w:rFonts w:cs="Arial"/>
-          <w:szCs w:val="20"/>
-        </w:rPr>
-        <w:t xml:space="preserve"> </w:t>
-      </w:r>
-      <w:proofErr w:type="spellStart"/>
-      <w:r>
-        <w:rPr>
-          <w:rFonts w:cs="Arial"/>
-          <w:szCs w:val="20"/>
-        </w:rPr>
-        <w:t>injection</w:t>
-      </w:r>
-      <w:proofErr w:type="spellEnd"/>
-      <w:r>
-        <w:rPr>
-          <w:rFonts w:cs="Arial"/>
-          <w:szCs w:val="20"/>
-        </w:rPr>
-        <w:t xml:space="preserve">). </w:t>
+        <w:t xml:space="preserve"> do kontenera DI (ang. dependency injection). </w:t>
       </w:r>
       <w:r>
         <w:rPr>
@@ -9122,23 +9240,13 @@
         </w:rPr>
         <w:t xml:space="preserve"> kodu definiuje cykl życia poszczególnych serwisów: singleton (jedna instancja na całą aplikację), </w:t>
       </w:r>
-      <w:proofErr w:type="spellStart"/>
       <w:r>
         <w:rPr>
           <w:rFonts w:cs="Arial"/>
           <w:szCs w:val="20"/>
           <w:highlight w:val="darkGray"/>
         </w:rPr>
-        <w:t>scoped</w:t>
-      </w:r>
-      <w:proofErr w:type="spellEnd"/>
-      <w:r>
-        <w:rPr>
-          <w:rFonts w:cs="Arial"/>
-          <w:szCs w:val="20"/>
-          <w:highlight w:val="darkGray"/>
-        </w:rPr>
-        <w:t xml:space="preserve"> (jedna instancja na jedno zapytanie http)</w:t>
+        <w:t>scoped (jedna instancja na jedno zapytanie http)</w:t>
       </w:r>
       <w:r>
         <w:rPr>
@@ -9205,21 +9313,12 @@
         </w:rPr>
       </w:pPr>
       <w:bookmarkStart w:id="27" w:name="_Toc118923038"/>
-      <w:proofErr w:type="spellStart"/>
       <w:r>
         <w:rPr>
           <w:rFonts w:cs="Arial"/>
           <w:lang w:val="en-US"/>
         </w:rPr>
-        <w:t>Rysunek</w:t>
-      </w:r>
-      <w:proofErr w:type="spellEnd"/>
-      <w:r>
-        <w:rPr>
-          <w:rFonts w:cs="Arial"/>
-          <w:lang w:val="en-US"/>
-        </w:rPr>
-        <w:t xml:space="preserve"> </w:t>
+        <w:t xml:space="preserve">Rysunek </w:t>
       </w:r>
       <w:r>
         <w:rPr>
@@ -9266,34 +9365,9 @@
           <w:rFonts w:cs="Arial"/>
           <w:lang w:val="en-US"/>
         </w:rPr>
-        <w:t xml:space="preserve"> Fragment </w:t>
-      </w:r>
-      <w:proofErr w:type="spellStart"/>
-      <w:r>
-        <w:rPr>
-          <w:rFonts w:cs="Arial"/>
-          <w:lang w:val="en-US"/>
-        </w:rPr>
-        <w:t>pliku</w:t>
-      </w:r>
-      <w:proofErr w:type="spellEnd"/>
-      <w:r>
-        <w:rPr>
-          <w:rFonts w:cs="Arial"/>
-          <w:lang w:val="en-US"/>
-        </w:rPr>
-        <w:t xml:space="preserve"> Services/</w:t>
-      </w:r>
-      <w:proofErr w:type="spellStart"/>
-      <w:r>
-        <w:rPr>
-          <w:rFonts w:cs="Arial"/>
-          <w:lang w:val="en-US"/>
-        </w:rPr>
-        <w:t>TaxonomyProvider.cs</w:t>
+        <w:t xml:space="preserve"> Fragment pliku Services/TaxonomyProvider.cs</w:t>
       </w:r>
       <w:bookmarkEnd w:id="27"/>
-      <w:proofErr w:type="spellEnd"/>
     </w:p>
     <w:p>
       <w:pPr>
@@ -9472,16 +9546,8 @@
         <w:rPr>
           <w:rFonts w:cs="Arial"/>
         </w:rPr>
-        <w:t>. Plik Services/</w:t>
-      </w:r>
-      <w:proofErr w:type="spellStart"/>
-      <w:r>
-        <w:rPr>
-          <w:rFonts w:cs="Arial"/>
-        </w:rPr>
-        <w:t>RegisterRepository.cs</w:t>
-      </w:r>
-      <w:proofErr w:type="spellEnd"/>
+        <w:t>. Plik Services/RegisterRepository.cs</w:t>
+      </w:r>
     </w:p>
     <w:p>
       <w:pPr>
@@ -9497,23 +9563,7 @@
           <w:szCs w:val="20"/>
         </w:rPr>
         <w:tab/>
-        <w:t xml:space="preserve">Na Rysunku 8. przedstawiono implementację serwisu </w:t>
-      </w:r>
-      <w:proofErr w:type="spellStart"/>
-      <w:r>
-        <w:rPr>
-          <w:rFonts w:cs="Arial"/>
-          <w:szCs w:val="20"/>
-        </w:rPr>
-        <w:t>RegisterRepository.cs</w:t>
-      </w:r>
-      <w:proofErr w:type="spellEnd"/>
-      <w:r>
-        <w:rPr>
-          <w:rFonts w:cs="Arial"/>
-          <w:szCs w:val="20"/>
-        </w:rPr>
-        <w:t>. Serwis ten służy do ukrycia szczegółów implementacyjnych związanych z bazą LiteDB poprzez wyabstrahowanie metod</w:t>
+        <w:t>Na Rysunku 8. przedstawiono implementację serwisu RegisterRepository.cs. Serwis ten służy do ukrycia szczegółów implementacyjnych związanych z bazą LiteDB poprzez wyabstrahowanie metod</w:t>
       </w:r>
       <w:r>
         <w:rPr>
@@ -10636,33 +10686,6 @@
     </w:p>
     <w:p>
       <w:pPr>
-        <w:jc w:val="both"/>
-        <w:rPr>
-          <w:rFonts w:cs="Arial"/>
-          <w:szCs w:val="20"/>
-        </w:rPr>
-      </w:pPr>
-    </w:p>
-    <w:p>
-      <w:pPr>
-        <w:jc w:val="both"/>
-        <w:rPr>
-          <w:rFonts w:cs="Arial"/>
-          <w:szCs w:val="20"/>
-        </w:rPr>
-      </w:pPr>
-    </w:p>
-    <w:p>
-      <w:pPr>
-        <w:jc w:val="both"/>
-        <w:rPr>
-          <w:rFonts w:cs="Arial"/>
-          <w:szCs w:val="20"/>
-        </w:rPr>
-      </w:pPr>
-    </w:p>
-    <w:p>
-      <w:pPr>
         <w:rPr>
           <w:rFonts w:cs="Arial"/>
           <w:b/>
@@ -10675,6 +10698,7 @@
           <w:b/>
           <w:bCs/>
         </w:rPr>
+        <w:lastRenderedPageBreak/>
         <w:t>Bibliografia</w:t>
       </w:r>
     </w:p>
@@ -10756,6 +10780,27 @@
         </w:rPr>
         <w:t xml:space="preserve">[3] </w:t>
       </w:r>
+      <w:r>
+        <w:rPr>
+          <w:rFonts w:cs="Arial"/>
+          <w:szCs w:val="20"/>
+        </w:rPr>
+        <w:t xml:space="preserve">Informacje </w:t>
+      </w:r>
+      <w:r>
+        <w:rPr>
+          <w:rFonts w:cs="Arial"/>
+          <w:szCs w:val="20"/>
+        </w:rPr>
+        <w:t xml:space="preserve">wykorzystane w pracy, </w:t>
+      </w:r>
+      <w:r>
+        <w:rPr>
+          <w:rFonts w:cs="Arial"/>
+          <w:szCs w:val="20"/>
+        </w:rPr>
+        <w:t xml:space="preserve">dotyczące Bootstrap-a: </w:t>
+      </w:r>
       <w:hyperlink r:id="rId21" w:history="1">
         <w:r>
           <w:rPr>
@@ -10781,6 +10826,13 @@
         </w:rPr>
         <w:t xml:space="preserve">[4] </w:t>
       </w:r>
+      <w:r>
+        <w:rPr>
+          <w:rFonts w:cs="Arial"/>
+          <w:szCs w:val="20"/>
+        </w:rPr>
+        <w:t xml:space="preserve">Informacje wykorzystane w pracy, dotyczące bazy danych LiteDB: </w:t>
+      </w:r>
       <w:hyperlink r:id="rId22" w:history="1">
         <w:r>
           <w:rPr>
@@ -10807,6 +10859,13 @@
         </w:rPr>
         <w:t xml:space="preserve">[5] </w:t>
       </w:r>
+      <w:r>
+        <w:rPr>
+          <w:rFonts w:cs="Arial"/>
+          <w:szCs w:val="20"/>
+        </w:rPr>
+        <w:t xml:space="preserve">Informacje wykorzystane w pracy, dotyczące ASP .NET Core: </w:t>
+      </w:r>
       <w:hyperlink r:id="rId23" w:history="1">
         <w:r>
           <w:rPr>
@@ -10867,6 +10926,16 @@
         </w:rPr>
         <w:t>[7]</w:t>
       </w:r>
+      <w:r>
+        <w:rPr>
+          <w:rStyle w:val="Hipercze"/>
+          <w:rFonts w:cs="Arial"/>
+          <w:color w:val="000000" w:themeColor="text1"/>
+          <w:szCs w:val="20"/>
+          <w:u w:val="none"/>
+        </w:rPr>
+        <w:t xml:space="preserve">Strona, z której został ściągnięty plik, w którym jest klasyfikacja roślin użyta w aplikacji: </w:t>
+      </w:r>
       <w:hyperlink r:id="rId25" w:history="1">
         <w:r>
           <w:rPr>
@@ -10898,6 +10967,79 @@
         </w:rPr>
         <w:t>[8]</w:t>
       </w:r>
+      <w:r>
+        <w:rPr>
+          <w:rStyle w:val="Hipercze"/>
+          <w:rFonts w:cs="Arial"/>
+          <w:color w:val="000000" w:themeColor="text1"/>
+          <w:szCs w:val="20"/>
+          <w:u w:val="none"/>
+        </w:rPr>
+        <w:t xml:space="preserve"> Ranking najbardziej popularnych stron internetowych na świecie w 2022 roku: </w:t>
+      </w:r>
+      <w:hyperlink r:id="rId26" w:history="1">
+        <w:r>
+          <w:rPr>
+            <w:rStyle w:val="Hipercze"/>
+            <w:rFonts w:cs="Arial"/>
+            <w:szCs w:val="20"/>
+          </w:rPr>
+          <w:t>https://www.visualcapitalist.com/the-50-most-visited-websites-in-the-world/</w:t>
+        </w:r>
+      </w:hyperlink>
+    </w:p>
+    <w:p>
+      <w:pPr>
+        <w:rPr>
+          <w:rStyle w:val="Hipercze"/>
+          <w:rFonts w:cs="Arial"/>
+          <w:color w:val="000000" w:themeColor="text1"/>
+          <w:szCs w:val="20"/>
+          <w:u w:val="none"/>
+        </w:rPr>
+      </w:pPr>
+      <w:r>
+        <w:rPr>
+          <w:rStyle w:val="Hipercze"/>
+          <w:rFonts w:cs="Arial"/>
+          <w:color w:val="000000" w:themeColor="text1"/>
+          <w:szCs w:val="20"/>
+          <w:u w:val="none"/>
+        </w:rPr>
+        <w:t>[9]</w:t>
+      </w:r>
+    </w:p>
+    <w:p>
+      <w:pPr>
+        <w:rPr>
+          <w:rStyle w:val="Hipercze"/>
+          <w:rFonts w:cs="Arial"/>
+          <w:color w:val="000000" w:themeColor="text1"/>
+          <w:szCs w:val="20"/>
+          <w:u w:val="none"/>
+        </w:rPr>
+      </w:pPr>
+      <w:r>
+        <w:rPr>
+          <w:rStyle w:val="Hipercze"/>
+          <w:rFonts w:cs="Arial"/>
+          <w:color w:val="000000" w:themeColor="text1"/>
+          <w:szCs w:val="20"/>
+          <w:u w:val="none"/>
+        </w:rPr>
+        <w:t>[10]</w:t>
+      </w:r>
+    </w:p>
+    <w:p>
+      <w:pPr>
+        <w:rPr>
+          <w:rStyle w:val="Hipercze"/>
+          <w:rFonts w:cs="Arial"/>
+          <w:color w:val="000000" w:themeColor="text1"/>
+          <w:szCs w:val="20"/>
+          <w:u w:val="none"/>
+        </w:rPr>
+      </w:pPr>
     </w:p>
     <w:p>
       <w:pPr>
@@ -11131,50 +11273,11 @@
     </w:p>
     <w:p>
       <w:pPr>
-        <w:rPr>
-          <w:rStyle w:val="Hipercze"/>
-          <w:rFonts w:cs="Arial"/>
-          <w:color w:val="000000" w:themeColor="text1"/>
-          <w:u w:val="none"/>
-        </w:rPr>
-      </w:pPr>
-    </w:p>
-    <w:p>
-      <w:pPr>
-        <w:rPr>
-          <w:rStyle w:val="Hipercze"/>
-          <w:rFonts w:cs="Arial"/>
-          <w:color w:val="000000" w:themeColor="text1"/>
-          <w:u w:val="none"/>
-        </w:rPr>
-      </w:pPr>
-    </w:p>
-    <w:p>
-      <w:pPr>
-        <w:rPr>
-          <w:rStyle w:val="Hipercze"/>
-          <w:rFonts w:cs="Arial"/>
-          <w:color w:val="000000" w:themeColor="text1"/>
-          <w:u w:val="none"/>
-        </w:rPr>
-      </w:pPr>
-    </w:p>
-    <w:p>
-      <w:pPr>
-        <w:rPr>
-          <w:rStyle w:val="Hipercze"/>
-          <w:rFonts w:cs="Arial"/>
-          <w:color w:val="000000" w:themeColor="text1"/>
-          <w:u w:val="none"/>
-        </w:rPr>
-      </w:pPr>
-    </w:p>
-    <w:p>
-      <w:pPr>
         <w:pStyle w:val="Nagwek1"/>
       </w:pPr>
       <w:bookmarkStart w:id="33" w:name="_Toc119345096"/>
       <w:r>
+        <w:lastRenderedPageBreak/>
         <w:t>7.</w:t>
       </w:r>
       <w:r>

</xml_diff>

<commit_message>
praca inżynierska TaxonomyController.cs ITaxonomyProvider.cs TaxonomyProvider.cs diagram maszyny stanowej - dodawanie
</commit_message>
<xml_diff>
--- a/Praca inzynierska.docx
+++ b/Praca inzynierska.docx
@@ -5,6 +5,15 @@
     <w:p>
       <w:r>
         <w:t xml:space="preserve">           </w:t>
+      </w:r>
+      <w:r>
+        <w:fldChar w:fldCharType="begin"/>
+      </w:r>
+      <w:r>
+        <w:instrText xml:space="preserve"> INCLUDEPICTURE  "wordml://75.png" \* MERGEFORMATINET </w:instrText>
+      </w:r>
+      <w:r>
+        <w:fldChar w:fldCharType="separate"/>
       </w:r>
       <w:r>
         <w:fldChar w:fldCharType="begin"/>
@@ -632,6 +641,9 @@
       <w:r>
         <w:fldChar w:fldCharType="end"/>
       </w:r>
+      <w:r>
+        <w:fldChar w:fldCharType="end"/>
+      </w:r>
     </w:p>
     <w:p>
       <w:pPr>
@@ -1105,6 +1117,27 @@
           <w:szCs w:val="20"/>
         </w:rPr>
         <w:instrText xml:space="preserve"> INCLUDEPICTURE  \d "wordml://75.png" \* MERGEFORMATINET </w:instrText>
+      </w:r>
+      <w:r>
+        <w:rPr>
+          <w:rFonts w:cs="Arial"/>
+          <w:szCs w:val="20"/>
+        </w:rPr>
+        <w:fldChar w:fldCharType="separate"/>
+      </w:r>
+      <w:r>
+        <w:rPr>
+          <w:rFonts w:cs="Arial"/>
+          <w:szCs w:val="20"/>
+        </w:rPr>
+        <w:fldChar w:fldCharType="begin"/>
+      </w:r>
+      <w:r>
+        <w:rPr>
+          <w:rFonts w:cs="Arial"/>
+          <w:szCs w:val="20"/>
+        </w:rPr>
+        <w:instrText xml:space="preserve"> INCLUDEPICTURE  "wordml://75.png" \* MERGEFORMATINET </w:instrText>
       </w:r>
       <w:r>
         <w:rPr>
@@ -2131,6 +2164,13 @@
             <v:imagedata r:id="rId8" r:href="rId10"/>
           </v:shape>
         </w:pict>
+      </w:r>
+      <w:r>
+        <w:rPr>
+          <w:rFonts w:cs="Arial"/>
+          <w:szCs w:val="20"/>
+        </w:rPr>
+        <w:fldChar w:fldCharType="end"/>
       </w:r>
       <w:r>
         <w:rPr>
@@ -8708,39 +8748,7 @@
           <w:rFonts w:cs="Arial"/>
           <w:szCs w:val="20"/>
         </w:rPr>
-        <w:t xml:space="preserve"> Posiada oparty na stronach model programowania (</w:t>
-      </w:r>
-      <w:proofErr w:type="spellStart"/>
-      <w:r>
-        <w:rPr>
-          <w:rFonts w:cs="Arial"/>
-          <w:szCs w:val="20"/>
-        </w:rPr>
-        <w:t>Razor</w:t>
-      </w:r>
-      <w:proofErr w:type="spellEnd"/>
-      <w:r>
-        <w:rPr>
-          <w:rFonts w:cs="Arial"/>
-          <w:szCs w:val="20"/>
-        </w:rPr>
-        <w:t xml:space="preserve"> </w:t>
-      </w:r>
-      <w:proofErr w:type="spellStart"/>
-      <w:r>
-        <w:rPr>
-          <w:rFonts w:cs="Arial"/>
-          <w:szCs w:val="20"/>
-        </w:rPr>
-        <w:t>Pages</w:t>
-      </w:r>
-      <w:proofErr w:type="spellEnd"/>
-      <w:r>
-        <w:rPr>
-          <w:rFonts w:cs="Arial"/>
-          <w:szCs w:val="20"/>
-        </w:rPr>
-        <w:t xml:space="preserve">), który sprawia, że tworzenie internetowego interfejsu jest łatwiejsze i bardziej produktywne. Posiada otwarty kod (Open Source) oraz wtyczki dla użytych w technologii. </w:t>
+        <w:t xml:space="preserve"> Posiada oparty na stronach model programowania (Razor Pages), który sprawia, że tworzenie internetowego interfejsu jest łatwiejsze i bardziej produktywne. Posiada otwarty kod (Open Source) oraz wtyczki dla użytych w technologii. </w:t>
       </w:r>
       <w:r>
         <w:rPr>
@@ -9757,6 +9765,59 @@
     </w:p>
     <w:p>
       <w:pPr>
+        <w:ind w:firstLine="709"/>
+        <w:jc w:val="both"/>
+        <w:rPr>
+          <w:rFonts w:cs="Arial"/>
+          <w:szCs w:val="20"/>
+          <w:highlight w:val="yellow"/>
+        </w:rPr>
+      </w:pPr>
+      <w:r>
+        <w:rPr>
+          <w:rFonts w:cs="Arial"/>
+          <w:szCs w:val="20"/>
+        </w:rPr>
+        <w:lastRenderedPageBreak/>
+        <w:drawing>
+          <wp:inline distT="0" distB="0" distL="0" distR="0" wp14:anchorId="25355319" wp14:editId="5C31E813">
+            <wp:extent cx="5760720" cy="5668010"/>
+            <wp:effectExtent l="0" t="0" r="0" b="8890"/>
+            <wp:docPr id="3" name="Obraz 3"/>
+            <wp:cNvGraphicFramePr>
+              <a:graphicFrameLocks xmlns:a="http://schemas.openxmlformats.org/drawingml/2006/main" noChangeAspect="1"/>
+            </wp:cNvGraphicFramePr>
+            <a:graphic xmlns:a="http://schemas.openxmlformats.org/drawingml/2006/main">
+              <a:graphicData uri="http://schemas.openxmlformats.org/drawingml/2006/picture">
+                <pic:pic xmlns:pic="http://schemas.openxmlformats.org/drawingml/2006/picture">
+                  <pic:nvPicPr>
+                    <pic:cNvPr id="1" name=""/>
+                    <pic:cNvPicPr/>
+                  </pic:nvPicPr>
+                  <pic:blipFill>
+                    <a:blip r:embed="rId19"/>
+                    <a:stretch>
+                      <a:fillRect/>
+                    </a:stretch>
+                  </pic:blipFill>
+                  <pic:spPr>
+                    <a:xfrm>
+                      <a:off x="0" y="0"/>
+                      <a:ext cx="5760720" cy="5668010"/>
+                    </a:xfrm>
+                    <a:prstGeom prst="rect">
+                      <a:avLst/>
+                    </a:prstGeom>
+                  </pic:spPr>
+                </pic:pic>
+              </a:graphicData>
+            </a:graphic>
+          </wp:inline>
+        </w:drawing>
+      </w:r>
+    </w:p>
+    <w:p>
+      <w:pPr>
         <w:pStyle w:val="Nagwek2"/>
         <w:rPr>
           <w:highlight w:val="yellow"/>
@@ -9767,7 +9828,6 @@
         <w:rPr>
           <w:highlight w:val="yellow"/>
         </w:rPr>
-        <w:lastRenderedPageBreak/>
         <w:t>4.2.</w:t>
       </w:r>
       <w:r>
@@ -10125,7 +10185,6 @@
         <w:rPr>
           <w:highlight w:val="yellow"/>
         </w:rPr>
-        <w:lastRenderedPageBreak/>
         <w:t>5.</w:t>
       </w:r>
       <w:r>
@@ -10456,7 +10515,6 @@
       </w:pPr>
       <w:bookmarkStart w:id="32" w:name="_Toc119345095"/>
       <w:r>
-        <w:lastRenderedPageBreak/>
         <w:t>6.</w:t>
       </w:r>
       <w:r>
@@ -10838,7 +10896,6 @@
           <w:b/>
           <w:bCs/>
         </w:rPr>
-        <w:lastRenderedPageBreak/>
         <w:t>Bibliografia</w:t>
       </w:r>
     </w:p>
@@ -10863,7 +10920,7 @@
         </w:rPr>
         <w:t xml:space="preserve">: </w:t>
       </w:r>
-      <w:hyperlink r:id="rId19" w:anchor="documentation-sections" w:history="1">
+      <w:hyperlink r:id="rId20" w:anchor="documentation-sections" w:history="1">
         <w:r>
           <w:rPr>
             <w:rStyle w:val="Hipercze"/>
@@ -10895,7 +10952,7 @@
         </w:rPr>
         <w:t xml:space="preserve">: </w:t>
       </w:r>
-      <w:hyperlink r:id="rId20" w:history="1">
+      <w:hyperlink r:id="rId21" w:history="1">
         <w:r>
           <w:rPr>
             <w:rStyle w:val="Hipercze"/>
@@ -10941,7 +10998,7 @@
         </w:rPr>
         <w:t xml:space="preserve">dotyczące Bootstrap-a: </w:t>
       </w:r>
-      <w:hyperlink r:id="rId21" w:history="1">
+      <w:hyperlink r:id="rId22" w:history="1">
         <w:r>
           <w:rPr>
             <w:rStyle w:val="Hipercze"/>
@@ -10973,7 +11030,7 @@
         </w:rPr>
         <w:t xml:space="preserve">Informacje wykorzystane w pracy, dotyczące bazy danych LiteDB: </w:t>
       </w:r>
-      <w:hyperlink r:id="rId22" w:history="1">
+      <w:hyperlink r:id="rId23" w:history="1">
         <w:r>
           <w:rPr>
             <w:rStyle w:val="Hipercze"/>
@@ -11006,7 +11063,7 @@
         </w:rPr>
         <w:t xml:space="preserve">Informacje wykorzystane w pracy, dotyczące ASP .NET Core: </w:t>
       </w:r>
-      <w:hyperlink r:id="rId23" w:history="1">
+      <w:hyperlink r:id="rId24" w:history="1">
         <w:r>
           <w:rPr>
             <w:rStyle w:val="Hipercze"/>
@@ -11035,7 +11092,7 @@
         </w:rPr>
         <w:t xml:space="preserve">[6] </w:t>
       </w:r>
-      <w:hyperlink r:id="rId24" w:history="1">
+      <w:hyperlink r:id="rId25" w:history="1">
         <w:r>
           <w:rPr>
             <w:rStyle w:val="Hipercze"/>
@@ -11096,7 +11153,7 @@
         </w:rPr>
         <w:t xml:space="preserve">klasyfikacja roślin użyta w aplikacji: </w:t>
       </w:r>
-      <w:hyperlink r:id="rId25" w:history="1">
+      <w:hyperlink r:id="rId26" w:history="1">
         <w:r>
           <w:rPr>
             <w:rStyle w:val="Hipercze"/>
@@ -11436,7 +11493,6 @@
       </w:pPr>
       <w:bookmarkStart w:id="33" w:name="_Toc119345096"/>
       <w:r>
-        <w:lastRenderedPageBreak/>
         <w:t>7.</w:t>
       </w:r>
       <w:r>

</xml_diff>

<commit_message>
Praca inżynierska SaveTaxonomyCodeRequest.cs AddView.vue
</commit_message>
<xml_diff>
--- a/Praca inzynierska.docx
+++ b/Praca inzynierska.docx
@@ -5,6 +5,15 @@
     <w:p>
       <w:r>
         <w:t xml:space="preserve">           </w:t>
+      </w:r>
+      <w:r>
+        <w:fldChar w:fldCharType="begin"/>
+      </w:r>
+      <w:r>
+        <w:instrText xml:space="preserve"> INCLUDEPICTURE  "wordml://75.png" \* MERGEFORMATINET </w:instrText>
+      </w:r>
+      <w:r>
+        <w:fldChar w:fldCharType="separate"/>
       </w:r>
       <w:r>
         <w:fldChar w:fldCharType="begin"/>
@@ -644,6 +653,9 @@
       <w:r>
         <w:fldChar w:fldCharType="end"/>
       </w:r>
+      <w:r>
+        <w:fldChar w:fldCharType="end"/>
+      </w:r>
     </w:p>
     <w:p>
       <w:pPr>
@@ -1117,6 +1129,27 @@
           <w:szCs w:val="20"/>
         </w:rPr>
         <w:instrText xml:space="preserve"> INCLUDEPICTURE  \d "wordml://75.png" \* MERGEFORMATINET </w:instrText>
+      </w:r>
+      <w:r>
+        <w:rPr>
+          <w:rFonts w:cs="Arial"/>
+          <w:szCs w:val="20"/>
+        </w:rPr>
+        <w:fldChar w:fldCharType="separate"/>
+      </w:r>
+      <w:r>
+        <w:rPr>
+          <w:rFonts w:cs="Arial"/>
+          <w:szCs w:val="20"/>
+        </w:rPr>
+        <w:fldChar w:fldCharType="begin"/>
+      </w:r>
+      <w:r>
+        <w:rPr>
+          <w:rFonts w:cs="Arial"/>
+          <w:szCs w:val="20"/>
+        </w:rPr>
+        <w:instrText xml:space="preserve"> INCLUDEPICTURE  "wordml://75.png" \* MERGEFORMATINET </w:instrText>
       </w:r>
       <w:r>
         <w:rPr>
@@ -2164,6 +2197,13 @@
             <v:imagedata r:id="rId8" r:href="rId10"/>
           </v:shape>
         </w:pict>
+      </w:r>
+      <w:r>
+        <w:rPr>
+          <w:rFonts w:cs="Arial"/>
+          <w:szCs w:val="20"/>
+        </w:rPr>
+        <w:fldChar w:fldCharType="end"/>
       </w:r>
       <w:r>
         <w:rPr>
@@ -6684,7 +6724,23 @@
           <w:rFonts w:cs="Arial"/>
           <w:szCs w:val="20"/>
         </w:rPr>
-        <w:t>CSS - Cascading Style Sheets - Kaskadowe Arkusze Stylów.</w:t>
+        <w:t xml:space="preserve">CSS - </w:t>
+      </w:r>
+      <w:proofErr w:type="spellStart"/>
+      <w:r>
+        <w:rPr>
+          <w:rFonts w:cs="Arial"/>
+          <w:szCs w:val="20"/>
+        </w:rPr>
+        <w:t>Cascading</w:t>
+      </w:r>
+      <w:proofErr w:type="spellEnd"/>
+      <w:r>
+        <w:rPr>
+          <w:rFonts w:cs="Arial"/>
+          <w:szCs w:val="20"/>
+        </w:rPr>
+        <w:t xml:space="preserve"> Style Sheets - Kaskadowe Arkusze Stylów.</w:t>
       </w:r>
     </w:p>
     <w:p>
@@ -6782,7 +6838,7 @@
           <w:szCs w:val="20"/>
         </w:rPr>
       </w:pPr>
-      <w:bookmarkStart w:id="7" w:name="_Toc118923032"/>
+      <w:bookmarkStart w:id="7" w:name="_Toc119788251"/>
       <w:r>
         <w:rPr>
           <w:rFonts w:cs="Arial"/>
@@ -6891,7 +6947,7 @@
           <w:szCs w:val="20"/>
         </w:rPr>
       </w:pPr>
-      <w:bookmarkStart w:id="8" w:name="_Toc118923033"/>
+      <w:bookmarkStart w:id="8" w:name="_Toc119788252"/>
       <w:r>
         <w:rPr>
           <w:rFonts w:cs="Arial"/>
@@ -7125,7 +7181,7 @@
           <w:szCs w:val="20"/>
         </w:rPr>
       </w:pPr>
-      <w:bookmarkStart w:id="9" w:name="_Toc118923034"/>
+      <w:bookmarkStart w:id="9" w:name="_Toc119788253"/>
       <w:r>
         <w:rPr>
           <w:rFonts w:cs="Arial"/>
@@ -7337,7 +7393,7 @@
           <w:rFonts w:cs="Arial"/>
         </w:rPr>
       </w:pPr>
-      <w:bookmarkStart w:id="10" w:name="_Toc118923035"/>
+      <w:bookmarkStart w:id="10" w:name="_Toc119788254"/>
       <w:r>
         <w:rPr>
           <w:rFonts w:cs="Arial"/>
@@ -7443,7 +7499,7 @@
           <w:rFonts w:cs="Arial"/>
         </w:rPr>
       </w:pPr>
-      <w:bookmarkStart w:id="11" w:name="_Toc118923036"/>
+      <w:bookmarkStart w:id="11" w:name="_Toc119788255"/>
       <w:r>
         <w:rPr>
           <w:rFonts w:cs="Arial"/>
@@ -8748,7 +8804,39 @@
           <w:rFonts w:cs="Arial"/>
           <w:szCs w:val="20"/>
         </w:rPr>
-        <w:t xml:space="preserve"> Posiada oparty na stronach model programowania (Razor Pages), który sprawia, że tworzenie internetowego interfejsu jest łatwiejsze i bardziej produktywne. Posiada otwarty kod (Open Source) oraz wtyczki dla użytych w technologii. </w:t>
+        <w:t xml:space="preserve"> Posiada oparty na stronach model programowania (</w:t>
+      </w:r>
+      <w:proofErr w:type="spellStart"/>
+      <w:r>
+        <w:rPr>
+          <w:rFonts w:cs="Arial"/>
+          <w:szCs w:val="20"/>
+        </w:rPr>
+        <w:t>Razor</w:t>
+      </w:r>
+      <w:proofErr w:type="spellEnd"/>
+      <w:r>
+        <w:rPr>
+          <w:rFonts w:cs="Arial"/>
+          <w:szCs w:val="20"/>
+        </w:rPr>
+        <w:t xml:space="preserve"> </w:t>
+      </w:r>
+      <w:proofErr w:type="spellStart"/>
+      <w:r>
+        <w:rPr>
+          <w:rFonts w:cs="Arial"/>
+          <w:szCs w:val="20"/>
+        </w:rPr>
+        <w:t>Pages</w:t>
+      </w:r>
+      <w:proofErr w:type="spellEnd"/>
+      <w:r>
+        <w:rPr>
+          <w:rFonts w:cs="Arial"/>
+          <w:szCs w:val="20"/>
+        </w:rPr>
+        <w:t xml:space="preserve">), który sprawia, że tworzenie internetowego interfejsu jest łatwiejsze i bardziej produktywne. Posiada otwarty kod (Open Source) oraz wtyczki dla użytych w technologii. </w:t>
       </w:r>
       <w:r>
         <w:rPr>
@@ -9157,14 +9245,10 @@
         <w:rPr>
           <w:sz w:val="18"/>
           <w:szCs w:val="18"/>
-          <w:highlight w:val="yellow"/>
         </w:rPr>
       </w:pPr>
       <w:bookmarkStart w:id="25" w:name="_Toc119345090"/>
       <w:r>
-        <w:rPr>
-          <w:highlight w:val="yellow"/>
-        </w:rPr>
         <w:lastRenderedPageBreak/>
         <w:t>4.</w:t>
       </w:r>
@@ -9172,21 +9256,14 @@
         <w:rPr>
           <w:sz w:val="18"/>
           <w:szCs w:val="18"/>
-          <w:highlight w:val="yellow"/>
         </w:rPr>
         <w:tab/>
       </w:r>
       <w:r>
-        <w:rPr>
-          <w:highlight w:val="yellow"/>
-        </w:rPr>
         <w:t>Projekt aplikacji - implementacja</w:t>
       </w:r>
       <w:bookmarkEnd w:id="25"/>
       <w:r>
-        <w:rPr>
-          <w:highlight w:val="yellow"/>
-        </w:rPr>
         <w:t xml:space="preserve"> </w:t>
       </w:r>
     </w:p>
@@ -9197,14 +9274,12 @@
         <w:rPr>
           <w:rFonts w:cs="Arial"/>
           <w:szCs w:val="20"/>
-          <w:highlight w:val="yellow"/>
-        </w:rPr>
-      </w:pPr>
-      <w:r>
-        <w:rPr>
-          <w:rFonts w:cs="Arial"/>
-          <w:szCs w:val="20"/>
-          <w:highlight w:val="yellow"/>
+        </w:rPr>
+      </w:pPr>
+      <w:r>
+        <w:rPr>
+          <w:rFonts w:cs="Arial"/>
+          <w:szCs w:val="20"/>
         </w:rPr>
         <w:t xml:space="preserve">Interfejs graficzny aplikacji jest wykonany przy użyciu biblioteki Bootstrap. </w:t>
       </w:r>
@@ -9264,7 +9339,7 @@
           <w:highlight w:val="yellow"/>
         </w:rPr>
       </w:pPr>
-      <w:bookmarkStart w:id="26" w:name="_Toc118923037"/>
+      <w:bookmarkStart w:id="26" w:name="_Toc119788256"/>
       <w:r>
         <w:rPr>
           <w:rFonts w:cs="Arial"/>
@@ -9460,7 +9535,7 @@
           <w:lang w:val="en-US"/>
         </w:rPr>
       </w:pPr>
-      <w:bookmarkStart w:id="27" w:name="_Toc118923038"/>
+      <w:bookmarkStart w:id="27" w:name="_Toc119788257"/>
       <w:r>
         <w:rPr>
           <w:rFonts w:cs="Arial"/>
@@ -9652,6 +9727,7 @@
           <w:szCs w:val="20"/>
         </w:rPr>
       </w:pPr>
+      <w:bookmarkStart w:id="28" w:name="_Toc119788258"/>
       <w:r>
         <w:rPr>
           <w:rFonts w:cs="Arial"/>
@@ -9696,6 +9772,7 @@
         </w:rPr>
         <w:t>. Plik Services/RegisterRepository.cs</w:t>
       </w:r>
+      <w:bookmarkEnd w:id="28"/>
     </w:p>
     <w:p>
       <w:pPr>
@@ -9724,61 +9801,34 @@
     <w:p>
       <w:pPr>
         <w:pStyle w:val="Nagwek2"/>
-        <w:rPr>
-          <w:highlight w:val="yellow"/>
-        </w:rPr>
-      </w:pPr>
-      <w:bookmarkStart w:id="28" w:name="_Toc119345091"/>
-      <w:r>
-        <w:rPr>
-          <w:highlight w:val="yellow"/>
-        </w:rPr>
+      </w:pPr>
+      <w:bookmarkStart w:id="29" w:name="_Toc119345091"/>
+      <w:r>
+        <w:lastRenderedPageBreak/>
         <w:t>4.1.</w:t>
       </w:r>
       <w:r>
-        <w:rPr>
-          <w:highlight w:val="yellow"/>
-        </w:rPr>
         <w:tab/>
         <w:t>Diagram</w:t>
       </w:r>
-      <w:bookmarkEnd w:id="28"/>
-    </w:p>
-    <w:p>
-      <w:pPr>
-        <w:ind w:firstLine="709"/>
-        <w:jc w:val="both"/>
-        <w:rPr>
-          <w:rFonts w:cs="Arial"/>
-          <w:szCs w:val="20"/>
-          <w:highlight w:val="yellow"/>
-        </w:rPr>
-      </w:pPr>
-      <w:r>
-        <w:rPr>
-          <w:rFonts w:cs="Arial"/>
-          <w:szCs w:val="20"/>
-          <w:highlight w:val="yellow"/>
-        </w:rPr>
-        <w:t xml:space="preserve">Nazwa aplikacji to Ewidencja Roślin. Oprogramowanie ma za zadanie ułatwić utrzymanie / ewidencję roślin. W rozdziale omawiane są wymagania biznesowe, wymagania funkcjonalne i niefunkcjonalne – użytkownika i systemowe. </w:t>
-      </w:r>
-    </w:p>
-    <w:p>
-      <w:pPr>
-        <w:ind w:firstLine="709"/>
-        <w:jc w:val="both"/>
-        <w:rPr>
-          <w:rFonts w:cs="Arial"/>
-          <w:szCs w:val="20"/>
-          <w:highlight w:val="yellow"/>
-        </w:rPr>
-      </w:pPr>
-      <w:r>
-        <w:rPr>
-          <w:rFonts w:cs="Arial"/>
-          <w:szCs w:val="20"/>
-        </w:rPr>
-        <w:lastRenderedPageBreak/>
+      <w:bookmarkEnd w:id="29"/>
+    </w:p>
+    <w:p>
+      <w:pPr>
+        <w:pStyle w:val="Nagwek3"/>
+      </w:pPr>
+      <w:r>
+        <w:t>4.1.1 Diagramy maszyny stanowej</w:t>
+      </w:r>
+    </w:p>
+    <w:p>
+      <w:pPr>
+        <w:pStyle w:val="Nagwek4"/>
+      </w:pPr>
+      <w:r>
+        <w:rPr>
+          <w:noProof/>
+        </w:rPr>
         <w:drawing>
           <wp:inline distT="0" distB="0" distL="0" distR="0" wp14:anchorId="25355319" wp14:editId="5C31E813">
             <wp:extent cx="5760720" cy="5668010"/>
@@ -9818,12 +9868,36 @@
     </w:p>
     <w:p>
       <w:pPr>
+        <w:pStyle w:val="Legenda"/>
+        <w:rPr>
+          <w:highlight w:val="yellow"/>
+        </w:rPr>
+      </w:pPr>
+      <w:bookmarkStart w:id="30" w:name="_Toc119788259"/>
+      <w:r>
+        <w:t xml:space="preserve">Rysunek </w:t>
+      </w:r>
+      <w:fldSimple w:instr=" SEQ Rysunek \* ARABIC ">
+        <w:r>
+          <w:rPr>
+            <w:noProof/>
+          </w:rPr>
+          <w:t>9</w:t>
+        </w:r>
+      </w:fldSimple>
+      <w:r>
+        <w:t>. Dodanie rośliny do ewidencji - Diagram maszyny stanowej</w:t>
+      </w:r>
+      <w:bookmarkEnd w:id="30"/>
+    </w:p>
+    <w:p>
+      <w:pPr>
         <w:pStyle w:val="Nagwek2"/>
         <w:rPr>
           <w:highlight w:val="yellow"/>
         </w:rPr>
       </w:pPr>
-      <w:bookmarkStart w:id="29" w:name="_Toc119345092"/>
+      <w:bookmarkStart w:id="31" w:name="_Toc119345092"/>
       <w:r>
         <w:rPr>
           <w:highlight w:val="yellow"/>
@@ -9837,7 +9911,7 @@
         <w:tab/>
         <w:t>Wyjątki</w:t>
       </w:r>
-      <w:bookmarkEnd w:id="29"/>
+      <w:bookmarkEnd w:id="31"/>
     </w:p>
     <w:p>
       <w:pPr>
@@ -9876,11 +9950,12 @@
           <w:highlight w:val="yellow"/>
         </w:rPr>
       </w:pPr>
-      <w:bookmarkStart w:id="30" w:name="_Toc119345093"/>
+      <w:bookmarkStart w:id="32" w:name="_Toc119345093"/>
       <w:r>
         <w:rPr>
           <w:highlight w:val="yellow"/>
         </w:rPr>
+        <w:lastRenderedPageBreak/>
         <w:t>4.3.</w:t>
       </w:r>
       <w:r>
@@ -9890,7 +9965,7 @@
         <w:tab/>
         <w:t>Adresowanie</w:t>
       </w:r>
-      <w:bookmarkEnd w:id="30"/>
+      <w:bookmarkEnd w:id="32"/>
     </w:p>
     <w:p>
       <w:pPr>
@@ -9910,6 +9985,66 @@
         </w:rPr>
         <w:t xml:space="preserve">Nazwa aplikacji to Ewidencja Roślin. Oprogramowanie ma za zadanie ułatwić utrzymanie / ewidencję roślin. W rozdziale omawiane są wymagania biznesowe, wymagania funkcjonalne i niefunkcjonalne – użytkownika i systemowe. </w:t>
       </w:r>
+    </w:p>
+    <w:p>
+      <w:pPr>
+        <w:jc w:val="both"/>
+        <w:rPr>
+          <w:rFonts w:cs="Arial"/>
+          <w:szCs w:val="20"/>
+          <w:highlight w:val="yellow"/>
+        </w:rPr>
+      </w:pPr>
+    </w:p>
+    <w:p>
+      <w:pPr>
+        <w:jc w:val="both"/>
+        <w:rPr>
+          <w:rFonts w:cs="Arial"/>
+          <w:szCs w:val="20"/>
+          <w:highlight w:val="yellow"/>
+        </w:rPr>
+      </w:pPr>
+    </w:p>
+    <w:p>
+      <w:pPr>
+        <w:jc w:val="both"/>
+        <w:rPr>
+          <w:rFonts w:cs="Arial"/>
+          <w:szCs w:val="20"/>
+          <w:highlight w:val="yellow"/>
+        </w:rPr>
+      </w:pPr>
+    </w:p>
+    <w:p>
+      <w:pPr>
+        <w:jc w:val="both"/>
+        <w:rPr>
+          <w:rFonts w:cs="Arial"/>
+          <w:szCs w:val="20"/>
+          <w:highlight w:val="yellow"/>
+        </w:rPr>
+      </w:pPr>
+    </w:p>
+    <w:p>
+      <w:pPr>
+        <w:jc w:val="both"/>
+        <w:rPr>
+          <w:rFonts w:cs="Arial"/>
+          <w:szCs w:val="20"/>
+          <w:highlight w:val="yellow"/>
+        </w:rPr>
+      </w:pPr>
+    </w:p>
+    <w:p>
+      <w:pPr>
+        <w:jc w:val="both"/>
+        <w:rPr>
+          <w:rFonts w:cs="Arial"/>
+          <w:szCs w:val="20"/>
+          <w:highlight w:val="yellow"/>
+        </w:rPr>
+      </w:pPr>
     </w:p>
     <w:p>
       <w:pPr>
@@ -10180,11 +10315,12 @@
           <w:highlight w:val="yellow"/>
         </w:rPr>
       </w:pPr>
-      <w:bookmarkStart w:id="31" w:name="_Toc119345094"/>
+      <w:bookmarkStart w:id="33" w:name="_Toc119345094"/>
       <w:r>
         <w:rPr>
           <w:highlight w:val="yellow"/>
         </w:rPr>
+        <w:lastRenderedPageBreak/>
         <w:t>5.</w:t>
       </w:r>
       <w:r>
@@ -10201,7 +10337,7 @@
         </w:rPr>
         <w:t>Testy</w:t>
       </w:r>
-      <w:bookmarkEnd w:id="31"/>
+      <w:bookmarkEnd w:id="33"/>
     </w:p>
     <w:p>
       <w:pPr>
@@ -10513,8 +10649,9 @@
       <w:pPr>
         <w:pStyle w:val="Nagwek1"/>
       </w:pPr>
-      <w:bookmarkStart w:id="32" w:name="_Toc119345095"/>
-      <w:r>
+      <w:bookmarkStart w:id="34" w:name="_Toc119345095"/>
+      <w:r>
+        <w:lastRenderedPageBreak/>
         <w:t>6.</w:t>
       </w:r>
       <w:r>
@@ -10527,7 +10664,7 @@
       <w:r>
         <w:t>Podsumowanie</w:t>
       </w:r>
-      <w:bookmarkEnd w:id="32"/>
+      <w:bookmarkEnd w:id="34"/>
       <w:r>
         <w:t xml:space="preserve"> </w:t>
       </w:r>
@@ -10896,6 +11033,7 @@
           <w:b/>
           <w:bCs/>
         </w:rPr>
+        <w:lastRenderedPageBreak/>
         <w:t>Bibliografia</w:t>
       </w:r>
     </w:p>
@@ -11491,8 +11629,9 @@
       <w:pPr>
         <w:pStyle w:val="Nagwek1"/>
       </w:pPr>
-      <w:bookmarkStart w:id="33" w:name="_Toc119345096"/>
-      <w:r>
+      <w:bookmarkStart w:id="35" w:name="_Toc119345096"/>
+      <w:r>
+        <w:lastRenderedPageBreak/>
         <w:t>7.</w:t>
       </w:r>
       <w:r>
@@ -11505,7 +11644,7 @@
       <w:r>
         <w:t>Spis rysunków</w:t>
       </w:r>
-      <w:bookmarkEnd w:id="33"/>
+      <w:bookmarkEnd w:id="35"/>
     </w:p>
     <w:p>
       <w:pPr>
@@ -11513,11 +11652,11 @@
         <w:tabs>
           <w:tab w:val="right" w:leader="dot" w:pos="9062"/>
         </w:tabs>
-        <w:spacing w:before="120"/>
-        <w:rPr>
-          <w:rFonts w:eastAsiaTheme="minorEastAsia" w:cs="Arial"/>
+        <w:rPr>
+          <w:rFonts w:asciiTheme="minorHAnsi" w:eastAsiaTheme="minorEastAsia" w:hAnsiTheme="minorHAnsi"/>
           <w:noProof/>
-          <w:szCs w:val="20"/>
+          <w:color w:val="auto"/>
+          <w:sz w:val="22"/>
           <w:lang w:eastAsia="pl-PL"/>
         </w:rPr>
       </w:pPr>
@@ -11542,75 +11681,60 @@
         </w:rPr>
         <w:fldChar w:fldCharType="separate"/>
       </w:r>
-      <w:hyperlink w:anchor="_Toc118923032" w:history="1">
+      <w:hyperlink w:anchor="_Toc119788251" w:history="1">
         <w:r>
           <w:rPr>
             <w:rStyle w:val="Hipercze"/>
             <w:rFonts w:cs="Arial"/>
             <w:noProof/>
-            <w:szCs w:val="20"/>
           </w:rPr>
           <w:t>Rysunek 1. Interfejs graficzny – strona główna</w:t>
         </w:r>
         <w:r>
           <w:rPr>
-            <w:rFonts w:cs="Arial"/>
             <w:noProof/>
             <w:webHidden/>
-            <w:szCs w:val="20"/>
           </w:rPr>
           <w:tab/>
         </w:r>
         <w:r>
           <w:rPr>
-            <w:rFonts w:cs="Arial"/>
             <w:noProof/>
             <w:webHidden/>
-            <w:szCs w:val="20"/>
           </w:rPr>
           <w:fldChar w:fldCharType="begin"/>
         </w:r>
         <w:r>
           <w:rPr>
-            <w:rFonts w:cs="Arial"/>
             <w:noProof/>
             <w:webHidden/>
-            <w:szCs w:val="20"/>
           </w:rPr>
-          <w:instrText xml:space="preserve"> PAGEREF _Toc118923032 \h </w:instrText>
+          <w:instrText xml:space="preserve"> PAGEREF _Toc119788251 \h </w:instrText>
         </w:r>
         <w:r>
           <w:rPr>
-            <w:rFonts w:cs="Arial"/>
             <w:noProof/>
             <w:webHidden/>
-            <w:szCs w:val="20"/>
           </w:rPr>
         </w:r>
         <w:r>
           <w:rPr>
-            <w:rFonts w:cs="Arial"/>
             <w:noProof/>
             <w:webHidden/>
-            <w:szCs w:val="20"/>
           </w:rPr>
           <w:fldChar w:fldCharType="separate"/>
         </w:r>
         <w:r>
           <w:rPr>
-            <w:rFonts w:cs="Arial"/>
             <w:noProof/>
             <w:webHidden/>
-            <w:szCs w:val="20"/>
           </w:rPr>
-          <w:t>6</w:t>
+          <w:t>7</w:t>
         </w:r>
         <w:r>
           <w:rPr>
-            <w:rFonts w:cs="Arial"/>
             <w:noProof/>
             <w:webHidden/>
-            <w:szCs w:val="20"/>
           </w:rPr>
           <w:fldChar w:fldCharType="end"/>
         </w:r>
@@ -11622,83 +11746,68 @@
         <w:tabs>
           <w:tab w:val="right" w:leader="dot" w:pos="9062"/>
         </w:tabs>
-        <w:spacing w:before="120"/>
-        <w:rPr>
-          <w:rFonts w:eastAsiaTheme="minorEastAsia" w:cs="Arial"/>
+        <w:rPr>
+          <w:rFonts w:asciiTheme="minorHAnsi" w:eastAsiaTheme="minorEastAsia" w:hAnsiTheme="minorHAnsi"/>
           <w:noProof/>
-          <w:szCs w:val="20"/>
+          <w:color w:val="auto"/>
+          <w:sz w:val="22"/>
           <w:lang w:eastAsia="pl-PL"/>
         </w:rPr>
       </w:pPr>
-      <w:hyperlink w:anchor="_Toc118923033" w:history="1">
+      <w:hyperlink w:anchor="_Toc119788252" w:history="1">
         <w:r>
           <w:rPr>
             <w:rStyle w:val="Hipercze"/>
             <w:rFonts w:cs="Arial"/>
             <w:noProof/>
-            <w:szCs w:val="20"/>
           </w:rPr>
           <w:t>Rysunek 2. Interfejs graficzny – ewidencja roślin</w:t>
         </w:r>
         <w:r>
           <w:rPr>
-            <w:rFonts w:cs="Arial"/>
             <w:noProof/>
             <w:webHidden/>
-            <w:szCs w:val="20"/>
           </w:rPr>
           <w:tab/>
         </w:r>
         <w:r>
           <w:rPr>
-            <w:rFonts w:cs="Arial"/>
             <w:noProof/>
             <w:webHidden/>
-            <w:szCs w:val="20"/>
           </w:rPr>
           <w:fldChar w:fldCharType="begin"/>
         </w:r>
         <w:r>
           <w:rPr>
-            <w:rFonts w:cs="Arial"/>
             <w:noProof/>
             <w:webHidden/>
-            <w:szCs w:val="20"/>
           </w:rPr>
-          <w:instrText xml:space="preserve"> PAGEREF _Toc118923033 \h </w:instrText>
+          <w:instrText xml:space="preserve"> PAGEREF _Toc119788252 \h </w:instrText>
         </w:r>
         <w:r>
           <w:rPr>
-            <w:rFonts w:cs="Arial"/>
             <w:noProof/>
             <w:webHidden/>
-            <w:szCs w:val="20"/>
           </w:rPr>
         </w:r>
         <w:r>
           <w:rPr>
-            <w:rFonts w:cs="Arial"/>
             <w:noProof/>
             <w:webHidden/>
-            <w:szCs w:val="20"/>
           </w:rPr>
           <w:fldChar w:fldCharType="separate"/>
         </w:r>
         <w:r>
           <w:rPr>
-            <w:rFonts w:cs="Arial"/>
             <w:noProof/>
             <w:webHidden/>
-            <w:szCs w:val="20"/>
           </w:rPr>
-          <w:t>7</w:t>
+          <w:t>8</w:t>
         </w:r>
         <w:r>
           <w:rPr>
-            <w:rFonts w:cs="Arial"/>
             <w:noProof/>
             <w:webHidden/>
-            <w:szCs w:val="20"/>
           </w:rPr>
           <w:fldChar w:fldCharType="end"/>
         </w:r>
@@ -11710,83 +11819,68 @@
         <w:tabs>
           <w:tab w:val="right" w:leader="dot" w:pos="9062"/>
         </w:tabs>
-        <w:spacing w:before="120"/>
-        <w:rPr>
-          <w:rFonts w:eastAsiaTheme="minorEastAsia" w:cs="Arial"/>
+        <w:rPr>
+          <w:rFonts w:asciiTheme="minorHAnsi" w:eastAsiaTheme="minorEastAsia" w:hAnsiTheme="minorHAnsi"/>
           <w:noProof/>
-          <w:szCs w:val="20"/>
+          <w:color w:val="auto"/>
+          <w:sz w:val="22"/>
           <w:lang w:eastAsia="pl-PL"/>
         </w:rPr>
       </w:pPr>
-      <w:hyperlink w:anchor="_Toc118923034" w:history="1">
+      <w:hyperlink w:anchor="_Toc119788253" w:history="1">
         <w:r>
           <w:rPr>
             <w:rStyle w:val="Hipercze"/>
             <w:rFonts w:cs="Arial"/>
             <w:noProof/>
-            <w:szCs w:val="20"/>
           </w:rPr>
           <w:t>Rysunek 3. Interfejs graficzny – formularz edycji pól z ewidencji roślin</w:t>
         </w:r>
         <w:r>
           <w:rPr>
-            <w:rFonts w:cs="Arial"/>
             <w:noProof/>
             <w:webHidden/>
-            <w:szCs w:val="20"/>
           </w:rPr>
           <w:tab/>
         </w:r>
         <w:r>
           <w:rPr>
-            <w:rFonts w:cs="Arial"/>
             <w:noProof/>
             <w:webHidden/>
-            <w:szCs w:val="20"/>
           </w:rPr>
           <w:fldChar w:fldCharType="begin"/>
         </w:r>
         <w:r>
           <w:rPr>
-            <w:rFonts w:cs="Arial"/>
             <w:noProof/>
             <w:webHidden/>
-            <w:szCs w:val="20"/>
           </w:rPr>
-          <w:instrText xml:space="preserve"> PAGEREF _Toc118923034 \h </w:instrText>
+          <w:instrText xml:space="preserve"> PAGEREF _Toc119788253 \h </w:instrText>
         </w:r>
         <w:r>
           <w:rPr>
-            <w:rFonts w:cs="Arial"/>
             <w:noProof/>
             <w:webHidden/>
-            <w:szCs w:val="20"/>
           </w:rPr>
         </w:r>
         <w:r>
           <w:rPr>
-            <w:rFonts w:cs="Arial"/>
             <w:noProof/>
             <w:webHidden/>
-            <w:szCs w:val="20"/>
           </w:rPr>
           <w:fldChar w:fldCharType="separate"/>
         </w:r>
         <w:r>
           <w:rPr>
-            <w:rFonts w:cs="Arial"/>
             <w:noProof/>
             <w:webHidden/>
-            <w:szCs w:val="20"/>
           </w:rPr>
-          <w:t>7</w:t>
+          <w:t>8</w:t>
         </w:r>
         <w:r>
           <w:rPr>
-            <w:rFonts w:cs="Arial"/>
             <w:noProof/>
             <w:webHidden/>
-            <w:szCs w:val="20"/>
           </w:rPr>
           <w:fldChar w:fldCharType="end"/>
         </w:r>
@@ -11798,83 +11892,68 @@
         <w:tabs>
           <w:tab w:val="right" w:leader="dot" w:pos="9062"/>
         </w:tabs>
-        <w:spacing w:before="120"/>
-        <w:rPr>
-          <w:rFonts w:eastAsiaTheme="minorEastAsia" w:cs="Arial"/>
+        <w:rPr>
+          <w:rFonts w:asciiTheme="minorHAnsi" w:eastAsiaTheme="minorEastAsia" w:hAnsiTheme="minorHAnsi"/>
           <w:noProof/>
-          <w:szCs w:val="20"/>
+          <w:color w:val="auto"/>
+          <w:sz w:val="22"/>
           <w:lang w:eastAsia="pl-PL"/>
         </w:rPr>
       </w:pPr>
-      <w:hyperlink w:anchor="_Toc118923035" w:history="1">
+      <w:hyperlink w:anchor="_Toc119788254" w:history="1">
         <w:r>
           <w:rPr>
             <w:rStyle w:val="Hipercze"/>
             <w:rFonts w:cs="Arial"/>
             <w:noProof/>
-            <w:szCs w:val="20"/>
           </w:rPr>
           <w:t>Rysunek 4. Interfejs graficzny – ochrona roślin</w:t>
         </w:r>
         <w:r>
           <w:rPr>
-            <w:rFonts w:cs="Arial"/>
             <w:noProof/>
             <w:webHidden/>
-            <w:szCs w:val="20"/>
           </w:rPr>
           <w:tab/>
         </w:r>
         <w:r>
           <w:rPr>
-            <w:rFonts w:cs="Arial"/>
             <w:noProof/>
             <w:webHidden/>
-            <w:szCs w:val="20"/>
           </w:rPr>
           <w:fldChar w:fldCharType="begin"/>
         </w:r>
         <w:r>
           <w:rPr>
-            <w:rFonts w:cs="Arial"/>
             <w:noProof/>
             <w:webHidden/>
-            <w:szCs w:val="20"/>
           </w:rPr>
-          <w:instrText xml:space="preserve"> PAGEREF _Toc118923035 \h </w:instrText>
+          <w:instrText xml:space="preserve"> PAGEREF _Toc119788254 \h </w:instrText>
         </w:r>
         <w:r>
           <w:rPr>
-            <w:rFonts w:cs="Arial"/>
             <w:noProof/>
             <w:webHidden/>
-            <w:szCs w:val="20"/>
           </w:rPr>
         </w:r>
         <w:r>
           <w:rPr>
-            <w:rFonts w:cs="Arial"/>
             <w:noProof/>
             <w:webHidden/>
-            <w:szCs w:val="20"/>
           </w:rPr>
           <w:fldChar w:fldCharType="separate"/>
         </w:r>
         <w:r>
           <w:rPr>
-            <w:rFonts w:cs="Arial"/>
             <w:noProof/>
             <w:webHidden/>
-            <w:szCs w:val="20"/>
           </w:rPr>
-          <w:t>8</w:t>
+          <w:t>9</w:t>
         </w:r>
         <w:r>
           <w:rPr>
-            <w:rFonts w:cs="Arial"/>
             <w:noProof/>
             <w:webHidden/>
-            <w:szCs w:val="20"/>
           </w:rPr>
           <w:fldChar w:fldCharType="end"/>
         </w:r>
@@ -11886,83 +11965,68 @@
         <w:tabs>
           <w:tab w:val="right" w:leader="dot" w:pos="9062"/>
         </w:tabs>
-        <w:spacing w:before="120"/>
-        <w:rPr>
-          <w:rFonts w:eastAsiaTheme="minorEastAsia" w:cs="Arial"/>
+        <w:rPr>
+          <w:rFonts w:asciiTheme="minorHAnsi" w:eastAsiaTheme="minorEastAsia" w:hAnsiTheme="minorHAnsi"/>
           <w:noProof/>
-          <w:szCs w:val="20"/>
+          <w:color w:val="auto"/>
+          <w:sz w:val="22"/>
           <w:lang w:eastAsia="pl-PL"/>
         </w:rPr>
       </w:pPr>
-      <w:hyperlink w:anchor="_Toc118923036" w:history="1">
+      <w:hyperlink w:anchor="_Toc119788255" w:history="1">
         <w:r>
           <w:rPr>
             <w:rStyle w:val="Hipercze"/>
             <w:rFonts w:cs="Arial"/>
             <w:noProof/>
-            <w:szCs w:val="20"/>
           </w:rPr>
           <w:t>Rysunek 5. Interfejs graficzny – dodawanie nowego wpisu do ewidencji roślin</w:t>
         </w:r>
         <w:r>
           <w:rPr>
-            <w:rFonts w:cs="Arial"/>
             <w:noProof/>
             <w:webHidden/>
-            <w:szCs w:val="20"/>
           </w:rPr>
           <w:tab/>
         </w:r>
         <w:r>
           <w:rPr>
-            <w:rFonts w:cs="Arial"/>
             <w:noProof/>
             <w:webHidden/>
-            <w:szCs w:val="20"/>
           </w:rPr>
           <w:fldChar w:fldCharType="begin"/>
         </w:r>
         <w:r>
           <w:rPr>
-            <w:rFonts w:cs="Arial"/>
             <w:noProof/>
             <w:webHidden/>
-            <w:szCs w:val="20"/>
           </w:rPr>
-          <w:instrText xml:space="preserve"> PAGEREF _Toc118923036 \h </w:instrText>
+          <w:instrText xml:space="preserve"> PAGEREF _Toc119788255 \h </w:instrText>
         </w:r>
         <w:r>
           <w:rPr>
-            <w:rFonts w:cs="Arial"/>
             <w:noProof/>
             <w:webHidden/>
-            <w:szCs w:val="20"/>
           </w:rPr>
         </w:r>
         <w:r>
           <w:rPr>
-            <w:rFonts w:cs="Arial"/>
             <w:noProof/>
             <w:webHidden/>
-            <w:szCs w:val="20"/>
           </w:rPr>
           <w:fldChar w:fldCharType="separate"/>
         </w:r>
         <w:r>
           <w:rPr>
-            <w:rFonts w:cs="Arial"/>
             <w:noProof/>
             <w:webHidden/>
-            <w:szCs w:val="20"/>
           </w:rPr>
-          <w:t>8</w:t>
+          <w:t>9</w:t>
         </w:r>
         <w:r>
           <w:rPr>
-            <w:rFonts w:cs="Arial"/>
             <w:noProof/>
             <w:webHidden/>
-            <w:szCs w:val="20"/>
           </w:rPr>
           <w:fldChar w:fldCharType="end"/>
         </w:r>
@@ -11974,83 +12038,68 @@
         <w:tabs>
           <w:tab w:val="right" w:leader="dot" w:pos="9062"/>
         </w:tabs>
-        <w:spacing w:before="120"/>
-        <w:rPr>
-          <w:rFonts w:eastAsiaTheme="minorEastAsia" w:cs="Arial"/>
+        <w:rPr>
+          <w:rFonts w:asciiTheme="minorHAnsi" w:eastAsiaTheme="minorEastAsia" w:hAnsiTheme="minorHAnsi"/>
           <w:noProof/>
-          <w:szCs w:val="20"/>
+          <w:color w:val="auto"/>
+          <w:sz w:val="22"/>
           <w:lang w:eastAsia="pl-PL"/>
         </w:rPr>
       </w:pPr>
-      <w:hyperlink w:anchor="_Toc118923037" w:history="1">
+      <w:hyperlink w:anchor="_Toc119788256" w:history="1">
         <w:r>
           <w:rPr>
             <w:rStyle w:val="Hipercze"/>
             <w:rFonts w:cs="Arial"/>
             <w:noProof/>
-            <w:szCs w:val="20"/>
           </w:rPr>
           <w:t>Rysunek 6. Fragment pliku Startup.cs</w:t>
         </w:r>
         <w:r>
           <w:rPr>
-            <w:rFonts w:cs="Arial"/>
             <w:noProof/>
             <w:webHidden/>
-            <w:szCs w:val="20"/>
           </w:rPr>
           <w:tab/>
         </w:r>
         <w:r>
           <w:rPr>
-            <w:rFonts w:cs="Arial"/>
             <w:noProof/>
             <w:webHidden/>
-            <w:szCs w:val="20"/>
           </w:rPr>
           <w:fldChar w:fldCharType="begin"/>
         </w:r>
         <w:r>
           <w:rPr>
-            <w:rFonts w:cs="Arial"/>
             <w:noProof/>
             <w:webHidden/>
-            <w:szCs w:val="20"/>
           </w:rPr>
-          <w:instrText xml:space="preserve"> PAGEREF _Toc118923037 \h </w:instrText>
+          <w:instrText xml:space="preserve"> PAGEREF _Toc119788256 \h </w:instrText>
         </w:r>
         <w:r>
           <w:rPr>
-            <w:rFonts w:cs="Arial"/>
             <w:noProof/>
             <w:webHidden/>
-            <w:szCs w:val="20"/>
           </w:rPr>
         </w:r>
         <w:r>
           <w:rPr>
-            <w:rFonts w:cs="Arial"/>
             <w:noProof/>
             <w:webHidden/>
-            <w:szCs w:val="20"/>
           </w:rPr>
           <w:fldChar w:fldCharType="separate"/>
         </w:r>
         <w:r>
           <w:rPr>
-            <w:rFonts w:cs="Arial"/>
             <w:noProof/>
             <w:webHidden/>
-            <w:szCs w:val="20"/>
           </w:rPr>
-          <w:t>11</w:t>
+          <w:t>13</w:t>
         </w:r>
         <w:r>
           <w:rPr>
-            <w:rFonts w:cs="Arial"/>
             <w:noProof/>
             <w:webHidden/>
-            <w:szCs w:val="20"/>
           </w:rPr>
           <w:fldChar w:fldCharType="end"/>
         </w:r>
@@ -12062,103 +12111,214 @@
         <w:tabs>
           <w:tab w:val="right" w:leader="dot" w:pos="9062"/>
         </w:tabs>
-        <w:spacing w:before="120"/>
-        <w:rPr>
-          <w:rFonts w:eastAsiaTheme="minorEastAsia" w:cs="Arial"/>
+        <w:rPr>
+          <w:rFonts w:asciiTheme="minorHAnsi" w:eastAsiaTheme="minorEastAsia" w:hAnsiTheme="minorHAnsi"/>
           <w:noProof/>
-          <w:szCs w:val="20"/>
+          <w:color w:val="auto"/>
+          <w:sz w:val="22"/>
           <w:lang w:eastAsia="pl-PL"/>
         </w:rPr>
       </w:pPr>
-      <w:hyperlink w:anchor="_Toc118923038" w:history="1">
+      <w:hyperlink w:anchor="_Toc119788257" w:history="1">
         <w:r>
           <w:rPr>
             <w:rStyle w:val="Hipercze"/>
             <w:rFonts w:cs="Arial"/>
             <w:noProof/>
-            <w:szCs w:val="20"/>
             <w:lang w:val="en-US"/>
           </w:rPr>
-          <w:t>Rysunek 7</w:t>
+          <w:t>Rysunek 7. Fragment pliku Services/TaxonomyProvider.cs</w:t>
         </w:r>
+        <w:r>
+          <w:rPr>
+            <w:noProof/>
+            <w:webHidden/>
+          </w:rPr>
+          <w:tab/>
+        </w:r>
+        <w:r>
+          <w:rPr>
+            <w:noProof/>
+            <w:webHidden/>
+          </w:rPr>
+          <w:fldChar w:fldCharType="begin"/>
+        </w:r>
+        <w:r>
+          <w:rPr>
+            <w:noProof/>
+            <w:webHidden/>
+          </w:rPr>
+          <w:instrText xml:space="preserve"> PAGEREF _Toc119788257 \h </w:instrText>
+        </w:r>
+        <w:r>
+          <w:rPr>
+            <w:noProof/>
+            <w:webHidden/>
+          </w:rPr>
+        </w:r>
+        <w:r>
+          <w:rPr>
+            <w:noProof/>
+            <w:webHidden/>
+          </w:rPr>
+          <w:fldChar w:fldCharType="separate"/>
+        </w:r>
+        <w:r>
+          <w:rPr>
+            <w:noProof/>
+            <w:webHidden/>
+          </w:rPr>
+          <w:t>13</w:t>
+        </w:r>
+        <w:r>
+          <w:rPr>
+            <w:noProof/>
+            <w:webHidden/>
+          </w:rPr>
+          <w:fldChar w:fldCharType="end"/>
+        </w:r>
+      </w:hyperlink>
+    </w:p>
+    <w:p>
+      <w:pPr>
+        <w:pStyle w:val="Spisilustracji"/>
+        <w:tabs>
+          <w:tab w:val="right" w:leader="dot" w:pos="9062"/>
+        </w:tabs>
+        <w:rPr>
+          <w:rFonts w:asciiTheme="minorHAnsi" w:eastAsiaTheme="minorEastAsia" w:hAnsiTheme="minorHAnsi"/>
+          <w:noProof/>
+          <w:color w:val="auto"/>
+          <w:sz w:val="22"/>
+          <w:lang w:eastAsia="pl-PL"/>
+        </w:rPr>
+      </w:pPr>
+      <w:hyperlink w:anchor="_Toc119788258" w:history="1">
         <w:r>
           <w:rPr>
             <w:rStyle w:val="Hipercze"/>
             <w:rFonts w:cs="Arial"/>
             <w:noProof/>
-            <w:szCs w:val="20"/>
           </w:rPr>
-          <w:t>.</w:t>
+          <w:t>Rysunek 8. Plik Services/RegisterRepository.cs</w:t>
         </w:r>
         <w:r>
           <w:rPr>
-            <w:rStyle w:val="Hipercze"/>
-            <w:rFonts w:cs="Arial"/>
-            <w:noProof/>
-            <w:szCs w:val="20"/>
-            <w:lang w:val="en-US"/>
-          </w:rPr>
-          <w:t xml:space="preserve"> Fragment pliku Services/TaxonomyProvider.cs</w:t>
-        </w:r>
-        <w:r>
-          <w:rPr>
-            <w:rFonts w:cs="Arial"/>
             <w:noProof/>
             <w:webHidden/>
-            <w:szCs w:val="20"/>
           </w:rPr>
           <w:tab/>
         </w:r>
         <w:r>
           <w:rPr>
-            <w:rFonts w:cs="Arial"/>
             <w:noProof/>
             <w:webHidden/>
-            <w:szCs w:val="20"/>
           </w:rPr>
           <w:fldChar w:fldCharType="begin"/>
         </w:r>
         <w:r>
           <w:rPr>
-            <w:rFonts w:cs="Arial"/>
             <w:noProof/>
             <w:webHidden/>
-            <w:szCs w:val="20"/>
           </w:rPr>
-          <w:instrText xml:space="preserve"> PAGEREF _Toc118923038 \h </w:instrText>
+          <w:instrText xml:space="preserve"> PAGEREF _Toc119788258 \h </w:instrText>
         </w:r>
         <w:r>
           <w:rPr>
-            <w:rFonts w:cs="Arial"/>
             <w:noProof/>
             <w:webHidden/>
-            <w:szCs w:val="20"/>
           </w:rPr>
         </w:r>
         <w:r>
           <w:rPr>
-            <w:rFonts w:cs="Arial"/>
             <w:noProof/>
             <w:webHidden/>
-            <w:szCs w:val="20"/>
           </w:rPr>
           <w:fldChar w:fldCharType="separate"/>
         </w:r>
         <w:r>
           <w:rPr>
-            <w:rFonts w:cs="Arial"/>
             <w:noProof/>
             <w:webHidden/>
-            <w:szCs w:val="20"/>
           </w:rPr>
-          <w:t>12</w:t>
+          <w:t>14</w:t>
         </w:r>
         <w:r>
           <w:rPr>
-            <w:rFonts w:cs="Arial"/>
             <w:noProof/>
             <w:webHidden/>
-            <w:szCs w:val="20"/>
+          </w:rPr>
+          <w:fldChar w:fldCharType="end"/>
+        </w:r>
+      </w:hyperlink>
+    </w:p>
+    <w:p>
+      <w:pPr>
+        <w:pStyle w:val="Spisilustracji"/>
+        <w:tabs>
+          <w:tab w:val="right" w:leader="dot" w:pos="9062"/>
+        </w:tabs>
+        <w:rPr>
+          <w:rFonts w:asciiTheme="minorHAnsi" w:eastAsiaTheme="minorEastAsia" w:hAnsiTheme="minorHAnsi"/>
+          <w:noProof/>
+          <w:color w:val="auto"/>
+          <w:sz w:val="22"/>
+          <w:lang w:eastAsia="pl-PL"/>
+        </w:rPr>
+      </w:pPr>
+      <w:hyperlink w:anchor="_Toc119788259" w:history="1">
+        <w:r>
+          <w:rPr>
+            <w:rStyle w:val="Hipercze"/>
+            <w:noProof/>
+          </w:rPr>
+          <w:t>Rysunek 9. Dodanie rośliny do ewidencji - Diagram maszyny stanowej</w:t>
+        </w:r>
+        <w:r>
+          <w:rPr>
+            <w:noProof/>
+            <w:webHidden/>
+          </w:rPr>
+          <w:tab/>
+        </w:r>
+        <w:r>
+          <w:rPr>
+            <w:noProof/>
+            <w:webHidden/>
+          </w:rPr>
+          <w:fldChar w:fldCharType="begin"/>
+        </w:r>
+        <w:r>
+          <w:rPr>
+            <w:noProof/>
+            <w:webHidden/>
+          </w:rPr>
+          <w:instrText xml:space="preserve"> PAGEREF _Toc119788259 \h </w:instrText>
+        </w:r>
+        <w:r>
+          <w:rPr>
+            <w:noProof/>
+            <w:webHidden/>
+          </w:rPr>
+        </w:r>
+        <w:r>
+          <w:rPr>
+            <w:noProof/>
+            <w:webHidden/>
+          </w:rPr>
+          <w:fldChar w:fldCharType="separate"/>
+        </w:r>
+        <w:r>
+          <w:rPr>
+            <w:noProof/>
+            <w:webHidden/>
+          </w:rPr>
+          <w:t>15</w:t>
+        </w:r>
+        <w:r>
+          <w:rPr>
+            <w:noProof/>
+            <w:webHidden/>
           </w:rPr>
           <w:fldChar w:fldCharType="end"/>
         </w:r>

</xml_diff>

<commit_message>
praca inżynierska diagram klasyfikacji
</commit_message>
<xml_diff>
--- a/Praca inzynierska.docx
+++ b/Praca inzynierska.docx
@@ -5,6 +5,15 @@
     <w:p>
       <w:r>
         <w:t xml:space="preserve">           </w:t>
+      </w:r>
+      <w:r>
+        <w:fldChar w:fldCharType="begin"/>
+      </w:r>
+      <w:r>
+        <w:instrText xml:space="preserve"> INCLUDEPICTURE  "wordml://75.png" \* MERGEFORMATINET </w:instrText>
+      </w:r>
+      <w:r>
+        <w:fldChar w:fldCharType="separate"/>
       </w:r>
       <w:r>
         <w:fldChar w:fldCharType="begin"/>
@@ -656,6 +665,9 @@
       <w:r>
         <w:fldChar w:fldCharType="end"/>
       </w:r>
+      <w:r>
+        <w:fldChar w:fldCharType="end"/>
+      </w:r>
     </w:p>
     <w:p>
       <w:pPr>
@@ -1129,6 +1141,27 @@
           <w:szCs w:val="20"/>
         </w:rPr>
         <w:instrText xml:space="preserve"> INCLUDEPICTURE  \d "wordml://75.png" \* MERGEFORMATINET </w:instrText>
+      </w:r>
+      <w:r>
+        <w:rPr>
+          <w:rFonts w:cs="Arial"/>
+          <w:szCs w:val="20"/>
+        </w:rPr>
+        <w:fldChar w:fldCharType="separate"/>
+      </w:r>
+      <w:r>
+        <w:rPr>
+          <w:rFonts w:cs="Arial"/>
+          <w:szCs w:val="20"/>
+        </w:rPr>
+        <w:fldChar w:fldCharType="begin"/>
+      </w:r>
+      <w:r>
+        <w:rPr>
+          <w:rFonts w:cs="Arial"/>
+          <w:szCs w:val="20"/>
+        </w:rPr>
+        <w:instrText xml:space="preserve"> INCLUDEPICTURE  "wordml://75.png" \* MERGEFORMATINET </w:instrText>
       </w:r>
       <w:r>
         <w:rPr>
@@ -2197,6 +2230,13 @@
             <v:imagedata r:id="rId8" r:href="rId10"/>
           </v:shape>
         </w:pict>
+      </w:r>
+      <w:r>
+        <w:rPr>
+          <w:rFonts w:cs="Arial"/>
+          <w:szCs w:val="20"/>
+        </w:rPr>
+        <w:fldChar w:fldCharType="end"/>
       </w:r>
       <w:r>
         <w:rPr>
@@ -6833,61 +6873,29 @@
       <w:pPr>
         <w:pStyle w:val="Legenda"/>
         <w:rPr>
-          <w:rFonts w:cs="Arial"/>
           <w:sz w:val="20"/>
           <w:szCs w:val="20"/>
         </w:rPr>
       </w:pPr>
-      <w:bookmarkStart w:id="7" w:name="_Toc119788251"/>
-      <w:r>
-        <w:rPr>
-          <w:rFonts w:cs="Arial"/>
-        </w:rPr>
+      <w:bookmarkStart w:id="7" w:name="_Toc119792691"/>
+      <w:r>
         <w:t xml:space="preserve">Rysunek </w:t>
       </w:r>
-      <w:r>
-        <w:rPr>
-          <w:rFonts w:cs="Arial"/>
-        </w:rPr>
-        <w:fldChar w:fldCharType="begin"/>
-      </w:r>
-      <w:r>
-        <w:rPr>
-          <w:rFonts w:cs="Arial"/>
-        </w:rPr>
-        <w:instrText xml:space="preserve"> SEQ Rysunek \* ARABIC </w:instrText>
-      </w:r>
-      <w:r>
-        <w:rPr>
-          <w:rFonts w:cs="Arial"/>
-        </w:rPr>
-        <w:fldChar w:fldCharType="separate"/>
-      </w:r>
-      <w:r>
-        <w:rPr>
-          <w:rFonts w:cs="Arial"/>
+      <w:fldSimple w:instr=" SEQ Rysunek \* ARABIC ">
+        <w:r>
+          <w:rPr>
+            <w:noProof/>
+          </w:rPr>
+          <w:t>1</w:t>
+        </w:r>
+      </w:fldSimple>
+      <w:r>
+        <w:rPr>
           <w:noProof/>
         </w:rPr>
-        <w:t>1</w:t>
-      </w:r>
-      <w:r>
-        <w:rPr>
-          <w:rFonts w:cs="Arial"/>
-          <w:noProof/>
-        </w:rPr>
-        <w:fldChar w:fldCharType="end"/>
-      </w:r>
-      <w:r>
-        <w:rPr>
-          <w:rFonts w:cs="Arial"/>
-          <w:noProof/>
-        </w:rPr>
         <w:t>.</w:t>
       </w:r>
       <w:r>
-        <w:rPr>
-          <w:rFonts w:cs="Arial"/>
-        </w:rPr>
         <w:t xml:space="preserve"> Interfejs graficzny – strona główna</w:t>
       </w:r>
       <w:bookmarkEnd w:id="7"/>
@@ -6942,61 +6950,29 @@
       <w:pPr>
         <w:pStyle w:val="Legenda"/>
         <w:rPr>
-          <w:rFonts w:cs="Arial"/>
           <w:sz w:val="20"/>
           <w:szCs w:val="20"/>
         </w:rPr>
       </w:pPr>
-      <w:bookmarkStart w:id="8" w:name="_Toc119788252"/>
-      <w:r>
-        <w:rPr>
-          <w:rFonts w:cs="Arial"/>
-        </w:rPr>
+      <w:bookmarkStart w:id="8" w:name="_Toc119792692"/>
+      <w:r>
         <w:t xml:space="preserve">Rysunek </w:t>
       </w:r>
-      <w:r>
-        <w:rPr>
-          <w:rFonts w:cs="Arial"/>
-        </w:rPr>
-        <w:fldChar w:fldCharType="begin"/>
-      </w:r>
-      <w:r>
-        <w:rPr>
-          <w:rFonts w:cs="Arial"/>
-        </w:rPr>
-        <w:instrText xml:space="preserve"> SEQ Rysunek \* ARABIC </w:instrText>
-      </w:r>
-      <w:r>
-        <w:rPr>
-          <w:rFonts w:cs="Arial"/>
-        </w:rPr>
-        <w:fldChar w:fldCharType="separate"/>
-      </w:r>
-      <w:r>
-        <w:rPr>
-          <w:rFonts w:cs="Arial"/>
+      <w:fldSimple w:instr=" SEQ Rysunek \* ARABIC ">
+        <w:r>
+          <w:rPr>
+            <w:noProof/>
+          </w:rPr>
+          <w:t>2</w:t>
+        </w:r>
+      </w:fldSimple>
+      <w:r>
+        <w:rPr>
           <w:noProof/>
         </w:rPr>
-        <w:t>2</w:t>
-      </w:r>
-      <w:r>
-        <w:rPr>
-          <w:rFonts w:cs="Arial"/>
-          <w:noProof/>
-        </w:rPr>
-        <w:fldChar w:fldCharType="end"/>
-      </w:r>
-      <w:r>
-        <w:rPr>
-          <w:rFonts w:cs="Arial"/>
-          <w:noProof/>
-        </w:rPr>
         <w:t>.</w:t>
       </w:r>
       <w:r>
-        <w:rPr>
-          <w:rFonts w:cs="Arial"/>
-        </w:rPr>
         <w:t xml:space="preserve"> Interfejs graficzny – ewidencja roślin</w:t>
       </w:r>
       <w:bookmarkEnd w:id="8"/>
@@ -7176,61 +7152,29 @@
       <w:pPr>
         <w:pStyle w:val="Legenda"/>
         <w:rPr>
-          <w:rFonts w:cs="Arial"/>
           <w:sz w:val="20"/>
           <w:szCs w:val="20"/>
         </w:rPr>
       </w:pPr>
-      <w:bookmarkStart w:id="9" w:name="_Toc119788253"/>
-      <w:r>
-        <w:rPr>
-          <w:rFonts w:cs="Arial"/>
-        </w:rPr>
+      <w:bookmarkStart w:id="9" w:name="_Toc119792693"/>
+      <w:r>
         <w:t xml:space="preserve">Rysunek </w:t>
       </w:r>
-      <w:r>
-        <w:rPr>
-          <w:rFonts w:cs="Arial"/>
-        </w:rPr>
-        <w:fldChar w:fldCharType="begin"/>
-      </w:r>
-      <w:r>
-        <w:rPr>
-          <w:rFonts w:cs="Arial"/>
-        </w:rPr>
-        <w:instrText xml:space="preserve"> SEQ Rysunek \* ARABIC </w:instrText>
-      </w:r>
-      <w:r>
-        <w:rPr>
-          <w:rFonts w:cs="Arial"/>
-        </w:rPr>
-        <w:fldChar w:fldCharType="separate"/>
-      </w:r>
-      <w:r>
-        <w:rPr>
-          <w:rFonts w:cs="Arial"/>
+      <w:fldSimple w:instr=" SEQ Rysunek \* ARABIC ">
+        <w:r>
+          <w:rPr>
+            <w:noProof/>
+          </w:rPr>
+          <w:t>3</w:t>
+        </w:r>
+      </w:fldSimple>
+      <w:r>
+        <w:rPr>
           <w:noProof/>
         </w:rPr>
-        <w:t>3</w:t>
-      </w:r>
-      <w:r>
-        <w:rPr>
-          <w:rFonts w:cs="Arial"/>
-          <w:noProof/>
-        </w:rPr>
-        <w:fldChar w:fldCharType="end"/>
-      </w:r>
-      <w:r>
-        <w:rPr>
-          <w:rFonts w:cs="Arial"/>
-          <w:noProof/>
-        </w:rPr>
         <w:t>.</w:t>
       </w:r>
       <w:r>
-        <w:rPr>
-          <w:rFonts w:cs="Arial"/>
-        </w:rPr>
         <w:t xml:space="preserve"> Interfejs graficzny – formularz edycji pól z ewidencji roślin</w:t>
       </w:r>
       <w:bookmarkEnd w:id="9"/>
@@ -7389,60 +7333,26 @@
     <w:p>
       <w:pPr>
         <w:pStyle w:val="Legenda"/>
-        <w:rPr>
-          <w:rFonts w:cs="Arial"/>
-        </w:rPr>
-      </w:pPr>
-      <w:bookmarkStart w:id="10" w:name="_Toc119788254"/>
-      <w:r>
-        <w:rPr>
-          <w:rFonts w:cs="Arial"/>
-        </w:rPr>
+      </w:pPr>
+      <w:bookmarkStart w:id="10" w:name="_Toc119792694"/>
+      <w:r>
         <w:t xml:space="preserve">Rysunek </w:t>
       </w:r>
-      <w:r>
-        <w:rPr>
-          <w:rFonts w:cs="Arial"/>
-        </w:rPr>
-        <w:fldChar w:fldCharType="begin"/>
-      </w:r>
-      <w:r>
-        <w:rPr>
-          <w:rFonts w:cs="Arial"/>
-        </w:rPr>
-        <w:instrText xml:space="preserve"> SEQ Rysunek \* ARABIC </w:instrText>
-      </w:r>
-      <w:r>
-        <w:rPr>
-          <w:rFonts w:cs="Arial"/>
-        </w:rPr>
-        <w:fldChar w:fldCharType="separate"/>
-      </w:r>
-      <w:r>
-        <w:rPr>
-          <w:rFonts w:cs="Arial"/>
+      <w:fldSimple w:instr=" SEQ Rysunek \* ARABIC ">
+        <w:r>
+          <w:rPr>
+            <w:noProof/>
+          </w:rPr>
+          <w:t>4</w:t>
+        </w:r>
+      </w:fldSimple>
+      <w:r>
+        <w:rPr>
           <w:noProof/>
         </w:rPr>
-        <w:t>4</w:t>
-      </w:r>
-      <w:r>
-        <w:rPr>
-          <w:rFonts w:cs="Arial"/>
-          <w:noProof/>
-        </w:rPr>
-        <w:fldChar w:fldCharType="end"/>
-      </w:r>
-      <w:r>
-        <w:rPr>
-          <w:rFonts w:cs="Arial"/>
-          <w:noProof/>
-        </w:rPr>
         <w:t>.</w:t>
       </w:r>
       <w:r>
-        <w:rPr>
-          <w:rFonts w:cs="Arial"/>
-        </w:rPr>
         <w:t xml:space="preserve"> Interfejs graficzny – ochrona roślin</w:t>
       </w:r>
       <w:bookmarkEnd w:id="10"/>
@@ -7495,66 +7405,29 @@
     <w:p>
       <w:pPr>
         <w:pStyle w:val="Legenda"/>
-        <w:rPr>
-          <w:rFonts w:cs="Arial"/>
-        </w:rPr>
-      </w:pPr>
-      <w:bookmarkStart w:id="11" w:name="_Toc119788255"/>
-      <w:r>
-        <w:rPr>
-          <w:rFonts w:cs="Arial"/>
-        </w:rPr>
+      </w:pPr>
+      <w:bookmarkStart w:id="11" w:name="_Toc119792695"/>
+      <w:r>
         <w:t xml:space="preserve">Rysunek </w:t>
       </w:r>
-      <w:r>
-        <w:rPr>
-          <w:rFonts w:cs="Arial"/>
-        </w:rPr>
-        <w:fldChar w:fldCharType="begin"/>
-      </w:r>
-      <w:r>
-        <w:rPr>
-          <w:rFonts w:cs="Arial"/>
-        </w:rPr>
-        <w:instrText xml:space="preserve"> SEQ Rysunek \* ARABIC </w:instrText>
-      </w:r>
-      <w:r>
-        <w:rPr>
-          <w:rFonts w:cs="Arial"/>
-        </w:rPr>
-        <w:fldChar w:fldCharType="separate"/>
-      </w:r>
-      <w:r>
-        <w:rPr>
-          <w:rFonts w:cs="Arial"/>
+      <w:fldSimple w:instr=" SEQ Rysunek \* ARABIC ">
+        <w:r>
+          <w:rPr>
+            <w:noProof/>
+          </w:rPr>
+          <w:t>5</w:t>
+        </w:r>
+      </w:fldSimple>
+      <w:r>
+        <w:rPr>
           <w:noProof/>
         </w:rPr>
-        <w:t>5</w:t>
-      </w:r>
-      <w:r>
-        <w:rPr>
-          <w:rFonts w:cs="Arial"/>
-          <w:noProof/>
-        </w:rPr>
-        <w:fldChar w:fldCharType="end"/>
-      </w:r>
-      <w:r>
-        <w:rPr>
-          <w:rFonts w:cs="Arial"/>
-          <w:noProof/>
-        </w:rPr>
         <w:t>.</w:t>
       </w:r>
       <w:r>
-        <w:rPr>
-          <w:rFonts w:cs="Arial"/>
-        </w:rPr>
         <w:t xml:space="preserve"> Interfejs graficzny </w:t>
       </w:r>
       <w:r>
-        <w:rPr>
-          <w:rFonts w:cs="Arial"/>
-        </w:rPr>
         <w:t>– dodawanie nowego wpisu do ewidencji roślin</w:t>
       </w:r>
       <w:bookmarkEnd w:id="11"/>
@@ -9333,61 +9206,27 @@
       <w:pPr>
         <w:pStyle w:val="Legenda"/>
         <w:rPr>
-          <w:rFonts w:cs="Arial"/>
           <w:sz w:val="20"/>
           <w:szCs w:val="20"/>
           <w:highlight w:val="yellow"/>
         </w:rPr>
       </w:pPr>
-      <w:bookmarkStart w:id="26" w:name="_Toc119788256"/>
-      <w:r>
-        <w:rPr>
-          <w:rFonts w:cs="Arial"/>
-        </w:rPr>
+      <w:bookmarkStart w:id="26" w:name="_Toc119792696"/>
+      <w:r>
         <w:t xml:space="preserve">Rysunek </w:t>
       </w:r>
-      <w:r>
-        <w:rPr>
-          <w:rFonts w:cs="Arial"/>
-        </w:rPr>
-        <w:fldChar w:fldCharType="begin"/>
-      </w:r>
-      <w:r>
-        <w:rPr>
-          <w:rFonts w:cs="Arial"/>
-        </w:rPr>
-        <w:instrText xml:space="preserve"> SEQ Rysunek \* ARABIC </w:instrText>
-      </w:r>
-      <w:r>
-        <w:rPr>
-          <w:rFonts w:cs="Arial"/>
-        </w:rPr>
-        <w:fldChar w:fldCharType="separate"/>
-      </w:r>
-      <w:r>
-        <w:rPr>
-          <w:rFonts w:cs="Arial"/>
-          <w:noProof/>
-        </w:rPr>
-        <w:t>6</w:t>
-      </w:r>
-      <w:r>
-        <w:rPr>
-          <w:rFonts w:cs="Arial"/>
-          <w:noProof/>
-        </w:rPr>
-        <w:fldChar w:fldCharType="end"/>
-      </w:r>
-      <w:r>
-        <w:rPr>
-          <w:rFonts w:cs="Arial"/>
-        </w:rPr>
+      <w:fldSimple w:instr=" SEQ Rysunek \* ARABIC ">
+        <w:r>
+          <w:rPr>
+            <w:noProof/>
+          </w:rPr>
+          <w:t>6</w:t>
+        </w:r>
+      </w:fldSimple>
+      <w:r>
         <w:t>.</w:t>
       </w:r>
       <w:r>
-        <w:rPr>
-          <w:rFonts w:cs="Arial"/>
-        </w:rPr>
         <w:t xml:space="preserve"> Fragment pliku Startup.cs</w:t>
       </w:r>
       <w:bookmarkEnd w:id="26"/>
@@ -9528,64 +9367,49 @@
       <w:pPr>
         <w:pStyle w:val="Legenda"/>
         <w:rPr>
-          <w:rFonts w:cs="Arial"/>
           <w:sz w:val="20"/>
           <w:szCs w:val="20"/>
           <w:highlight w:val="yellow"/>
           <w:lang w:val="en-US"/>
         </w:rPr>
       </w:pPr>
-      <w:bookmarkStart w:id="27" w:name="_Toc119788257"/>
-      <w:r>
-        <w:rPr>
-          <w:rFonts w:cs="Arial"/>
+      <w:bookmarkStart w:id="27" w:name="_Toc119792697"/>
+      <w:r>
+        <w:rPr>
           <w:lang w:val="en-US"/>
         </w:rPr>
         <w:t xml:space="preserve">Rysunek </w:t>
       </w:r>
       <w:r>
-        <w:rPr>
-          <w:rFonts w:cs="Arial"/>
-        </w:rPr>
         <w:fldChar w:fldCharType="begin"/>
       </w:r>
       <w:r>
         <w:rPr>
-          <w:rFonts w:cs="Arial"/>
           <w:lang w:val="en-US"/>
         </w:rPr>
         <w:instrText xml:space="preserve"> SEQ Rysunek \* ARABIC </w:instrText>
       </w:r>
       <w:r>
-        <w:rPr>
-          <w:rFonts w:cs="Arial"/>
-        </w:rPr>
         <w:fldChar w:fldCharType="separate"/>
       </w:r>
       <w:r>
         <w:rPr>
-          <w:rFonts w:cs="Arial"/>
           <w:noProof/>
           <w:lang w:val="en-US"/>
         </w:rPr>
         <w:t>7</w:t>
       </w:r>
       <w:r>
-        <w:rPr>
-          <w:rFonts w:cs="Arial"/>
-        </w:rPr>
         <w:fldChar w:fldCharType="end"/>
       </w:r>
       <w:r>
         <w:rPr>
-          <w:rFonts w:cs="Arial"/>
           <w:lang w:val="en-US"/>
         </w:rPr>
         <w:t>.</w:t>
       </w:r>
       <w:r>
         <w:rPr>
-          <w:rFonts w:cs="Arial"/>
           <w:lang w:val="en-US"/>
         </w:rPr>
         <w:t xml:space="preserve"> Fragment pliku Services/TaxonomyProvider.cs</w:t>
@@ -9722,54 +9546,23 @@
       <w:pPr>
         <w:pStyle w:val="Legenda"/>
         <w:rPr>
-          <w:rFonts w:cs="Arial"/>
           <w:sz w:val="20"/>
           <w:szCs w:val="20"/>
         </w:rPr>
       </w:pPr>
-      <w:bookmarkStart w:id="28" w:name="_Toc119788258"/>
-      <w:r>
-        <w:rPr>
-          <w:rFonts w:cs="Arial"/>
-        </w:rPr>
+      <w:bookmarkStart w:id="28" w:name="_Toc119792698"/>
+      <w:r>
         <w:t xml:space="preserve">Rysunek </w:t>
       </w:r>
-      <w:r>
-        <w:rPr>
-          <w:rFonts w:cs="Arial"/>
-        </w:rPr>
-        <w:fldChar w:fldCharType="begin"/>
-      </w:r>
-      <w:r>
-        <w:rPr>
-          <w:rFonts w:cs="Arial"/>
-        </w:rPr>
-        <w:instrText xml:space="preserve"> SEQ Rysunek \* ARABIC </w:instrText>
-      </w:r>
-      <w:r>
-        <w:rPr>
-          <w:rFonts w:cs="Arial"/>
-        </w:rPr>
-        <w:fldChar w:fldCharType="separate"/>
-      </w:r>
-      <w:r>
-        <w:rPr>
-          <w:rFonts w:cs="Arial"/>
-          <w:noProof/>
-        </w:rPr>
-        <w:t>8</w:t>
-      </w:r>
-      <w:r>
-        <w:rPr>
-          <w:rFonts w:cs="Arial"/>
-          <w:noProof/>
-        </w:rPr>
-        <w:fldChar w:fldCharType="end"/>
-      </w:r>
-      <w:r>
-        <w:rPr>
-          <w:rFonts w:cs="Arial"/>
-        </w:rPr>
+      <w:fldSimple w:instr=" SEQ Rysunek \* ARABIC ">
+        <w:r>
+          <w:rPr>
+            <w:noProof/>
+          </w:rPr>
+          <w:t>8</w:t>
+        </w:r>
+      </w:fldSimple>
+      <w:r>
         <w:t>. Plik Services/RegisterRepository.cs</w:t>
       </w:r>
       <w:bookmarkEnd w:id="28"/>
@@ -9830,10 +9623,10 @@
           <w:noProof/>
         </w:rPr>
         <w:drawing>
-          <wp:inline distT="0" distB="0" distL="0" distR="0" wp14:anchorId="25355319" wp14:editId="5C31E813">
-            <wp:extent cx="5760720" cy="5668010"/>
-            <wp:effectExtent l="0" t="0" r="0" b="8890"/>
-            <wp:docPr id="3" name="Obraz 3"/>
+          <wp:inline distT="0" distB="0" distL="0" distR="0" wp14:anchorId="014210BF" wp14:editId="051D4F7A">
+            <wp:extent cx="5760720" cy="5760720"/>
+            <wp:effectExtent l="0" t="0" r="0" b="0"/>
+            <wp:docPr id="9" name="Obraz 9"/>
             <wp:cNvGraphicFramePr>
               <a:graphicFrameLocks xmlns:a="http://schemas.openxmlformats.org/drawingml/2006/main" noChangeAspect="1"/>
             </wp:cNvGraphicFramePr>
@@ -9841,11 +9634,17 @@
               <a:graphicData uri="http://schemas.openxmlformats.org/drawingml/2006/picture">
                 <pic:pic xmlns:pic="http://schemas.openxmlformats.org/drawingml/2006/picture">
                   <pic:nvPicPr>
-                    <pic:cNvPr id="1" name=""/>
+                    <pic:cNvPr id="9" name="Obraz 9"/>
                     <pic:cNvPicPr/>
                   </pic:nvPicPr>
                   <pic:blipFill>
-                    <a:blip r:embed="rId19"/>
+                    <a:blip r:embed="rId19">
+                      <a:extLst>
+                        <a:ext uri="{28A0092B-C50C-407E-A947-70E740481C1C}">
+                          <a14:useLocalDpi xmlns:a14="http://schemas.microsoft.com/office/drawing/2010/main" val="0"/>
+                        </a:ext>
+                      </a:extLst>
+                    </a:blip>
                     <a:stretch>
                       <a:fillRect/>
                     </a:stretch>
@@ -9853,7 +9652,7 @@
                   <pic:spPr>
                     <a:xfrm>
                       <a:off x="0" y="0"/>
-                      <a:ext cx="5760720" cy="5668010"/>
+                      <a:ext cx="5760720" cy="5760720"/>
                     </a:xfrm>
                     <a:prstGeom prst="rect">
                       <a:avLst/>
@@ -9869,11 +9668,8 @@
     <w:p>
       <w:pPr>
         <w:pStyle w:val="Legenda"/>
-        <w:rPr>
-          <w:highlight w:val="yellow"/>
-        </w:rPr>
-      </w:pPr>
-      <w:bookmarkStart w:id="30" w:name="_Toc119788259"/>
+      </w:pPr>
+      <w:bookmarkStart w:id="30" w:name="_Toc119792699"/>
       <w:r>
         <w:t xml:space="preserve">Rysunek </w:t>
       </w:r>
@@ -9892,12 +9688,88 @@
     </w:p>
     <w:p>
       <w:pPr>
+        <w:keepNext/>
+      </w:pPr>
+      <w:r>
+        <w:rPr>
+          <w:noProof/>
+        </w:rPr>
+        <w:lastRenderedPageBreak/>
+        <w:drawing>
+          <wp:inline distT="0" distB="0" distL="0" distR="0" wp14:anchorId="6C6B16C0" wp14:editId="2C8E5BD5">
+            <wp:extent cx="5760720" cy="6485255"/>
+            <wp:effectExtent l="0" t="0" r="0" b="0"/>
+            <wp:docPr id="11" name="Obraz 11"/>
+            <wp:cNvGraphicFramePr>
+              <a:graphicFrameLocks xmlns:a="http://schemas.openxmlformats.org/drawingml/2006/main" noChangeAspect="1"/>
+            </wp:cNvGraphicFramePr>
+            <a:graphic xmlns:a="http://schemas.openxmlformats.org/drawingml/2006/main">
+              <a:graphicData uri="http://schemas.openxmlformats.org/drawingml/2006/picture">
+                <pic:pic xmlns:pic="http://schemas.openxmlformats.org/drawingml/2006/picture">
+                  <pic:nvPicPr>
+                    <pic:cNvPr id="11" name="Obraz 11"/>
+                    <pic:cNvPicPr/>
+                  </pic:nvPicPr>
+                  <pic:blipFill>
+                    <a:blip r:embed="rId20">
+                      <a:extLst>
+                        <a:ext uri="{28A0092B-C50C-407E-A947-70E740481C1C}">
+                          <a14:useLocalDpi xmlns:a14="http://schemas.microsoft.com/office/drawing/2010/main" val="0"/>
+                        </a:ext>
+                      </a:extLst>
+                    </a:blip>
+                    <a:stretch>
+                      <a:fillRect/>
+                    </a:stretch>
+                  </pic:blipFill>
+                  <pic:spPr>
+                    <a:xfrm>
+                      <a:off x="0" y="0"/>
+                      <a:ext cx="5760720" cy="6485255"/>
+                    </a:xfrm>
+                    <a:prstGeom prst="rect">
+                      <a:avLst/>
+                    </a:prstGeom>
+                  </pic:spPr>
+                </pic:pic>
+              </a:graphicData>
+            </a:graphic>
+          </wp:inline>
+        </w:drawing>
+      </w:r>
+    </w:p>
+    <w:p>
+      <w:pPr>
+        <w:pStyle w:val="Legenda"/>
+        <w:rPr>
+          <w:highlight w:val="yellow"/>
+        </w:rPr>
+      </w:pPr>
+      <w:bookmarkStart w:id="31" w:name="_Toc119792700"/>
+      <w:r>
+        <w:t xml:space="preserve">Rysunek </w:t>
+      </w:r>
+      <w:fldSimple w:instr=" SEQ Rysunek \* ARABIC ">
+        <w:r>
+          <w:rPr>
+            <w:noProof/>
+          </w:rPr>
+          <w:t>10</w:t>
+        </w:r>
+      </w:fldSimple>
+      <w:r>
+        <w:t>. Kontrolka do wyszukiwania klasyfikacji - Diagram maszyny stanowej</w:t>
+      </w:r>
+      <w:bookmarkEnd w:id="31"/>
+    </w:p>
+    <w:p>
+      <w:pPr>
         <w:pStyle w:val="Nagwek2"/>
         <w:rPr>
           <w:highlight w:val="yellow"/>
         </w:rPr>
       </w:pPr>
-      <w:bookmarkStart w:id="31" w:name="_Toc119345092"/>
+      <w:bookmarkStart w:id="32" w:name="_Toc119345092"/>
       <w:r>
         <w:rPr>
           <w:highlight w:val="yellow"/>
@@ -9911,7 +9783,7 @@
         <w:tab/>
         <w:t>Wyjątki</w:t>
       </w:r>
-      <w:bookmarkEnd w:id="31"/>
+      <w:bookmarkEnd w:id="32"/>
     </w:p>
     <w:p>
       <w:pPr>
@@ -9950,7 +9822,7 @@
           <w:highlight w:val="yellow"/>
         </w:rPr>
       </w:pPr>
-      <w:bookmarkStart w:id="32" w:name="_Toc119345093"/>
+      <w:bookmarkStart w:id="33" w:name="_Toc119345093"/>
       <w:r>
         <w:rPr>
           <w:highlight w:val="yellow"/>
@@ -9965,7 +9837,7 @@
         <w:tab/>
         <w:t>Adresowanie</w:t>
       </w:r>
-      <w:bookmarkEnd w:id="32"/>
+      <w:bookmarkEnd w:id="33"/>
     </w:p>
     <w:p>
       <w:pPr>
@@ -10315,7 +10187,7 @@
           <w:highlight w:val="yellow"/>
         </w:rPr>
       </w:pPr>
-      <w:bookmarkStart w:id="33" w:name="_Toc119345094"/>
+      <w:bookmarkStart w:id="34" w:name="_Toc119345094"/>
       <w:r>
         <w:rPr>
           <w:highlight w:val="yellow"/>
@@ -10337,7 +10209,7 @@
         </w:rPr>
         <w:t>Testy</w:t>
       </w:r>
-      <w:bookmarkEnd w:id="33"/>
+      <w:bookmarkEnd w:id="34"/>
     </w:p>
     <w:p>
       <w:pPr>
@@ -10649,7 +10521,7 @@
       <w:pPr>
         <w:pStyle w:val="Nagwek1"/>
       </w:pPr>
-      <w:bookmarkStart w:id="34" w:name="_Toc119345095"/>
+      <w:bookmarkStart w:id="35" w:name="_Toc119345095"/>
       <w:r>
         <w:lastRenderedPageBreak/>
         <w:t>6.</w:t>
@@ -10664,7 +10536,7 @@
       <w:r>
         <w:t>Podsumowanie</w:t>
       </w:r>
-      <w:bookmarkEnd w:id="34"/>
+      <w:bookmarkEnd w:id="35"/>
       <w:r>
         <w:t xml:space="preserve"> </w:t>
       </w:r>
@@ -11058,7 +10930,7 @@
         </w:rPr>
         <w:t xml:space="preserve">: </w:t>
       </w:r>
-      <w:hyperlink r:id="rId20" w:anchor="documentation-sections" w:history="1">
+      <w:hyperlink r:id="rId21" w:anchor="documentation-sections" w:history="1">
         <w:r>
           <w:rPr>
             <w:rStyle w:val="Hipercze"/>
@@ -11090,7 +10962,7 @@
         </w:rPr>
         <w:t xml:space="preserve">: </w:t>
       </w:r>
-      <w:hyperlink r:id="rId21" w:history="1">
+      <w:hyperlink r:id="rId22" w:history="1">
         <w:r>
           <w:rPr>
             <w:rStyle w:val="Hipercze"/>
@@ -11136,7 +11008,7 @@
         </w:rPr>
         <w:t xml:space="preserve">dotyczące Bootstrap-a: </w:t>
       </w:r>
-      <w:hyperlink r:id="rId22" w:history="1">
+      <w:hyperlink r:id="rId23" w:history="1">
         <w:r>
           <w:rPr>
             <w:rStyle w:val="Hipercze"/>
@@ -11168,7 +11040,7 @@
         </w:rPr>
         <w:t xml:space="preserve">Informacje wykorzystane w pracy, dotyczące bazy danych LiteDB: </w:t>
       </w:r>
-      <w:hyperlink r:id="rId23" w:history="1">
+      <w:hyperlink r:id="rId24" w:history="1">
         <w:r>
           <w:rPr>
             <w:rStyle w:val="Hipercze"/>
@@ -11201,7 +11073,7 @@
         </w:rPr>
         <w:t xml:space="preserve">Informacje wykorzystane w pracy, dotyczące ASP .NET Core: </w:t>
       </w:r>
-      <w:hyperlink r:id="rId24" w:history="1">
+      <w:hyperlink r:id="rId25" w:history="1">
         <w:r>
           <w:rPr>
             <w:rStyle w:val="Hipercze"/>
@@ -11230,7 +11102,7 @@
         </w:rPr>
         <w:t xml:space="preserve">[6] </w:t>
       </w:r>
-      <w:hyperlink r:id="rId25" w:history="1">
+      <w:hyperlink r:id="rId26" w:history="1">
         <w:r>
           <w:rPr>
             <w:rStyle w:val="Hipercze"/>
@@ -11291,7 +11163,7 @@
         </w:rPr>
         <w:t xml:space="preserve">klasyfikacja roślin użyta w aplikacji: </w:t>
       </w:r>
-      <w:hyperlink r:id="rId26" w:history="1">
+      <w:hyperlink r:id="rId27" w:history="1">
         <w:r>
           <w:rPr>
             <w:rStyle w:val="Hipercze"/>
@@ -11629,7 +11501,7 @@
       <w:pPr>
         <w:pStyle w:val="Nagwek1"/>
       </w:pPr>
-      <w:bookmarkStart w:id="35" w:name="_Toc119345096"/>
+      <w:bookmarkStart w:id="36" w:name="_Toc119345096"/>
       <w:r>
         <w:lastRenderedPageBreak/>
         <w:t>7.</w:t>
@@ -11644,7 +11516,7 @@
       <w:r>
         <w:t>Spis rysunków</w:t>
       </w:r>
-      <w:bookmarkEnd w:id="35"/>
+      <w:bookmarkEnd w:id="36"/>
     </w:p>
     <w:p>
       <w:pPr>
@@ -11681,11 +11553,10 @@
         </w:rPr>
         <w:fldChar w:fldCharType="separate"/>
       </w:r>
-      <w:hyperlink w:anchor="_Toc119788251" w:history="1">
+      <w:hyperlink w:anchor="_Toc119792691" w:history="1">
         <w:r>
           <w:rPr>
             <w:rStyle w:val="Hipercze"/>
-            <w:rFonts w:cs="Arial"/>
             <w:noProof/>
           </w:rPr>
           <w:t>Rysunek 1. Interfejs graficzny – strona główna</w:t>
@@ -11709,7 +11580,7 @@
             <w:noProof/>
             <w:webHidden/>
           </w:rPr>
-          <w:instrText xml:space="preserve"> PAGEREF _Toc119788251 \h </w:instrText>
+          <w:instrText xml:space="preserve"> PAGEREF _Toc119792691 \h </w:instrText>
         </w:r>
         <w:r>
           <w:rPr>
@@ -11754,11 +11625,10 @@
           <w:lang w:eastAsia="pl-PL"/>
         </w:rPr>
       </w:pPr>
-      <w:hyperlink w:anchor="_Toc119788252" w:history="1">
+      <w:hyperlink w:anchor="_Toc119792692" w:history="1">
         <w:r>
           <w:rPr>
             <w:rStyle w:val="Hipercze"/>
-            <w:rFonts w:cs="Arial"/>
             <w:noProof/>
           </w:rPr>
           <w:t>Rysunek 2. Interfejs graficzny – ewidencja roślin</w:t>
@@ -11782,7 +11652,7 @@
             <w:noProof/>
             <w:webHidden/>
           </w:rPr>
-          <w:instrText xml:space="preserve"> PAGEREF _Toc119788252 \h </w:instrText>
+          <w:instrText xml:space="preserve"> PAGEREF _Toc119792692 \h </w:instrText>
         </w:r>
         <w:r>
           <w:rPr>
@@ -11827,11 +11697,10 @@
           <w:lang w:eastAsia="pl-PL"/>
         </w:rPr>
       </w:pPr>
-      <w:hyperlink w:anchor="_Toc119788253" w:history="1">
+      <w:hyperlink w:anchor="_Toc119792693" w:history="1">
         <w:r>
           <w:rPr>
             <w:rStyle w:val="Hipercze"/>
-            <w:rFonts w:cs="Arial"/>
             <w:noProof/>
           </w:rPr>
           <w:t>Rysunek 3. Interfejs graficzny – formularz edycji pól z ewidencji roślin</w:t>
@@ -11855,7 +11724,7 @@
             <w:noProof/>
             <w:webHidden/>
           </w:rPr>
-          <w:instrText xml:space="preserve"> PAGEREF _Toc119788253 \h </w:instrText>
+          <w:instrText xml:space="preserve"> PAGEREF _Toc119792693 \h </w:instrText>
         </w:r>
         <w:r>
           <w:rPr>
@@ -11900,11 +11769,10 @@
           <w:lang w:eastAsia="pl-PL"/>
         </w:rPr>
       </w:pPr>
-      <w:hyperlink w:anchor="_Toc119788254" w:history="1">
+      <w:hyperlink w:anchor="_Toc119792694" w:history="1">
         <w:r>
           <w:rPr>
             <w:rStyle w:val="Hipercze"/>
-            <w:rFonts w:cs="Arial"/>
             <w:noProof/>
           </w:rPr>
           <w:t>Rysunek 4. Interfejs graficzny – ochrona roślin</w:t>
@@ -11928,7 +11796,7 @@
             <w:noProof/>
             <w:webHidden/>
           </w:rPr>
-          <w:instrText xml:space="preserve"> PAGEREF _Toc119788254 \h </w:instrText>
+          <w:instrText xml:space="preserve"> PAGEREF _Toc119792694 \h </w:instrText>
         </w:r>
         <w:r>
           <w:rPr>
@@ -11973,11 +11841,10 @@
           <w:lang w:eastAsia="pl-PL"/>
         </w:rPr>
       </w:pPr>
-      <w:hyperlink w:anchor="_Toc119788255" w:history="1">
+      <w:hyperlink w:anchor="_Toc119792695" w:history="1">
         <w:r>
           <w:rPr>
             <w:rStyle w:val="Hipercze"/>
-            <w:rFonts w:cs="Arial"/>
             <w:noProof/>
           </w:rPr>
           <w:t>Rysunek 5. Interfejs graficzny – dodawanie nowego wpisu do ewidencji roślin</w:t>
@@ -12001,7 +11868,7 @@
             <w:noProof/>
             <w:webHidden/>
           </w:rPr>
-          <w:instrText xml:space="preserve"> PAGEREF _Toc119788255 \h </w:instrText>
+          <w:instrText xml:space="preserve"> PAGEREF _Toc119792695 \h </w:instrText>
         </w:r>
         <w:r>
           <w:rPr>
@@ -12046,11 +11913,10 @@
           <w:lang w:eastAsia="pl-PL"/>
         </w:rPr>
       </w:pPr>
-      <w:hyperlink w:anchor="_Toc119788256" w:history="1">
+      <w:hyperlink w:anchor="_Toc119792696" w:history="1">
         <w:r>
           <w:rPr>
             <w:rStyle w:val="Hipercze"/>
-            <w:rFonts w:cs="Arial"/>
             <w:noProof/>
           </w:rPr>
           <w:t>Rysunek 6. Fragment pliku Startup.cs</w:t>
@@ -12074,7 +11940,7 @@
             <w:noProof/>
             <w:webHidden/>
           </w:rPr>
-          <w:instrText xml:space="preserve"> PAGEREF _Toc119788256 \h </w:instrText>
+          <w:instrText xml:space="preserve"> PAGEREF _Toc119792696 \h </w:instrText>
         </w:r>
         <w:r>
           <w:rPr>
@@ -12119,11 +11985,10 @@
           <w:lang w:eastAsia="pl-PL"/>
         </w:rPr>
       </w:pPr>
-      <w:hyperlink w:anchor="_Toc119788257" w:history="1">
+      <w:hyperlink w:anchor="_Toc119792697" w:history="1">
         <w:r>
           <w:rPr>
             <w:rStyle w:val="Hipercze"/>
-            <w:rFonts w:cs="Arial"/>
             <w:noProof/>
             <w:lang w:val="en-US"/>
           </w:rPr>
@@ -12148,7 +12013,7 @@
             <w:noProof/>
             <w:webHidden/>
           </w:rPr>
-          <w:instrText xml:space="preserve"> PAGEREF _Toc119788257 \h </w:instrText>
+          <w:instrText xml:space="preserve"> PAGEREF _Toc119792697 \h </w:instrText>
         </w:r>
         <w:r>
           <w:rPr>
@@ -12193,11 +12058,10 @@
           <w:lang w:eastAsia="pl-PL"/>
         </w:rPr>
       </w:pPr>
-      <w:hyperlink w:anchor="_Toc119788258" w:history="1">
+      <w:hyperlink w:anchor="_Toc119792698" w:history="1">
         <w:r>
           <w:rPr>
             <w:rStyle w:val="Hipercze"/>
-            <w:rFonts w:cs="Arial"/>
             <w:noProof/>
           </w:rPr>
           <w:t>Rysunek 8. Plik Services/RegisterRepository.cs</w:t>
@@ -12221,7 +12085,7 @@
             <w:noProof/>
             <w:webHidden/>
           </w:rPr>
-          <w:instrText xml:space="preserve"> PAGEREF _Toc119788258 \h </w:instrText>
+          <w:instrText xml:space="preserve"> PAGEREF _Toc119792698 \h </w:instrText>
         </w:r>
         <w:r>
           <w:rPr>
@@ -12266,7 +12130,7 @@
           <w:lang w:eastAsia="pl-PL"/>
         </w:rPr>
       </w:pPr>
-      <w:hyperlink w:anchor="_Toc119788259" w:history="1">
+      <w:hyperlink w:anchor="_Toc119792699" w:history="1">
         <w:r>
           <w:rPr>
             <w:rStyle w:val="Hipercze"/>
@@ -12293,7 +12157,7 @@
             <w:noProof/>
             <w:webHidden/>
           </w:rPr>
-          <w:instrText xml:space="preserve"> PAGEREF _Toc119788259 \h </w:instrText>
+          <w:instrText xml:space="preserve"> PAGEREF _Toc119792699 \h </w:instrText>
         </w:r>
         <w:r>
           <w:rPr>
@@ -12314,6 +12178,78 @@
             <w:webHidden/>
           </w:rPr>
           <w:t>15</w:t>
+        </w:r>
+        <w:r>
+          <w:rPr>
+            <w:noProof/>
+            <w:webHidden/>
+          </w:rPr>
+          <w:fldChar w:fldCharType="end"/>
+        </w:r>
+      </w:hyperlink>
+    </w:p>
+    <w:p>
+      <w:pPr>
+        <w:pStyle w:val="Spisilustracji"/>
+        <w:tabs>
+          <w:tab w:val="right" w:leader="dot" w:pos="9062"/>
+        </w:tabs>
+        <w:rPr>
+          <w:rFonts w:asciiTheme="minorHAnsi" w:eastAsiaTheme="minorEastAsia" w:hAnsiTheme="minorHAnsi"/>
+          <w:noProof/>
+          <w:color w:val="auto"/>
+          <w:sz w:val="22"/>
+          <w:lang w:eastAsia="pl-PL"/>
+        </w:rPr>
+      </w:pPr>
+      <w:hyperlink w:anchor="_Toc119792700" w:history="1">
+        <w:r>
+          <w:rPr>
+            <w:rStyle w:val="Hipercze"/>
+            <w:noProof/>
+          </w:rPr>
+          <w:t>Rysunek 10. Kontrolka do wyszukiwania klasyfikacji - Diagram maszyny stanowej</w:t>
+        </w:r>
+        <w:r>
+          <w:rPr>
+            <w:noProof/>
+            <w:webHidden/>
+          </w:rPr>
+          <w:tab/>
+        </w:r>
+        <w:r>
+          <w:rPr>
+            <w:noProof/>
+            <w:webHidden/>
+          </w:rPr>
+          <w:fldChar w:fldCharType="begin"/>
+        </w:r>
+        <w:r>
+          <w:rPr>
+            <w:noProof/>
+            <w:webHidden/>
+          </w:rPr>
+          <w:instrText xml:space="preserve"> PAGEREF _Toc119792700 \h </w:instrText>
+        </w:r>
+        <w:r>
+          <w:rPr>
+            <w:noProof/>
+            <w:webHidden/>
+          </w:rPr>
+        </w:r>
+        <w:r>
+          <w:rPr>
+            <w:noProof/>
+            <w:webHidden/>
+          </w:rPr>
+          <w:fldChar w:fldCharType="separate"/>
+        </w:r>
+        <w:r>
+          <w:rPr>
+            <w:noProof/>
+            <w:webHidden/>
+          </w:rPr>
+          <w:t>16</w:t>
         </w:r>
         <w:r>
           <w:rPr>
@@ -14772,7 +14708,7 @@
     <w:uiPriority w:val="35"/>
     <w:unhideWhenUsed/>
     <w:qFormat/>
-    <w:rsid w:val="005451A6"/>
+    <w:rsid w:val="00F12583"/>
     <w:pPr>
       <w:spacing w:before="120" w:after="240" w:line="240" w:lineRule="auto"/>
       <w:jc w:val="center"/>

</xml_diff>

<commit_message>
Praca inżynierska ListView.vue (data)
</commit_message>
<xml_diff>
--- a/Praca inzynierska.docx
+++ b/Praca inzynierska.docx
@@ -5,6 +5,15 @@
     <w:p>
       <w:r>
         <w:t xml:space="preserve">           </w:t>
+      </w:r>
+      <w:r>
+        <w:fldChar w:fldCharType="begin"/>
+      </w:r>
+      <w:r>
+        <w:instrText xml:space="preserve"> INCLUDEPICTURE  "wordml://75.png" \* MERGEFORMATINET </w:instrText>
+      </w:r>
+      <w:r>
+        <w:fldChar w:fldCharType="separate"/>
       </w:r>
       <w:r>
         <w:fldChar w:fldCharType="begin"/>
@@ -668,6 +677,9 @@
       <w:r>
         <w:fldChar w:fldCharType="end"/>
       </w:r>
+      <w:r>
+        <w:fldChar w:fldCharType="end"/>
+      </w:r>
     </w:p>
     <w:p>
       <w:pPr>
@@ -1141,6 +1153,27 @@
           <w:szCs w:val="20"/>
         </w:rPr>
         <w:instrText xml:space="preserve"> INCLUDEPICTURE  \d "wordml://75.png" \* MERGEFORMATINET </w:instrText>
+      </w:r>
+      <w:r>
+        <w:rPr>
+          <w:rFonts w:cs="Arial"/>
+          <w:szCs w:val="20"/>
+        </w:rPr>
+        <w:fldChar w:fldCharType="separate"/>
+      </w:r>
+      <w:r>
+        <w:rPr>
+          <w:rFonts w:cs="Arial"/>
+          <w:szCs w:val="20"/>
+        </w:rPr>
+        <w:fldChar w:fldCharType="begin"/>
+      </w:r>
+      <w:r>
+        <w:rPr>
+          <w:rFonts w:cs="Arial"/>
+          <w:szCs w:val="20"/>
+        </w:rPr>
+        <w:instrText xml:space="preserve"> INCLUDEPICTURE  "wordml://75.png" \* MERGEFORMATINET </w:instrText>
       </w:r>
       <w:r>
         <w:rPr>
@@ -2230,6 +2263,13 @@
             <v:imagedata r:id="rId8" r:href="rId10"/>
           </v:shape>
         </w:pict>
+      </w:r>
+      <w:r>
+        <w:rPr>
+          <w:rFonts w:cs="Arial"/>
+          <w:szCs w:val="20"/>
+        </w:rPr>
+        <w:fldChar w:fldCharType="end"/>
       </w:r>
       <w:r>
         <w:rPr>
@@ -3513,7 +3553,6 @@
             <w:tabs>
               <w:tab w:val="right" w:leader="dot" w:pos="9062"/>
             </w:tabs>
-            <w:spacing w:line="240" w:lineRule="auto"/>
             <w:rPr>
               <w:rFonts w:asciiTheme="minorHAnsi" w:eastAsiaTheme="minorEastAsia" w:hAnsiTheme="minorHAnsi"/>
               <w:noProof/>
@@ -3543,7 +3582,7 @@
             </w:rPr>
             <w:fldChar w:fldCharType="separate"/>
           </w:r>
-          <w:hyperlink w:anchor="_Toc119345071" w:history="1">
+          <w:hyperlink w:anchor="_Toc119864855" w:history="1">
             <w:r>
               <w:rPr>
                 <w:rStyle w:val="Hipercze"/>
@@ -3570,7 +3609,7 @@
                 <w:noProof/>
                 <w:webHidden/>
               </w:rPr>
-              <w:instrText xml:space="preserve"> PAGEREF _Toc119345071 \h </w:instrText>
+              <w:instrText xml:space="preserve"> PAGEREF _Toc119864855 \h </w:instrText>
             </w:r>
             <w:r>
               <w:rPr>
@@ -3608,7 +3647,6 @@
               <w:tab w:val="left" w:pos="400"/>
               <w:tab w:val="right" w:leader="dot" w:pos="9062"/>
             </w:tabs>
-            <w:spacing w:line="240" w:lineRule="auto"/>
             <w:rPr>
               <w:rFonts w:asciiTheme="minorHAnsi" w:eastAsiaTheme="minorEastAsia" w:hAnsiTheme="minorHAnsi"/>
               <w:noProof/>
@@ -3617,7 +3655,7 @@
               <w:lang w:eastAsia="pl-PL"/>
             </w:rPr>
           </w:pPr>
-          <w:hyperlink w:anchor="_Toc119345072" w:history="1">
+          <w:hyperlink w:anchor="_Toc119864856" w:history="1">
             <w:r>
               <w:rPr>
                 <w:rStyle w:val="Hipercze"/>
@@ -3661,7 +3699,7 @@
                 <w:noProof/>
                 <w:webHidden/>
               </w:rPr>
-              <w:instrText xml:space="preserve"> PAGEREF _Toc119345072 \h </w:instrText>
+              <w:instrText xml:space="preserve"> PAGEREF _Toc119864856 \h </w:instrText>
             </w:r>
             <w:r>
               <w:rPr>
@@ -3699,7 +3737,6 @@
               <w:tab w:val="left" w:pos="880"/>
               <w:tab w:val="right" w:leader="dot" w:pos="9062"/>
             </w:tabs>
-            <w:spacing w:line="240" w:lineRule="auto"/>
             <w:rPr>
               <w:rFonts w:asciiTheme="minorHAnsi" w:eastAsiaTheme="minorEastAsia" w:hAnsiTheme="minorHAnsi"/>
               <w:noProof/>
@@ -3708,7 +3745,7 @@
               <w:lang w:eastAsia="pl-PL"/>
             </w:rPr>
           </w:pPr>
-          <w:hyperlink w:anchor="_Toc119345073" w:history="1">
+          <w:hyperlink w:anchor="_Toc119864857" w:history="1">
             <w:r>
               <w:rPr>
                 <w:rStyle w:val="Hipercze"/>
@@ -3752,7 +3789,7 @@
                 <w:noProof/>
                 <w:webHidden/>
               </w:rPr>
-              <w:instrText xml:space="preserve"> PAGEREF _Toc119345073 \h </w:instrText>
+              <w:instrText xml:space="preserve"> PAGEREF _Toc119864857 \h </w:instrText>
             </w:r>
             <w:r>
               <w:rPr>
@@ -3790,7 +3827,6 @@
               <w:tab w:val="left" w:pos="880"/>
               <w:tab w:val="right" w:leader="dot" w:pos="9062"/>
             </w:tabs>
-            <w:spacing w:line="240" w:lineRule="auto"/>
             <w:rPr>
               <w:rFonts w:asciiTheme="minorHAnsi" w:eastAsiaTheme="minorEastAsia" w:hAnsiTheme="minorHAnsi"/>
               <w:noProof/>
@@ -3799,7 +3835,7 @@
               <w:lang w:eastAsia="pl-PL"/>
             </w:rPr>
           </w:pPr>
-          <w:hyperlink w:anchor="_Toc119345074" w:history="1">
+          <w:hyperlink w:anchor="_Toc119864858" w:history="1">
             <w:r>
               <w:rPr>
                 <w:rStyle w:val="Hipercze"/>
@@ -3843,7 +3879,7 @@
                 <w:noProof/>
                 <w:webHidden/>
               </w:rPr>
-              <w:instrText xml:space="preserve"> PAGEREF _Toc119345074 \h </w:instrText>
+              <w:instrText xml:space="preserve"> PAGEREF _Toc119864858 \h </w:instrText>
             </w:r>
             <w:r>
               <w:rPr>
@@ -3881,7 +3917,6 @@
               <w:tab w:val="left" w:pos="400"/>
               <w:tab w:val="right" w:leader="dot" w:pos="9062"/>
             </w:tabs>
-            <w:spacing w:line="240" w:lineRule="auto"/>
             <w:rPr>
               <w:rFonts w:asciiTheme="minorHAnsi" w:eastAsiaTheme="minorEastAsia" w:hAnsiTheme="minorHAnsi"/>
               <w:noProof/>
@@ -3890,7 +3925,7 @@
               <w:lang w:eastAsia="pl-PL"/>
             </w:rPr>
           </w:pPr>
-          <w:hyperlink w:anchor="_Toc119345075" w:history="1">
+          <w:hyperlink w:anchor="_Toc119864859" w:history="1">
             <w:r>
               <w:rPr>
                 <w:rStyle w:val="Hipercze"/>
@@ -3934,7 +3969,7 @@
                 <w:noProof/>
                 <w:webHidden/>
               </w:rPr>
-              <w:instrText xml:space="preserve"> PAGEREF _Toc119345075 \h </w:instrText>
+              <w:instrText xml:space="preserve"> PAGEREF _Toc119864859 \h </w:instrText>
             </w:r>
             <w:r>
               <w:rPr>
@@ -3972,7 +4007,6 @@
               <w:tab w:val="left" w:pos="880"/>
               <w:tab w:val="right" w:leader="dot" w:pos="9062"/>
             </w:tabs>
-            <w:spacing w:line="240" w:lineRule="auto"/>
             <w:rPr>
               <w:rFonts w:asciiTheme="minorHAnsi" w:eastAsiaTheme="minorEastAsia" w:hAnsiTheme="minorHAnsi"/>
               <w:noProof/>
@@ -3981,7 +4015,7 @@
               <w:lang w:eastAsia="pl-PL"/>
             </w:rPr>
           </w:pPr>
-          <w:hyperlink w:anchor="_Toc119345076" w:history="1">
+          <w:hyperlink w:anchor="_Toc119864860" w:history="1">
             <w:r>
               <w:rPr>
                 <w:rStyle w:val="Hipercze"/>
@@ -4025,7 +4059,7 @@
                 <w:noProof/>
                 <w:webHidden/>
               </w:rPr>
-              <w:instrText xml:space="preserve"> PAGEREF _Toc119345076 \h </w:instrText>
+              <w:instrText xml:space="preserve"> PAGEREF _Toc119864860 \h </w:instrText>
             </w:r>
             <w:r>
               <w:rPr>
@@ -4063,7 +4097,6 @@
               <w:tab w:val="left" w:pos="880"/>
               <w:tab w:val="right" w:leader="dot" w:pos="9062"/>
             </w:tabs>
-            <w:spacing w:line="240" w:lineRule="auto"/>
             <w:rPr>
               <w:rFonts w:asciiTheme="minorHAnsi" w:eastAsiaTheme="minorEastAsia" w:hAnsiTheme="minorHAnsi"/>
               <w:noProof/>
@@ -4072,7 +4105,7 @@
               <w:lang w:eastAsia="pl-PL"/>
             </w:rPr>
           </w:pPr>
-          <w:hyperlink w:anchor="_Toc119345077" w:history="1">
+          <w:hyperlink w:anchor="_Toc119864861" w:history="1">
             <w:r>
               <w:rPr>
                 <w:rStyle w:val="Hipercze"/>
@@ -4116,7 +4149,7 @@
                 <w:noProof/>
                 <w:webHidden/>
               </w:rPr>
-              <w:instrText xml:space="preserve"> PAGEREF _Toc119345077 \h </w:instrText>
+              <w:instrText xml:space="preserve"> PAGEREF _Toc119864861 \h </w:instrText>
             </w:r>
             <w:r>
               <w:rPr>
@@ -4154,7 +4187,6 @@
               <w:tab w:val="left" w:pos="880"/>
               <w:tab w:val="right" w:leader="dot" w:pos="9062"/>
             </w:tabs>
-            <w:spacing w:line="240" w:lineRule="auto"/>
             <w:rPr>
               <w:rFonts w:asciiTheme="minorHAnsi" w:eastAsiaTheme="minorEastAsia" w:hAnsiTheme="minorHAnsi"/>
               <w:noProof/>
@@ -4163,7 +4195,7 @@
               <w:lang w:eastAsia="pl-PL"/>
             </w:rPr>
           </w:pPr>
-          <w:hyperlink w:anchor="_Toc119345078" w:history="1">
+          <w:hyperlink w:anchor="_Toc119864862" w:history="1">
             <w:r>
               <w:rPr>
                 <w:rStyle w:val="Hipercze"/>
@@ -4207,7 +4239,7 @@
                 <w:noProof/>
                 <w:webHidden/>
               </w:rPr>
-              <w:instrText xml:space="preserve"> PAGEREF _Toc119345078 \h </w:instrText>
+              <w:instrText xml:space="preserve"> PAGEREF _Toc119864862 \h </w:instrText>
             </w:r>
             <w:r>
               <w:rPr>
@@ -4245,7 +4277,6 @@
               <w:tab w:val="left" w:pos="880"/>
               <w:tab w:val="right" w:leader="dot" w:pos="9062"/>
             </w:tabs>
-            <w:spacing w:line="240" w:lineRule="auto"/>
             <w:rPr>
               <w:rFonts w:asciiTheme="minorHAnsi" w:eastAsiaTheme="minorEastAsia" w:hAnsiTheme="minorHAnsi"/>
               <w:noProof/>
@@ -4254,7 +4285,7 @@
               <w:lang w:eastAsia="pl-PL"/>
             </w:rPr>
           </w:pPr>
-          <w:hyperlink w:anchor="_Toc119345079" w:history="1">
+          <w:hyperlink w:anchor="_Toc119864863" w:history="1">
             <w:r>
               <w:rPr>
                 <w:rStyle w:val="Hipercze"/>
@@ -4298,7 +4329,7 @@
                 <w:noProof/>
                 <w:webHidden/>
               </w:rPr>
-              <w:instrText xml:space="preserve"> PAGEREF _Toc119345079 \h </w:instrText>
+              <w:instrText xml:space="preserve"> PAGEREF _Toc119864863 \h </w:instrText>
             </w:r>
             <w:r>
               <w:rPr>
@@ -4336,7 +4367,6 @@
               <w:tab w:val="left" w:pos="880"/>
               <w:tab w:val="right" w:leader="dot" w:pos="9062"/>
             </w:tabs>
-            <w:spacing w:line="240" w:lineRule="auto"/>
             <w:rPr>
               <w:rFonts w:asciiTheme="minorHAnsi" w:eastAsiaTheme="minorEastAsia" w:hAnsiTheme="minorHAnsi"/>
               <w:noProof/>
@@ -4345,7 +4375,7 @@
               <w:lang w:eastAsia="pl-PL"/>
             </w:rPr>
           </w:pPr>
-          <w:hyperlink w:anchor="_Toc119345080" w:history="1">
+          <w:hyperlink w:anchor="_Toc119864864" w:history="1">
             <w:r>
               <w:rPr>
                 <w:rStyle w:val="Hipercze"/>
@@ -4389,7 +4419,7 @@
                 <w:noProof/>
                 <w:webHidden/>
               </w:rPr>
-              <w:instrText xml:space="preserve"> PAGEREF _Toc119345080 \h </w:instrText>
+              <w:instrText xml:space="preserve"> PAGEREF _Toc119864864 \h </w:instrText>
             </w:r>
             <w:r>
               <w:rPr>
@@ -4427,7 +4457,6 @@
               <w:tab w:val="left" w:pos="400"/>
               <w:tab w:val="right" w:leader="dot" w:pos="9062"/>
             </w:tabs>
-            <w:spacing w:line="240" w:lineRule="auto"/>
             <w:rPr>
               <w:rFonts w:asciiTheme="minorHAnsi" w:eastAsiaTheme="minorEastAsia" w:hAnsiTheme="minorHAnsi"/>
               <w:noProof/>
@@ -4436,7 +4465,7 @@
               <w:lang w:eastAsia="pl-PL"/>
             </w:rPr>
           </w:pPr>
-          <w:hyperlink w:anchor="_Toc119345081" w:history="1">
+          <w:hyperlink w:anchor="_Toc119864865" w:history="1">
             <w:r>
               <w:rPr>
                 <w:rStyle w:val="Hipercze"/>
@@ -4480,7 +4509,7 @@
                 <w:noProof/>
                 <w:webHidden/>
               </w:rPr>
-              <w:instrText xml:space="preserve"> PAGEREF _Toc119345081 \h </w:instrText>
+              <w:instrText xml:space="preserve"> PAGEREF _Toc119864865 \h </w:instrText>
             </w:r>
             <w:r>
               <w:rPr>
@@ -4518,7 +4547,6 @@
               <w:tab w:val="left" w:pos="880"/>
               <w:tab w:val="right" w:leader="dot" w:pos="9062"/>
             </w:tabs>
-            <w:spacing w:line="240" w:lineRule="auto"/>
             <w:rPr>
               <w:rFonts w:asciiTheme="minorHAnsi" w:eastAsiaTheme="minorEastAsia" w:hAnsiTheme="minorHAnsi"/>
               <w:noProof/>
@@ -4527,7 +4555,7 @@
               <w:lang w:eastAsia="pl-PL"/>
             </w:rPr>
           </w:pPr>
-          <w:hyperlink w:anchor="_Toc119345082" w:history="1">
+          <w:hyperlink w:anchor="_Toc119864866" w:history="1">
             <w:r>
               <w:rPr>
                 <w:rStyle w:val="Hipercze"/>
@@ -4571,7 +4599,7 @@
                 <w:noProof/>
                 <w:webHidden/>
               </w:rPr>
-              <w:instrText xml:space="preserve"> PAGEREF _Toc119345082 \h </w:instrText>
+              <w:instrText xml:space="preserve"> PAGEREF _Toc119864866 \h </w:instrText>
             </w:r>
             <w:r>
               <w:rPr>
@@ -4609,7 +4637,6 @@
               <w:tab w:val="left" w:pos="1320"/>
               <w:tab w:val="right" w:leader="dot" w:pos="9062"/>
             </w:tabs>
-            <w:spacing w:line="240" w:lineRule="auto"/>
             <w:rPr>
               <w:rFonts w:asciiTheme="minorHAnsi" w:eastAsiaTheme="minorEastAsia" w:hAnsiTheme="minorHAnsi"/>
               <w:noProof/>
@@ -4618,7 +4645,7 @@
               <w:lang w:eastAsia="pl-PL"/>
             </w:rPr>
           </w:pPr>
-          <w:hyperlink w:anchor="_Toc119345083" w:history="1">
+          <w:hyperlink w:anchor="_Toc119864867" w:history="1">
             <w:r>
               <w:rPr>
                 <w:rStyle w:val="Hipercze"/>
@@ -4662,7 +4689,7 @@
                 <w:noProof/>
                 <w:webHidden/>
               </w:rPr>
-              <w:instrText xml:space="preserve"> PAGEREF _Toc119345083 \h </w:instrText>
+              <w:instrText xml:space="preserve"> PAGEREF _Toc119864867 \h </w:instrText>
             </w:r>
             <w:r>
               <w:rPr>
@@ -4700,7 +4727,6 @@
               <w:tab w:val="left" w:pos="1320"/>
               <w:tab w:val="right" w:leader="dot" w:pos="9062"/>
             </w:tabs>
-            <w:spacing w:line="240" w:lineRule="auto"/>
             <w:rPr>
               <w:rFonts w:asciiTheme="minorHAnsi" w:eastAsiaTheme="minorEastAsia" w:hAnsiTheme="minorHAnsi"/>
               <w:noProof/>
@@ -4709,7 +4735,7 @@
               <w:lang w:eastAsia="pl-PL"/>
             </w:rPr>
           </w:pPr>
-          <w:hyperlink w:anchor="_Toc119345084" w:history="1">
+          <w:hyperlink w:anchor="_Toc119864868" w:history="1">
             <w:r>
               <w:rPr>
                 <w:rStyle w:val="Hipercze"/>
@@ -4763,7 +4789,7 @@
                 <w:noProof/>
                 <w:webHidden/>
               </w:rPr>
-              <w:instrText xml:space="preserve"> PAGEREF _Toc119345084 \h </w:instrText>
+              <w:instrText xml:space="preserve"> PAGEREF _Toc119864868 \h </w:instrText>
             </w:r>
             <w:r>
               <w:rPr>
@@ -4801,7 +4827,6 @@
               <w:tab w:val="left" w:pos="1320"/>
               <w:tab w:val="right" w:leader="dot" w:pos="9062"/>
             </w:tabs>
-            <w:spacing w:line="240" w:lineRule="auto"/>
             <w:rPr>
               <w:rFonts w:asciiTheme="minorHAnsi" w:eastAsiaTheme="minorEastAsia" w:hAnsiTheme="minorHAnsi"/>
               <w:noProof/>
@@ -4810,7 +4835,7 @@
               <w:lang w:eastAsia="pl-PL"/>
             </w:rPr>
           </w:pPr>
-          <w:hyperlink w:anchor="_Toc119345085" w:history="1">
+          <w:hyperlink w:anchor="_Toc119864869" w:history="1">
             <w:r>
               <w:rPr>
                 <w:rStyle w:val="Hipercze"/>
@@ -4854,7 +4879,7 @@
                 <w:noProof/>
                 <w:webHidden/>
               </w:rPr>
-              <w:instrText xml:space="preserve"> PAGEREF _Toc119345085 \h </w:instrText>
+              <w:instrText xml:space="preserve"> PAGEREF _Toc119864869 \h </w:instrText>
             </w:r>
             <w:r>
               <w:rPr>
@@ -4892,7 +4917,6 @@
               <w:tab w:val="left" w:pos="1320"/>
               <w:tab w:val="right" w:leader="dot" w:pos="9062"/>
             </w:tabs>
-            <w:spacing w:line="240" w:lineRule="auto"/>
             <w:rPr>
               <w:rFonts w:asciiTheme="minorHAnsi" w:eastAsiaTheme="minorEastAsia" w:hAnsiTheme="minorHAnsi"/>
               <w:noProof/>
@@ -4901,7 +4925,7 @@
               <w:lang w:eastAsia="pl-PL"/>
             </w:rPr>
           </w:pPr>
-          <w:hyperlink w:anchor="_Toc119345086" w:history="1">
+          <w:hyperlink w:anchor="_Toc119864870" w:history="1">
             <w:r>
               <w:rPr>
                 <w:rStyle w:val="Hipercze"/>
@@ -4945,7 +4969,7 @@
                 <w:noProof/>
                 <w:webHidden/>
               </w:rPr>
-              <w:instrText xml:space="preserve"> PAGEREF _Toc119345086 \h </w:instrText>
+              <w:instrText xml:space="preserve"> PAGEREF _Toc119864870 \h </w:instrText>
             </w:r>
             <w:r>
               <w:rPr>
@@ -4983,7 +5007,6 @@
               <w:tab w:val="left" w:pos="1320"/>
               <w:tab w:val="right" w:leader="dot" w:pos="9062"/>
             </w:tabs>
-            <w:spacing w:line="240" w:lineRule="auto"/>
             <w:rPr>
               <w:rFonts w:asciiTheme="minorHAnsi" w:eastAsiaTheme="minorEastAsia" w:hAnsiTheme="minorHAnsi"/>
               <w:noProof/>
@@ -4992,7 +5015,7 @@
               <w:lang w:eastAsia="pl-PL"/>
             </w:rPr>
           </w:pPr>
-          <w:hyperlink w:anchor="_Toc119345087" w:history="1">
+          <w:hyperlink w:anchor="_Toc119864871" w:history="1">
             <w:r>
               <w:rPr>
                 <w:rStyle w:val="Hipercze"/>
@@ -5036,7 +5059,7 @@
                 <w:noProof/>
                 <w:webHidden/>
               </w:rPr>
-              <w:instrText xml:space="preserve"> PAGEREF _Toc119345087 \h </w:instrText>
+              <w:instrText xml:space="preserve"> PAGEREF _Toc119864871 \h </w:instrText>
             </w:r>
             <w:r>
               <w:rPr>
@@ -5074,7 +5097,6 @@
               <w:tab w:val="left" w:pos="1320"/>
               <w:tab w:val="right" w:leader="dot" w:pos="9062"/>
             </w:tabs>
-            <w:spacing w:line="240" w:lineRule="auto"/>
             <w:rPr>
               <w:rFonts w:asciiTheme="minorHAnsi" w:eastAsiaTheme="minorEastAsia" w:hAnsiTheme="minorHAnsi"/>
               <w:noProof/>
@@ -5083,7 +5105,7 @@
               <w:lang w:eastAsia="pl-PL"/>
             </w:rPr>
           </w:pPr>
-          <w:hyperlink w:anchor="_Toc119345088" w:history="1">
+          <w:hyperlink w:anchor="_Toc119864872" w:history="1">
             <w:r>
               <w:rPr>
                 <w:rStyle w:val="Hipercze"/>
@@ -5127,7 +5149,7 @@
                 <w:noProof/>
                 <w:webHidden/>
               </w:rPr>
-              <w:instrText xml:space="preserve"> PAGEREF _Toc119345088 \h </w:instrText>
+              <w:instrText xml:space="preserve"> PAGEREF _Toc119864872 \h </w:instrText>
             </w:r>
             <w:r>
               <w:rPr>
@@ -5165,7 +5187,6 @@
               <w:tab w:val="left" w:pos="1320"/>
               <w:tab w:val="right" w:leader="dot" w:pos="9062"/>
             </w:tabs>
-            <w:spacing w:line="240" w:lineRule="auto"/>
             <w:rPr>
               <w:rFonts w:asciiTheme="minorHAnsi" w:eastAsiaTheme="minorEastAsia" w:hAnsiTheme="minorHAnsi"/>
               <w:noProof/>
@@ -5174,7 +5195,7 @@
               <w:lang w:eastAsia="pl-PL"/>
             </w:rPr>
           </w:pPr>
-          <w:hyperlink w:anchor="_Toc119345089" w:history="1">
+          <w:hyperlink w:anchor="_Toc119864873" w:history="1">
             <w:r>
               <w:rPr>
                 <w:rStyle w:val="Hipercze"/>
@@ -5218,7 +5239,7 @@
                 <w:noProof/>
                 <w:webHidden/>
               </w:rPr>
-              <w:instrText xml:space="preserve"> PAGEREF _Toc119345089 \h </w:instrText>
+              <w:instrText xml:space="preserve"> PAGEREF _Toc119864873 \h </w:instrText>
             </w:r>
             <w:r>
               <w:rPr>
@@ -5256,7 +5277,6 @@
               <w:tab w:val="left" w:pos="400"/>
               <w:tab w:val="right" w:leader="dot" w:pos="9062"/>
             </w:tabs>
-            <w:spacing w:line="240" w:lineRule="auto"/>
             <w:rPr>
               <w:rFonts w:asciiTheme="minorHAnsi" w:eastAsiaTheme="minorEastAsia" w:hAnsiTheme="minorHAnsi"/>
               <w:noProof/>
@@ -5265,12 +5285,11 @@
               <w:lang w:eastAsia="pl-PL"/>
             </w:rPr>
           </w:pPr>
-          <w:hyperlink w:anchor="_Toc119345090" w:history="1">
+          <w:hyperlink w:anchor="_Toc119864874" w:history="1">
             <w:r>
               <w:rPr>
                 <w:rStyle w:val="Hipercze"/>
                 <w:noProof/>
-                <w:highlight w:val="yellow"/>
               </w:rPr>
               <w:t>4.</w:t>
             </w:r>
@@ -5288,7 +5307,6 @@
               <w:rPr>
                 <w:rStyle w:val="Hipercze"/>
                 <w:noProof/>
-                <w:highlight w:val="yellow"/>
               </w:rPr>
               <w:t>Projekt aplikacji - implementacja</w:t>
             </w:r>
@@ -5311,7 +5329,7 @@
                 <w:noProof/>
                 <w:webHidden/>
               </w:rPr>
-              <w:instrText xml:space="preserve"> PAGEREF _Toc119345090 \h </w:instrText>
+              <w:instrText xml:space="preserve"> PAGEREF _Toc119864874 \h </w:instrText>
             </w:r>
             <w:r>
               <w:rPr>
@@ -5349,7 +5367,6 @@
               <w:tab w:val="left" w:pos="880"/>
               <w:tab w:val="right" w:leader="dot" w:pos="9062"/>
             </w:tabs>
-            <w:spacing w:line="240" w:lineRule="auto"/>
             <w:rPr>
               <w:rFonts w:asciiTheme="minorHAnsi" w:eastAsiaTheme="minorEastAsia" w:hAnsiTheme="minorHAnsi"/>
               <w:noProof/>
@@ -5358,12 +5375,11 @@
               <w:lang w:eastAsia="pl-PL"/>
             </w:rPr>
           </w:pPr>
-          <w:hyperlink w:anchor="_Toc119345091" w:history="1">
+          <w:hyperlink w:anchor="_Toc119864875" w:history="1">
             <w:r>
               <w:rPr>
                 <w:rStyle w:val="Hipercze"/>
                 <w:noProof/>
-                <w:highlight w:val="yellow"/>
               </w:rPr>
               <w:t>4.1.</w:t>
             </w:r>
@@ -5381,7 +5397,6 @@
               <w:rPr>
                 <w:rStyle w:val="Hipercze"/>
                 <w:noProof/>
-                <w:highlight w:val="yellow"/>
               </w:rPr>
               <w:t>Diagram</w:t>
             </w:r>
@@ -5404,7 +5419,7 @@
                 <w:noProof/>
                 <w:webHidden/>
               </w:rPr>
-              <w:instrText xml:space="preserve"> PAGEREF _Toc119345091 \h </w:instrText>
+              <w:instrText xml:space="preserve"> PAGEREF _Toc119864875 \h </w:instrText>
             </w:r>
             <w:r>
               <w:rPr>
@@ -5424,7 +5439,79 @@
                 <w:noProof/>
                 <w:webHidden/>
               </w:rPr>
-              <w:t>14</w:t>
+              <w:t>15</w:t>
+            </w:r>
+            <w:r>
+              <w:rPr>
+                <w:noProof/>
+                <w:webHidden/>
+              </w:rPr>
+              <w:fldChar w:fldCharType="end"/>
+            </w:r>
+          </w:hyperlink>
+        </w:p>
+        <w:p>
+          <w:pPr>
+            <w:pStyle w:val="Spistreci3"/>
+            <w:tabs>
+              <w:tab w:val="right" w:leader="dot" w:pos="9062"/>
+            </w:tabs>
+            <w:rPr>
+              <w:rFonts w:asciiTheme="minorHAnsi" w:eastAsiaTheme="minorEastAsia" w:hAnsiTheme="minorHAnsi"/>
+              <w:noProof/>
+              <w:color w:val="auto"/>
+              <w:sz w:val="22"/>
+              <w:lang w:eastAsia="pl-PL"/>
+            </w:rPr>
+          </w:pPr>
+          <w:hyperlink w:anchor="_Toc119864876" w:history="1">
+            <w:r>
+              <w:rPr>
+                <w:rStyle w:val="Hipercze"/>
+                <w:noProof/>
+              </w:rPr>
+              <w:t>4.1.1 Diagramy maszyny stanowej</w:t>
+            </w:r>
+            <w:r>
+              <w:rPr>
+                <w:noProof/>
+                <w:webHidden/>
+              </w:rPr>
+              <w:tab/>
+            </w:r>
+            <w:r>
+              <w:rPr>
+                <w:noProof/>
+                <w:webHidden/>
+              </w:rPr>
+              <w:fldChar w:fldCharType="begin"/>
+            </w:r>
+            <w:r>
+              <w:rPr>
+                <w:noProof/>
+                <w:webHidden/>
+              </w:rPr>
+              <w:instrText xml:space="preserve"> PAGEREF _Toc119864876 \h </w:instrText>
+            </w:r>
+            <w:r>
+              <w:rPr>
+                <w:noProof/>
+                <w:webHidden/>
+              </w:rPr>
+            </w:r>
+            <w:r>
+              <w:rPr>
+                <w:noProof/>
+                <w:webHidden/>
+              </w:rPr>
+              <w:fldChar w:fldCharType="separate"/>
+            </w:r>
+            <w:r>
+              <w:rPr>
+                <w:noProof/>
+                <w:webHidden/>
+              </w:rPr>
+              <w:t>15</w:t>
             </w:r>
             <w:r>
               <w:rPr>
@@ -5442,7 +5529,6 @@
               <w:tab w:val="left" w:pos="880"/>
               <w:tab w:val="right" w:leader="dot" w:pos="9062"/>
             </w:tabs>
-            <w:spacing w:line="240" w:lineRule="auto"/>
             <w:rPr>
               <w:rFonts w:asciiTheme="minorHAnsi" w:eastAsiaTheme="minorEastAsia" w:hAnsiTheme="minorHAnsi"/>
               <w:noProof/>
@@ -5451,7 +5537,7 @@
               <w:lang w:eastAsia="pl-PL"/>
             </w:rPr>
           </w:pPr>
-          <w:hyperlink w:anchor="_Toc119345092" w:history="1">
+          <w:hyperlink w:anchor="_Toc119864877" w:history="1">
             <w:r>
               <w:rPr>
                 <w:rStyle w:val="Hipercze"/>
@@ -5497,7 +5583,7 @@
                 <w:noProof/>
                 <w:webHidden/>
               </w:rPr>
-              <w:instrText xml:space="preserve"> PAGEREF _Toc119345092 \h </w:instrText>
+              <w:instrText xml:space="preserve"> PAGEREF _Toc119864877 \h </w:instrText>
             </w:r>
             <w:r>
               <w:rPr>
@@ -5517,7 +5603,7 @@
                 <w:noProof/>
                 <w:webHidden/>
               </w:rPr>
-              <w:t>15</w:t>
+              <w:t>16</w:t>
             </w:r>
             <w:r>
               <w:rPr>
@@ -5535,7 +5621,6 @@
               <w:tab w:val="left" w:pos="880"/>
               <w:tab w:val="right" w:leader="dot" w:pos="9062"/>
             </w:tabs>
-            <w:spacing w:line="240" w:lineRule="auto"/>
             <w:rPr>
               <w:rFonts w:asciiTheme="minorHAnsi" w:eastAsiaTheme="minorEastAsia" w:hAnsiTheme="minorHAnsi"/>
               <w:noProof/>
@@ -5544,7 +5629,7 @@
               <w:lang w:eastAsia="pl-PL"/>
             </w:rPr>
           </w:pPr>
-          <w:hyperlink w:anchor="_Toc119345093" w:history="1">
+          <w:hyperlink w:anchor="_Toc119864878" w:history="1">
             <w:r>
               <w:rPr>
                 <w:rStyle w:val="Hipercze"/>
@@ -5590,7 +5675,7 @@
                 <w:noProof/>
                 <w:webHidden/>
               </w:rPr>
-              <w:instrText xml:space="preserve"> PAGEREF _Toc119345093 \h </w:instrText>
+              <w:instrText xml:space="preserve"> PAGEREF _Toc119864878 \h </w:instrText>
             </w:r>
             <w:r>
               <w:rPr>
@@ -5610,7 +5695,7 @@
                 <w:noProof/>
                 <w:webHidden/>
               </w:rPr>
-              <w:t>15</w:t>
+              <w:t>17</w:t>
             </w:r>
             <w:r>
               <w:rPr>
@@ -5628,7 +5713,6 @@
               <w:tab w:val="left" w:pos="400"/>
               <w:tab w:val="right" w:leader="dot" w:pos="9062"/>
             </w:tabs>
-            <w:spacing w:line="240" w:lineRule="auto"/>
             <w:rPr>
               <w:rFonts w:asciiTheme="minorHAnsi" w:eastAsiaTheme="minorEastAsia" w:hAnsiTheme="minorHAnsi"/>
               <w:noProof/>
@@ -5637,7 +5721,7 @@
               <w:lang w:eastAsia="pl-PL"/>
             </w:rPr>
           </w:pPr>
-          <w:hyperlink w:anchor="_Toc119345094" w:history="1">
+          <w:hyperlink w:anchor="_Toc119864879" w:history="1">
             <w:r>
               <w:rPr>
                 <w:rStyle w:val="Hipercze"/>
@@ -5683,7 +5767,7 @@
                 <w:noProof/>
                 <w:webHidden/>
               </w:rPr>
-              <w:instrText xml:space="preserve"> PAGEREF _Toc119345094 \h </w:instrText>
+              <w:instrText xml:space="preserve"> PAGEREF _Toc119864879 \h </w:instrText>
             </w:r>
             <w:r>
               <w:rPr>
@@ -5703,7 +5787,7 @@
                 <w:noProof/>
                 <w:webHidden/>
               </w:rPr>
-              <w:t>16</w:t>
+              <w:t>18</w:t>
             </w:r>
             <w:r>
               <w:rPr>
@@ -5721,7 +5805,6 @@
               <w:tab w:val="left" w:pos="400"/>
               <w:tab w:val="right" w:leader="dot" w:pos="9062"/>
             </w:tabs>
-            <w:spacing w:line="240" w:lineRule="auto"/>
             <w:rPr>
               <w:rFonts w:asciiTheme="minorHAnsi" w:eastAsiaTheme="minorEastAsia" w:hAnsiTheme="minorHAnsi"/>
               <w:noProof/>
@@ -5730,7 +5813,7 @@
               <w:lang w:eastAsia="pl-PL"/>
             </w:rPr>
           </w:pPr>
-          <w:hyperlink w:anchor="_Toc119345095" w:history="1">
+          <w:hyperlink w:anchor="_Toc119864880" w:history="1">
             <w:r>
               <w:rPr>
                 <w:rStyle w:val="Hipercze"/>
@@ -5774,7 +5857,7 @@
                 <w:noProof/>
                 <w:webHidden/>
               </w:rPr>
-              <w:instrText xml:space="preserve"> PAGEREF _Toc119345095 \h </w:instrText>
+              <w:instrText xml:space="preserve"> PAGEREF _Toc119864880 \h </w:instrText>
             </w:r>
             <w:r>
               <w:rPr>
@@ -5794,7 +5877,7 @@
                 <w:noProof/>
                 <w:webHidden/>
               </w:rPr>
-              <w:t>17</w:t>
+              <w:t>19</w:t>
             </w:r>
             <w:r>
               <w:rPr>
@@ -5812,7 +5895,6 @@
               <w:tab w:val="left" w:pos="400"/>
               <w:tab w:val="right" w:leader="dot" w:pos="9062"/>
             </w:tabs>
-            <w:spacing w:line="240" w:lineRule="auto"/>
             <w:rPr>
               <w:rFonts w:asciiTheme="minorHAnsi" w:eastAsiaTheme="minorEastAsia" w:hAnsiTheme="minorHAnsi"/>
               <w:noProof/>
@@ -5821,7 +5903,7 @@
               <w:lang w:eastAsia="pl-PL"/>
             </w:rPr>
           </w:pPr>
-          <w:hyperlink w:anchor="_Toc119345096" w:history="1">
+          <w:hyperlink w:anchor="_Toc119864881" w:history="1">
             <w:r>
               <w:rPr>
                 <w:rStyle w:val="Hipercze"/>
@@ -5865,7 +5947,7 @@
                 <w:noProof/>
                 <w:webHidden/>
               </w:rPr>
-              <w:instrText xml:space="preserve"> PAGEREF _Toc119345096 \h </w:instrText>
+              <w:instrText xml:space="preserve"> PAGEREF _Toc119864881 \h </w:instrText>
             </w:r>
             <w:r>
               <w:rPr>
@@ -5885,7 +5967,7 @@
                 <w:noProof/>
                 <w:webHidden/>
               </w:rPr>
-              <w:t>19</w:t>
+              <w:t>21</w:t>
             </w:r>
             <w:r>
               <w:rPr>
@@ -6019,9 +6101,8 @@
       <w:pPr>
         <w:pStyle w:val="Nagwek1"/>
       </w:pPr>
-      <w:bookmarkStart w:id="0" w:name="_Toc119345071"/>
-      <w:r>
-        <w:lastRenderedPageBreak/>
+      <w:bookmarkStart w:id="0" w:name="_Toc119864855"/>
+      <w:r>
         <w:t>WYKAZ WAŻNIEJSZYCH OZNACZEŃ I SKRÓTÓW</w:t>
       </w:r>
       <w:bookmarkEnd w:id="0"/>
@@ -6038,7 +6119,7 @@
       <w:pPr>
         <w:pStyle w:val="Nagwek1"/>
       </w:pPr>
-      <w:bookmarkStart w:id="1" w:name="_Toc119345072"/>
+      <w:bookmarkStart w:id="1" w:name="_Toc119864856"/>
       <w:r>
         <w:t>1.</w:t>
       </w:r>
@@ -6081,7 +6162,7 @@
       <w:pPr>
         <w:pStyle w:val="Nagwek2"/>
       </w:pPr>
-      <w:bookmarkStart w:id="2" w:name="_Toc119345073"/>
+      <w:bookmarkStart w:id="2" w:name="_Toc119864857"/>
       <w:r>
         <w:t>1.1.</w:t>
       </w:r>
@@ -6285,8 +6366,9 @@
       <w:pPr>
         <w:pStyle w:val="Nagwek2"/>
       </w:pPr>
-      <w:bookmarkStart w:id="3" w:name="_Toc119345074"/>
-      <w:r>
+      <w:bookmarkStart w:id="3" w:name="_Toc119864858"/>
+      <w:r>
+        <w:lastRenderedPageBreak/>
         <w:t>1.2.</w:t>
       </w:r>
       <w:r>
@@ -6312,15 +6394,7 @@
           <w:rFonts w:cs="Arial"/>
           <w:szCs w:val="20"/>
         </w:rPr>
-        <w:t xml:space="preserve">Na co dzień aplikacje internetowe ułatwiają nam zarządzanie pocztą, pozwalają robić zakupy i opłacać rachunki. Aplikacja ma na celu rozwiązanie problemu przestarzałego oprogramowania służącego do utrzymania / ewidencji roślin w ogrodzie botanicznym. Przedsięwzięcie dąży do wypełnienia brakujących potrzeb w systemie. Dzięki możliwości skanowania kodów etykiet oraz drukowaniu etykiet użytkownik będzie wiedział dokładnie jakie rośliny znajdują się w ogrodzie botanicznym. Nie tylko usprawni to pracę użytkownikowi, jak również użytkownik zyska na czasie, </w:t>
-      </w:r>
-      <w:r>
-        <w:rPr>
-          <w:rFonts w:cs="Arial"/>
-          <w:szCs w:val="20"/>
-        </w:rPr>
-        <w:lastRenderedPageBreak/>
-        <w:t>ponieważ automatyzacja procesów wcześniej wykonywanych w sposób manualny, w znaczny sposób wykorzystywała czas osób administrujących.</w:t>
+        <w:t>Na co dzień aplikacje internetowe ułatwiają nam zarządzanie pocztą, pozwalają robić zakupy i opłacać rachunki. Aplikacja ma na celu rozwiązanie problemu przestarzałego oprogramowania służącego do utrzymania / ewidencji roślin w ogrodzie botanicznym. Przedsięwzięcie dąży do wypełnienia brakujących potrzeb w systemie. Dzięki możliwości skanowania kodów etykiet oraz drukowaniu etykiet użytkownik będzie wiedział dokładnie jakie rośliny znajdują się w ogrodzie botanicznym. Nie tylko usprawni to pracę użytkownikowi, jak również użytkownik zyska na czasie, ponieważ automatyzacja procesów wcześniej wykonywanych w sposób manualny, w znaczny sposób wykorzystywała czas osób administrujących.</w:t>
       </w:r>
     </w:p>
     <w:p>
@@ -6649,39 +6723,9 @@
     </w:p>
     <w:p>
       <w:pPr>
-        <w:jc w:val="both"/>
-        <w:rPr>
-          <w:rFonts w:cs="Arial"/>
-          <w:szCs w:val="20"/>
-          <w:lang w:val="en-US"/>
-        </w:rPr>
-      </w:pPr>
-    </w:p>
-    <w:p>
-      <w:pPr>
-        <w:jc w:val="both"/>
-        <w:rPr>
-          <w:rFonts w:cs="Arial"/>
-          <w:szCs w:val="20"/>
-          <w:lang w:val="en-US"/>
-        </w:rPr>
-      </w:pPr>
-    </w:p>
-    <w:p>
-      <w:pPr>
-        <w:jc w:val="both"/>
-        <w:rPr>
-          <w:rFonts w:cs="Arial"/>
-          <w:szCs w:val="20"/>
-          <w:lang w:val="en-US"/>
-        </w:rPr>
-      </w:pPr>
-    </w:p>
-    <w:p>
-      <w:pPr>
         <w:pStyle w:val="Nagwek1"/>
       </w:pPr>
-      <w:bookmarkStart w:id="4" w:name="_Toc119345075"/>
+      <w:bookmarkStart w:id="4" w:name="_Toc119864859"/>
       <w:r>
         <w:lastRenderedPageBreak/>
         <w:t>2.</w:t>
@@ -6723,7 +6767,7 @@
       <w:pPr>
         <w:pStyle w:val="Nagwek2"/>
       </w:pPr>
-      <w:bookmarkStart w:id="5" w:name="_Toc119345076"/>
+      <w:bookmarkStart w:id="5" w:name="_Toc119864860"/>
       <w:r>
         <w:t>2.1.</w:t>
       </w:r>
@@ -6797,7 +6841,7 @@
       <w:pPr>
         <w:pStyle w:val="Nagwek2"/>
       </w:pPr>
-      <w:bookmarkStart w:id="6" w:name="_Toc119345077"/>
+      <w:bookmarkStart w:id="6" w:name="_Toc119864861"/>
       <w:r>
         <w:t>2.2.</w:t>
       </w:r>
@@ -7514,7 +7558,7 @@
       <w:pPr>
         <w:pStyle w:val="Nagwek2"/>
       </w:pPr>
-      <w:bookmarkStart w:id="12" w:name="_Toc119345078"/>
+      <w:bookmarkStart w:id="12" w:name="_Toc119864862"/>
       <w:r>
         <w:lastRenderedPageBreak/>
         <w:t>2.</w:t>
@@ -7680,7 +7724,7 @@
       <w:pPr>
         <w:pStyle w:val="Nagwek2"/>
       </w:pPr>
-      <w:bookmarkStart w:id="13" w:name="_Toc119345079"/>
+      <w:bookmarkStart w:id="13" w:name="_Toc119864863"/>
       <w:r>
         <w:t>2.</w:t>
       </w:r>
@@ -7828,7 +7872,7 @@
       <w:pPr>
         <w:pStyle w:val="Nagwek2"/>
       </w:pPr>
-      <w:bookmarkStart w:id="14" w:name="_Toc119345080"/>
+      <w:bookmarkStart w:id="14" w:name="_Toc119864864"/>
       <w:r>
         <w:t>2.</w:t>
       </w:r>
@@ -8051,7 +8095,7 @@
           <w:szCs w:val="18"/>
         </w:rPr>
       </w:pPr>
-      <w:bookmarkStart w:id="15" w:name="_Toc119345081"/>
+      <w:bookmarkStart w:id="15" w:name="_Toc119864865"/>
       <w:r>
         <w:lastRenderedPageBreak/>
         <w:t>3.</w:t>
@@ -8139,7 +8183,7 @@
       <w:pPr>
         <w:pStyle w:val="Nagwek2"/>
       </w:pPr>
-      <w:bookmarkStart w:id="17" w:name="_Toc119345082"/>
+      <w:bookmarkStart w:id="17" w:name="_Toc119864866"/>
       <w:r>
         <w:t>3.</w:t>
       </w:r>
@@ -8193,7 +8237,7 @@
       <w:pPr>
         <w:pStyle w:val="Nagwek3"/>
       </w:pPr>
-      <w:bookmarkStart w:id="18" w:name="_Toc119345083"/>
+      <w:bookmarkStart w:id="18" w:name="_Toc119864867"/>
       <w:r>
         <w:t>3.</w:t>
       </w:r>
@@ -8342,7 +8386,7 @@
           <w:szCs w:val="20"/>
         </w:rPr>
       </w:pPr>
-      <w:bookmarkStart w:id="19" w:name="_Toc119345084"/>
+      <w:bookmarkStart w:id="19" w:name="_Toc119864868"/>
       <w:r>
         <w:rPr>
           <w:rFonts w:cs="Arial"/>
@@ -8467,7 +8511,7 @@
           <w:b/>
         </w:rPr>
       </w:pPr>
-      <w:bookmarkStart w:id="20" w:name="_Toc119345085"/>
+      <w:bookmarkStart w:id="20" w:name="_Toc119864869"/>
       <w:r>
         <w:t>3.</w:t>
       </w:r>
@@ -8639,7 +8683,7 @@
           <w:b/>
         </w:rPr>
       </w:pPr>
-      <w:bookmarkStart w:id="21" w:name="_Toc119345086"/>
+      <w:bookmarkStart w:id="21" w:name="_Toc119864870"/>
       <w:r>
         <w:t>3.1.4.</w:t>
       </w:r>
@@ -8746,6 +8790,42 @@
         <w:rPr>
           <w:rFonts w:cs="Arial"/>
           <w:szCs w:val="20"/>
+          <w:highlight w:val="green"/>
+        </w:rPr>
+        <w:t xml:space="preserve">Warstwa web API, nie korzystamy z </w:t>
+      </w:r>
+      <w:proofErr w:type="spellStart"/>
+      <w:r>
+        <w:rPr>
+          <w:rFonts w:cs="Arial"/>
+          <w:szCs w:val="20"/>
+          <w:highlight w:val="green"/>
+        </w:rPr>
+        <w:t>razor</w:t>
+      </w:r>
+      <w:proofErr w:type="spellEnd"/>
+      <w:r>
+        <w:rPr>
+          <w:rFonts w:cs="Arial"/>
+          <w:szCs w:val="20"/>
+          <w:highlight w:val="green"/>
+        </w:rPr>
+        <w:t>, SPA model</w:t>
+      </w:r>
+    </w:p>
+    <w:p>
+      <w:pPr>
+        <w:ind w:firstLine="709"/>
+        <w:jc w:val="both"/>
+        <w:rPr>
+          <w:rFonts w:cs="Arial"/>
+          <w:szCs w:val="20"/>
+        </w:rPr>
+      </w:pPr>
+      <w:r>
+        <w:rPr>
+          <w:rFonts w:cs="Arial"/>
+          <w:szCs w:val="20"/>
         </w:rPr>
         <w:t xml:space="preserve">W swojej aplikacji użyłam </w:t>
       </w:r>
@@ -8794,7 +8874,7 @@
           <w:b/>
         </w:rPr>
       </w:pPr>
-      <w:bookmarkStart w:id="22" w:name="_Toc119345087"/>
+      <w:bookmarkStart w:id="22" w:name="_Toc119864871"/>
       <w:r>
         <w:t>3.1.</w:t>
       </w:r>
@@ -8903,7 +8983,7 @@
           <w:b/>
         </w:rPr>
       </w:pPr>
-      <w:bookmarkStart w:id="23" w:name="_Toc119345088"/>
+      <w:bookmarkStart w:id="23" w:name="_Toc119864872"/>
       <w:r>
         <w:t>3.1.</w:t>
       </w:r>
@@ -9004,7 +9084,7 @@
           <w:b/>
         </w:rPr>
       </w:pPr>
-      <w:bookmarkStart w:id="24" w:name="_Toc119345089"/>
+      <w:bookmarkStart w:id="24" w:name="_Toc119864873"/>
       <w:r>
         <w:t>3.1.</w:t>
       </w:r>
@@ -9087,12 +9167,32 @@
     </w:p>
     <w:p>
       <w:pPr>
-        <w:jc w:val="both"/>
-        <w:rPr>
-          <w:rFonts w:cs="Arial"/>
-          <w:szCs w:val="20"/>
-        </w:rPr>
-      </w:pPr>
+        <w:pStyle w:val="Akapitzlist"/>
+        <w:numPr>
+          <w:ilvl w:val="0"/>
+          <w:numId w:val="15"/>
+        </w:numPr>
+        <w:jc w:val="both"/>
+        <w:rPr>
+          <w:rFonts w:cs="Arial"/>
+          <w:szCs w:val="20"/>
+        </w:rPr>
+      </w:pPr>
+      <w:r>
+        <w:rPr>
+          <w:rFonts w:cs="Arial"/>
+          <w:szCs w:val="20"/>
+          <w:highlight w:val="green"/>
+        </w:rPr>
+        <w:t>Moment</w:t>
+      </w:r>
+      <w:r>
+        <w:rPr>
+          <w:rFonts w:cs="Arial"/>
+          <w:szCs w:val="20"/>
+        </w:rPr>
+        <w:t xml:space="preserve"> </w:t>
+      </w:r>
     </w:p>
     <w:p>
       <w:pPr>
@@ -9120,9 +9220,8 @@
           <w:szCs w:val="18"/>
         </w:rPr>
       </w:pPr>
-      <w:bookmarkStart w:id="25" w:name="_Toc119345090"/>
-      <w:r>
-        <w:lastRenderedPageBreak/>
+      <w:bookmarkStart w:id="25" w:name="_Toc119864874"/>
+      <w:r>
         <w:t>4.</w:t>
       </w:r>
       <w:r>
@@ -9595,7 +9694,7 @@
       <w:pPr>
         <w:pStyle w:val="Nagwek2"/>
       </w:pPr>
-      <w:bookmarkStart w:id="29" w:name="_Toc119345091"/>
+      <w:bookmarkStart w:id="29" w:name="_Toc119864875"/>
       <w:r>
         <w:lastRenderedPageBreak/>
         <w:t>4.1.</w:t>
@@ -9610,9 +9709,11 @@
       <w:pPr>
         <w:pStyle w:val="Nagwek3"/>
       </w:pPr>
+      <w:bookmarkStart w:id="30" w:name="_Toc119864876"/>
       <w:r>
         <w:t>4.1.1 Diagramy maszyny stanowej</w:t>
       </w:r>
+      <w:bookmarkEnd w:id="30"/>
     </w:p>
     <w:p>
       <w:pPr>
@@ -9669,7 +9770,7 @@
       <w:pPr>
         <w:pStyle w:val="Legenda"/>
       </w:pPr>
-      <w:bookmarkStart w:id="30" w:name="_Toc119792699"/>
+      <w:bookmarkStart w:id="31" w:name="_Toc119792699"/>
       <w:r>
         <w:t xml:space="preserve">Rysunek </w:t>
       </w:r>
@@ -9684,7 +9785,7 @@
       <w:r>
         <w:t>. Dodanie rośliny do ewidencji - Diagram maszyny stanowej</w:t>
       </w:r>
-      <w:bookmarkEnd w:id="30"/>
+      <w:bookmarkEnd w:id="31"/>
     </w:p>
     <w:p>
       <w:pPr>
@@ -9745,7 +9846,7 @@
           <w:highlight w:val="yellow"/>
         </w:rPr>
       </w:pPr>
-      <w:bookmarkStart w:id="31" w:name="_Toc119792700"/>
+      <w:bookmarkStart w:id="32" w:name="_Toc119792700"/>
       <w:r>
         <w:t xml:space="preserve">Rysunek </w:t>
       </w:r>
@@ -9760,7 +9861,7 @@
       <w:r>
         <w:t>. Kontrolka do wyszukiwania klasyfikacji - Diagram maszyny stanowej</w:t>
       </w:r>
-      <w:bookmarkEnd w:id="31"/>
+      <w:bookmarkEnd w:id="32"/>
     </w:p>
     <w:p>
       <w:pPr>
@@ -9769,7 +9870,7 @@
           <w:highlight w:val="yellow"/>
         </w:rPr>
       </w:pPr>
-      <w:bookmarkStart w:id="32" w:name="_Toc119345092"/>
+      <w:bookmarkStart w:id="33" w:name="_Toc119864877"/>
       <w:r>
         <w:rPr>
           <w:highlight w:val="yellow"/>
@@ -9783,7 +9884,7 @@
         <w:tab/>
         <w:t>Wyjątki</w:t>
       </w:r>
-      <w:bookmarkEnd w:id="32"/>
+      <w:bookmarkEnd w:id="33"/>
     </w:p>
     <w:p>
       <w:pPr>
@@ -9822,7 +9923,7 @@
           <w:highlight w:val="yellow"/>
         </w:rPr>
       </w:pPr>
-      <w:bookmarkStart w:id="33" w:name="_Toc119345093"/>
+      <w:bookmarkStart w:id="34" w:name="_Toc119864878"/>
       <w:r>
         <w:rPr>
           <w:highlight w:val="yellow"/>
@@ -9837,7 +9938,7 @@
         <w:tab/>
         <w:t>Adresowanie</w:t>
       </w:r>
-      <w:bookmarkEnd w:id="33"/>
+      <w:bookmarkEnd w:id="34"/>
     </w:p>
     <w:p>
       <w:pPr>
@@ -10187,7 +10288,7 @@
           <w:highlight w:val="yellow"/>
         </w:rPr>
       </w:pPr>
-      <w:bookmarkStart w:id="34" w:name="_Toc119345094"/>
+      <w:bookmarkStart w:id="35" w:name="_Toc119864879"/>
       <w:r>
         <w:rPr>
           <w:highlight w:val="yellow"/>
@@ -10209,7 +10310,7 @@
         </w:rPr>
         <w:t>Testy</w:t>
       </w:r>
-      <w:bookmarkEnd w:id="34"/>
+      <w:bookmarkEnd w:id="35"/>
     </w:p>
     <w:p>
       <w:pPr>
@@ -10521,7 +10622,7 @@
       <w:pPr>
         <w:pStyle w:val="Nagwek1"/>
       </w:pPr>
-      <w:bookmarkStart w:id="35" w:name="_Toc119345095"/>
+      <w:bookmarkStart w:id="36" w:name="_Toc119864880"/>
       <w:r>
         <w:lastRenderedPageBreak/>
         <w:t>6.</w:t>
@@ -10536,7 +10637,7 @@
       <w:r>
         <w:t>Podsumowanie</w:t>
       </w:r>
-      <w:bookmarkEnd w:id="35"/>
+      <w:bookmarkEnd w:id="36"/>
       <w:r>
         <w:t xml:space="preserve"> </w:t>
       </w:r>
@@ -11501,7 +11602,7 @@
       <w:pPr>
         <w:pStyle w:val="Nagwek1"/>
       </w:pPr>
-      <w:bookmarkStart w:id="36" w:name="_Toc119345096"/>
+      <w:bookmarkStart w:id="37" w:name="_Toc119864881"/>
       <w:r>
         <w:lastRenderedPageBreak/>
         <w:t>7.</w:t>
@@ -11516,7 +11617,7 @@
       <w:r>
         <w:t>Spis rysunków</w:t>
       </w:r>
-      <w:bookmarkEnd w:id="36"/>
+      <w:bookmarkEnd w:id="37"/>
     </w:p>
     <w:p>
       <w:pPr>

</xml_diff>

<commit_message>
Praca inżynierska Paczka qrcode.vue
</commit_message>
<xml_diff>
--- a/Praca inzynierska.docx
+++ b/Praca inzynierska.docx
@@ -5,6 +5,15 @@
     <w:p>
       <w:r>
         <w:t xml:space="preserve">           </w:t>
+      </w:r>
+      <w:r>
+        <w:fldChar w:fldCharType="begin"/>
+      </w:r>
+      <w:r>
+        <w:instrText xml:space="preserve"> INCLUDEPICTURE  "wordml://75.png" \* MERGEFORMATINET </w:instrText>
+      </w:r>
+      <w:r>
+        <w:fldChar w:fldCharType="separate"/>
       </w:r>
       <w:r>
         <w:fldChar w:fldCharType="begin"/>
@@ -692,6 +701,9 @@
       <w:r>
         <w:fldChar w:fldCharType="end"/>
       </w:r>
+      <w:r>
+        <w:fldChar w:fldCharType="end"/>
+      </w:r>
     </w:p>
     <w:p>
       <w:pPr>
@@ -1165,6 +1177,27 @@
           <w:szCs w:val="20"/>
         </w:rPr>
         <w:instrText xml:space="preserve"> INCLUDEPICTURE  \d "wordml://75.png" \* MERGEFORMATINET </w:instrText>
+      </w:r>
+      <w:r>
+        <w:rPr>
+          <w:rFonts w:cs="Arial"/>
+          <w:szCs w:val="20"/>
+        </w:rPr>
+        <w:fldChar w:fldCharType="separate"/>
+      </w:r>
+      <w:r>
+        <w:rPr>
+          <w:rFonts w:cs="Arial"/>
+          <w:szCs w:val="20"/>
+        </w:rPr>
+        <w:fldChar w:fldCharType="begin"/>
+      </w:r>
+      <w:r>
+        <w:rPr>
+          <w:rFonts w:cs="Arial"/>
+          <w:szCs w:val="20"/>
+        </w:rPr>
+        <w:instrText xml:space="preserve"> INCLUDEPICTURE  "wordml://75.png" \* MERGEFORMATINET </w:instrText>
       </w:r>
       <w:r>
         <w:rPr>
@@ -2296,6 +2329,13 @@
             <v:imagedata r:id="rId8" r:href="rId10"/>
           </v:shape>
         </w:pict>
+      </w:r>
+      <w:r>
+        <w:rPr>
+          <w:rFonts w:cs="Arial"/>
+          <w:szCs w:val="20"/>
+        </w:rPr>
+        <w:fldChar w:fldCharType="end"/>
       </w:r>
       <w:r>
         <w:rPr>
@@ -6813,7 +6853,23 @@
           <w:rFonts w:cs="Arial"/>
           <w:szCs w:val="20"/>
         </w:rPr>
-        <w:t>CSS - Cascading Style Sheets - Kaskadowe Arkusze Stylów.</w:t>
+        <w:t xml:space="preserve">CSS - </w:t>
+      </w:r>
+      <w:proofErr w:type="spellStart"/>
+      <w:r>
+        <w:rPr>
+          <w:rFonts w:cs="Arial"/>
+          <w:szCs w:val="20"/>
+        </w:rPr>
+        <w:t>Cascading</w:t>
+      </w:r>
+      <w:proofErr w:type="spellEnd"/>
+      <w:r>
+        <w:rPr>
+          <w:rFonts w:cs="Arial"/>
+          <w:szCs w:val="20"/>
+        </w:rPr>
+        <w:t xml:space="preserve"> Style Sheets - Kaskadowe Arkusze Stylów.</w:t>
       </w:r>
     </w:p>
     <w:p>
@@ -9156,12 +9212,33 @@
     </w:p>
     <w:p>
       <w:pPr>
-        <w:jc w:val="both"/>
-        <w:rPr>
-          <w:rFonts w:cs="Arial"/>
-          <w:szCs w:val="20"/>
-        </w:rPr>
-      </w:pPr>
+        <w:pStyle w:val="Akapitzlist"/>
+        <w:numPr>
+          <w:ilvl w:val="0"/>
+          <w:numId w:val="15"/>
+        </w:numPr>
+        <w:jc w:val="both"/>
+        <w:rPr>
+          <w:rFonts w:cs="Arial"/>
+          <w:szCs w:val="20"/>
+        </w:rPr>
+      </w:pPr>
+      <w:proofErr w:type="spellStart"/>
+      <w:r>
+        <w:rPr>
+          <w:rFonts w:cs="Arial"/>
+          <w:szCs w:val="20"/>
+        </w:rPr>
+        <w:t>Qrcode.vue</w:t>
+      </w:r>
+      <w:proofErr w:type="spellEnd"/>
+      <w:r>
+        <w:rPr>
+          <w:rFonts w:cs="Arial"/>
+          <w:szCs w:val="20"/>
+        </w:rPr>
+        <w:t xml:space="preserve"> </w:t>
+      </w:r>
     </w:p>
     <w:p>
       <w:pPr>
@@ -10981,38 +11058,51 @@
         <w:rPr>
           <w:rFonts w:cs="Arial"/>
           <w:szCs w:val="20"/>
-          <w:lang w:val="en-US"/>
-        </w:rPr>
-      </w:pPr>
-      <w:r>
-        <w:rPr>
-          <w:rFonts w:cs="Arial"/>
-          <w:szCs w:val="20"/>
-          <w:lang w:val="en-US"/>
+        </w:rPr>
+      </w:pPr>
+      <w:r>
+        <w:rPr>
+          <w:rFonts w:cs="Arial"/>
+          <w:szCs w:val="20"/>
         </w:rPr>
         <w:t xml:space="preserve">[1] </w:t>
       </w:r>
-      <w:r>
-        <w:rPr>
-          <w:rFonts w:cs="Arial"/>
-          <w:szCs w:val="20"/>
-          <w:lang w:val="en-US"/>
-        </w:rPr>
-        <w:t>Ge</w:t>
-      </w:r>
-      <w:r>
-        <w:rPr>
-          <w:rFonts w:cs="Arial"/>
-          <w:szCs w:val="20"/>
-          <w:lang w:val="en-US"/>
-        </w:rPr>
-        <w:t>tting Started | BootstrapVue</w:t>
-      </w:r>
-      <w:r>
-        <w:rPr>
-          <w:rFonts w:cs="Arial"/>
-          <w:szCs w:val="20"/>
-          <w:lang w:val="en-US"/>
+      <w:proofErr w:type="spellStart"/>
+      <w:r>
+        <w:rPr>
+          <w:rFonts w:cs="Arial"/>
+          <w:szCs w:val="20"/>
+        </w:rPr>
+        <w:t>Getting</w:t>
+      </w:r>
+      <w:proofErr w:type="spellEnd"/>
+      <w:r>
+        <w:rPr>
+          <w:rFonts w:cs="Arial"/>
+          <w:szCs w:val="20"/>
+        </w:rPr>
+        <w:t xml:space="preserve"> </w:t>
+      </w:r>
+      <w:proofErr w:type="spellStart"/>
+      <w:r>
+        <w:rPr>
+          <w:rFonts w:cs="Arial"/>
+          <w:szCs w:val="20"/>
+        </w:rPr>
+        <w:t>Started</w:t>
+      </w:r>
+      <w:proofErr w:type="spellEnd"/>
+      <w:r>
+        <w:rPr>
+          <w:rFonts w:cs="Arial"/>
+          <w:szCs w:val="20"/>
+        </w:rPr>
+        <w:t xml:space="preserve"> | BootstrapVue</w:t>
+      </w:r>
+      <w:r>
+        <w:rPr>
+          <w:rFonts w:cs="Arial"/>
+          <w:szCs w:val="20"/>
         </w:rPr>
         <w:t>,</w:t>
       </w:r>
@@ -11020,7 +11110,6 @@
         <w:rPr>
           <w:rFonts w:cs="Arial"/>
           <w:szCs w:val="20"/>
-          <w:lang w:val="en-US"/>
         </w:rPr>
         <w:t xml:space="preserve"> </w:t>
       </w:r>
@@ -11030,7 +11119,6 @@
             <w:rStyle w:val="Hipercze"/>
             <w:rFonts w:cs="Arial"/>
             <w:szCs w:val="20"/>
-            <w:lang w:val="en-US"/>
           </w:rPr>
           <w:t>https://bootstrap-vue.org/docs#documentation-sections</w:t>
         </w:r>
@@ -11041,7 +11129,6 @@
           <w:rFonts w:cs="Arial"/>
           <w:szCs w:val="20"/>
           <w:u w:val="none"/>
-          <w:lang w:val="en-US"/>
         </w:rPr>
         <w:t xml:space="preserve"> </w:t>
       </w:r>
@@ -11049,17 +11136,8 @@
         <w:rPr>
           <w:rFonts w:cs="Arial"/>
           <w:szCs w:val="20"/>
-          <w:lang w:val="en-US"/>
-        </w:rPr>
-        <w:t>(data dostępu 20.11.2022r.)</w:t>
-      </w:r>
-      <w:r>
-        <w:rPr>
-          <w:rFonts w:cs="Arial"/>
-          <w:szCs w:val="20"/>
-          <w:lang w:val="en-US"/>
-        </w:rPr>
-        <w:t>.</w:t>
+        </w:rPr>
+        <w:t>(data dostępu 20.11.2022r.).</w:t>
       </w:r>
     </w:p>
     <w:p>
@@ -11119,15 +11197,7 @@
           <w:szCs w:val="20"/>
           <w:lang w:val="en-US"/>
         </w:rPr>
-        <w:t xml:space="preserve"> </w:t>
-      </w:r>
-      <w:r>
-        <w:rPr>
-          <w:rFonts w:cs="Arial"/>
-          <w:szCs w:val="20"/>
-          <w:lang w:val="en-US"/>
-        </w:rPr>
-        <w:t>(data dostępu 20.11.2022r.).</w:t>
+        <w:t xml:space="preserve"> (data dostępu 20.11.2022r.).</w:t>
       </w:r>
     </w:p>
     <w:p>
@@ -11344,15 +11414,7 @@
           <w:szCs w:val="20"/>
           <w:lang w:val="en-US"/>
         </w:rPr>
-        <w:t xml:space="preserve">[6] </w:t>
-      </w:r>
-      <w:r>
-        <w:rPr>
-          <w:rFonts w:cs="Arial"/>
-          <w:szCs w:val="20"/>
-          <w:lang w:val="en-US"/>
-        </w:rPr>
-        <w:t>Create web APIs with ASP.NET Core | Microsoft Learn</w:t>
+        <w:t>[6] Create web APIs with ASP.NET Core | Microsoft Learn</w:t>
       </w:r>
       <w:r>
         <w:rPr>
@@ -11387,23 +11449,16 @@
           <w:szCs w:val="20"/>
           <w:lang w:val="en-US"/>
         </w:rPr>
-        <w:t xml:space="preserve"> </w:t>
-      </w:r>
-      <w:r>
+        <w:t xml:space="preserve"> (data dostępu 20.11.2022r.).</w:t>
+      </w:r>
+    </w:p>
+    <w:p>
+      <w:pPr>
         <w:rPr>
           <w:rFonts w:cs="Arial"/>
           <w:szCs w:val="20"/>
           <w:lang w:val="en-US"/>
         </w:rPr>
-        <w:t>(data dostępu 20.11.2022r.).</w:t>
-      </w:r>
-    </w:p>
-    <w:p>
-      <w:pPr>
-        <w:rPr>
-          <w:rFonts w:cs="Arial"/>
-          <w:szCs w:val="20"/>
-        </w:rPr>
       </w:pPr>
       <w:r>
         <w:rPr>
@@ -11412,6 +11467,7 @@
           <w:color w:val="000000" w:themeColor="text1"/>
           <w:szCs w:val="20"/>
           <w:u w:val="none"/>
+          <w:lang w:val="en-US"/>
         </w:rPr>
         <w:t>[</w:t>
       </w:r>
@@ -11422,6 +11478,7 @@
           <w:color w:val="000000" w:themeColor="text1"/>
           <w:szCs w:val="20"/>
           <w:u w:val="none"/>
+          <w:lang w:val="en-US"/>
         </w:rPr>
         <w:t>7</w:t>
       </w:r>
@@ -11432,6 +11489,7 @@
           <w:color w:val="000000" w:themeColor="text1"/>
           <w:szCs w:val="20"/>
           <w:u w:val="none"/>
+          <w:lang w:val="en-US"/>
         </w:rPr>
         <w:t>]</w:t>
       </w:r>
@@ -11442,6 +11500,7 @@
           <w:color w:val="000000" w:themeColor="text1"/>
           <w:szCs w:val="20"/>
           <w:u w:val="none"/>
+          <w:lang w:val="en-US"/>
         </w:rPr>
         <w:t xml:space="preserve"> Moment.js | Home</w:t>
       </w:r>
@@ -11452,6 +11511,7 @@
           <w:color w:val="000000" w:themeColor="text1"/>
           <w:szCs w:val="20"/>
           <w:u w:val="none"/>
+          <w:lang w:val="en-US"/>
         </w:rPr>
         <w:t>,</w:t>
       </w:r>
@@ -11462,6 +11522,7 @@
           <w:color w:val="000000" w:themeColor="text1"/>
           <w:szCs w:val="20"/>
           <w:u w:val="none"/>
+          <w:lang w:val="en-US"/>
         </w:rPr>
         <w:t xml:space="preserve"> </w:t>
       </w:r>
@@ -11469,17 +11530,22 @@
         <w:r>
           <w:rPr>
             <w:rStyle w:val="Hipercze"/>
+            <w:lang w:val="en-US"/>
           </w:rPr>
           <w:t>https://momentjs.com/</w:t>
         </w:r>
       </w:hyperlink>
       <w:r>
+        <w:rPr>
+          <w:lang w:val="en-US"/>
+        </w:rPr>
         <w:t xml:space="preserve"> </w:t>
       </w:r>
       <w:r>
         <w:rPr>
           <w:rFonts w:cs="Arial"/>
           <w:szCs w:val="20"/>
+          <w:lang w:val="en-US"/>
         </w:rPr>
         <w:t>(data dostępu 20.11.2022r.).</w:t>
       </w:r>
@@ -11492,6 +11558,7 @@
           <w:color w:val="000000" w:themeColor="text1"/>
           <w:szCs w:val="20"/>
           <w:u w:val="none"/>
+          <w:lang w:val="en-US"/>
         </w:rPr>
       </w:pPr>
       <w:r>
@@ -11501,6 +11568,7 @@
           <w:color w:val="000000" w:themeColor="text1"/>
           <w:szCs w:val="20"/>
           <w:u w:val="none"/>
+          <w:lang w:val="en-US"/>
         </w:rPr>
         <w:t>[</w:t>
       </w:r>
@@ -11511,6 +11579,7 @@
           <w:color w:val="000000" w:themeColor="text1"/>
           <w:szCs w:val="20"/>
           <w:u w:val="none"/>
+          <w:lang w:val="en-US"/>
         </w:rPr>
         <w:t>8</w:t>
       </w:r>
@@ -11521,6 +11590,7 @@
           <w:color w:val="000000" w:themeColor="text1"/>
           <w:szCs w:val="20"/>
           <w:u w:val="none"/>
+          <w:lang w:val="en-US"/>
         </w:rPr>
         <w:t>]</w:t>
       </w:r>
@@ -11531,8 +11601,9 @@
           <w:color w:val="000000" w:themeColor="text1"/>
           <w:szCs w:val="20"/>
           <w:u w:val="none"/>
-        </w:rPr>
-        <w:t xml:space="preserve"> </w:t>
+          <w:lang w:val="en-US"/>
+        </w:rPr>
+        <w:t xml:space="preserve"> Download data</w:t>
       </w:r>
       <w:r>
         <w:rPr>
@@ -11541,16 +11612,7 @@
           <w:color w:val="000000" w:themeColor="text1"/>
           <w:szCs w:val="20"/>
           <w:u w:val="none"/>
-        </w:rPr>
-        <w:t>Download data</w:t>
-      </w:r>
-      <w:r>
-        <w:rPr>
-          <w:rStyle w:val="Hipercze"/>
-          <w:rFonts w:cs="Arial"/>
-          <w:color w:val="000000" w:themeColor="text1"/>
-          <w:szCs w:val="20"/>
-          <w:u w:val="none"/>
+          <w:lang w:val="en-US"/>
         </w:rPr>
         <w:t xml:space="preserve">, </w:t>
       </w:r>
@@ -11560,30 +11622,16 @@
             <w:rStyle w:val="Hipercze"/>
             <w:rFonts w:cs="Arial"/>
             <w:szCs w:val="20"/>
+            <w:lang w:val="en-US"/>
           </w:rPr>
-          <w:t>http://www.worldfloraonline.or</w:t>
-        </w:r>
-        <w:r>
-          <w:rPr>
-            <w:rStyle w:val="Hipercze"/>
-            <w:rFonts w:cs="Arial"/>
-            <w:szCs w:val="20"/>
-          </w:rPr>
-          <w:t>g</w:t>
-        </w:r>
-        <w:r>
-          <w:rPr>
-            <w:rStyle w:val="Hipercze"/>
-            <w:rFonts w:cs="Arial"/>
-            <w:szCs w:val="20"/>
-          </w:rPr>
-          <w:t>/downloadData;jsessionid=DEBD4E00FC95C2339448A54AFD1046B5</w:t>
+          <w:t>http://www.worldfloraonline.org/downloadData;jsessionid=DEBD4E00FC95C2339448A54AFD1046B5</w:t>
         </w:r>
       </w:hyperlink>
       <w:r>
         <w:rPr>
           <w:rFonts w:cs="Arial"/>
           <w:szCs w:val="20"/>
+          <w:lang w:val="en-US"/>
         </w:rPr>
         <w:t xml:space="preserve"> </w:t>
       </w:r>
@@ -11591,6 +11639,7 @@
         <w:rPr>
           <w:rFonts w:cs="Arial"/>
           <w:szCs w:val="20"/>
+          <w:lang w:val="en-US"/>
         </w:rPr>
         <w:t>(data dostępu 20.11.2022r.).</w:t>
       </w:r>

</xml_diff>

<commit_message>
praca inżynierska cypress testy
</commit_message>
<xml_diff>
--- a/Praca inzynierska.docx
+++ b/Praca inzynierska.docx
@@ -5,6 +5,15 @@
     <w:p>
       <w:r>
         <w:t xml:space="preserve">           </w:t>
+      </w:r>
+      <w:r>
+        <w:fldChar w:fldCharType="begin"/>
+      </w:r>
+      <w:r>
+        <w:instrText xml:space="preserve"> INCLUDEPICTURE  "wordml://75.png" \* MERGEFORMATINET </w:instrText>
+      </w:r>
+      <w:r>
+        <w:fldChar w:fldCharType="separate"/>
       </w:r>
       <w:r>
         <w:fldChar w:fldCharType="begin"/>
@@ -728,6 +737,9 @@
       <w:r>
         <w:fldChar w:fldCharType="end"/>
       </w:r>
+      <w:r>
+        <w:fldChar w:fldCharType="end"/>
+      </w:r>
     </w:p>
     <w:p>
       <w:pPr>
@@ -1201,6 +1213,27 @@
           <w:szCs w:val="20"/>
         </w:rPr>
         <w:instrText xml:space="preserve"> INCLUDEPICTURE  \d "wordml://75.png" \* MERGEFORMATINET </w:instrText>
+      </w:r>
+      <w:r>
+        <w:rPr>
+          <w:rFonts w:cs="Arial"/>
+          <w:szCs w:val="20"/>
+        </w:rPr>
+        <w:fldChar w:fldCharType="separate"/>
+      </w:r>
+      <w:r>
+        <w:rPr>
+          <w:rFonts w:cs="Arial"/>
+          <w:szCs w:val="20"/>
+        </w:rPr>
+        <w:fldChar w:fldCharType="begin"/>
+      </w:r>
+      <w:r>
+        <w:rPr>
+          <w:rFonts w:cs="Arial"/>
+          <w:szCs w:val="20"/>
+        </w:rPr>
+        <w:instrText xml:space="preserve"> INCLUDEPICTURE  "wordml://75.png" \* MERGEFORMATINET </w:instrText>
       </w:r>
       <w:r>
         <w:rPr>
@@ -2395,6 +2428,13 @@
             <v:imagedata r:id="rId8" r:href="rId10"/>
           </v:shape>
         </w:pict>
+      </w:r>
+      <w:r>
+        <w:rPr>
+          <w:rFonts w:cs="Arial"/>
+          <w:szCs w:val="20"/>
+        </w:rPr>
+        <w:fldChar w:fldCharType="end"/>
       </w:r>
       <w:r>
         <w:rPr>
@@ -3742,7 +3782,7 @@
             </w:rPr>
             <w:fldChar w:fldCharType="separate"/>
           </w:r>
-          <w:hyperlink w:anchor="_Toc119864855" w:history="1">
+          <w:hyperlink w:anchor="_Toc120054323" w:history="1">
             <w:r>
               <w:rPr>
                 <w:rStyle w:val="Hipercze"/>
@@ -3769,7 +3809,7 @@
                 <w:noProof/>
                 <w:webHidden/>
               </w:rPr>
-              <w:instrText xml:space="preserve"> PAGEREF _Toc119864855 \h </w:instrText>
+              <w:instrText xml:space="preserve"> PAGEREF _Toc120054323 \h </w:instrText>
             </w:r>
             <w:r>
               <w:rPr>
@@ -3815,7 +3855,7 @@
               <w:lang w:eastAsia="pl-PL"/>
             </w:rPr>
           </w:pPr>
-          <w:hyperlink w:anchor="_Toc119864856" w:history="1">
+          <w:hyperlink w:anchor="_Toc120054324" w:history="1">
             <w:r>
               <w:rPr>
                 <w:rStyle w:val="Hipercze"/>
@@ -3859,7 +3899,7 @@
                 <w:noProof/>
                 <w:webHidden/>
               </w:rPr>
-              <w:instrText xml:space="preserve"> PAGEREF _Toc119864856 \h </w:instrText>
+              <w:instrText xml:space="preserve"> PAGEREF _Toc120054324 \h </w:instrText>
             </w:r>
             <w:r>
               <w:rPr>
@@ -3905,7 +3945,7 @@
               <w:lang w:eastAsia="pl-PL"/>
             </w:rPr>
           </w:pPr>
-          <w:hyperlink w:anchor="_Toc119864857" w:history="1">
+          <w:hyperlink w:anchor="_Toc120054325" w:history="1">
             <w:r>
               <w:rPr>
                 <w:rStyle w:val="Hipercze"/>
@@ -3949,7 +3989,7 @@
                 <w:noProof/>
                 <w:webHidden/>
               </w:rPr>
-              <w:instrText xml:space="preserve"> PAGEREF _Toc119864857 \h </w:instrText>
+              <w:instrText xml:space="preserve"> PAGEREF _Toc120054325 \h </w:instrText>
             </w:r>
             <w:r>
               <w:rPr>
@@ -3995,7 +4035,7 @@
               <w:lang w:eastAsia="pl-PL"/>
             </w:rPr>
           </w:pPr>
-          <w:hyperlink w:anchor="_Toc119864858" w:history="1">
+          <w:hyperlink w:anchor="_Toc120054326" w:history="1">
             <w:r>
               <w:rPr>
                 <w:rStyle w:val="Hipercze"/>
@@ -4039,7 +4079,7 @@
                 <w:noProof/>
                 <w:webHidden/>
               </w:rPr>
-              <w:instrText xml:space="preserve"> PAGEREF _Toc119864858 \h </w:instrText>
+              <w:instrText xml:space="preserve"> PAGEREF _Toc120054326 \h </w:instrText>
             </w:r>
             <w:r>
               <w:rPr>
@@ -4059,7 +4099,7 @@
                 <w:noProof/>
                 <w:webHidden/>
               </w:rPr>
-              <w:t>6</w:t>
+              <w:t>5</w:t>
             </w:r>
             <w:r>
               <w:rPr>
@@ -4085,7 +4125,7 @@
               <w:lang w:eastAsia="pl-PL"/>
             </w:rPr>
           </w:pPr>
-          <w:hyperlink w:anchor="_Toc119864859" w:history="1">
+          <w:hyperlink w:anchor="_Toc120054327" w:history="1">
             <w:r>
               <w:rPr>
                 <w:rStyle w:val="Hipercze"/>
@@ -4129,7 +4169,7 @@
                 <w:noProof/>
                 <w:webHidden/>
               </w:rPr>
-              <w:instrText xml:space="preserve"> PAGEREF _Toc119864859 \h </w:instrText>
+              <w:instrText xml:space="preserve"> PAGEREF _Toc120054327 \h </w:instrText>
             </w:r>
             <w:r>
               <w:rPr>
@@ -4175,7 +4215,7 @@
               <w:lang w:eastAsia="pl-PL"/>
             </w:rPr>
           </w:pPr>
-          <w:hyperlink w:anchor="_Toc119864860" w:history="1">
+          <w:hyperlink w:anchor="_Toc120054328" w:history="1">
             <w:r>
               <w:rPr>
                 <w:rStyle w:val="Hipercze"/>
@@ -4219,7 +4259,7 @@
                 <w:noProof/>
                 <w:webHidden/>
               </w:rPr>
-              <w:instrText xml:space="preserve"> PAGEREF _Toc119864860 \h </w:instrText>
+              <w:instrText xml:space="preserve"> PAGEREF _Toc120054328 \h </w:instrText>
             </w:r>
             <w:r>
               <w:rPr>
@@ -4265,7 +4305,7 @@
               <w:lang w:eastAsia="pl-PL"/>
             </w:rPr>
           </w:pPr>
-          <w:hyperlink w:anchor="_Toc119864861" w:history="1">
+          <w:hyperlink w:anchor="_Toc120054329" w:history="1">
             <w:r>
               <w:rPr>
                 <w:rStyle w:val="Hipercze"/>
@@ -4309,7 +4349,7 @@
                 <w:noProof/>
                 <w:webHidden/>
               </w:rPr>
-              <w:instrText xml:space="preserve"> PAGEREF _Toc119864861 \h </w:instrText>
+              <w:instrText xml:space="preserve"> PAGEREF _Toc120054329 \h </w:instrText>
             </w:r>
             <w:r>
               <w:rPr>
@@ -4355,7 +4395,7 @@
               <w:lang w:eastAsia="pl-PL"/>
             </w:rPr>
           </w:pPr>
-          <w:hyperlink w:anchor="_Toc119864862" w:history="1">
+          <w:hyperlink w:anchor="_Toc120054330" w:history="1">
             <w:r>
               <w:rPr>
                 <w:rStyle w:val="Hipercze"/>
@@ -4399,7 +4439,7 @@
                 <w:noProof/>
                 <w:webHidden/>
               </w:rPr>
-              <w:instrText xml:space="preserve"> PAGEREF _Toc119864862 \h </w:instrText>
+              <w:instrText xml:space="preserve"> PAGEREF _Toc120054330 \h </w:instrText>
             </w:r>
             <w:r>
               <w:rPr>
@@ -4445,7 +4485,7 @@
               <w:lang w:eastAsia="pl-PL"/>
             </w:rPr>
           </w:pPr>
-          <w:hyperlink w:anchor="_Toc119864863" w:history="1">
+          <w:hyperlink w:anchor="_Toc120054331" w:history="1">
             <w:r>
               <w:rPr>
                 <w:rStyle w:val="Hipercze"/>
@@ -4489,7 +4529,7 @@
                 <w:noProof/>
                 <w:webHidden/>
               </w:rPr>
-              <w:instrText xml:space="preserve"> PAGEREF _Toc119864863 \h </w:instrText>
+              <w:instrText xml:space="preserve"> PAGEREF _Toc120054331 \h </w:instrText>
             </w:r>
             <w:r>
               <w:rPr>
@@ -4535,7 +4575,7 @@
               <w:lang w:eastAsia="pl-PL"/>
             </w:rPr>
           </w:pPr>
-          <w:hyperlink w:anchor="_Toc119864864" w:history="1">
+          <w:hyperlink w:anchor="_Toc120054332" w:history="1">
             <w:r>
               <w:rPr>
                 <w:rStyle w:val="Hipercze"/>
@@ -4579,7 +4619,7 @@
                 <w:noProof/>
                 <w:webHidden/>
               </w:rPr>
-              <w:instrText xml:space="preserve"> PAGEREF _Toc119864864 \h </w:instrText>
+              <w:instrText xml:space="preserve"> PAGEREF _Toc120054332 \h </w:instrText>
             </w:r>
             <w:r>
               <w:rPr>
@@ -4625,7 +4665,7 @@
               <w:lang w:eastAsia="pl-PL"/>
             </w:rPr>
           </w:pPr>
-          <w:hyperlink w:anchor="_Toc119864865" w:history="1">
+          <w:hyperlink w:anchor="_Toc120054333" w:history="1">
             <w:r>
               <w:rPr>
                 <w:rStyle w:val="Hipercze"/>
@@ -4669,7 +4709,7 @@
                 <w:noProof/>
                 <w:webHidden/>
               </w:rPr>
-              <w:instrText xml:space="preserve"> PAGEREF _Toc119864865 \h </w:instrText>
+              <w:instrText xml:space="preserve"> PAGEREF _Toc120054333 \h </w:instrText>
             </w:r>
             <w:r>
               <w:rPr>
@@ -4715,7 +4755,7 @@
               <w:lang w:eastAsia="pl-PL"/>
             </w:rPr>
           </w:pPr>
-          <w:hyperlink w:anchor="_Toc119864866" w:history="1">
+          <w:hyperlink w:anchor="_Toc120054334" w:history="1">
             <w:r>
               <w:rPr>
                 <w:rStyle w:val="Hipercze"/>
@@ -4759,7 +4799,7 @@
                 <w:noProof/>
                 <w:webHidden/>
               </w:rPr>
-              <w:instrText xml:space="preserve"> PAGEREF _Toc119864866 \h </w:instrText>
+              <w:instrText xml:space="preserve"> PAGEREF _Toc120054334 \h </w:instrText>
             </w:r>
             <w:r>
               <w:rPr>
@@ -4805,7 +4845,7 @@
               <w:lang w:eastAsia="pl-PL"/>
             </w:rPr>
           </w:pPr>
-          <w:hyperlink w:anchor="_Toc119864867" w:history="1">
+          <w:hyperlink w:anchor="_Toc120054335" w:history="1">
             <w:r>
               <w:rPr>
                 <w:rStyle w:val="Hipercze"/>
@@ -4849,7 +4889,7 @@
                 <w:noProof/>
                 <w:webHidden/>
               </w:rPr>
-              <w:instrText xml:space="preserve"> PAGEREF _Toc119864867 \h </w:instrText>
+              <w:instrText xml:space="preserve"> PAGEREF _Toc120054335 \h </w:instrText>
             </w:r>
             <w:r>
               <w:rPr>
@@ -4895,7 +4935,7 @@
               <w:lang w:eastAsia="pl-PL"/>
             </w:rPr>
           </w:pPr>
-          <w:hyperlink w:anchor="_Toc119864868" w:history="1">
+          <w:hyperlink w:anchor="_Toc120054336" w:history="1">
             <w:r>
               <w:rPr>
                 <w:rStyle w:val="Hipercze"/>
@@ -4949,7 +4989,7 @@
                 <w:noProof/>
                 <w:webHidden/>
               </w:rPr>
-              <w:instrText xml:space="preserve"> PAGEREF _Toc119864868 \h </w:instrText>
+              <w:instrText xml:space="preserve"> PAGEREF _Toc120054336 \h </w:instrText>
             </w:r>
             <w:r>
               <w:rPr>
@@ -4995,7 +5035,7 @@
               <w:lang w:eastAsia="pl-PL"/>
             </w:rPr>
           </w:pPr>
-          <w:hyperlink w:anchor="_Toc119864869" w:history="1">
+          <w:hyperlink w:anchor="_Toc120054337" w:history="1">
             <w:r>
               <w:rPr>
                 <w:rStyle w:val="Hipercze"/>
@@ -5039,7 +5079,7 @@
                 <w:noProof/>
                 <w:webHidden/>
               </w:rPr>
-              <w:instrText xml:space="preserve"> PAGEREF _Toc119864869 \h </w:instrText>
+              <w:instrText xml:space="preserve"> PAGEREF _Toc120054337 \h </w:instrText>
             </w:r>
             <w:r>
               <w:rPr>
@@ -5085,7 +5125,7 @@
               <w:lang w:eastAsia="pl-PL"/>
             </w:rPr>
           </w:pPr>
-          <w:hyperlink w:anchor="_Toc119864870" w:history="1">
+          <w:hyperlink w:anchor="_Toc120054338" w:history="1">
             <w:r>
               <w:rPr>
                 <w:rStyle w:val="Hipercze"/>
@@ -5129,7 +5169,7 @@
                 <w:noProof/>
                 <w:webHidden/>
               </w:rPr>
-              <w:instrText xml:space="preserve"> PAGEREF _Toc119864870 \h </w:instrText>
+              <w:instrText xml:space="preserve"> PAGEREF _Toc120054338 \h </w:instrText>
             </w:r>
             <w:r>
               <w:rPr>
@@ -5175,7 +5215,7 @@
               <w:lang w:eastAsia="pl-PL"/>
             </w:rPr>
           </w:pPr>
-          <w:hyperlink w:anchor="_Toc119864871" w:history="1">
+          <w:hyperlink w:anchor="_Toc120054339" w:history="1">
             <w:r>
               <w:rPr>
                 <w:rStyle w:val="Hipercze"/>
@@ -5219,7 +5259,7 @@
                 <w:noProof/>
                 <w:webHidden/>
               </w:rPr>
-              <w:instrText xml:space="preserve"> PAGEREF _Toc119864871 \h </w:instrText>
+              <w:instrText xml:space="preserve"> PAGEREF _Toc120054339 \h </w:instrText>
             </w:r>
             <w:r>
               <w:rPr>
@@ -5265,7 +5305,7 @@
               <w:lang w:eastAsia="pl-PL"/>
             </w:rPr>
           </w:pPr>
-          <w:hyperlink w:anchor="_Toc119864872" w:history="1">
+          <w:hyperlink w:anchor="_Toc120054340" w:history="1">
             <w:r>
               <w:rPr>
                 <w:rStyle w:val="Hipercze"/>
@@ -5309,7 +5349,97 @@
                 <w:noProof/>
                 <w:webHidden/>
               </w:rPr>
-              <w:instrText xml:space="preserve"> PAGEREF _Toc119864872 \h </w:instrText>
+              <w:instrText xml:space="preserve"> PAGEREF _Toc120054340 \h </w:instrText>
+            </w:r>
+            <w:r>
+              <w:rPr>
+                <w:noProof/>
+                <w:webHidden/>
+              </w:rPr>
+            </w:r>
+            <w:r>
+              <w:rPr>
+                <w:noProof/>
+                <w:webHidden/>
+              </w:rPr>
+              <w:fldChar w:fldCharType="separate"/>
+            </w:r>
+            <w:r>
+              <w:rPr>
+                <w:noProof/>
+                <w:webHidden/>
+              </w:rPr>
+              <w:t>12</w:t>
+            </w:r>
+            <w:r>
+              <w:rPr>
+                <w:noProof/>
+                <w:webHidden/>
+              </w:rPr>
+              <w:fldChar w:fldCharType="end"/>
+            </w:r>
+          </w:hyperlink>
+        </w:p>
+        <w:p>
+          <w:pPr>
+            <w:pStyle w:val="Spistreci3"/>
+            <w:tabs>
+              <w:tab w:val="left" w:pos="1100"/>
+              <w:tab w:val="right" w:leader="dot" w:pos="9062"/>
+            </w:tabs>
+            <w:rPr>
+              <w:rFonts w:asciiTheme="minorHAnsi" w:eastAsiaTheme="minorEastAsia" w:hAnsiTheme="minorHAnsi"/>
+              <w:noProof/>
+              <w:color w:val="auto"/>
+              <w:sz w:val="22"/>
+              <w:lang w:eastAsia="pl-PL"/>
+            </w:rPr>
+          </w:pPr>
+          <w:hyperlink w:anchor="_Toc120054341" w:history="1">
+            <w:r>
+              <w:rPr>
+                <w:rStyle w:val="Hipercze"/>
+                <w:noProof/>
+              </w:rPr>
+              <w:t>3.1.7</w:t>
+            </w:r>
+            <w:r>
+              <w:rPr>
+                <w:rFonts w:asciiTheme="minorHAnsi" w:eastAsiaTheme="minorEastAsia" w:hAnsiTheme="minorHAnsi"/>
+                <w:noProof/>
+                <w:color w:val="auto"/>
+                <w:sz w:val="22"/>
+                <w:lang w:eastAsia="pl-PL"/>
+              </w:rPr>
+              <w:tab/>
+            </w:r>
+            <w:r>
+              <w:rPr>
+                <w:rStyle w:val="Hipercze"/>
+                <w:noProof/>
+              </w:rPr>
+              <w:t>Cypress</w:t>
+            </w:r>
+            <w:r>
+              <w:rPr>
+                <w:noProof/>
+                <w:webHidden/>
+              </w:rPr>
+              <w:tab/>
+            </w:r>
+            <w:r>
+              <w:rPr>
+                <w:noProof/>
+                <w:webHidden/>
+              </w:rPr>
+              <w:fldChar w:fldCharType="begin"/>
+            </w:r>
+            <w:r>
+              <w:rPr>
+                <w:noProof/>
+                <w:webHidden/>
+              </w:rPr>
+              <w:instrText xml:space="preserve"> PAGEREF _Toc120054341 \h </w:instrText>
             </w:r>
             <w:r>
               <w:rPr>
@@ -5355,13 +5485,13 @@
               <w:lang w:eastAsia="pl-PL"/>
             </w:rPr>
           </w:pPr>
-          <w:hyperlink w:anchor="_Toc119864873" w:history="1">
+          <w:hyperlink w:anchor="_Toc120054342" w:history="1">
             <w:r>
               <w:rPr>
                 <w:rStyle w:val="Hipercze"/>
                 <w:noProof/>
               </w:rPr>
-              <w:t>3.1.7.</w:t>
+              <w:t>3.1.8.</w:t>
             </w:r>
             <w:r>
               <w:rPr>
@@ -5399,7 +5529,7 @@
                 <w:noProof/>
                 <w:webHidden/>
               </w:rPr>
-              <w:instrText xml:space="preserve"> PAGEREF _Toc119864873 \h </w:instrText>
+              <w:instrText xml:space="preserve"> PAGEREF _Toc120054342 \h </w:instrText>
             </w:r>
             <w:r>
               <w:rPr>
@@ -5419,7 +5549,7 @@
                 <w:noProof/>
                 <w:webHidden/>
               </w:rPr>
-              <w:t>12</w:t>
+              <w:t>13</w:t>
             </w:r>
             <w:r>
               <w:rPr>
@@ -5445,7 +5575,7 @@
               <w:lang w:eastAsia="pl-PL"/>
             </w:rPr>
           </w:pPr>
-          <w:hyperlink w:anchor="_Toc119864874" w:history="1">
+          <w:hyperlink w:anchor="_Toc120054343" w:history="1">
             <w:r>
               <w:rPr>
                 <w:rStyle w:val="Hipercze"/>
@@ -5489,7 +5619,7 @@
                 <w:noProof/>
                 <w:webHidden/>
               </w:rPr>
-              <w:instrText xml:space="preserve"> PAGEREF _Toc119864874 \h </w:instrText>
+              <w:instrText xml:space="preserve"> PAGEREF _Toc120054343 \h </w:instrText>
             </w:r>
             <w:r>
               <w:rPr>
@@ -5509,7 +5639,7 @@
                 <w:noProof/>
                 <w:webHidden/>
               </w:rPr>
-              <w:t>13</w:t>
+              <w:t>14</w:t>
             </w:r>
             <w:r>
               <w:rPr>
@@ -5535,7 +5665,7 @@
               <w:lang w:eastAsia="pl-PL"/>
             </w:rPr>
           </w:pPr>
-          <w:hyperlink w:anchor="_Toc119864875" w:history="1">
+          <w:hyperlink w:anchor="_Toc120054344" w:history="1">
             <w:r>
               <w:rPr>
                 <w:rStyle w:val="Hipercze"/>
@@ -5579,7 +5709,7 @@
                 <w:noProof/>
                 <w:webHidden/>
               </w:rPr>
-              <w:instrText xml:space="preserve"> PAGEREF _Toc119864875 \h </w:instrText>
+              <w:instrText xml:space="preserve"> PAGEREF _Toc120054344 \h </w:instrText>
             </w:r>
             <w:r>
               <w:rPr>
@@ -5599,7 +5729,7 @@
                 <w:noProof/>
                 <w:webHidden/>
               </w:rPr>
-              <w:t>15</w:t>
+              <w:t>16</w:t>
             </w:r>
             <w:r>
               <w:rPr>
@@ -5624,7 +5754,7 @@
               <w:lang w:eastAsia="pl-PL"/>
             </w:rPr>
           </w:pPr>
-          <w:hyperlink w:anchor="_Toc119864876" w:history="1">
+          <w:hyperlink w:anchor="_Toc120054345" w:history="1">
             <w:r>
               <w:rPr>
                 <w:rStyle w:val="Hipercze"/>
@@ -5651,7 +5781,7 @@
                 <w:noProof/>
                 <w:webHidden/>
               </w:rPr>
-              <w:instrText xml:space="preserve"> PAGEREF _Toc119864876 \h </w:instrText>
+              <w:instrText xml:space="preserve"> PAGEREF _Toc120054345 \h </w:instrText>
             </w:r>
             <w:r>
               <w:rPr>
@@ -5671,7 +5801,7 @@
                 <w:noProof/>
                 <w:webHidden/>
               </w:rPr>
-              <w:t>15</w:t>
+              <w:t>16</w:t>
             </w:r>
             <w:r>
               <w:rPr>
@@ -5697,7 +5827,7 @@
               <w:lang w:eastAsia="pl-PL"/>
             </w:rPr>
           </w:pPr>
-          <w:hyperlink w:anchor="_Toc119864877" w:history="1">
+          <w:hyperlink w:anchor="_Toc120054346" w:history="1">
             <w:r>
               <w:rPr>
                 <w:rStyle w:val="Hipercze"/>
@@ -5743,7 +5873,7 @@
                 <w:noProof/>
                 <w:webHidden/>
               </w:rPr>
-              <w:instrText xml:space="preserve"> PAGEREF _Toc119864877 \h </w:instrText>
+              <w:instrText xml:space="preserve"> PAGEREF _Toc120054346 \h </w:instrText>
             </w:r>
             <w:r>
               <w:rPr>
@@ -5763,7 +5893,7 @@
                 <w:noProof/>
                 <w:webHidden/>
               </w:rPr>
-              <w:t>16</w:t>
+              <w:t>17</w:t>
             </w:r>
             <w:r>
               <w:rPr>
@@ -5789,7 +5919,7 @@
               <w:lang w:eastAsia="pl-PL"/>
             </w:rPr>
           </w:pPr>
-          <w:hyperlink w:anchor="_Toc119864878" w:history="1">
+          <w:hyperlink w:anchor="_Toc120054347" w:history="1">
             <w:r>
               <w:rPr>
                 <w:rStyle w:val="Hipercze"/>
@@ -5835,7 +5965,7 @@
                 <w:noProof/>
                 <w:webHidden/>
               </w:rPr>
-              <w:instrText xml:space="preserve"> PAGEREF _Toc119864878 \h </w:instrText>
+              <w:instrText xml:space="preserve"> PAGEREF _Toc120054347 \h </w:instrText>
             </w:r>
             <w:r>
               <w:rPr>
@@ -5855,7 +5985,7 @@
                 <w:noProof/>
                 <w:webHidden/>
               </w:rPr>
-              <w:t>17</w:t>
+              <w:t>18</w:t>
             </w:r>
             <w:r>
               <w:rPr>
@@ -5881,12 +6011,11 @@
               <w:lang w:eastAsia="pl-PL"/>
             </w:rPr>
           </w:pPr>
-          <w:hyperlink w:anchor="_Toc119864879" w:history="1">
+          <w:hyperlink w:anchor="_Toc120054348" w:history="1">
             <w:r>
               <w:rPr>
                 <w:rStyle w:val="Hipercze"/>
                 <w:noProof/>
-                <w:highlight w:val="yellow"/>
               </w:rPr>
               <w:t>5.</w:t>
             </w:r>
@@ -5904,7 +6033,6 @@
               <w:rPr>
                 <w:rStyle w:val="Hipercze"/>
                 <w:noProof/>
-                <w:highlight w:val="yellow"/>
               </w:rPr>
               <w:t>Testy</w:t>
             </w:r>
@@ -5927,7 +6055,7 @@
                 <w:noProof/>
                 <w:webHidden/>
               </w:rPr>
-              <w:instrText xml:space="preserve"> PAGEREF _Toc119864879 \h </w:instrText>
+              <w:instrText xml:space="preserve"> PAGEREF _Toc120054348 \h </w:instrText>
             </w:r>
             <w:r>
               <w:rPr>
@@ -5947,7 +6075,7 @@
                 <w:noProof/>
                 <w:webHidden/>
               </w:rPr>
-              <w:t>18</w:t>
+              <w:t>19</w:t>
             </w:r>
             <w:r>
               <w:rPr>
@@ -5973,7 +6101,7 @@
               <w:lang w:eastAsia="pl-PL"/>
             </w:rPr>
           </w:pPr>
-          <w:hyperlink w:anchor="_Toc119864880" w:history="1">
+          <w:hyperlink w:anchor="_Toc120054349" w:history="1">
             <w:r>
               <w:rPr>
                 <w:rStyle w:val="Hipercze"/>
@@ -6017,7 +6145,7 @@
                 <w:noProof/>
                 <w:webHidden/>
               </w:rPr>
-              <w:instrText xml:space="preserve"> PAGEREF _Toc119864880 \h </w:instrText>
+              <w:instrText xml:space="preserve"> PAGEREF _Toc120054349 \h </w:instrText>
             </w:r>
             <w:r>
               <w:rPr>
@@ -6037,7 +6165,7 @@
                 <w:noProof/>
                 <w:webHidden/>
               </w:rPr>
-              <w:t>19</w:t>
+              <w:t>20</w:t>
             </w:r>
             <w:r>
               <w:rPr>
@@ -6063,7 +6191,7 @@
               <w:lang w:eastAsia="pl-PL"/>
             </w:rPr>
           </w:pPr>
-          <w:hyperlink w:anchor="_Toc119864881" w:history="1">
+          <w:hyperlink w:anchor="_Toc120054350" w:history="1">
             <w:r>
               <w:rPr>
                 <w:rStyle w:val="Hipercze"/>
@@ -6107,7 +6235,7 @@
                 <w:noProof/>
                 <w:webHidden/>
               </w:rPr>
-              <w:instrText xml:space="preserve"> PAGEREF _Toc119864881 \h </w:instrText>
+              <w:instrText xml:space="preserve"> PAGEREF _Toc120054350 \h </w:instrText>
             </w:r>
             <w:r>
               <w:rPr>
@@ -6127,7 +6255,7 @@
                 <w:noProof/>
                 <w:webHidden/>
               </w:rPr>
-              <w:t>21</w:t>
+              <w:t>22</w:t>
             </w:r>
             <w:r>
               <w:rPr>
@@ -6167,7 +6295,6 @@
     </w:p>
     <w:p>
       <w:pPr>
-        <w:ind w:firstLine="709"/>
         <w:rPr>
           <w:rFonts w:cs="Arial"/>
           <w:szCs w:val="20"/>
@@ -6177,18 +6304,9 @@
     </w:p>
     <w:p>
       <w:pPr>
-        <w:rPr>
-          <w:rFonts w:cs="Arial"/>
-          <w:szCs w:val="20"/>
-          <w:lang w:val="en-US"/>
-        </w:rPr>
-      </w:pPr>
-    </w:p>
-    <w:p>
-      <w:pPr>
         <w:pStyle w:val="Nagwek1"/>
       </w:pPr>
-      <w:bookmarkStart w:id="0" w:name="_Toc119864855"/>
+      <w:bookmarkStart w:id="0" w:name="_Toc120054323"/>
       <w:r>
         <w:lastRenderedPageBreak/>
         <w:t>WYKAZ WAŻNIEJSZYCH OZNACZEŃ I SKRÓTÓW</w:t>
@@ -6207,7 +6325,7 @@
       <w:pPr>
         <w:pStyle w:val="Nagwek1"/>
       </w:pPr>
-      <w:bookmarkStart w:id="1" w:name="_Toc119864856"/>
+      <w:bookmarkStart w:id="1" w:name="_Toc120054324"/>
       <w:r>
         <w:t>1.</w:t>
       </w:r>
@@ -6250,7 +6368,7 @@
       <w:pPr>
         <w:pStyle w:val="Nagwek2"/>
       </w:pPr>
-      <w:bookmarkStart w:id="2" w:name="_Toc119864857"/>
+      <w:bookmarkStart w:id="2" w:name="_Toc120054325"/>
       <w:r>
         <w:t>1.1.</w:t>
       </w:r>
@@ -6454,7 +6572,7 @@
       <w:pPr>
         <w:pStyle w:val="Nagwek2"/>
       </w:pPr>
-      <w:bookmarkStart w:id="3" w:name="_Toc119864858"/>
+      <w:bookmarkStart w:id="3" w:name="_Toc120054326"/>
       <w:r>
         <w:t>1.2.</w:t>
       </w:r>
@@ -6850,7 +6968,7 @@
       <w:pPr>
         <w:pStyle w:val="Nagwek1"/>
       </w:pPr>
-      <w:bookmarkStart w:id="4" w:name="_Toc119864859"/>
+      <w:bookmarkStart w:id="4" w:name="_Toc120054327"/>
       <w:r>
         <w:lastRenderedPageBreak/>
         <w:t>2.</w:t>
@@ -6892,12 +7010,17 @@
       <w:pPr>
         <w:pStyle w:val="Nagwek2"/>
       </w:pPr>
-      <w:bookmarkStart w:id="5" w:name="_Toc119864860"/>
+      <w:bookmarkStart w:id="5" w:name="_Toc120054328"/>
       <w:r>
         <w:t>2.1.</w:t>
       </w:r>
       <w:r>
         <w:tab/>
+      </w:r>
+      <w:r>
+        <w:rPr>
+          <w:highlight w:val="red"/>
+        </w:rPr>
         <w:t>Dziedzinowy słownik pojęć</w:t>
       </w:r>
       <w:bookmarkEnd w:id="5"/>
@@ -6933,7 +7056,23 @@
           <w:rFonts w:cs="Arial"/>
           <w:szCs w:val="20"/>
         </w:rPr>
-        <w:t>CSS - Cascading Style Sheets - Kaskadowe Arkusze Stylów.</w:t>
+        <w:t xml:space="preserve">CSS - </w:t>
+      </w:r>
+      <w:proofErr w:type="spellStart"/>
+      <w:r>
+        <w:rPr>
+          <w:rFonts w:cs="Arial"/>
+          <w:szCs w:val="20"/>
+        </w:rPr>
+        <w:t>Cascading</w:t>
+      </w:r>
+      <w:proofErr w:type="spellEnd"/>
+      <w:r>
+        <w:rPr>
+          <w:rFonts w:cs="Arial"/>
+          <w:szCs w:val="20"/>
+        </w:rPr>
+        <w:t xml:space="preserve"> Style Sheets - Kaskadowe Arkusze Stylów.</w:t>
       </w:r>
     </w:p>
     <w:p>
@@ -6950,7 +7089,7 @@
       <w:pPr>
         <w:pStyle w:val="Nagwek2"/>
       </w:pPr>
-      <w:bookmarkStart w:id="6" w:name="_Toc119864861"/>
+      <w:bookmarkStart w:id="6" w:name="_Toc120054329"/>
       <w:r>
         <w:t>2.2.</w:t>
       </w:r>
@@ -7667,7 +7806,7 @@
       <w:pPr>
         <w:pStyle w:val="Nagwek2"/>
       </w:pPr>
-      <w:bookmarkStart w:id="12" w:name="_Toc119864862"/>
+      <w:bookmarkStart w:id="12" w:name="_Toc120054330"/>
       <w:r>
         <w:lastRenderedPageBreak/>
         <w:t>2.</w:t>
@@ -7833,7 +7972,7 @@
       <w:pPr>
         <w:pStyle w:val="Nagwek2"/>
       </w:pPr>
-      <w:bookmarkStart w:id="13" w:name="_Toc119864863"/>
+      <w:bookmarkStart w:id="13" w:name="_Toc120054331"/>
       <w:r>
         <w:t>2.</w:t>
       </w:r>
@@ -7981,7 +8120,7 @@
       <w:pPr>
         <w:pStyle w:val="Nagwek2"/>
       </w:pPr>
-      <w:bookmarkStart w:id="14" w:name="_Toc119864864"/>
+      <w:bookmarkStart w:id="14" w:name="_Toc120054332"/>
       <w:r>
         <w:t>2.</w:t>
       </w:r>
@@ -8204,7 +8343,7 @@
           <w:szCs w:val="18"/>
         </w:rPr>
       </w:pPr>
-      <w:bookmarkStart w:id="15" w:name="_Toc119864865"/>
+      <w:bookmarkStart w:id="15" w:name="_Toc120054333"/>
       <w:r>
         <w:lastRenderedPageBreak/>
         <w:t>3.</w:t>
@@ -8292,7 +8431,7 @@
       <w:pPr>
         <w:pStyle w:val="Nagwek2"/>
       </w:pPr>
-      <w:bookmarkStart w:id="17" w:name="_Toc119864866"/>
+      <w:bookmarkStart w:id="17" w:name="_Toc120054334"/>
       <w:r>
         <w:t>3.</w:t>
       </w:r>
@@ -8346,7 +8485,7 @@
       <w:pPr>
         <w:pStyle w:val="Nagwek3"/>
       </w:pPr>
-      <w:bookmarkStart w:id="18" w:name="_Toc119864867"/>
+      <w:bookmarkStart w:id="18" w:name="_Toc120054335"/>
       <w:r>
         <w:t>3.</w:t>
       </w:r>
@@ -8495,7 +8634,7 @@
           <w:szCs w:val="20"/>
         </w:rPr>
       </w:pPr>
-      <w:bookmarkStart w:id="19" w:name="_Toc119864868"/>
+      <w:bookmarkStart w:id="19" w:name="_Toc120054336"/>
       <w:r>
         <w:rPr>
           <w:rFonts w:cs="Arial"/>
@@ -8620,7 +8759,7 @@
           <w:b/>
         </w:rPr>
       </w:pPr>
-      <w:bookmarkStart w:id="20" w:name="_Toc119864869"/>
+      <w:bookmarkStart w:id="20" w:name="_Toc120054337"/>
       <w:r>
         <w:t>3.</w:t>
       </w:r>
@@ -8792,7 +8931,7 @@
           <w:b/>
         </w:rPr>
       </w:pPr>
-      <w:bookmarkStart w:id="21" w:name="_Toc119864870"/>
+      <w:bookmarkStart w:id="21" w:name="_Toc120054338"/>
       <w:r>
         <w:t>3.1.4.</w:t>
       </w:r>
@@ -8920,7 +9059,7 @@
           <w:b/>
         </w:rPr>
       </w:pPr>
-      <w:bookmarkStart w:id="22" w:name="_Toc119864871"/>
+      <w:bookmarkStart w:id="22" w:name="_Toc120054339"/>
       <w:r>
         <w:t>3.1.</w:t>
       </w:r>
@@ -9029,7 +9168,7 @@
           <w:b/>
         </w:rPr>
       </w:pPr>
-      <w:bookmarkStart w:id="23" w:name="_Toc119864872"/>
+      <w:bookmarkStart w:id="23" w:name="_Toc120054340"/>
       <w:r>
         <w:t>3.1.</w:t>
       </w:r>
@@ -9132,9 +9271,11 @@
           <w:numId w:val="9"/>
         </w:numPr>
       </w:pPr>
+      <w:bookmarkStart w:id="24" w:name="_Toc120054341"/>
       <w:r>
         <w:t>Cypress</w:t>
       </w:r>
+      <w:bookmarkEnd w:id="24"/>
     </w:p>
     <w:p>
       <w:pPr>
@@ -9144,7 +9285,16 @@
         <w:t>Cypress</w:t>
       </w:r>
       <w:r>
-        <w:t xml:space="preserve"> jest to narzędzie do tworzenia i uruchamiania testów automatycznych typu end-to-end.</w:t>
+        <w:t xml:space="preserve"> jest to narzędzie do tworzenia i uruchamiania testów automatycznych typu end-to-end</w:t>
+      </w:r>
+      <w:r>
+        <w:t xml:space="preserve"> oparty na platformie Node.js</w:t>
+      </w:r>
+      <w:r>
+        <w:t>.</w:t>
+      </w:r>
+      <w:r>
+        <w:t xml:space="preserve"> Jest to zestaw mniejszych narzędzi, które pomogą uruchomić test, scenariusz testowy, w przeglądarce (narzędzie wspiera wiele przeglądarek, np. Edge, Chrome, FireFox ) oraz za pomocą specjalnego API, które Cypress wystawia. Cały kod testów piszemy w języku JavaScript lub TypeScript. Z narzędzia możemy korzystać praktycznie od razu po instalacji, nie wymaga praktycznie żadnej konfiguracji.</w:t>
       </w:r>
       <w:r>
         <w:t xml:space="preserve"> [7]</w:t>
@@ -9165,8 +9315,9 @@
           <w:b/>
         </w:rPr>
       </w:pPr>
-      <w:bookmarkStart w:id="24" w:name="_Toc119864873"/>
-      <w:r>
+      <w:bookmarkStart w:id="25" w:name="_Toc120054342"/>
+      <w:r>
+        <w:lastRenderedPageBreak/>
         <w:t>3.1.</w:t>
       </w:r>
       <w:r>
@@ -9181,7 +9332,7 @@
       <w:r>
         <w:t>Użyte biblioteki</w:t>
       </w:r>
-      <w:bookmarkEnd w:id="24"/>
+      <w:bookmarkEnd w:id="25"/>
     </w:p>
     <w:p>
       <w:pPr>
@@ -9222,7 +9373,6 @@
           <w:rFonts w:cs="Arial"/>
           <w:szCs w:val="20"/>
         </w:rPr>
-        <w:lastRenderedPageBreak/>
         <w:t xml:space="preserve">Vue3-simple-typeahead prosty </w:t>
       </w:r>
       <w:r>
@@ -9666,77 +9816,15 @@
     </w:p>
     <w:p>
       <w:pPr>
-        <w:jc w:val="both"/>
-        <w:rPr>
-          <w:rFonts w:cs="Arial"/>
-          <w:szCs w:val="20"/>
-        </w:rPr>
-      </w:pPr>
-    </w:p>
-    <w:p>
-      <w:pPr>
-        <w:jc w:val="both"/>
-        <w:rPr>
-          <w:rFonts w:cs="Arial"/>
-          <w:szCs w:val="20"/>
-        </w:rPr>
-      </w:pPr>
-    </w:p>
-    <w:p>
-      <w:pPr>
-        <w:jc w:val="both"/>
-        <w:rPr>
-          <w:rFonts w:cs="Arial"/>
-          <w:szCs w:val="20"/>
-        </w:rPr>
-      </w:pPr>
-    </w:p>
-    <w:p>
-      <w:pPr>
-        <w:jc w:val="both"/>
-        <w:rPr>
-          <w:rFonts w:cs="Arial"/>
-          <w:szCs w:val="20"/>
-        </w:rPr>
-      </w:pPr>
-    </w:p>
-    <w:p>
-      <w:pPr>
-        <w:jc w:val="both"/>
-        <w:rPr>
-          <w:rFonts w:cs="Arial"/>
-          <w:szCs w:val="20"/>
-        </w:rPr>
-      </w:pPr>
-    </w:p>
-    <w:p>
-      <w:pPr>
-        <w:jc w:val="both"/>
-        <w:rPr>
-          <w:rFonts w:cs="Arial"/>
-          <w:szCs w:val="20"/>
-        </w:rPr>
-      </w:pPr>
-    </w:p>
-    <w:p>
-      <w:pPr>
-        <w:jc w:val="both"/>
-        <w:rPr>
-          <w:rFonts w:cs="Arial"/>
-          <w:szCs w:val="20"/>
-        </w:rPr>
-      </w:pPr>
-    </w:p>
-    <w:p>
-      <w:pPr>
         <w:pStyle w:val="Nagwek1"/>
         <w:rPr>
           <w:sz w:val="18"/>
           <w:szCs w:val="18"/>
         </w:rPr>
       </w:pPr>
-      <w:bookmarkStart w:id="25" w:name="_Toc119864874"/>
-      <w:r>
+      <w:bookmarkStart w:id="26" w:name="_Toc120054343"/>
+      <w:r>
+        <w:lastRenderedPageBreak/>
         <w:t>4.</w:t>
       </w:r>
       <w:r>
@@ -9749,7 +9837,7 @@
       <w:r>
         <w:t>Projekt aplikacji - implementacja</w:t>
       </w:r>
-      <w:bookmarkEnd w:id="25"/>
+      <w:bookmarkEnd w:id="26"/>
       <w:r>
         <w:t xml:space="preserve"> </w:t>
       </w:r>
@@ -9825,7 +9913,7 @@
           <w:highlight w:val="yellow"/>
         </w:rPr>
       </w:pPr>
-      <w:bookmarkStart w:id="26" w:name="_Toc119792696"/>
+      <w:bookmarkStart w:id="27" w:name="_Toc119792696"/>
       <w:r>
         <w:t xml:space="preserve">Rysunek </w:t>
       </w:r>
@@ -9843,7 +9931,7 @@
       <w:r>
         <w:t xml:space="preserve"> Fragment pliku Startup.cs</w:t>
       </w:r>
-      <w:bookmarkEnd w:id="26"/>
+      <w:bookmarkEnd w:id="27"/>
     </w:p>
     <w:p>
       <w:pPr>
@@ -9987,7 +10075,7 @@
           <w:lang w:val="en-US"/>
         </w:rPr>
       </w:pPr>
-      <w:bookmarkStart w:id="27" w:name="_Toc119792697"/>
+      <w:bookmarkStart w:id="28" w:name="_Toc119792697"/>
       <w:r>
         <w:rPr>
           <w:lang w:val="en-US"/>
@@ -10028,7 +10116,7 @@
         </w:rPr>
         <w:t xml:space="preserve"> Fragment pliku Services/TaxonomyProvider.cs</w:t>
       </w:r>
-      <w:bookmarkEnd w:id="27"/>
+      <w:bookmarkEnd w:id="28"/>
     </w:p>
     <w:p>
       <w:pPr>
@@ -10121,25 +10209,18 @@
           <w:rFonts w:cs="Arial"/>
           <w:szCs w:val="20"/>
         </w:rPr>
-        <w:t xml:space="preserve"> Plik jest tak </w:t>
-      </w:r>
-      <w:r>
-        <w:rPr>
-          <w:rFonts w:cs="Arial"/>
-          <w:szCs w:val="20"/>
+        <w:t xml:space="preserve"> Plik jest tak obszerny, że w celu optymalizacji plik jest wczytywany tylko raz na początku uruchomienia aplikacji (cykl życia singleton).</w:t>
+      </w:r>
+    </w:p>
+    <w:p>
+      <w:pPr>
+        <w:pStyle w:val="Nagwek4"/>
+      </w:pPr>
+      <w:r>
+        <w:rPr>
+          <w:noProof/>
         </w:rPr>
         <w:lastRenderedPageBreak/>
-        <w:t>obszerny, że w celu optymalizacji plik jest wczytywany tylko raz na początku uruchomienia aplikacji (cykl życia singleton).</w:t>
-      </w:r>
-    </w:p>
-    <w:p>
-      <w:pPr>
-        <w:pStyle w:val="Nagwek4"/>
-      </w:pPr>
-      <w:r>
-        <w:rPr>
-          <w:noProof/>
-        </w:rPr>
         <w:drawing>
           <wp:inline distT="0" distB="0" distL="0" distR="0" wp14:anchorId="36583206" wp14:editId="7083E42C">
             <wp:extent cx="5229955" cy="6087325"/>
@@ -10185,7 +10266,7 @@
           <w:szCs w:val="20"/>
         </w:rPr>
       </w:pPr>
-      <w:bookmarkStart w:id="28" w:name="_Toc119792698"/>
+      <w:bookmarkStart w:id="29" w:name="_Toc119792698"/>
       <w:r>
         <w:t xml:space="preserve">Rysunek </w:t>
       </w:r>
@@ -10200,7 +10281,7 @@
       <w:r>
         <w:t>. Plik Services/RegisterRepository.cs</w:t>
       </w:r>
-      <w:bookmarkEnd w:id="28"/>
+      <w:bookmarkEnd w:id="29"/>
     </w:p>
     <w:p>
       <w:pPr>
@@ -10230,7 +10311,7 @@
       <w:pPr>
         <w:pStyle w:val="Nagwek2"/>
       </w:pPr>
-      <w:bookmarkStart w:id="29" w:name="_Toc119864875"/>
+      <w:bookmarkStart w:id="30" w:name="_Toc120054344"/>
       <w:r>
         <w:lastRenderedPageBreak/>
         <w:t>4.1.</w:t>
@@ -10239,17 +10320,17 @@
         <w:tab/>
         <w:t>Diagram</w:t>
       </w:r>
-      <w:bookmarkEnd w:id="29"/>
+      <w:bookmarkEnd w:id="30"/>
     </w:p>
     <w:p>
       <w:pPr>
         <w:pStyle w:val="Nagwek3"/>
       </w:pPr>
-      <w:bookmarkStart w:id="30" w:name="_Toc119864876"/>
+      <w:bookmarkStart w:id="31" w:name="_Toc120054345"/>
       <w:r>
         <w:t>4.1.1 Diagramy maszyny stanowej</w:t>
       </w:r>
-      <w:bookmarkEnd w:id="30"/>
+      <w:bookmarkEnd w:id="31"/>
     </w:p>
     <w:p>
       <w:pPr>
@@ -10306,7 +10387,7 @@
       <w:pPr>
         <w:pStyle w:val="Legenda"/>
       </w:pPr>
-      <w:bookmarkStart w:id="31" w:name="_Toc119792699"/>
+      <w:bookmarkStart w:id="32" w:name="_Toc119792699"/>
       <w:r>
         <w:t xml:space="preserve">Rysunek </w:t>
       </w:r>
@@ -10321,7 +10402,7 @@
       <w:r>
         <w:t>. Dodanie rośliny do ewidencji - Diagram maszyny stanowej</w:t>
       </w:r>
-      <w:bookmarkEnd w:id="31"/>
+      <w:bookmarkEnd w:id="32"/>
     </w:p>
     <w:p>
       <w:pPr>
@@ -10382,7 +10463,7 @@
           <w:highlight w:val="yellow"/>
         </w:rPr>
       </w:pPr>
-      <w:bookmarkStart w:id="32" w:name="_Toc119792700"/>
+      <w:bookmarkStart w:id="33" w:name="_Toc119792700"/>
       <w:r>
         <w:t xml:space="preserve">Rysunek </w:t>
       </w:r>
@@ -10397,7 +10478,7 @@
       <w:r>
         <w:t>. Kontrolka do wyszukiwania klasyfikacji - Diagram maszyny stanowej</w:t>
       </w:r>
-      <w:bookmarkEnd w:id="32"/>
+      <w:bookmarkEnd w:id="33"/>
     </w:p>
     <w:p>
       <w:pPr>
@@ -10406,7 +10487,7 @@
           <w:highlight w:val="yellow"/>
         </w:rPr>
       </w:pPr>
-      <w:bookmarkStart w:id="33" w:name="_Toc119864877"/>
+      <w:bookmarkStart w:id="34" w:name="_Toc120054346"/>
       <w:r>
         <w:rPr>
           <w:highlight w:val="yellow"/>
@@ -10420,7 +10501,7 @@
         <w:tab/>
         <w:t>Wyjątki</w:t>
       </w:r>
-      <w:bookmarkEnd w:id="33"/>
+      <w:bookmarkEnd w:id="34"/>
     </w:p>
     <w:p>
       <w:pPr>
@@ -10459,7 +10540,7 @@
           <w:highlight w:val="yellow"/>
         </w:rPr>
       </w:pPr>
-      <w:bookmarkStart w:id="34" w:name="_Toc119864878"/>
+      <w:bookmarkStart w:id="35" w:name="_Toc120054347"/>
       <w:r>
         <w:rPr>
           <w:highlight w:val="yellow"/>
@@ -10474,7 +10555,7 @@
         <w:tab/>
         <w:t>Adresowanie</w:t>
       </w:r>
-      <w:bookmarkEnd w:id="34"/>
+      <w:bookmarkEnd w:id="35"/>
     </w:p>
     <w:p>
       <w:pPr>
@@ -10494,6 +10575,26 @@
         </w:rPr>
         <w:t xml:space="preserve">Nazwa aplikacji to Ewidencja Roślin. Oprogramowanie ma za zadanie ułatwić utrzymanie / ewidencję roślin. W rozdziale omawiane są wymagania biznesowe, wymagania funkcjonalne i niefunkcjonalne – użytkownika i systemowe. </w:t>
       </w:r>
+    </w:p>
+    <w:p>
+      <w:pPr>
+        <w:jc w:val="both"/>
+        <w:rPr>
+          <w:rFonts w:cs="Arial"/>
+          <w:szCs w:val="20"/>
+          <w:highlight w:val="yellow"/>
+        </w:rPr>
+      </w:pPr>
+    </w:p>
+    <w:p>
+      <w:pPr>
+        <w:jc w:val="both"/>
+        <w:rPr>
+          <w:rFonts w:cs="Arial"/>
+          <w:szCs w:val="20"/>
+          <w:highlight w:val="yellow"/>
+        </w:rPr>
+      </w:pPr>
     </w:p>
     <w:p>
       <w:pPr>
@@ -10821,14 +10922,10 @@
         <w:rPr>
           <w:sz w:val="18"/>
           <w:szCs w:val="18"/>
-          <w:highlight w:val="yellow"/>
-        </w:rPr>
-      </w:pPr>
-      <w:bookmarkStart w:id="35" w:name="_Toc119864879"/>
-      <w:r>
-        <w:rPr>
-          <w:highlight w:val="yellow"/>
-        </w:rPr>
+        </w:rPr>
+      </w:pPr>
+      <w:bookmarkStart w:id="36" w:name="_Toc120054348"/>
+      <w:r>
         <w:lastRenderedPageBreak/>
         <w:t>5.</w:t>
       </w:r>
@@ -10836,17 +10933,13 @@
         <w:rPr>
           <w:sz w:val="18"/>
           <w:szCs w:val="18"/>
-          <w:highlight w:val="yellow"/>
         </w:rPr>
         <w:tab/>
       </w:r>
       <w:r>
-        <w:rPr>
-          <w:highlight w:val="yellow"/>
-        </w:rPr>
         <w:t>Testy</w:t>
       </w:r>
-      <w:bookmarkEnd w:id="35"/>
+      <w:bookmarkEnd w:id="36"/>
     </w:p>
     <w:p>
       <w:pPr>
@@ -10861,100 +10954,182 @@
         <w:rPr>
           <w:rFonts w:cs="Arial"/>
           <w:szCs w:val="20"/>
-          <w:highlight w:val="yellow"/>
-        </w:rPr>
-        <w:t>Rozdział przedstawia wymagania stawiane aplikacji internetowej służącej do utrzymania / ewidencji roślin. W rozdziale omawiane są kolejno wymagania biznesowe, funkcjonalne użytkownika oraz wymagania niefunkcjonalne użytkownika i systemowe.</w:t>
-      </w:r>
-    </w:p>
-    <w:p>
-      <w:pPr>
-        <w:jc w:val="both"/>
-        <w:rPr>
-          <w:rFonts w:cs="Arial"/>
-          <w:szCs w:val="20"/>
-        </w:rPr>
-      </w:pPr>
-    </w:p>
-    <w:p>
-      <w:pPr>
-        <w:jc w:val="both"/>
-        <w:rPr>
-          <w:rFonts w:cs="Arial"/>
-          <w:szCs w:val="20"/>
-        </w:rPr>
-      </w:pPr>
-    </w:p>
-    <w:p>
-      <w:pPr>
-        <w:jc w:val="both"/>
-        <w:rPr>
-          <w:rFonts w:cs="Arial"/>
-          <w:szCs w:val="20"/>
-        </w:rPr>
-      </w:pPr>
-    </w:p>
-    <w:p>
-      <w:pPr>
-        <w:jc w:val="both"/>
-        <w:rPr>
-          <w:rFonts w:cs="Arial"/>
-          <w:szCs w:val="20"/>
-        </w:rPr>
-      </w:pPr>
-    </w:p>
-    <w:p>
-      <w:pPr>
-        <w:jc w:val="both"/>
-        <w:rPr>
-          <w:rFonts w:cs="Arial"/>
-          <w:szCs w:val="20"/>
-        </w:rPr>
-      </w:pPr>
-    </w:p>
-    <w:p>
-      <w:pPr>
-        <w:jc w:val="both"/>
-        <w:rPr>
-          <w:rFonts w:cs="Arial"/>
-          <w:szCs w:val="20"/>
-        </w:rPr>
-      </w:pPr>
-    </w:p>
-    <w:p>
-      <w:pPr>
-        <w:jc w:val="both"/>
-        <w:rPr>
-          <w:rFonts w:cs="Arial"/>
-          <w:szCs w:val="20"/>
-        </w:rPr>
-      </w:pPr>
-    </w:p>
-    <w:p>
-      <w:pPr>
-        <w:jc w:val="both"/>
-        <w:rPr>
-          <w:rFonts w:cs="Arial"/>
-          <w:szCs w:val="20"/>
-        </w:rPr>
-      </w:pPr>
-    </w:p>
-    <w:p>
-      <w:pPr>
-        <w:jc w:val="both"/>
-        <w:rPr>
-          <w:rFonts w:cs="Arial"/>
-          <w:szCs w:val="20"/>
-        </w:rPr>
-      </w:pPr>
-    </w:p>
-    <w:p>
-      <w:pPr>
-        <w:jc w:val="both"/>
-        <w:rPr>
-          <w:rFonts w:cs="Arial"/>
-          <w:szCs w:val="20"/>
-        </w:rPr>
-      </w:pPr>
+        </w:rPr>
+        <w:t>Aby aplikacja mogła trafić w ręce użytkowników, powinna być dobrze przetestowana. Osobami odpowiedzialnymi za napisanie przypadków testowych oraz ich przeprowadzenie są testerzy oprogramowania. Przypadek testowy powinien posiadać zdefiniowany cel, określone warunki wstępne oraz kroki, na kroki testu składa się opis oczekiwanego rezultatu i poszczególnych kroków.</w:t>
+      </w:r>
+    </w:p>
+    <w:p>
+      <w:pPr>
+        <w:ind w:firstLine="709"/>
+        <w:jc w:val="both"/>
+        <w:rPr>
+          <w:rFonts w:cs="Arial"/>
+          <w:szCs w:val="20"/>
+        </w:rPr>
+      </w:pPr>
+      <w:r>
+        <w:rPr>
+          <w:rFonts w:cs="Arial"/>
+          <w:szCs w:val="20"/>
+        </w:rPr>
+        <w:t xml:space="preserve">Testy możemy podzielić na kilka rodzajów. Podstawowe testy to testy jednostkowe oraz integracyjne, możemy również wyróżnić testy systemowe oraz akceptacyjne. Testy powinny sprawdzać jak najwięcej możliwych przypadków. Jeżeli wszystkie testy przechodzą pozytywnie, możemy mieć pewność, że dana funkcjonalność działa poprawnie. </w:t>
+      </w:r>
+      <w:r>
+        <w:rPr>
+          <w:rFonts w:cs="Arial"/>
+          <w:szCs w:val="20"/>
+        </w:rPr>
+        <w:t>Jeśli jednak w aplikacji pojawi się błąd, z łatwością możemy znaleźć źródło problemu.</w:t>
+      </w:r>
+    </w:p>
+    <w:p>
+      <w:pPr>
+        <w:ind w:firstLine="709"/>
+        <w:jc w:val="both"/>
+        <w:rPr>
+          <w:rFonts w:cs="Arial"/>
+          <w:szCs w:val="20"/>
+        </w:rPr>
+      </w:pPr>
+      <w:r>
+        <w:rPr>
+          <w:rFonts w:cs="Arial"/>
+          <w:szCs w:val="20"/>
+        </w:rPr>
+        <w:t xml:space="preserve">W projekcie przetestowano aplikację do ewidencjonowania roślin botanicznych </w:t>
+      </w:r>
+      <w:r>
+        <w:rPr>
+          <w:rFonts w:cs="Arial"/>
+          <w:szCs w:val="20"/>
+        </w:rPr>
+        <w:t>w narzędziu Cypress, użyte funkcje</w:t>
+      </w:r>
+      <w:r>
+        <w:rPr>
+          <w:rFonts w:cs="Arial"/>
+          <w:szCs w:val="20"/>
+        </w:rPr>
+        <w:t xml:space="preserve"> oraz testy</w:t>
+      </w:r>
+      <w:r>
+        <w:rPr>
+          <w:rFonts w:cs="Arial"/>
+          <w:szCs w:val="20"/>
+        </w:rPr>
+        <w:t xml:space="preserve"> znajdują się w plikach folderu cypress. </w:t>
+      </w:r>
+    </w:p>
+    <w:p>
+      <w:pPr>
+        <w:ind w:firstLine="709"/>
+        <w:jc w:val="both"/>
+        <w:rPr>
+          <w:rFonts w:cs="Arial"/>
+          <w:szCs w:val="20"/>
+        </w:rPr>
+      </w:pPr>
+      <w:r>
+        <w:rPr>
+          <w:rFonts w:cs="Arial"/>
+          <w:szCs w:val="20"/>
+        </w:rPr>
+        <w:t>Do aplikacji internetowej stworzyłam testy automatyczne</w:t>
+      </w:r>
+      <w:r>
+        <w:rPr>
+          <w:rFonts w:cs="Arial"/>
+          <w:szCs w:val="20"/>
+        </w:rPr>
+        <w:t xml:space="preserve"> typu </w:t>
+      </w:r>
+      <w:r>
+        <w:rPr>
+          <w:rFonts w:cs="Arial"/>
+          <w:szCs w:val="20"/>
+        </w:rPr>
+        <w:t>end-to-end, dzięki którym sprawdz</w:t>
+      </w:r>
+      <w:r>
+        <w:rPr>
+          <w:rFonts w:cs="Arial"/>
+          <w:szCs w:val="20"/>
+        </w:rPr>
+        <w:t>iłam</w:t>
+      </w:r>
+      <w:r>
+        <w:rPr>
+          <w:rFonts w:cs="Arial"/>
+          <w:szCs w:val="20"/>
+        </w:rPr>
+        <w:t xml:space="preserve"> poprawność działania</w:t>
+      </w:r>
+      <w:r>
+        <w:rPr>
+          <w:rFonts w:cs="Arial"/>
+          <w:szCs w:val="20"/>
+        </w:rPr>
+        <w:t xml:space="preserve"> </w:t>
+      </w:r>
+      <w:r>
+        <w:rPr>
+          <w:rFonts w:cs="Arial"/>
+          <w:szCs w:val="20"/>
+        </w:rPr>
+        <w:t xml:space="preserve">aplikacji. </w:t>
+      </w:r>
+    </w:p>
+    <w:p>
+      <w:pPr>
+        <w:ind w:firstLine="709"/>
+        <w:jc w:val="both"/>
+        <w:rPr>
+          <w:rFonts w:cs="Arial"/>
+          <w:szCs w:val="20"/>
+        </w:rPr>
+      </w:pPr>
+      <w:r>
+        <w:rPr>
+          <w:rFonts w:cs="Arial"/>
+          <w:szCs w:val="20"/>
+        </w:rPr>
+        <w:t>Testy end-to-end są bardziej kosztowne, trudniejsze w utrzymaniu ponieważ muszą wykonać kilka kroków, aby osiągnąć ten stan aplikacji, który testuje</w:t>
+      </w:r>
+      <w:r>
+        <w:rPr>
+          <w:rFonts w:cs="Arial"/>
+          <w:szCs w:val="20"/>
+        </w:rPr>
+        <w:t xml:space="preserve">. </w:t>
+      </w:r>
+      <w:r>
+        <w:rPr>
+          <w:rFonts w:cs="Arial"/>
+          <w:szCs w:val="20"/>
+        </w:rPr>
+        <w:t>Dzięki temu, że test będzie działał w przeglądarce będziemy mogli sprawdzić</w:t>
+      </w:r>
+      <w:r>
+        <w:rPr>
+          <w:rFonts w:cs="Arial"/>
+          <w:szCs w:val="20"/>
+        </w:rPr>
+        <w:t xml:space="preserve"> wszystkie warstwy aplikacji, zaczynając od bazy danych przez backend, aż do frontend</w:t>
+      </w:r>
+      <w:r>
+        <w:rPr>
+          <w:rFonts w:cs="Arial"/>
+          <w:szCs w:val="20"/>
+        </w:rPr>
+        <w:t>u</w:t>
+      </w:r>
+      <w:r>
+        <w:rPr>
+          <w:rFonts w:cs="Arial"/>
+          <w:szCs w:val="20"/>
+        </w:rPr>
+        <w:t>.</w:t>
+      </w:r>
     </w:p>
     <w:p>
       <w:pPr>
@@ -11158,7 +11333,7 @@
       <w:pPr>
         <w:pStyle w:val="Nagwek1"/>
       </w:pPr>
-      <w:bookmarkStart w:id="36" w:name="_Toc119864880"/>
+      <w:bookmarkStart w:id="37" w:name="_Toc120054349"/>
       <w:r>
         <w:lastRenderedPageBreak/>
         <w:t>6.</w:t>
@@ -11173,7 +11348,7 @@
       <w:r>
         <w:t>Podsumowanie</w:t>
       </w:r>
-      <w:bookmarkEnd w:id="36"/>
+      <w:bookmarkEnd w:id="37"/>
       <w:r>
         <w:t xml:space="preserve"> </w:t>
       </w:r>
@@ -12543,7 +12718,7 @@
       <w:pPr>
         <w:pStyle w:val="Nagwek1"/>
       </w:pPr>
-      <w:bookmarkStart w:id="37" w:name="_Toc119864881"/>
+      <w:bookmarkStart w:id="38" w:name="_Toc120054350"/>
       <w:r>
         <w:lastRenderedPageBreak/>
         <w:t>7.</w:t>
@@ -12558,7 +12733,7 @@
       <w:r>
         <w:t>Spis rysunków</w:t>
       </w:r>
-      <w:bookmarkEnd w:id="37"/>
+      <w:bookmarkEnd w:id="38"/>
     </w:p>
     <w:p>
       <w:pPr>
@@ -15976,6 +16151,46 @@
       <w:u w:val="single"/>
     </w:rPr>
   </w:style>
+  <w:style w:type="paragraph" w:styleId="Tekstprzypisukocowego">
+    <w:name w:val="endnote text"/>
+    <w:basedOn w:val="Normalny"/>
+    <w:link w:val="TekstprzypisukocowegoZnak"/>
+    <w:uiPriority w:val="99"/>
+    <w:semiHidden/>
+    <w:unhideWhenUsed/>
+    <w:rsid w:val="00A73E37"/>
+    <w:pPr>
+      <w:spacing w:line="240" w:lineRule="auto"/>
+    </w:pPr>
+    <w:rPr>
+      <w:szCs w:val="20"/>
+    </w:rPr>
+  </w:style>
+  <w:style w:type="character" w:customStyle="1" w:styleId="TekstprzypisukocowegoZnak">
+    <w:name w:val="Tekst przypisu końcowego Znak"/>
+    <w:basedOn w:val="Domylnaczcionkaakapitu"/>
+    <w:link w:val="Tekstprzypisukocowego"/>
+    <w:uiPriority w:val="99"/>
+    <w:semiHidden/>
+    <w:rsid w:val="00A73E37"/>
+    <w:rPr>
+      <w:rFonts w:ascii="Arial" w:hAnsi="Arial"/>
+      <w:color w:val="000000" w:themeColor="text1"/>
+      <w:sz w:val="20"/>
+      <w:szCs w:val="20"/>
+    </w:rPr>
+  </w:style>
+  <w:style w:type="character" w:styleId="Odwoanieprzypisukocowego">
+    <w:name w:val="endnote reference"/>
+    <w:basedOn w:val="Domylnaczcionkaakapitu"/>
+    <w:uiPriority w:val="99"/>
+    <w:semiHidden/>
+    <w:unhideWhenUsed/>
+    <w:rsid w:val="00A73E37"/>
+    <w:rPr>
+      <w:vertAlign w:val="superscript"/>
+    </w:rPr>
+  </w:style>
 </w:styles>
 </file>
 

</xml_diff>